<commit_message>
Fylt ut om responsivt design
</commit_message>
<xml_diff>
--- a/Oblig_2/Oblig2_EmilBerglund.docx
+++ b/Oblig_2/Oblig2_EmilBerglund.docx
@@ -249,33 +249,7 @@
           <w:lang w:eastAsia="nb-NO"/>
           <w14:ligatures w14:val="none"/>
         </w:rPr>
-        <w:t xml:space="preserve">vil man finne et variert utvalg av sko, inkludert </w:t>
-      </w:r>
-      <w:proofErr w:type="spellStart"/>
-      <w:r>
-        <w:rPr>
-          <w:rFonts w:ascii="Arial" w:eastAsia="Times New Roman" w:hAnsi="Arial" w:cs="Arial"/>
-          <w:color w:val="000000"/>
-          <w:kern w:val="0"/>
-          <w:sz w:val="24"/>
-          <w:szCs w:val="24"/>
-          <w:lang w:eastAsia="nb-NO"/>
-          <w14:ligatures w14:val="none"/>
-        </w:rPr>
-        <w:t>sneakers</w:t>
-      </w:r>
-      <w:proofErr w:type="spellEnd"/>
-      <w:r>
-        <w:rPr>
-          <w:rFonts w:ascii="Arial" w:eastAsia="Times New Roman" w:hAnsi="Arial" w:cs="Arial"/>
-          <w:color w:val="000000"/>
-          <w:kern w:val="0"/>
-          <w:sz w:val="24"/>
-          <w:szCs w:val="24"/>
-          <w:lang w:eastAsia="nb-NO"/>
-          <w14:ligatures w14:val="none"/>
-        </w:rPr>
-        <w:t xml:space="preserve">, </w:t>
+        <w:t xml:space="preserve">vil man finne et variert utvalg av sko, inkludert sneakers, </w:t>
       </w:r>
       <w:r>
         <w:rPr>
@@ -325,7 +299,6 @@
         </w:rPr>
         <w:t xml:space="preserve">inneholde produktbeskrivelser, </w:t>
       </w:r>
-      <w:proofErr w:type="spellStart"/>
       <w:r>
         <w:rPr>
           <w:rFonts w:ascii="Arial" w:eastAsia="Times New Roman" w:hAnsi="Arial" w:cs="Arial"/>
@@ -338,7 +311,6 @@
         </w:rPr>
         <w:t>størrelseguider</w:t>
       </w:r>
-      <w:proofErr w:type="spellEnd"/>
       <w:r>
         <w:rPr>
           <w:rFonts w:ascii="Arial" w:eastAsia="Times New Roman" w:hAnsi="Arial" w:cs="Arial"/>
@@ -1520,7 +1492,6 @@
         </w:rPr>
         <w:t xml:space="preserve"> (</w:t>
       </w:r>
-      <w:proofErr w:type="spellStart"/>
       <w:r>
         <w:rPr>
           <w:rFonts w:ascii="Arial" w:eastAsia="Times New Roman" w:hAnsi="Arial" w:cs="Arial"/>
@@ -1533,7 +1504,6 @@
         </w:rPr>
         <w:t>Interaction</w:t>
       </w:r>
-      <w:proofErr w:type="spellEnd"/>
       <w:r>
         <w:rPr>
           <w:rFonts w:ascii="Arial" w:eastAsia="Times New Roman" w:hAnsi="Arial" w:cs="Arial"/>
@@ -1702,48 +1672,8 @@
           <w:lang w:eastAsia="nb-NO"/>
           <w14:ligatures w14:val="none"/>
         </w:rPr>
-        <w:t xml:space="preserve"> anslått av «</w:t>
-      </w:r>
-      <w:proofErr w:type="spellStart"/>
-      <w:r>
-        <w:rPr>
-          <w:rFonts w:ascii="Arial" w:eastAsia="Times New Roman" w:hAnsi="Arial" w:cs="Arial"/>
-          <w:color w:val="000000"/>
-          <w:kern w:val="0"/>
-          <w:sz w:val="24"/>
-          <w:szCs w:val="24"/>
-          <w:lang w:eastAsia="nb-NO"/>
-          <w14:ligatures w14:val="none"/>
-        </w:rPr>
-        <w:t>Exploding</w:t>
-      </w:r>
-      <w:proofErr w:type="spellEnd"/>
-      <w:r>
-        <w:rPr>
-          <w:rFonts w:ascii="Arial" w:eastAsia="Times New Roman" w:hAnsi="Arial" w:cs="Arial"/>
-          <w:color w:val="000000"/>
-          <w:kern w:val="0"/>
-          <w:sz w:val="24"/>
-          <w:szCs w:val="24"/>
-          <w:lang w:eastAsia="nb-NO"/>
-          <w14:ligatures w14:val="none"/>
-        </w:rPr>
-        <w:t xml:space="preserve"> </w:t>
-      </w:r>
-      <w:proofErr w:type="spellStart"/>
-      <w:r>
-        <w:rPr>
-          <w:rFonts w:ascii="Arial" w:eastAsia="Times New Roman" w:hAnsi="Arial" w:cs="Arial"/>
-          <w:color w:val="000000"/>
-          <w:kern w:val="0"/>
-          <w:sz w:val="24"/>
-          <w:szCs w:val="24"/>
-          <w:lang w:eastAsia="nb-NO"/>
-          <w14:ligatures w14:val="none"/>
-        </w:rPr>
-        <w:t>Topics</w:t>
-      </w:r>
-      <w:proofErr w:type="spellEnd"/>
+        <w:t xml:space="preserve"> anslått av «Exploding Topics</w:t>
+      </w:r>
       <w:r>
         <w:rPr>
           <w:rFonts w:ascii="Arial" w:eastAsia="Times New Roman" w:hAnsi="Arial" w:cs="Arial"/>
@@ -1780,31 +1710,17 @@
         </w:rPr>
         <w:t xml:space="preserve"> skjer over mobile enheter, som da inkluderer telefoner (</w:t>
       </w:r>
-      <w:proofErr w:type="spellStart"/>
-      <w:r>
-        <w:rPr>
-          <w:rFonts w:ascii="Arial" w:eastAsia="Times New Roman" w:hAnsi="Arial" w:cs="Arial"/>
-          <w:color w:val="000000"/>
-          <w:kern w:val="0"/>
-          <w:sz w:val="24"/>
-          <w:szCs w:val="24"/>
-          <w:lang w:eastAsia="nb-NO"/>
-          <w14:ligatures w14:val="none"/>
-        </w:rPr>
-        <w:t>Howarth</w:t>
-      </w:r>
-      <w:proofErr w:type="spellEnd"/>
-      <w:r>
-        <w:rPr>
-          <w:rFonts w:ascii="Arial" w:eastAsia="Times New Roman" w:hAnsi="Arial" w:cs="Arial"/>
-          <w:color w:val="000000"/>
-          <w:kern w:val="0"/>
-          <w:sz w:val="24"/>
-          <w:szCs w:val="24"/>
-          <w:lang w:eastAsia="nb-NO"/>
-          <w14:ligatures w14:val="none"/>
-        </w:rPr>
-        <w:t>, 2023)</w:t>
+      <w:r>
+        <w:rPr>
+          <w:rFonts w:ascii="Arial" w:eastAsia="Times New Roman" w:hAnsi="Arial" w:cs="Arial"/>
+          <w:color w:val="000000"/>
+          <w:kern w:val="0"/>
+          <w:sz w:val="24"/>
+          <w:szCs w:val="24"/>
+          <w:lang w:eastAsia="nb-NO"/>
+          <w14:ligatures w14:val="none"/>
+        </w:rPr>
+        <w:t>Howarth, 2023)</w:t>
       </w:r>
     </w:p>
     <w:p>
@@ -1926,22 +1842,8 @@
           <w:lang w:eastAsia="nb-NO"/>
           <w14:ligatures w14:val="none"/>
         </w:rPr>
-        <w:t xml:space="preserve"> (</w:t>
-      </w:r>
-      <w:proofErr w:type="spellStart"/>
-      <w:r>
-        <w:rPr>
-          <w:rFonts w:ascii="Arial" w:eastAsia="Times New Roman" w:hAnsi="Arial" w:cs="Arial"/>
-          <w:color w:val="000000"/>
-          <w:kern w:val="0"/>
-          <w:sz w:val="24"/>
-          <w:szCs w:val="24"/>
-          <w:lang w:eastAsia="nb-NO"/>
-          <w14:ligatures w14:val="none"/>
-        </w:rPr>
-        <w:t>Netlab</w:t>
-      </w:r>
-      <w:proofErr w:type="spellEnd"/>
+        <w:t xml:space="preserve"> (Netlab</w:t>
+      </w:r>
       <w:r>
         <w:rPr>
           <w:rFonts w:ascii="Arial" w:eastAsia="Times New Roman" w:hAnsi="Arial" w:cs="Arial"/>
@@ -1978,71 +1880,19 @@
           <w:lang w:eastAsia="nb-NO"/>
           <w14:ligatures w14:val="none"/>
         </w:rPr>
-        <w:t xml:space="preserve">Sammenhengen mellom mobil-først og </w:t>
-      </w:r>
-      <w:proofErr w:type="spellStart"/>
-      <w:r>
-        <w:rPr>
-          <w:rFonts w:ascii="Arial" w:eastAsia="Times New Roman" w:hAnsi="Arial" w:cs="Arial"/>
-          <w:color w:val="000000"/>
-          <w:kern w:val="0"/>
-          <w:sz w:val="24"/>
-          <w:szCs w:val="24"/>
-          <w:lang w:eastAsia="nb-NO"/>
-          <w14:ligatures w14:val="none"/>
-        </w:rPr>
-        <w:t>responsivt</w:t>
-      </w:r>
-      <w:proofErr w:type="spellEnd"/>
-      <w:r>
-        <w:rPr>
-          <w:rFonts w:ascii="Arial" w:eastAsia="Times New Roman" w:hAnsi="Arial" w:cs="Arial"/>
-          <w:color w:val="000000"/>
-          <w:kern w:val="0"/>
-          <w:sz w:val="24"/>
-          <w:szCs w:val="24"/>
-          <w:lang w:eastAsia="nb-NO"/>
-          <w14:ligatures w14:val="none"/>
-        </w:rPr>
-        <w:t xml:space="preserve"> design er at mobil-først prinsippet utgjør en viktig del av </w:t>
-      </w:r>
-      <w:r>
-        <w:rPr>
-          <w:rFonts w:ascii="Arial" w:eastAsia="Times New Roman" w:hAnsi="Arial" w:cs="Arial"/>
-          <w:color w:val="000000"/>
-          <w:kern w:val="0"/>
-          <w:sz w:val="24"/>
-          <w:szCs w:val="24"/>
-          <w:lang w:eastAsia="nb-NO"/>
-          <w14:ligatures w14:val="none"/>
-        </w:rPr>
-        <w:t xml:space="preserve">det </w:t>
-      </w:r>
-      <w:proofErr w:type="spellStart"/>
-      <w:r>
-        <w:rPr>
-          <w:rFonts w:ascii="Arial" w:eastAsia="Times New Roman" w:hAnsi="Arial" w:cs="Arial"/>
-          <w:color w:val="000000"/>
-          <w:kern w:val="0"/>
-          <w:sz w:val="24"/>
-          <w:szCs w:val="24"/>
-          <w:lang w:eastAsia="nb-NO"/>
-          <w14:ligatures w14:val="none"/>
-        </w:rPr>
-        <w:t>responsive</w:t>
-      </w:r>
-      <w:proofErr w:type="spellEnd"/>
-      <w:r>
-        <w:rPr>
-          <w:rFonts w:ascii="Arial" w:eastAsia="Times New Roman" w:hAnsi="Arial" w:cs="Arial"/>
-          <w:color w:val="000000"/>
-          <w:kern w:val="0"/>
-          <w:sz w:val="24"/>
-          <w:szCs w:val="24"/>
-          <w:lang w:eastAsia="nb-NO"/>
-          <w14:ligatures w14:val="none"/>
-        </w:rPr>
-        <w:t xml:space="preserve"> designet</w:t>
+        <w:t xml:space="preserve">Sammenhengen mellom mobil-først og responsivt design er at mobil-først prinsippet utgjør en viktig del av </w:t>
+      </w:r>
+      <w:r>
+        <w:rPr>
+          <w:rFonts w:ascii="Arial" w:eastAsia="Times New Roman" w:hAnsi="Arial" w:cs="Arial"/>
+          <w:color w:val="000000"/>
+          <w:kern w:val="0"/>
+          <w:sz w:val="24"/>
+          <w:szCs w:val="24"/>
+          <w:lang w:eastAsia="nb-NO"/>
+          <w14:ligatures w14:val="none"/>
+        </w:rPr>
+        <w:t>det responsive designet</w:t>
       </w:r>
       <w:r>
         <w:rPr>
@@ -2066,33 +1916,7 @@
           <w:lang w:eastAsia="nb-NO"/>
           <w14:ligatures w14:val="none"/>
         </w:rPr>
-        <w:t xml:space="preserve"> (</w:t>
-      </w:r>
-      <w:proofErr w:type="spellStart"/>
-      <w:r>
-        <w:rPr>
-          <w:rFonts w:ascii="Arial" w:eastAsia="Times New Roman" w:hAnsi="Arial" w:cs="Arial"/>
-          <w:color w:val="000000"/>
-          <w:kern w:val="0"/>
-          <w:sz w:val="24"/>
-          <w:szCs w:val="24"/>
-          <w:lang w:eastAsia="nb-NO"/>
-          <w14:ligatures w14:val="none"/>
-        </w:rPr>
-        <w:t>Osmo</w:t>
-      </w:r>
-      <w:proofErr w:type="spellEnd"/>
-      <w:r>
-        <w:rPr>
-          <w:rFonts w:ascii="Arial" w:eastAsia="Times New Roman" w:hAnsi="Arial" w:cs="Arial"/>
-          <w:color w:val="000000"/>
-          <w:kern w:val="0"/>
-          <w:sz w:val="24"/>
-          <w:szCs w:val="24"/>
-          <w:lang w:eastAsia="nb-NO"/>
-          <w14:ligatures w14:val="none"/>
-        </w:rPr>
-        <w:t>, 2023)</w:t>
+        <w:t xml:space="preserve"> (Osmo, 2023)</w:t>
       </w:r>
       <w:r>
         <w:rPr>
@@ -2227,7 +2051,6 @@
         </w:rPr>
         <w:t xml:space="preserve"> videre på dette grunnlaget for å tilpasse designet til større enheter ved å legge til mer komplekse funksjoner og justere </w:t>
       </w:r>
-      <w:proofErr w:type="spellStart"/>
       <w:r>
         <w:rPr>
           <w:rFonts w:ascii="Arial" w:eastAsia="Times New Roman" w:hAnsi="Arial" w:cs="Arial"/>
@@ -2240,7 +2063,6 @@
         </w:rPr>
         <w:t>layouten</w:t>
       </w:r>
-      <w:proofErr w:type="spellEnd"/>
       <w:r>
         <w:rPr>
           <w:rFonts w:ascii="Arial" w:eastAsia="Times New Roman" w:hAnsi="Arial" w:cs="Arial"/>
@@ -2259,29 +2081,6 @@
         <w:spacing w:line="360" w:lineRule="auto"/>
         <w:rPr>
           <w:rFonts w:ascii="Arial" w:eastAsia="Times New Roman" w:hAnsi="Arial" w:cs="Arial"/>
-          <w:color w:val="000000"/>
-          <w:kern w:val="0"/>
-          <w:sz w:val="24"/>
-          <w:szCs w:val="24"/>
-          <w:lang w:eastAsia="nb-NO"/>
-          <w14:ligatures w14:val="none"/>
-        </w:rPr>
-      </w:pPr>
-      <w:r>
-        <w:rPr>
-          <w:rFonts w:ascii="Arial" w:eastAsia="Times New Roman" w:hAnsi="Arial" w:cs="Arial"/>
-          <w:color w:val="000000"/>
-          <w:kern w:val="0"/>
-          <w:sz w:val="24"/>
-          <w:szCs w:val="24"/>
-          <w:lang w:eastAsia="nb-NO"/>
-          <w14:ligatures w14:val="none"/>
-        </w:rPr>
-        <w:br/>
-      </w:r>
-      <w:r>
-        <w:rPr>
-          <w:rFonts w:ascii="Arial" w:eastAsia="Times New Roman" w:hAnsi="Arial" w:cs="Arial"/>
           <w:b/>
           <w:bCs/>
           <w:color w:val="000000"/>
@@ -2291,9 +2090,19 @@
           <w:lang w:eastAsia="nb-NO"/>
           <w14:ligatures w14:val="none"/>
         </w:rPr>
-        <w:t xml:space="preserve">2.2 Hvordan jobbe med </w:t>
-      </w:r>
-      <w:proofErr w:type="spellStart"/>
+      </w:pPr>
+      <w:r>
+        <w:rPr>
+          <w:rFonts w:ascii="Arial" w:eastAsia="Times New Roman" w:hAnsi="Arial" w:cs="Arial"/>
+          <w:color w:val="000000"/>
+          <w:kern w:val="0"/>
+          <w:sz w:val="24"/>
+          <w:szCs w:val="24"/>
+          <w:lang w:eastAsia="nb-NO"/>
+          <w14:ligatures w14:val="none"/>
+        </w:rPr>
+        <w:br/>
+      </w:r>
       <w:r>
         <w:rPr>
           <w:rFonts w:ascii="Arial" w:eastAsia="Times New Roman" w:hAnsi="Arial" w:cs="Arial"/>
@@ -2306,10 +2115,604 @@
           <w:lang w:eastAsia="nb-NO"/>
           <w14:ligatures w14:val="none"/>
         </w:rPr>
-        <w:t>responsivt</w:t>
-      </w:r>
-      <w:proofErr w:type="spellEnd"/>
-      <w:r>
+        <w:t>2.2 Hvordan jobbe med responsivt design</w:t>
+      </w:r>
+    </w:p>
+    <w:p>
+      <w:pPr>
+        <w:spacing w:line="360" w:lineRule="auto"/>
+        <w:rPr>
+          <w:rFonts w:ascii="Arial" w:eastAsia="Times New Roman" w:hAnsi="Arial" w:cs="Arial"/>
+          <w:color w:val="000000"/>
+          <w:kern w:val="0"/>
+          <w:sz w:val="24"/>
+          <w:szCs w:val="24"/>
+          <w:lang w:eastAsia="nb-NO"/>
+          <w14:ligatures w14:val="none"/>
+        </w:rPr>
+      </w:pPr>
+      <w:r>
+        <w:rPr>
+          <w:rFonts w:ascii="Arial" w:eastAsia="Times New Roman" w:hAnsi="Arial" w:cs="Arial"/>
+          <w:color w:val="000000"/>
+          <w:kern w:val="0"/>
+          <w:sz w:val="24"/>
+          <w:szCs w:val="24"/>
+          <w:lang w:eastAsia="nb-NO"/>
+          <w14:ligatures w14:val="none"/>
+        </w:rPr>
+        <w:t xml:space="preserve">Responsivt design </w:t>
+      </w:r>
+      <w:r>
+        <w:rPr>
+          <w:rFonts w:ascii="Arial" w:eastAsia="Times New Roman" w:hAnsi="Arial" w:cs="Arial"/>
+          <w:color w:val="000000"/>
+          <w:kern w:val="0"/>
+          <w:sz w:val="24"/>
+          <w:szCs w:val="24"/>
+          <w:lang w:eastAsia="nb-NO"/>
+          <w14:ligatures w14:val="none"/>
+        </w:rPr>
+        <w:t>kommer av flere ting</w:t>
+      </w:r>
+      <w:r>
+        <w:rPr>
+          <w:rFonts w:ascii="Arial" w:eastAsia="Times New Roman" w:hAnsi="Arial" w:cs="Arial"/>
+          <w:color w:val="000000"/>
+          <w:kern w:val="0"/>
+          <w:sz w:val="24"/>
+          <w:szCs w:val="24"/>
+          <w:lang w:eastAsia="nb-NO"/>
+          <w14:ligatures w14:val="none"/>
+        </w:rPr>
+        <w:t xml:space="preserve">, </w:t>
+      </w:r>
+      <w:r>
+        <w:rPr>
+          <w:rFonts w:ascii="Arial" w:eastAsia="Times New Roman" w:hAnsi="Arial" w:cs="Arial"/>
+          <w:color w:val="000000"/>
+          <w:kern w:val="0"/>
+          <w:sz w:val="24"/>
+          <w:szCs w:val="24"/>
+          <w:lang w:eastAsia="nb-NO"/>
+          <w14:ligatures w14:val="none"/>
+        </w:rPr>
+        <w:t>hvor</w:t>
+      </w:r>
+      <w:r>
+        <w:rPr>
+          <w:rFonts w:ascii="Arial" w:eastAsia="Times New Roman" w:hAnsi="Arial" w:cs="Arial"/>
+          <w:color w:val="000000"/>
+          <w:kern w:val="0"/>
+          <w:sz w:val="24"/>
+          <w:szCs w:val="24"/>
+          <w:lang w:eastAsia="nb-NO"/>
+          <w14:ligatures w14:val="none"/>
+        </w:rPr>
+        <w:t xml:space="preserve"> en viktig faktor </w:t>
+      </w:r>
+      <w:r>
+        <w:rPr>
+          <w:rFonts w:ascii="Arial" w:eastAsia="Times New Roman" w:hAnsi="Arial" w:cs="Arial"/>
+          <w:color w:val="000000"/>
+          <w:kern w:val="0"/>
+          <w:sz w:val="24"/>
+          <w:szCs w:val="24"/>
+          <w:lang w:eastAsia="nb-NO"/>
+          <w14:ligatures w14:val="none"/>
+        </w:rPr>
+        <w:t>n</w:t>
+      </w:r>
+      <w:r>
+        <w:rPr>
+          <w:rFonts w:ascii="Arial" w:eastAsia="Times New Roman" w:hAnsi="Arial" w:cs="Arial"/>
+          <w:color w:val="000000"/>
+          <w:kern w:val="0"/>
+          <w:sz w:val="24"/>
+          <w:szCs w:val="24"/>
+          <w:lang w:eastAsia="nb-NO"/>
+          <w14:ligatures w14:val="none"/>
+        </w:rPr>
+        <w:t xml:space="preserve">år man koder HTML og CSS er </w:t>
+      </w:r>
+      <w:r>
+        <w:rPr>
+          <w:rFonts w:ascii="Arial" w:eastAsia="Times New Roman" w:hAnsi="Arial" w:cs="Arial"/>
+          <w:color w:val="000000"/>
+          <w:kern w:val="0"/>
+          <w:sz w:val="24"/>
+          <w:szCs w:val="24"/>
+          <w:lang w:eastAsia="nb-NO"/>
+          <w14:ligatures w14:val="none"/>
+        </w:rPr>
+        <w:t xml:space="preserve">bruken av </w:t>
+      </w:r>
+      <w:r>
+        <w:rPr>
+          <w:rFonts w:ascii="Arial" w:eastAsia="Times New Roman" w:hAnsi="Arial" w:cs="Arial"/>
+          <w:color w:val="000000"/>
+          <w:kern w:val="0"/>
+          <w:sz w:val="24"/>
+          <w:szCs w:val="24"/>
+          <w:lang w:eastAsia="nb-NO"/>
+          <w14:ligatures w14:val="none"/>
+        </w:rPr>
+        <w:t xml:space="preserve">ulike «break-points». Dette </w:t>
+      </w:r>
+      <w:r>
+        <w:rPr>
+          <w:rFonts w:ascii="Arial" w:eastAsia="Times New Roman" w:hAnsi="Arial" w:cs="Arial"/>
+          <w:color w:val="000000"/>
+          <w:kern w:val="0"/>
+          <w:sz w:val="24"/>
+          <w:szCs w:val="24"/>
+          <w:lang w:eastAsia="nb-NO"/>
+          <w14:ligatures w14:val="none"/>
+        </w:rPr>
+        <w:t xml:space="preserve">er såkalte stilregler </w:t>
+      </w:r>
+      <w:r>
+        <w:rPr>
+          <w:rFonts w:ascii="Arial" w:eastAsia="Times New Roman" w:hAnsi="Arial" w:cs="Arial"/>
+          <w:color w:val="000000"/>
+          <w:kern w:val="0"/>
+          <w:sz w:val="24"/>
+          <w:szCs w:val="24"/>
+          <w:lang w:eastAsia="nb-NO"/>
+          <w14:ligatures w14:val="none"/>
+        </w:rPr>
+        <w:t xml:space="preserve">som må skrives inn i et </w:t>
+      </w:r>
+      <w:r>
+        <w:rPr>
+          <w:rFonts w:ascii="Arial" w:eastAsia="Times New Roman" w:hAnsi="Arial" w:cs="Arial"/>
+          <w:color w:val="000000"/>
+          <w:kern w:val="0"/>
+          <w:sz w:val="24"/>
+          <w:szCs w:val="24"/>
+          <w:lang w:eastAsia="nb-NO"/>
+          <w14:ligatures w14:val="none"/>
+        </w:rPr>
+        <w:t>CSS-ark</w:t>
+      </w:r>
+      <w:r>
+        <w:rPr>
+          <w:rFonts w:ascii="Arial" w:eastAsia="Times New Roman" w:hAnsi="Arial" w:cs="Arial"/>
+          <w:color w:val="000000"/>
+          <w:kern w:val="0"/>
+          <w:sz w:val="24"/>
+          <w:szCs w:val="24"/>
+          <w:lang w:eastAsia="nb-NO"/>
+          <w14:ligatures w14:val="none"/>
+        </w:rPr>
+        <w:t xml:space="preserve"> for å bestemme hvordan HTML siden oppfører seg og se</w:t>
+      </w:r>
+      <w:r>
+        <w:rPr>
+          <w:rFonts w:ascii="Arial" w:eastAsia="Times New Roman" w:hAnsi="Arial" w:cs="Arial"/>
+          <w:color w:val="000000"/>
+          <w:kern w:val="0"/>
+          <w:sz w:val="24"/>
+          <w:szCs w:val="24"/>
+          <w:lang w:eastAsia="nb-NO"/>
+          <w14:ligatures w14:val="none"/>
+        </w:rPr>
+        <w:t>r</w:t>
+      </w:r>
+      <w:r>
+        <w:rPr>
+          <w:rFonts w:ascii="Arial" w:eastAsia="Times New Roman" w:hAnsi="Arial" w:cs="Arial"/>
+          <w:color w:val="000000"/>
+          <w:kern w:val="0"/>
+          <w:sz w:val="24"/>
+          <w:szCs w:val="24"/>
+          <w:lang w:eastAsia="nb-NO"/>
+          <w14:ligatures w14:val="none"/>
+        </w:rPr>
+        <w:t xml:space="preserve"> ut på forskjellige skjermstørrelser</w:t>
+      </w:r>
+      <w:r>
+        <w:rPr>
+          <w:rFonts w:ascii="Arial" w:eastAsia="Times New Roman" w:hAnsi="Arial" w:cs="Arial"/>
+          <w:color w:val="000000"/>
+          <w:kern w:val="0"/>
+          <w:sz w:val="24"/>
+          <w:szCs w:val="24"/>
+          <w:lang w:eastAsia="nb-NO"/>
+          <w14:ligatures w14:val="none"/>
+        </w:rPr>
+        <w:t xml:space="preserve"> (w3schools, 2023)</w:t>
+      </w:r>
+      <w:r>
+        <w:rPr>
+          <w:rFonts w:ascii="Arial" w:eastAsia="Times New Roman" w:hAnsi="Arial" w:cs="Arial"/>
+          <w:color w:val="000000"/>
+          <w:kern w:val="0"/>
+          <w:sz w:val="24"/>
+          <w:szCs w:val="24"/>
+          <w:lang w:eastAsia="nb-NO"/>
+          <w14:ligatures w14:val="none"/>
+        </w:rPr>
+        <w:t xml:space="preserve">. </w:t>
+      </w:r>
+      <w:r>
+        <w:rPr>
+          <w:rFonts w:ascii="Arial" w:eastAsia="Times New Roman" w:hAnsi="Arial" w:cs="Arial"/>
+          <w:color w:val="000000"/>
+          <w:kern w:val="0"/>
+          <w:sz w:val="24"/>
+          <w:szCs w:val="24"/>
+          <w:lang w:eastAsia="nb-NO"/>
+          <w14:ligatures w14:val="none"/>
+        </w:rPr>
+        <w:t>Break points i media q</w:t>
+      </w:r>
+      <w:r>
+        <w:rPr>
+          <w:rFonts w:ascii="Arial" w:eastAsia="Times New Roman" w:hAnsi="Arial" w:cs="Arial"/>
+          <w:color w:val="000000"/>
+          <w:kern w:val="0"/>
+          <w:sz w:val="24"/>
+          <w:szCs w:val="24"/>
+          <w:lang w:eastAsia="nb-NO"/>
+          <w14:ligatures w14:val="none"/>
+        </w:rPr>
+        <w:t xml:space="preserve">ueries brukes derfor til å tilpasse innholdet på forskjellige skjermstørrelser. En nettside bør derfor alltid se annerledes ut på en telefon og en datamaskin. </w:t>
+      </w:r>
+      <w:r>
+        <w:rPr>
+          <w:rFonts w:ascii="Arial" w:eastAsia="Times New Roman" w:hAnsi="Arial" w:cs="Arial"/>
+          <w:color w:val="000000"/>
+          <w:kern w:val="0"/>
+          <w:sz w:val="24"/>
+          <w:szCs w:val="24"/>
+          <w:lang w:eastAsia="nb-NO"/>
+          <w14:ligatures w14:val="none"/>
+        </w:rPr>
+        <w:t>Et eksempel kan være navigasjonsbaren</w:t>
+      </w:r>
+      <w:r>
+        <w:rPr>
+          <w:rFonts w:ascii="Arial" w:eastAsia="Times New Roman" w:hAnsi="Arial" w:cs="Arial"/>
+          <w:color w:val="000000"/>
+          <w:kern w:val="0"/>
+          <w:sz w:val="24"/>
+          <w:szCs w:val="24"/>
+          <w:lang w:eastAsia="nb-NO"/>
+          <w14:ligatures w14:val="none"/>
+        </w:rPr>
+        <w:t xml:space="preserve">. På en fullverdig webside på en </w:t>
+      </w:r>
+      <w:r>
+        <w:rPr>
+          <w:rFonts w:ascii="Arial" w:eastAsia="Times New Roman" w:hAnsi="Arial" w:cs="Arial"/>
+          <w:color w:val="000000"/>
+          <w:kern w:val="0"/>
+          <w:sz w:val="24"/>
+          <w:szCs w:val="24"/>
+          <w:lang w:eastAsia="nb-NO"/>
+          <w14:ligatures w14:val="none"/>
+        </w:rPr>
+        <w:t>desktop</w:t>
+      </w:r>
+      <w:r>
+        <w:rPr>
+          <w:rFonts w:ascii="Arial" w:eastAsia="Times New Roman" w:hAnsi="Arial" w:cs="Arial"/>
+          <w:color w:val="000000"/>
+          <w:kern w:val="0"/>
+          <w:sz w:val="24"/>
+          <w:szCs w:val="24"/>
+          <w:lang w:eastAsia="nb-NO"/>
+          <w14:ligatures w14:val="none"/>
+        </w:rPr>
+        <w:t xml:space="preserve"> har man god bredde og kan derfor ha navigasjonsbaren</w:t>
+      </w:r>
+      <w:r>
+        <w:rPr>
+          <w:rFonts w:ascii="Arial" w:eastAsia="Times New Roman" w:hAnsi="Arial" w:cs="Arial"/>
+          <w:color w:val="000000"/>
+          <w:kern w:val="0"/>
+          <w:sz w:val="24"/>
+          <w:szCs w:val="24"/>
+          <w:lang w:eastAsia="nb-NO"/>
+          <w14:ligatures w14:val="none"/>
+        </w:rPr>
+        <w:t xml:space="preserve"> horisontalt med de aller fleste hovedpunktene synlige. På en telefon derimot har man mye mindre plass, og man blir derfor nødt til å bruke rullegardiner, og ulike menyer for å gjøre det mer brukervennlig</w:t>
+      </w:r>
+      <w:r>
+        <w:rPr>
+          <w:rFonts w:ascii="Arial" w:eastAsia="Times New Roman" w:hAnsi="Arial" w:cs="Arial"/>
+          <w:color w:val="000000"/>
+          <w:kern w:val="0"/>
+          <w:sz w:val="24"/>
+          <w:szCs w:val="24"/>
+          <w:lang w:eastAsia="nb-NO"/>
+          <w14:ligatures w14:val="none"/>
+        </w:rPr>
+        <w:t xml:space="preserve"> og ikke minst lesbart. Overgangen mellom </w:t>
+      </w:r>
+      <w:r>
+        <w:rPr>
+          <w:rFonts w:ascii="Arial" w:eastAsia="Times New Roman" w:hAnsi="Arial" w:cs="Arial"/>
+          <w:color w:val="000000"/>
+          <w:kern w:val="0"/>
+          <w:sz w:val="24"/>
+          <w:szCs w:val="24"/>
+          <w:lang w:eastAsia="nb-NO"/>
+          <w14:ligatures w14:val="none"/>
+        </w:rPr>
+        <w:t xml:space="preserve">en </w:t>
+      </w:r>
+      <w:r>
+        <w:rPr>
+          <w:rFonts w:ascii="Arial" w:eastAsia="Times New Roman" w:hAnsi="Arial" w:cs="Arial"/>
+          <w:color w:val="000000"/>
+          <w:kern w:val="0"/>
+          <w:sz w:val="24"/>
+          <w:szCs w:val="24"/>
+          <w:lang w:eastAsia="nb-NO"/>
+          <w14:ligatures w14:val="none"/>
+        </w:rPr>
+        <w:t xml:space="preserve">horisontal navbar og rullegardinmeny bestemmes av </w:t>
+      </w:r>
+      <w:r>
+        <w:rPr>
+          <w:rFonts w:ascii="Arial" w:eastAsia="Times New Roman" w:hAnsi="Arial" w:cs="Arial"/>
+          <w:color w:val="000000"/>
+          <w:kern w:val="0"/>
+          <w:sz w:val="24"/>
+          <w:szCs w:val="24"/>
+          <w:lang w:eastAsia="nb-NO"/>
+          <w14:ligatures w14:val="none"/>
+        </w:rPr>
+        <w:t>media-queries og breakpoints.</w:t>
+      </w:r>
+    </w:p>
+    <w:p>
+      <w:pPr>
+        <w:spacing w:line="360" w:lineRule="auto"/>
+        <w:rPr>
+          <w:rFonts w:ascii="Arial" w:eastAsia="Times New Roman" w:hAnsi="Arial" w:cs="Arial"/>
+          <w:color w:val="000000"/>
+          <w:kern w:val="0"/>
+          <w:sz w:val="24"/>
+          <w:szCs w:val="24"/>
+          <w:lang w:eastAsia="nb-NO"/>
+          <w14:ligatures w14:val="none"/>
+        </w:rPr>
+      </w:pPr>
+      <w:r>
+        <w:rPr>
+          <w:rFonts w:ascii="Arial" w:eastAsia="Times New Roman" w:hAnsi="Arial" w:cs="Arial"/>
+          <w:color w:val="000000"/>
+          <w:kern w:val="0"/>
+          <w:sz w:val="24"/>
+          <w:szCs w:val="24"/>
+          <w:lang w:eastAsia="nb-NO"/>
+          <w14:ligatures w14:val="none"/>
+        </w:rPr>
+        <w:t xml:space="preserve">Et annet responsivt </w:t>
+      </w:r>
+      <w:r>
+        <w:rPr>
+          <w:rFonts w:ascii="Arial" w:eastAsia="Times New Roman" w:hAnsi="Arial" w:cs="Arial"/>
+          <w:color w:val="000000"/>
+          <w:kern w:val="0"/>
+          <w:sz w:val="24"/>
+          <w:szCs w:val="24"/>
+          <w:lang w:eastAsia="nb-NO"/>
+          <w14:ligatures w14:val="none"/>
+        </w:rPr>
+        <w:t xml:space="preserve">prinsipp er bruken av «em» eller «rem» i </w:t>
+      </w:r>
+      <w:r>
+        <w:rPr>
+          <w:rFonts w:ascii="Arial" w:eastAsia="Times New Roman" w:hAnsi="Arial" w:cs="Arial"/>
+          <w:color w:val="000000"/>
+          <w:kern w:val="0"/>
+          <w:sz w:val="24"/>
+          <w:szCs w:val="24"/>
+          <w:lang w:eastAsia="nb-NO"/>
+          <w14:ligatures w14:val="none"/>
+        </w:rPr>
+        <w:t>fontstørrelser</w:t>
+      </w:r>
+      <w:r>
+        <w:rPr>
+          <w:rFonts w:ascii="Arial" w:eastAsia="Times New Roman" w:hAnsi="Arial" w:cs="Arial"/>
+          <w:color w:val="000000"/>
+          <w:kern w:val="0"/>
+          <w:sz w:val="24"/>
+          <w:szCs w:val="24"/>
+          <w:lang w:eastAsia="nb-NO"/>
+          <w14:ligatures w14:val="none"/>
+        </w:rPr>
+        <w:t xml:space="preserve">. </w:t>
+      </w:r>
+      <w:r>
+        <w:rPr>
+          <w:rFonts w:ascii="Arial" w:eastAsia="Times New Roman" w:hAnsi="Arial" w:cs="Arial"/>
+          <w:color w:val="000000"/>
+          <w:kern w:val="0"/>
+          <w:sz w:val="24"/>
+          <w:szCs w:val="24"/>
+          <w:lang w:eastAsia="nb-NO"/>
+          <w14:ligatures w14:val="none"/>
+        </w:rPr>
+        <w:t>Piksler</w:t>
+      </w:r>
+      <w:r>
+        <w:rPr>
+          <w:rFonts w:ascii="Arial" w:eastAsia="Times New Roman" w:hAnsi="Arial" w:cs="Arial"/>
+          <w:color w:val="000000"/>
+          <w:kern w:val="0"/>
+          <w:sz w:val="24"/>
+          <w:szCs w:val="24"/>
+          <w:lang w:eastAsia="nb-NO"/>
+          <w14:ligatures w14:val="none"/>
+        </w:rPr>
+        <w:t xml:space="preserve"> er noe de fleste har hørt om, men blir sett på som en </w:t>
+      </w:r>
+      <w:r>
+        <w:rPr>
+          <w:rFonts w:ascii="Arial" w:eastAsia="Times New Roman" w:hAnsi="Arial" w:cs="Arial"/>
+          <w:color w:val="000000"/>
+          <w:kern w:val="0"/>
+          <w:sz w:val="24"/>
+          <w:szCs w:val="24"/>
+          <w:lang w:eastAsia="nb-NO"/>
+          <w14:ligatures w14:val="none"/>
+        </w:rPr>
+        <w:t>fast enhet, og ikke en responsivt enhet.</w:t>
+      </w:r>
+      <w:r>
+        <w:rPr>
+          <w:rFonts w:ascii="Arial" w:eastAsia="Times New Roman" w:hAnsi="Arial" w:cs="Arial"/>
+          <w:color w:val="000000"/>
+          <w:kern w:val="0"/>
+          <w:sz w:val="24"/>
+          <w:szCs w:val="24"/>
+          <w:lang w:eastAsia="nb-NO"/>
+          <w14:ligatures w14:val="none"/>
+        </w:rPr>
+        <w:t xml:space="preserve"> «em»</w:t>
+      </w:r>
+      <w:r>
+        <w:rPr>
+          <w:rFonts w:ascii="Arial" w:eastAsia="Times New Roman" w:hAnsi="Arial" w:cs="Arial"/>
+          <w:color w:val="000000"/>
+          <w:kern w:val="0"/>
+          <w:sz w:val="24"/>
+          <w:szCs w:val="24"/>
+          <w:lang w:eastAsia="nb-NO"/>
+          <w14:ligatures w14:val="none"/>
+        </w:rPr>
+        <w:t xml:space="preserve"> bygger på et forelderelement</w:t>
+      </w:r>
+      <w:r>
+        <w:rPr>
+          <w:rFonts w:ascii="Arial" w:eastAsia="Times New Roman" w:hAnsi="Arial" w:cs="Arial"/>
+          <w:color w:val="000000"/>
+          <w:kern w:val="0"/>
+          <w:sz w:val="24"/>
+          <w:szCs w:val="24"/>
+          <w:lang w:eastAsia="nb-NO"/>
+          <w14:ligatures w14:val="none"/>
+        </w:rPr>
+        <w:t xml:space="preserve">, hvor f.eks. 2em er dobbelt så stor som forelderelementet. </w:t>
+      </w:r>
+      <w:r>
+        <w:rPr>
+          <w:rFonts w:ascii="Arial" w:eastAsia="Times New Roman" w:hAnsi="Arial" w:cs="Arial"/>
+          <w:color w:val="000000"/>
+          <w:kern w:val="0"/>
+          <w:sz w:val="24"/>
+          <w:szCs w:val="24"/>
+          <w:lang w:eastAsia="nb-NO"/>
+          <w14:ligatures w14:val="none"/>
+        </w:rPr>
+        <w:t xml:space="preserve">Hvis forelderelementet er 12px vil 2em av dette være 24px. </w:t>
+      </w:r>
+      <w:r>
+        <w:rPr>
+          <w:rFonts w:ascii="Arial" w:eastAsia="Times New Roman" w:hAnsi="Arial" w:cs="Arial"/>
+          <w:color w:val="000000"/>
+          <w:kern w:val="0"/>
+          <w:sz w:val="24"/>
+          <w:szCs w:val="24"/>
+          <w:lang w:eastAsia="nb-NO"/>
+          <w14:ligatures w14:val="none"/>
+        </w:rPr>
+        <w:t>«rem» bygger på</w:t>
+      </w:r>
+      <w:r>
+        <w:rPr>
+          <w:rFonts w:ascii="Arial" w:eastAsia="Times New Roman" w:hAnsi="Arial" w:cs="Arial"/>
+          <w:color w:val="000000"/>
+          <w:kern w:val="0"/>
+          <w:sz w:val="24"/>
+          <w:szCs w:val="24"/>
+          <w:lang w:eastAsia="nb-NO"/>
+          <w14:ligatures w14:val="none"/>
+        </w:rPr>
+        <w:t xml:space="preserve"> </w:t>
+      </w:r>
+      <w:r>
+        <w:rPr>
+          <w:rFonts w:ascii="Arial" w:eastAsia="Times New Roman" w:hAnsi="Arial" w:cs="Arial"/>
+          <w:color w:val="000000"/>
+          <w:kern w:val="0"/>
+          <w:sz w:val="24"/>
+          <w:szCs w:val="24"/>
+          <w:lang w:eastAsia="nb-NO"/>
+          <w14:ligatures w14:val="none"/>
+        </w:rPr>
+        <w:t>rotelementet i html koden</w:t>
+      </w:r>
+      <w:r>
+        <w:rPr>
+          <w:rFonts w:ascii="Arial" w:eastAsia="Times New Roman" w:hAnsi="Arial" w:cs="Arial"/>
+          <w:color w:val="000000"/>
+          <w:kern w:val="0"/>
+          <w:sz w:val="24"/>
+          <w:szCs w:val="24"/>
+          <w:lang w:eastAsia="nb-NO"/>
+          <w14:ligatures w14:val="none"/>
+        </w:rPr>
+        <w:t>, som vanligvis er &lt;html&gt; elementet. Ved å bruke enten «em» eller «rem» oppnår man</w:t>
+      </w:r>
+      <w:r>
+        <w:rPr>
+          <w:rFonts w:ascii="Arial" w:eastAsia="Times New Roman" w:hAnsi="Arial" w:cs="Arial"/>
+          <w:color w:val="000000"/>
+          <w:kern w:val="0"/>
+          <w:sz w:val="24"/>
+          <w:szCs w:val="24"/>
+          <w:lang w:eastAsia="nb-NO"/>
+          <w14:ligatures w14:val="none"/>
+        </w:rPr>
+        <w:t xml:space="preserve"> </w:t>
+      </w:r>
+      <w:r>
+        <w:rPr>
+          <w:rFonts w:ascii="Arial" w:eastAsia="Times New Roman" w:hAnsi="Arial" w:cs="Arial"/>
+          <w:color w:val="000000"/>
+          <w:kern w:val="0"/>
+          <w:sz w:val="24"/>
+          <w:szCs w:val="24"/>
+          <w:lang w:eastAsia="nb-NO"/>
+          <w14:ligatures w14:val="none"/>
+        </w:rPr>
+        <w:t xml:space="preserve">derfor </w:t>
+      </w:r>
+      <w:r>
+        <w:rPr>
+          <w:rFonts w:ascii="Arial" w:eastAsia="Times New Roman" w:hAnsi="Arial" w:cs="Arial"/>
+          <w:color w:val="000000"/>
+          <w:kern w:val="0"/>
+          <w:sz w:val="24"/>
+          <w:szCs w:val="24"/>
+          <w:lang w:eastAsia="nb-NO"/>
+          <w14:ligatures w14:val="none"/>
+        </w:rPr>
+        <w:t xml:space="preserve">tekst som skalerer seg </w:t>
+      </w:r>
+      <w:r>
+        <w:rPr>
+          <w:rFonts w:ascii="Arial" w:eastAsia="Times New Roman" w:hAnsi="Arial" w:cs="Arial"/>
+          <w:color w:val="000000"/>
+          <w:kern w:val="0"/>
+          <w:sz w:val="24"/>
+          <w:szCs w:val="24"/>
+          <w:lang w:eastAsia="nb-NO"/>
+          <w14:ligatures w14:val="none"/>
+        </w:rPr>
+        <w:t>når skjermstørrelsen endres.</w:t>
+      </w:r>
+    </w:p>
+    <w:p>
+      <w:pPr>
+        <w:spacing w:line="360" w:lineRule="auto"/>
         <w:rPr>
           <w:rFonts w:ascii="Arial" w:eastAsia="Times New Roman" w:hAnsi="Arial" w:cs="Arial"/>
           <w:b/>
@@ -2321,7 +2724,102 @@
           <w:lang w:eastAsia="nb-NO"/>
           <w14:ligatures w14:val="none"/>
         </w:rPr>
-        <w:t xml:space="preserve"> design</w:t>
+      </w:pPr>
+      <w:r>
+        <w:rPr>
+          <w:rFonts w:ascii="Arial" w:eastAsia="Times New Roman" w:hAnsi="Arial" w:cs="Arial"/>
+          <w:color w:val="000000"/>
+          <w:kern w:val="0"/>
+          <w:sz w:val="24"/>
+          <w:szCs w:val="24"/>
+          <w:lang w:eastAsia="nb-NO"/>
+          <w14:ligatures w14:val="none"/>
+        </w:rPr>
+        <w:t xml:space="preserve">Flexbokser er </w:t>
+      </w:r>
+      <w:r>
+        <w:rPr>
+          <w:rFonts w:ascii="Arial" w:eastAsia="Times New Roman" w:hAnsi="Arial" w:cs="Arial"/>
+          <w:color w:val="000000"/>
+          <w:kern w:val="0"/>
+          <w:sz w:val="24"/>
+          <w:szCs w:val="24"/>
+          <w:lang w:eastAsia="nb-NO"/>
+          <w14:ligatures w14:val="none"/>
+        </w:rPr>
+        <w:t xml:space="preserve">en måte å bygge opp en nettside, spesielt med tanke på layout </w:t>
+      </w:r>
+      <w:r>
+        <w:rPr>
+          <w:rFonts w:ascii="Arial" w:eastAsia="Times New Roman" w:hAnsi="Arial" w:cs="Arial"/>
+          <w:color w:val="000000"/>
+          <w:kern w:val="0"/>
+          <w:sz w:val="24"/>
+          <w:szCs w:val="24"/>
+          <w:lang w:eastAsia="nb-NO"/>
+          <w14:ligatures w14:val="none"/>
+        </w:rPr>
+        <w:t xml:space="preserve">og plassering. Ordet flexboks hinter </w:t>
+      </w:r>
+      <w:r>
+        <w:rPr>
+          <w:rFonts w:ascii="Arial" w:eastAsia="Times New Roman" w:hAnsi="Arial" w:cs="Arial"/>
+          <w:color w:val="000000"/>
+          <w:kern w:val="0"/>
+          <w:sz w:val="24"/>
+          <w:szCs w:val="24"/>
+          <w:lang w:eastAsia="nb-NO"/>
+          <w14:ligatures w14:val="none"/>
+        </w:rPr>
+        <w:t xml:space="preserve">mye </w:t>
+      </w:r>
+      <w:r>
+        <w:rPr>
+          <w:rFonts w:ascii="Arial" w:eastAsia="Times New Roman" w:hAnsi="Arial" w:cs="Arial"/>
+          <w:color w:val="000000"/>
+          <w:kern w:val="0"/>
+          <w:sz w:val="24"/>
+          <w:szCs w:val="24"/>
+          <w:lang w:eastAsia="nb-NO"/>
+          <w14:ligatures w14:val="none"/>
+        </w:rPr>
+        <w:t>til hva som gjør det responsivt</w:t>
+      </w:r>
+      <w:r>
+        <w:rPr>
+          <w:rFonts w:ascii="Arial" w:eastAsia="Times New Roman" w:hAnsi="Arial" w:cs="Arial"/>
+          <w:color w:val="000000"/>
+          <w:kern w:val="0"/>
+          <w:sz w:val="24"/>
+          <w:szCs w:val="24"/>
+          <w:lang w:eastAsia="nb-NO"/>
+          <w14:ligatures w14:val="none"/>
+        </w:rPr>
+        <w:t>, men v</w:t>
+      </w:r>
+      <w:r>
+        <w:rPr>
+          <w:rFonts w:ascii="Arial" w:eastAsia="Times New Roman" w:hAnsi="Arial" w:cs="Arial"/>
+          <w:color w:val="000000"/>
+          <w:kern w:val="0"/>
+          <w:sz w:val="24"/>
+          <w:szCs w:val="24"/>
+          <w:lang w:eastAsia="nb-NO"/>
+          <w14:ligatures w14:val="none"/>
+        </w:rPr>
+        <w:t>ed å bruke flexbokser</w:t>
+      </w:r>
+      <w:r>
+        <w:rPr>
+          <w:rFonts w:ascii="Arial" w:eastAsia="Times New Roman" w:hAnsi="Arial" w:cs="Arial"/>
+          <w:color w:val="000000"/>
+          <w:kern w:val="0"/>
+          <w:sz w:val="24"/>
+          <w:szCs w:val="24"/>
+          <w:lang w:eastAsia="nb-NO"/>
+          <w14:ligatures w14:val="none"/>
+        </w:rPr>
+        <w:t xml:space="preserve"> oppnår man layouter som tilpasses basert på ulike skjermstørrelser.</w:t>
       </w:r>
       <w:r>
         <w:rPr>
@@ -2334,111 +2832,6 @@
           <w14:ligatures w14:val="none"/>
         </w:rPr>
         <w:br/>
-        <w:t xml:space="preserve">Ta for deg ulike fremgangsmåter og prinsipper for implementering </w:t>
-      </w:r>
-      <w:proofErr w:type="spellStart"/>
-      <w:r>
-        <w:rPr>
-          <w:rFonts w:ascii="Arial" w:eastAsia="Times New Roman" w:hAnsi="Arial" w:cs="Arial"/>
-          <w:color w:val="000000"/>
-          <w:kern w:val="0"/>
-          <w:sz w:val="24"/>
-          <w:szCs w:val="24"/>
-          <w:lang w:eastAsia="nb-NO"/>
-          <w14:ligatures w14:val="none"/>
-        </w:rPr>
-        <w:t>responsivt</w:t>
-      </w:r>
-      <w:proofErr w:type="spellEnd"/>
-      <w:r>
-        <w:rPr>
-          <w:rFonts w:ascii="Arial" w:eastAsia="Times New Roman" w:hAnsi="Arial" w:cs="Arial"/>
-          <w:color w:val="000000"/>
-          <w:kern w:val="0"/>
-          <w:sz w:val="24"/>
-          <w:szCs w:val="24"/>
-          <w:lang w:eastAsia="nb-NO"/>
-          <w14:ligatures w14:val="none"/>
-        </w:rPr>
-        <w:t xml:space="preserve"> design</w:t>
-      </w:r>
-      <w:r>
-        <w:rPr>
-          <w:rFonts w:ascii="Arial" w:eastAsia="Times New Roman" w:hAnsi="Arial" w:cs="Arial"/>
-          <w:color w:val="000000"/>
-          <w:kern w:val="0"/>
-          <w:sz w:val="24"/>
-          <w:szCs w:val="24"/>
-          <w:lang w:eastAsia="nb-NO"/>
-          <w14:ligatures w14:val="none"/>
-        </w:rPr>
-        <w:br/>
-        <w:t>1. break-</w:t>
-      </w:r>
-      <w:proofErr w:type="spellStart"/>
-      <w:r>
-        <w:rPr>
-          <w:rFonts w:ascii="Arial" w:eastAsia="Times New Roman" w:hAnsi="Arial" w:cs="Arial"/>
-          <w:color w:val="000000"/>
-          <w:kern w:val="0"/>
-          <w:sz w:val="24"/>
-          <w:szCs w:val="24"/>
-          <w:lang w:eastAsia="nb-NO"/>
-          <w14:ligatures w14:val="none"/>
-        </w:rPr>
-        <w:t>points</w:t>
-      </w:r>
-      <w:proofErr w:type="spellEnd"/>
-      <w:r>
-        <w:rPr>
-          <w:rFonts w:ascii="Arial" w:eastAsia="Times New Roman" w:hAnsi="Arial" w:cs="Arial"/>
-          <w:color w:val="000000"/>
-          <w:kern w:val="0"/>
-          <w:sz w:val="24"/>
-          <w:szCs w:val="24"/>
-          <w:lang w:eastAsia="nb-NO"/>
-          <w14:ligatures w14:val="none"/>
-        </w:rPr>
-        <w:t xml:space="preserve"> og media </w:t>
-      </w:r>
-      <w:proofErr w:type="spellStart"/>
-      <w:r>
-        <w:rPr>
-          <w:rFonts w:ascii="Arial" w:eastAsia="Times New Roman" w:hAnsi="Arial" w:cs="Arial"/>
-          <w:color w:val="000000"/>
-          <w:kern w:val="0"/>
-          <w:sz w:val="24"/>
-          <w:szCs w:val="24"/>
-          <w:lang w:eastAsia="nb-NO"/>
-          <w14:ligatures w14:val="none"/>
-        </w:rPr>
-        <w:t>queries</w:t>
-      </w:r>
-      <w:proofErr w:type="spellEnd"/>
-      <w:r>
-        <w:rPr>
-          <w:rFonts w:ascii="Arial" w:eastAsia="Times New Roman" w:hAnsi="Arial" w:cs="Arial"/>
-          <w:color w:val="000000"/>
-          <w:kern w:val="0"/>
-          <w:sz w:val="24"/>
-          <w:szCs w:val="24"/>
-          <w:lang w:eastAsia="nb-NO"/>
-          <w14:ligatures w14:val="none"/>
-        </w:rPr>
-        <w:t>...</w:t>
-      </w:r>
-      <w:r>
-        <w:rPr>
-          <w:rFonts w:ascii="Arial" w:eastAsia="Times New Roman" w:hAnsi="Arial" w:cs="Arial"/>
-          <w:color w:val="000000"/>
-          <w:kern w:val="0"/>
-          <w:sz w:val="24"/>
-          <w:szCs w:val="24"/>
-          <w:lang w:eastAsia="nb-NO"/>
-          <w14:ligatures w14:val="none"/>
-        </w:rPr>
-        <w:br/>
-        <w:t>2. osv...</w:t>
       </w:r>
       <w:r>
         <w:rPr>
@@ -2464,9 +2857,20 @@
           <w:lang w:eastAsia="nb-NO"/>
           <w14:ligatures w14:val="none"/>
         </w:rPr>
-        <w:t xml:space="preserve">3. Benchmarking </w:t>
-      </w:r>
-      <w:proofErr w:type="spellStart"/>
+        <w:t>3. Benchmarking Light</w:t>
+      </w:r>
+      <w:r>
+        <w:rPr>
+          <w:rFonts w:ascii="Arial" w:eastAsia="Times New Roman" w:hAnsi="Arial" w:cs="Arial"/>
+          <w:color w:val="000000"/>
+          <w:kern w:val="0"/>
+          <w:sz w:val="28"/>
+          <w:szCs w:val="28"/>
+          <w:lang w:eastAsia="nb-NO"/>
+          <w14:ligatures w14:val="none"/>
+        </w:rPr>
+        <w:br/>
+      </w:r>
       <w:r>
         <w:rPr>
           <w:rFonts w:ascii="Arial" w:eastAsia="Times New Roman" w:hAnsi="Arial" w:cs="Arial"/>
@@ -2474,17 +2878,365 @@
           <w:bCs/>
           <w:color w:val="000000"/>
           <w:kern w:val="0"/>
+          <w:sz w:val="28"/>
+          <w:szCs w:val="28"/>
+          <w:lang w:eastAsia="nb-NO"/>
+          <w14:ligatures w14:val="none"/>
+        </w:rPr>
+        <w:t>3.1 Benchmarking</w:t>
+      </w:r>
+    </w:p>
+    <w:p>
+      <w:pPr>
+        <w:spacing w:line="360" w:lineRule="auto"/>
+        <w:rPr>
+          <w:rFonts w:ascii="Arial" w:eastAsia="Times New Roman" w:hAnsi="Arial" w:cs="Arial"/>
+          <w:color w:val="000000"/>
+          <w:kern w:val="0"/>
+          <w:sz w:val="24"/>
+          <w:szCs w:val="24"/>
+          <w:lang w:eastAsia="nb-NO"/>
+          <w14:ligatures w14:val="none"/>
+        </w:rPr>
+      </w:pPr>
+      <w:r>
+        <w:rPr>
+          <w:rFonts w:ascii="Arial" w:eastAsia="Times New Roman" w:hAnsi="Arial" w:cs="Arial"/>
+          <w:color w:val="000000"/>
+          <w:kern w:val="0"/>
+          <w:sz w:val="24"/>
+          <w:szCs w:val="24"/>
+          <w:lang w:eastAsia="nb-NO"/>
+          <w14:ligatures w14:val="none"/>
+        </w:rPr>
+        <w:lastRenderedPageBreak/>
+        <w:t xml:space="preserve">Jeg har hentet inspirasjon fra, og evaluert </w:t>
+      </w:r>
+      <w:hyperlink r:id="rId6" w:history="1">
+        <w:r>
+          <w:rPr>
+            <w:rStyle w:val="Hyperkobling"/>
+            <w:rFonts w:ascii="Arial" w:eastAsia="Times New Roman" w:hAnsi="Arial" w:cs="Arial"/>
+            <w:kern w:val="0"/>
+            <w:sz w:val="24"/>
+            <w:szCs w:val="24"/>
+            <w:lang w:eastAsia="nb-NO"/>
+            <w14:ligatures w14:val="none"/>
+          </w:rPr>
+          <w:t>https://www.eurosko.com/no/</w:t>
+        </w:r>
+      </w:hyperlink>
+      <w:r>
+        <w:rPr>
+          <w:rFonts w:ascii="Arial" w:eastAsia="Times New Roman" w:hAnsi="Arial" w:cs="Arial"/>
+          <w:color w:val="000000"/>
+          <w:kern w:val="0"/>
+          <w:sz w:val="24"/>
+          <w:szCs w:val="24"/>
+          <w:lang w:eastAsia="nb-NO"/>
+          <w14:ligatures w14:val="none"/>
+        </w:rPr>
+        <w:t xml:space="preserve">, </w:t>
+      </w:r>
+      <w:hyperlink r:id="rId7" w:history="1">
+        <w:r>
+          <w:rPr>
+            <w:rStyle w:val="Hyperkobling"/>
+            <w:rFonts w:ascii="Arial" w:eastAsia="Times New Roman" w:hAnsi="Arial" w:cs="Arial"/>
+            <w:kern w:val="0"/>
+            <w:sz w:val="24"/>
+            <w:szCs w:val="24"/>
+            <w:lang w:eastAsia="nb-NO"/>
+            <w14:ligatures w14:val="none"/>
+          </w:rPr>
+          <w:t>https://www.zalando.no/</w:t>
+        </w:r>
+      </w:hyperlink>
+      <w:r>
+        <w:rPr>
+          <w:rFonts w:ascii="Arial" w:eastAsia="Times New Roman" w:hAnsi="Arial" w:cs="Arial"/>
+          <w:color w:val="000000"/>
+          <w:kern w:val="0"/>
+          <w:sz w:val="24"/>
+          <w:szCs w:val="24"/>
+          <w:lang w:eastAsia="nb-NO"/>
+          <w14:ligatures w14:val="none"/>
+        </w:rPr>
+        <w:t xml:space="preserve"> </w:t>
+      </w:r>
+      <w:r>
+        <w:rPr>
+          <w:rFonts w:ascii="Arial" w:eastAsia="Times New Roman" w:hAnsi="Arial" w:cs="Arial"/>
+          <w:color w:val="000000"/>
+          <w:kern w:val="0"/>
+          <w:sz w:val="24"/>
+          <w:szCs w:val="24"/>
+          <w:lang w:eastAsia="nb-NO"/>
+          <w14:ligatures w14:val="none"/>
+        </w:rPr>
+        <w:t xml:space="preserve">og </w:t>
+      </w:r>
+      <w:hyperlink r:id="rId8" w:history="1">
+        <w:r>
+          <w:rPr>
+            <w:rStyle w:val="Hyperkobling"/>
+            <w:rFonts w:ascii="Arial" w:eastAsia="Times New Roman" w:hAnsi="Arial" w:cs="Arial"/>
+            <w:kern w:val="0"/>
+            <w:sz w:val="24"/>
+            <w:szCs w:val="24"/>
+            <w:lang w:eastAsia="nb-NO"/>
+            <w14:ligatures w14:val="none"/>
+          </w:rPr>
+          <w:t>https://www.nike.com/no/</w:t>
+        </w:r>
+      </w:hyperlink>
+      <w:r>
+        <w:rPr>
+          <w:rFonts w:ascii="Arial" w:eastAsia="Times New Roman" w:hAnsi="Arial" w:cs="Arial"/>
+          <w:color w:val="000000"/>
+          <w:kern w:val="0"/>
+          <w:sz w:val="24"/>
+          <w:szCs w:val="24"/>
+          <w:lang w:eastAsia="nb-NO"/>
+          <w14:ligatures w14:val="none"/>
+        </w:rPr>
+        <w:t>.</w:t>
+      </w:r>
+    </w:p>
+    <w:p>
+      <w:pPr>
+        <w:spacing w:line="360" w:lineRule="auto"/>
+        <w:rPr>
+          <w:rFonts w:ascii="Arial" w:eastAsia="Times New Roman" w:hAnsi="Arial" w:cs="Arial"/>
+          <w:color w:val="000000"/>
+          <w:kern w:val="0"/>
+          <w:sz w:val="24"/>
+          <w:szCs w:val="24"/>
+          <w:lang w:eastAsia="nb-NO"/>
+          <w14:ligatures w14:val="none"/>
+        </w:rPr>
+      </w:pPr>
+      <w:r>
+        <w:rPr>
+          <w:rFonts w:ascii="Arial" w:eastAsia="Times New Roman" w:hAnsi="Arial" w:cs="Arial"/>
+          <w:color w:val="000000"/>
+          <w:kern w:val="0"/>
+          <w:sz w:val="24"/>
+          <w:szCs w:val="24"/>
+          <w:lang w:eastAsia="nb-NO"/>
+          <w14:ligatures w14:val="none"/>
+        </w:rPr>
+        <w:t xml:space="preserve">For det første har alle tre nesten identisk </w:t>
+      </w:r>
+      <w:r>
+        <w:rPr>
+          <w:rFonts w:ascii="Arial" w:eastAsia="Times New Roman" w:hAnsi="Arial" w:cs="Arial"/>
+          <w:color w:val="000000"/>
+          <w:kern w:val="0"/>
+          <w:sz w:val="24"/>
+          <w:szCs w:val="24"/>
+          <w:lang w:eastAsia="nb-NO"/>
+          <w14:ligatures w14:val="none"/>
+        </w:rPr>
+        <w:t xml:space="preserve">nav-bar. Den består alltid av logo, </w:t>
+      </w:r>
+      <w:r>
+        <w:rPr>
+          <w:rFonts w:ascii="Arial" w:eastAsia="Times New Roman" w:hAnsi="Arial" w:cs="Arial"/>
+          <w:color w:val="000000"/>
+          <w:kern w:val="0"/>
+          <w:sz w:val="24"/>
+          <w:szCs w:val="24"/>
+          <w:lang w:eastAsia="nb-NO"/>
+          <w14:ligatures w14:val="none"/>
+        </w:rPr>
+        <w:t>søk, handlekurv, profil og en meny knapp.</w:t>
+      </w:r>
+      <w:r>
+        <w:rPr>
+          <w:rFonts w:ascii="Arial" w:eastAsia="Times New Roman" w:hAnsi="Arial" w:cs="Arial"/>
+          <w:color w:val="000000"/>
+          <w:kern w:val="0"/>
+          <w:sz w:val="24"/>
+          <w:szCs w:val="24"/>
+          <w:lang w:eastAsia="nb-NO"/>
+          <w14:ligatures w14:val="none"/>
+        </w:rPr>
+        <w:t xml:space="preserve"> Videre har alle tre noe som skal vekke </w:t>
+      </w:r>
+      <w:r>
+        <w:rPr>
+          <w:rFonts w:ascii="Arial" w:eastAsia="Times New Roman" w:hAnsi="Arial" w:cs="Arial"/>
+          <w:color w:val="000000"/>
+          <w:kern w:val="0"/>
+          <w:sz w:val="24"/>
+          <w:szCs w:val="24"/>
+          <w:lang w:eastAsia="nb-NO"/>
+          <w14:ligatures w14:val="none"/>
+        </w:rPr>
+        <w:t>brukerens interesse, hvor Zalando og Eurosko har et still-banner, mens Nike har en video.</w:t>
+      </w:r>
+    </w:p>
+    <w:p>
+      <w:pPr>
+        <w:spacing w:line="360" w:lineRule="auto"/>
+        <w:rPr>
+          <w:rFonts w:ascii="Arial" w:eastAsia="Times New Roman" w:hAnsi="Arial" w:cs="Arial"/>
+          <w:color w:val="000000"/>
+          <w:kern w:val="0"/>
+          <w:sz w:val="24"/>
+          <w:szCs w:val="24"/>
+          <w:lang w:eastAsia="nb-NO"/>
+          <w14:ligatures w14:val="none"/>
+        </w:rPr>
+      </w:pPr>
+      <w:r>
+        <w:rPr>
+          <w:rFonts w:ascii="Arial" w:eastAsia="Times New Roman" w:hAnsi="Arial" w:cs="Arial"/>
+          <w:color w:val="000000"/>
+          <w:kern w:val="0"/>
+          <w:sz w:val="24"/>
+          <w:szCs w:val="24"/>
+          <w:lang w:eastAsia="nb-NO"/>
+          <w14:ligatures w14:val="none"/>
+        </w:rPr>
+        <w:br/>
+        <w:t>Evaluer to til tre konkurrenter, sammenlign de. Hva slags løsninger finnes på nettsidene, er det noen som er bedre enn andre? Er det noe likt? Har nettstedene en top-down eller bottom-down løsning.</w:t>
+      </w:r>
+      <w:r>
+        <w:rPr>
+          <w:rFonts w:ascii="Arial" w:eastAsia="Times New Roman" w:hAnsi="Arial" w:cs="Arial"/>
+          <w:color w:val="000000"/>
+          <w:kern w:val="0"/>
+          <w:sz w:val="24"/>
+          <w:szCs w:val="24"/>
+          <w:lang w:eastAsia="nb-NO"/>
+          <w14:ligatures w14:val="none"/>
+        </w:rPr>
+        <w:br/>
+      </w:r>
+      <w:r>
+        <w:rPr>
+          <w:rFonts w:ascii="Arial" w:eastAsia="Times New Roman" w:hAnsi="Arial" w:cs="Arial"/>
+          <w:b/>
+          <w:bCs/>
+          <w:color w:val="000000"/>
+          <w:kern w:val="0"/>
+          <w:sz w:val="28"/>
+          <w:szCs w:val="28"/>
+          <w:lang w:eastAsia="nb-NO"/>
+          <w14:ligatures w14:val="none"/>
+        </w:rPr>
+        <w:t>3.2 Elementer på siden</w:t>
+      </w:r>
+      <w:r>
+        <w:rPr>
+          <w:rFonts w:ascii="Arial" w:eastAsia="Times New Roman" w:hAnsi="Arial" w:cs="Arial"/>
+          <w:color w:val="000000"/>
+          <w:kern w:val="0"/>
+          <w:sz w:val="24"/>
+          <w:szCs w:val="24"/>
+          <w:lang w:eastAsia="nb-NO"/>
+          <w14:ligatures w14:val="none"/>
+        </w:rPr>
+        <w:br/>
+        <w:t>Hvilke ulike elementer (produktkort, seksjoner, sliders, filmer, previews etc..) finnes det på siden og hvordan er de brukt?</w:t>
+      </w:r>
+      <w:r>
+        <w:rPr>
+          <w:rFonts w:ascii="Arial" w:eastAsia="Times New Roman" w:hAnsi="Arial" w:cs="Arial"/>
+          <w:color w:val="000000"/>
+          <w:kern w:val="0"/>
+          <w:sz w:val="24"/>
+          <w:szCs w:val="24"/>
+          <w:lang w:eastAsia="nb-NO"/>
+          <w14:ligatures w14:val="none"/>
+        </w:rPr>
+        <w:br/>
+      </w:r>
+      <w:r>
+        <w:rPr>
+          <w:rFonts w:ascii="Arial" w:eastAsia="Times New Roman" w:hAnsi="Arial" w:cs="Arial"/>
+          <w:b/>
+          <w:bCs/>
+          <w:color w:val="000000"/>
+          <w:kern w:val="0"/>
+          <w:sz w:val="28"/>
+          <w:szCs w:val="28"/>
+          <w:lang w:eastAsia="nb-NO"/>
+          <w14:ligatures w14:val="none"/>
+        </w:rPr>
+        <w:t>3.3 Navigasjon</w:t>
+      </w:r>
+    </w:p>
+    <w:p>
+      <w:pPr>
+        <w:spacing w:line="360" w:lineRule="auto"/>
+        <w:rPr>
+          <w:rFonts w:ascii="Arial" w:eastAsia="Times New Roman" w:hAnsi="Arial" w:cs="Arial"/>
+          <w:color w:val="000000"/>
+          <w:kern w:val="0"/>
+          <w:sz w:val="24"/>
+          <w:szCs w:val="24"/>
+          <w:lang w:eastAsia="nb-NO"/>
+          <w14:ligatures w14:val="none"/>
+        </w:rPr>
+      </w:pPr>
+      <w:r>
+        <w:rPr>
+          <w:rFonts w:ascii="Arial" w:eastAsia="Times New Roman" w:hAnsi="Arial" w:cs="Arial"/>
+          <w:color w:val="000000"/>
+          <w:kern w:val="0"/>
+          <w:sz w:val="24"/>
+          <w:szCs w:val="24"/>
+          <w:lang w:eastAsia="nb-NO"/>
+          <w14:ligatures w14:val="none"/>
+        </w:rPr>
+        <w:t>Hvordan navigasjon er det på siden? Hvordan fungerer denne, er det lett å finne frem? Funker søkesystemet? Finnes det et søkesystem? Er det en megameny, sidemeny, toppmeny eller en kombo?</w:t>
+      </w:r>
+      <w:r>
+        <w:rPr>
+          <w:rFonts w:ascii="Arial" w:eastAsia="Times New Roman" w:hAnsi="Arial" w:cs="Arial"/>
+          <w:color w:val="000000"/>
+          <w:kern w:val="0"/>
+          <w:sz w:val="24"/>
+          <w:szCs w:val="24"/>
+          <w:lang w:eastAsia="nb-NO"/>
+          <w14:ligatures w14:val="none"/>
+        </w:rPr>
+        <w:br/>
+      </w:r>
+      <w:r>
+        <w:rPr>
+          <w:rFonts w:ascii="Arial" w:eastAsia="Times New Roman" w:hAnsi="Arial" w:cs="Arial"/>
+          <w:b/>
+          <w:bCs/>
+          <w:color w:val="000000"/>
+          <w:kern w:val="0"/>
           <w:sz w:val="32"/>
           <w:szCs w:val="32"/>
           <w:lang w:eastAsia="nb-NO"/>
           <w14:ligatures w14:val="none"/>
         </w:rPr>
-        <w:t>Light</w:t>
-      </w:r>
-      <w:proofErr w:type="spellEnd"/>
-      <w:r>
-        <w:rPr>
-          <w:rFonts w:ascii="Arial" w:eastAsia="Times New Roman" w:hAnsi="Arial" w:cs="Arial"/>
+        <w:t>4. Wireframes</w:t>
+      </w:r>
+      <w:r>
+        <w:rPr>
+          <w:rFonts w:ascii="Arial" w:eastAsia="Times New Roman" w:hAnsi="Arial" w:cs="Arial"/>
+          <w:color w:val="000000"/>
+          <w:kern w:val="0"/>
+          <w:sz w:val="24"/>
+          <w:szCs w:val="24"/>
+          <w:lang w:eastAsia="nb-NO"/>
+          <w14:ligatures w14:val="none"/>
+        </w:rPr>
+        <w:br/>
+      </w:r>
+      <w:r>
+        <w:rPr>
+          <w:rFonts w:ascii="Arial" w:eastAsia="Times New Roman" w:hAnsi="Arial" w:cs="Arial"/>
+          <w:b/>
+          <w:bCs/>
           <w:color w:val="000000"/>
           <w:kern w:val="0"/>
           <w:sz w:val="28"/>
@@ -2492,6 +3244,31 @@
           <w:lang w:eastAsia="nb-NO"/>
           <w14:ligatures w14:val="none"/>
         </w:rPr>
+        <w:t>4.1 Wireframe</w:t>
+      </w:r>
+      <w:r>
+        <w:rPr>
+          <w:rFonts w:ascii="Arial" w:eastAsia="Times New Roman" w:hAnsi="Arial" w:cs="Arial"/>
+          <w:color w:val="000000"/>
+          <w:kern w:val="0"/>
+          <w:sz w:val="24"/>
+          <w:szCs w:val="24"/>
+          <w:lang w:eastAsia="nb-NO"/>
+          <w14:ligatures w14:val="none"/>
+        </w:rPr>
+        <w:br/>
+        <w:t>Her skal du presentere screenshots av wireframene og en liten forklaring til hver av de, hvorfor ble de som de er. Hvilke funn og resultater har påvirket utformingen? Eks:</w:t>
+      </w:r>
+      <w:r>
+        <w:rPr>
+          <w:rFonts w:ascii="Arial" w:eastAsia="Times New Roman" w:hAnsi="Arial" w:cs="Arial"/>
+          <w:color w:val="000000"/>
+          <w:kern w:val="0"/>
+          <w:sz w:val="24"/>
+          <w:szCs w:val="24"/>
+          <w:lang w:eastAsia="nb-NO"/>
+          <w14:ligatures w14:val="none"/>
+        </w:rPr>
         <w:br/>
       </w:r>
       <w:r>
@@ -2501,12 +3278,167 @@
           <w:bCs/>
           <w:color w:val="000000"/>
           <w:kern w:val="0"/>
+          <w:sz w:val="24"/>
+          <w:szCs w:val="24"/>
+          <w:lang w:eastAsia="nb-NO"/>
+          <w14:ligatures w14:val="none"/>
+        </w:rPr>
+        <w:t>Forside mobil</w:t>
+      </w:r>
+      <w:r>
+        <w:rPr>
+          <w:rFonts w:ascii="Arial" w:eastAsia="Times New Roman" w:hAnsi="Arial" w:cs="Arial"/>
+          <w:color w:val="000000"/>
+          <w:kern w:val="0"/>
+          <w:sz w:val="24"/>
+          <w:szCs w:val="24"/>
+          <w:lang w:eastAsia="nb-NO"/>
+          <w14:ligatures w14:val="none"/>
+        </w:rPr>
+        <w:br/>
+        <w:t>[skjermbilde av forside mobil]</w:t>
+      </w:r>
+      <w:r>
+        <w:rPr>
+          <w:rFonts w:ascii="Arial" w:eastAsia="Times New Roman" w:hAnsi="Arial" w:cs="Arial"/>
+          <w:color w:val="000000"/>
+          <w:kern w:val="0"/>
+          <w:sz w:val="24"/>
+          <w:szCs w:val="24"/>
+          <w:lang w:eastAsia="nb-NO"/>
+          <w14:ligatures w14:val="none"/>
+        </w:rPr>
+        <w:br/>
+        <w:t>Liten forklaring: Lorem ipsum dolor sit amet, consectetur adipiscing elit. In in ex eget arcuullamcorper interdum.</w:t>
+      </w:r>
+      <w:r>
+        <w:rPr>
+          <w:rFonts w:ascii="Arial" w:eastAsia="Times New Roman" w:hAnsi="Arial" w:cs="Arial"/>
+          <w:color w:val="000000"/>
+          <w:kern w:val="0"/>
+          <w:sz w:val="24"/>
+          <w:szCs w:val="24"/>
+          <w:lang w:eastAsia="nb-NO"/>
+          <w14:ligatures w14:val="none"/>
+        </w:rPr>
+        <w:br/>
+      </w:r>
+      <w:r>
+        <w:rPr>
+          <w:rFonts w:ascii="Arial" w:eastAsia="Times New Roman" w:hAnsi="Arial" w:cs="Arial"/>
+          <w:b/>
+          <w:bCs/>
+          <w:color w:val="000000"/>
+          <w:kern w:val="0"/>
+          <w:sz w:val="24"/>
+          <w:szCs w:val="24"/>
+          <w:lang w:eastAsia="nb-NO"/>
+          <w14:ligatures w14:val="none"/>
+        </w:rPr>
+        <w:t>Forside desktop</w:t>
+      </w:r>
+      <w:r>
+        <w:rPr>
+          <w:rFonts w:ascii="Arial" w:eastAsia="Times New Roman" w:hAnsi="Arial" w:cs="Arial"/>
+          <w:color w:val="000000"/>
+          <w:kern w:val="0"/>
+          <w:sz w:val="24"/>
+          <w:szCs w:val="24"/>
+          <w:lang w:eastAsia="nb-NO"/>
+          <w14:ligatures w14:val="none"/>
+        </w:rPr>
+        <w:br/>
+        <w:t>[skjermbilde av forside desktop]</w:t>
+      </w:r>
+      <w:r>
+        <w:rPr>
+          <w:rFonts w:ascii="Arial" w:eastAsia="Times New Roman" w:hAnsi="Arial" w:cs="Arial"/>
+          <w:color w:val="000000"/>
+          <w:kern w:val="0"/>
+          <w:sz w:val="24"/>
+          <w:szCs w:val="24"/>
+          <w:lang w:eastAsia="nb-NO"/>
+          <w14:ligatures w14:val="none"/>
+        </w:rPr>
+        <w:br/>
+        <w:t>Liten forklaring: Lorem ipsum dolor sit amet, consectetur adipiscing elit. In in ex eget arcuullamcorper interdum.</w:t>
+      </w:r>
+      <w:r>
+        <w:rPr>
+          <w:rFonts w:ascii="Arial" w:eastAsia="Times New Roman" w:hAnsi="Arial" w:cs="Arial"/>
+          <w:color w:val="000000"/>
+          <w:kern w:val="0"/>
+          <w:sz w:val="24"/>
+          <w:szCs w:val="24"/>
+          <w:lang w:eastAsia="nb-NO"/>
+          <w14:ligatures w14:val="none"/>
+        </w:rPr>
+        <w:br/>
+      </w:r>
+      <w:r>
+        <w:rPr>
+          <w:rFonts w:ascii="Arial" w:eastAsia="Times New Roman" w:hAnsi="Arial" w:cs="Arial"/>
+          <w:b/>
+          <w:bCs/>
+          <w:color w:val="000000"/>
+          <w:kern w:val="0"/>
+          <w:sz w:val="32"/>
+          <w:szCs w:val="32"/>
+          <w:lang w:eastAsia="nb-NO"/>
+          <w14:ligatures w14:val="none"/>
+        </w:rPr>
+        <w:t>6. Bruker testing (Usability Testing)</w:t>
+      </w:r>
+      <w:r>
+        <w:rPr>
+          <w:rFonts w:ascii="Arial" w:eastAsia="Times New Roman" w:hAnsi="Arial" w:cs="Arial"/>
+          <w:color w:val="000000"/>
+          <w:kern w:val="0"/>
+          <w:sz w:val="24"/>
+          <w:szCs w:val="24"/>
+          <w:lang w:eastAsia="nb-NO"/>
+          <w14:ligatures w14:val="none"/>
+        </w:rPr>
+        <w:br/>
+      </w:r>
+      <w:r>
+        <w:rPr>
+          <w:rFonts w:ascii="Arial" w:eastAsia="Times New Roman" w:hAnsi="Arial" w:cs="Arial"/>
+          <w:color w:val="000000"/>
+          <w:kern w:val="0"/>
+          <w:sz w:val="24"/>
+          <w:szCs w:val="24"/>
+          <w:lang w:eastAsia="nb-NO"/>
+          <w14:ligatures w14:val="none"/>
+        </w:rPr>
+        <w:lastRenderedPageBreak/>
+        <w:t>Gi en liten introduksjon til brukertestingen, hva er formålet med testen? Hvilke problemer skal testes, hvilke metoder har du brukt for testingen? Testomgivelser, hva skal evalueres av måledata (tid, antall klikk, tilbakemeldinger), hva er tekstoppgavene?</w:t>
+      </w:r>
+      <w:r>
+        <w:rPr>
+          <w:rFonts w:ascii="Arial" w:eastAsia="Times New Roman" w:hAnsi="Arial" w:cs="Arial"/>
+          <w:color w:val="000000"/>
+          <w:kern w:val="0"/>
+          <w:sz w:val="24"/>
+          <w:szCs w:val="24"/>
+          <w:lang w:eastAsia="nb-NO"/>
+          <w14:ligatures w14:val="none"/>
+        </w:rPr>
+        <w:br/>
+      </w:r>
+      <w:r>
+        <w:rPr>
+          <w:rFonts w:ascii="Arial" w:eastAsia="Times New Roman" w:hAnsi="Arial" w:cs="Arial"/>
+          <w:b/>
+          <w:bCs/>
+          <w:color w:val="000000"/>
+          <w:kern w:val="0"/>
           <w:sz w:val="28"/>
           <w:szCs w:val="28"/>
           <w:lang w:eastAsia="nb-NO"/>
           <w14:ligatures w14:val="none"/>
         </w:rPr>
-        <w:t>3.1 Benchmarking</w:t>
+        <w:t>6.2 Test-plan</w:t>
       </w:r>
       <w:r>
         <w:rPr>
@@ -2519,59 +3451,7 @@
           <w14:ligatures w14:val="none"/>
         </w:rPr>
         <w:br/>
-        <w:t>Evaluer to til tre konkurrenter, sammenlign de. Hva slags løsninger finnes på nettsidene, er det noen som er bedre enn andre? Er det noe likt? Har nettstedene en top-</w:t>
-      </w:r>
-      <w:proofErr w:type="spellStart"/>
-      <w:r>
-        <w:rPr>
-          <w:rFonts w:ascii="Arial" w:eastAsia="Times New Roman" w:hAnsi="Arial" w:cs="Arial"/>
-          <w:color w:val="000000"/>
-          <w:kern w:val="0"/>
-          <w:sz w:val="24"/>
-          <w:szCs w:val="24"/>
-          <w:lang w:eastAsia="nb-NO"/>
-          <w14:ligatures w14:val="none"/>
-        </w:rPr>
-        <w:t>down</w:t>
-      </w:r>
-      <w:proofErr w:type="spellEnd"/>
-      <w:r>
-        <w:rPr>
-          <w:rFonts w:ascii="Arial" w:eastAsia="Times New Roman" w:hAnsi="Arial" w:cs="Arial"/>
-          <w:color w:val="000000"/>
-          <w:kern w:val="0"/>
-          <w:sz w:val="24"/>
-          <w:szCs w:val="24"/>
-          <w:lang w:eastAsia="nb-NO"/>
-          <w14:ligatures w14:val="none"/>
-        </w:rPr>
-        <w:t xml:space="preserve"> eller </w:t>
-      </w:r>
-      <w:proofErr w:type="spellStart"/>
-      <w:r>
-        <w:rPr>
-          <w:rFonts w:ascii="Arial" w:eastAsia="Times New Roman" w:hAnsi="Arial" w:cs="Arial"/>
-          <w:color w:val="000000"/>
-          <w:kern w:val="0"/>
-          <w:sz w:val="24"/>
-          <w:szCs w:val="24"/>
-          <w:lang w:eastAsia="nb-NO"/>
-          <w14:ligatures w14:val="none"/>
-        </w:rPr>
-        <w:t>bottom-down</w:t>
-      </w:r>
-      <w:proofErr w:type="spellEnd"/>
-      <w:r>
-        <w:rPr>
-          <w:rFonts w:ascii="Arial" w:eastAsia="Times New Roman" w:hAnsi="Arial" w:cs="Arial"/>
-          <w:color w:val="000000"/>
-          <w:kern w:val="0"/>
-          <w:sz w:val="24"/>
-          <w:szCs w:val="24"/>
-          <w:lang w:eastAsia="nb-NO"/>
-          <w14:ligatures w14:val="none"/>
-        </w:rPr>
-        <w:t xml:space="preserve"> løsning.</w:t>
+        <w:t>Lag en testplan, eksempel på testplan finner du i oppgaveteksten</w:t>
       </w:r>
       <w:r>
         <w:rPr>
@@ -2592,12 +3472,38 @@
           <w:bCs/>
           <w:color w:val="000000"/>
           <w:kern w:val="0"/>
+          <w:sz w:val="32"/>
+          <w:szCs w:val="32"/>
+          <w:lang w:eastAsia="nb-NO"/>
+          <w14:ligatures w14:val="none"/>
+        </w:rPr>
+        <w:t>7. Resulter og funn</w:t>
+      </w:r>
+      <w:r>
+        <w:rPr>
+          <w:rFonts w:ascii="Arial" w:eastAsia="Times New Roman" w:hAnsi="Arial" w:cs="Arial"/>
+          <w:color w:val="000000"/>
+          <w:kern w:val="0"/>
+          <w:sz w:val="24"/>
+          <w:szCs w:val="24"/>
+          <w:lang w:eastAsia="nb-NO"/>
+          <w14:ligatures w14:val="none"/>
+        </w:rPr>
+        <w:br/>
+      </w:r>
+      <w:r>
+        <w:rPr>
+          <w:rFonts w:ascii="Arial" w:eastAsia="Times New Roman" w:hAnsi="Arial" w:cs="Arial"/>
+          <w:b/>
+          <w:bCs/>
+          <w:color w:val="000000"/>
+          <w:kern w:val="0"/>
           <w:sz w:val="28"/>
           <w:szCs w:val="28"/>
           <w:lang w:eastAsia="nb-NO"/>
           <w14:ligatures w14:val="none"/>
         </w:rPr>
-        <w:t>3.2 Elementer på siden</w:t>
+        <w:t>7.1 Resultater fra brukertesting</w:t>
       </w:r>
       <w:r>
         <w:rPr>
@@ -2610,59 +3516,7 @@
           <w14:ligatures w14:val="none"/>
         </w:rPr>
         <w:br/>
-        <w:t xml:space="preserve">Hvilke ulike elementer (produktkort, seksjoner, </w:t>
-      </w:r>
-      <w:proofErr w:type="spellStart"/>
-      <w:r>
-        <w:rPr>
-          <w:rFonts w:ascii="Arial" w:eastAsia="Times New Roman" w:hAnsi="Arial" w:cs="Arial"/>
-          <w:color w:val="000000"/>
-          <w:kern w:val="0"/>
-          <w:sz w:val="24"/>
-          <w:szCs w:val="24"/>
-          <w:lang w:eastAsia="nb-NO"/>
-          <w14:ligatures w14:val="none"/>
-        </w:rPr>
-        <w:t>sliders</w:t>
-      </w:r>
-      <w:proofErr w:type="spellEnd"/>
-      <w:r>
-        <w:rPr>
-          <w:rFonts w:ascii="Arial" w:eastAsia="Times New Roman" w:hAnsi="Arial" w:cs="Arial"/>
-          <w:color w:val="000000"/>
-          <w:kern w:val="0"/>
-          <w:sz w:val="24"/>
-          <w:szCs w:val="24"/>
-          <w:lang w:eastAsia="nb-NO"/>
-          <w14:ligatures w14:val="none"/>
-        </w:rPr>
-        <w:t xml:space="preserve">, filmer, </w:t>
-      </w:r>
-      <w:proofErr w:type="spellStart"/>
-      <w:r>
-        <w:rPr>
-          <w:rFonts w:ascii="Arial" w:eastAsia="Times New Roman" w:hAnsi="Arial" w:cs="Arial"/>
-          <w:color w:val="000000"/>
-          <w:kern w:val="0"/>
-          <w:sz w:val="24"/>
-          <w:szCs w:val="24"/>
-          <w:lang w:eastAsia="nb-NO"/>
-          <w14:ligatures w14:val="none"/>
-        </w:rPr>
-        <w:t>previews</w:t>
-      </w:r>
-      <w:proofErr w:type="spellEnd"/>
-      <w:r>
-        <w:rPr>
-          <w:rFonts w:ascii="Arial" w:eastAsia="Times New Roman" w:hAnsi="Arial" w:cs="Arial"/>
-          <w:color w:val="000000"/>
-          <w:kern w:val="0"/>
-          <w:sz w:val="24"/>
-          <w:szCs w:val="24"/>
-          <w:lang w:eastAsia="nb-NO"/>
-          <w14:ligatures w14:val="none"/>
-        </w:rPr>
-        <w:t xml:space="preserve"> etc..) finnes det på siden og hvordan er de brukt?</w:t>
+        <w:t>Hva var resultatene av testingen? Hva fungerte og hva fungerte ikke, og hva slags endringer burde man vurdere å gjøre?</w:t>
       </w:r>
       <w:r>
         <w:rPr>
@@ -2688,7 +3542,20 @@
           <w:lang w:eastAsia="nb-NO"/>
           <w14:ligatures w14:val="none"/>
         </w:rPr>
-        <w:t>3.3 Navigasjon</w:t>
+        <w:t>7.2 Refleksjon</w:t>
+      </w:r>
+      <w:r>
+        <w:rPr>
+          <w:rFonts w:ascii="Arial" w:eastAsia="Times New Roman" w:hAnsi="Arial" w:cs="Arial"/>
+          <w:color w:val="000000"/>
+          <w:kern w:val="0"/>
+          <w:sz w:val="24"/>
+          <w:szCs w:val="24"/>
+          <w:lang w:eastAsia="nb-NO"/>
+          <w14:ligatures w14:val="none"/>
+        </w:rPr>
+        <w:br/>
+        <w:t>Hva slags tilbakemeldinger fikk du, fikk du noen «aha» opplevelser, er det ting du har blitt mer oppmerksom på? Er det noe du burde endre på?</w:t>
       </w:r>
     </w:p>
     <w:p>
@@ -2696,93 +3563,6 @@
         <w:spacing w:line="360" w:lineRule="auto"/>
         <w:rPr>
           <w:rFonts w:ascii="Arial" w:eastAsia="Times New Roman" w:hAnsi="Arial" w:cs="Arial"/>
-          <w:color w:val="000000"/>
-          <w:kern w:val="0"/>
-          <w:sz w:val="24"/>
-          <w:szCs w:val="24"/>
-          <w:lang w:eastAsia="nb-NO"/>
-          <w14:ligatures w14:val="none"/>
-        </w:rPr>
-      </w:pPr>
-      <w:r>
-        <w:rPr>
-          <w:rFonts w:ascii="Arial" w:eastAsia="Times New Roman" w:hAnsi="Arial" w:cs="Arial"/>
-          <w:color w:val="000000"/>
-          <w:kern w:val="0"/>
-          <w:sz w:val="24"/>
-          <w:szCs w:val="24"/>
-          <w:lang w:eastAsia="nb-NO"/>
-          <w14:ligatures w14:val="none"/>
-        </w:rPr>
-        <w:t xml:space="preserve">Hvordan navigasjon er det på siden? Hvordan fungerer denne, er det lett å finne frem? Funker søkesystemet? Finnes det et søkesystem? Er det en </w:t>
-      </w:r>
-      <w:proofErr w:type="spellStart"/>
-      <w:r>
-        <w:rPr>
-          <w:rFonts w:ascii="Arial" w:eastAsia="Times New Roman" w:hAnsi="Arial" w:cs="Arial"/>
-          <w:color w:val="000000"/>
-          <w:kern w:val="0"/>
-          <w:sz w:val="24"/>
-          <w:szCs w:val="24"/>
-          <w:lang w:eastAsia="nb-NO"/>
-          <w14:ligatures w14:val="none"/>
-        </w:rPr>
-        <w:t>megameny</w:t>
-      </w:r>
-      <w:proofErr w:type="spellEnd"/>
-      <w:r>
-        <w:rPr>
-          <w:rFonts w:ascii="Arial" w:eastAsia="Times New Roman" w:hAnsi="Arial" w:cs="Arial"/>
-          <w:color w:val="000000"/>
-          <w:kern w:val="0"/>
-          <w:sz w:val="24"/>
-          <w:szCs w:val="24"/>
-          <w:lang w:eastAsia="nb-NO"/>
-          <w14:ligatures w14:val="none"/>
-        </w:rPr>
-        <w:t xml:space="preserve">, sidemeny, toppmeny eller en </w:t>
-      </w:r>
-      <w:proofErr w:type="spellStart"/>
-      <w:r>
-        <w:rPr>
-          <w:rFonts w:ascii="Arial" w:eastAsia="Times New Roman" w:hAnsi="Arial" w:cs="Arial"/>
-          <w:color w:val="000000"/>
-          <w:kern w:val="0"/>
-          <w:sz w:val="24"/>
-          <w:szCs w:val="24"/>
-          <w:lang w:eastAsia="nb-NO"/>
-          <w14:ligatures w14:val="none"/>
-        </w:rPr>
-        <w:t>kombo</w:t>
-      </w:r>
-      <w:proofErr w:type="spellEnd"/>
-      <w:r>
-        <w:rPr>
-          <w:rFonts w:ascii="Arial" w:eastAsia="Times New Roman" w:hAnsi="Arial" w:cs="Arial"/>
-          <w:color w:val="000000"/>
-          <w:kern w:val="0"/>
-          <w:sz w:val="24"/>
-          <w:szCs w:val="24"/>
-          <w:lang w:eastAsia="nb-NO"/>
-          <w14:ligatures w14:val="none"/>
-        </w:rPr>
-        <w:t>?</w:t>
-      </w:r>
-      <w:r>
-        <w:rPr>
-          <w:rFonts w:ascii="Arial" w:eastAsia="Times New Roman" w:hAnsi="Arial" w:cs="Arial"/>
-          <w:color w:val="000000"/>
-          <w:kern w:val="0"/>
-          <w:sz w:val="24"/>
-          <w:szCs w:val="24"/>
-          <w:lang w:eastAsia="nb-NO"/>
-          <w14:ligatures w14:val="none"/>
-        </w:rPr>
-        <w:br/>
-      </w:r>
-      <w:r>
-        <w:rPr>
-          <w:rFonts w:ascii="Arial" w:eastAsia="Times New Roman" w:hAnsi="Arial" w:cs="Arial"/>
           <w:b/>
           <w:bCs/>
           <w:color w:val="000000"/>
@@ -2792,9 +3572,7 @@
           <w:lang w:eastAsia="nb-NO"/>
           <w14:ligatures w14:val="none"/>
         </w:rPr>
-        <w:t xml:space="preserve">4. </w:t>
-      </w:r>
-      <w:proofErr w:type="spellStart"/>
+      </w:pPr>
       <w:r>
         <w:rPr>
           <w:rFonts w:ascii="Arial" w:eastAsia="Times New Roman" w:hAnsi="Arial" w:cs="Arial"/>
@@ -2807,962 +3585,13 @@
           <w:lang w:eastAsia="nb-NO"/>
           <w14:ligatures w14:val="none"/>
         </w:rPr>
-        <w:t>Wireframes</w:t>
-      </w:r>
-      <w:proofErr w:type="spellEnd"/>
-      <w:r>
-        <w:rPr>
-          <w:rFonts w:ascii="Arial" w:eastAsia="Times New Roman" w:hAnsi="Arial" w:cs="Arial"/>
-          <w:color w:val="000000"/>
-          <w:kern w:val="0"/>
-          <w:sz w:val="24"/>
-          <w:szCs w:val="24"/>
-          <w:lang w:eastAsia="nb-NO"/>
-          <w14:ligatures w14:val="none"/>
-        </w:rPr>
-        <w:br/>
-      </w:r>
-      <w:r>
-        <w:rPr>
-          <w:rFonts w:ascii="Arial" w:eastAsia="Times New Roman" w:hAnsi="Arial" w:cs="Arial"/>
-          <w:b/>
-          <w:bCs/>
-          <w:color w:val="000000"/>
-          <w:kern w:val="0"/>
-          <w:sz w:val="28"/>
-          <w:szCs w:val="28"/>
-          <w:lang w:eastAsia="nb-NO"/>
-          <w14:ligatures w14:val="none"/>
-        </w:rPr>
-        <w:t xml:space="preserve">4.1 </w:t>
-      </w:r>
-      <w:proofErr w:type="spellStart"/>
-      <w:r>
-        <w:rPr>
-          <w:rFonts w:ascii="Arial" w:eastAsia="Times New Roman" w:hAnsi="Arial" w:cs="Arial"/>
-          <w:b/>
-          <w:bCs/>
-          <w:color w:val="000000"/>
-          <w:kern w:val="0"/>
-          <w:sz w:val="28"/>
-          <w:szCs w:val="28"/>
-          <w:lang w:eastAsia="nb-NO"/>
-          <w14:ligatures w14:val="none"/>
-        </w:rPr>
-        <w:t>Wireframe</w:t>
-      </w:r>
-      <w:proofErr w:type="spellEnd"/>
-      <w:r>
-        <w:rPr>
-          <w:rFonts w:ascii="Arial" w:eastAsia="Times New Roman" w:hAnsi="Arial" w:cs="Arial"/>
-          <w:color w:val="000000"/>
-          <w:kern w:val="0"/>
-          <w:sz w:val="24"/>
-          <w:szCs w:val="24"/>
-          <w:lang w:eastAsia="nb-NO"/>
-          <w14:ligatures w14:val="none"/>
-        </w:rPr>
-        <w:br/>
-        <w:t xml:space="preserve">Her skal du presentere screenshots av </w:t>
-      </w:r>
-      <w:proofErr w:type="spellStart"/>
-      <w:r>
-        <w:rPr>
-          <w:rFonts w:ascii="Arial" w:eastAsia="Times New Roman" w:hAnsi="Arial" w:cs="Arial"/>
-          <w:color w:val="000000"/>
-          <w:kern w:val="0"/>
-          <w:sz w:val="24"/>
-          <w:szCs w:val="24"/>
-          <w:lang w:eastAsia="nb-NO"/>
-          <w14:ligatures w14:val="none"/>
-        </w:rPr>
-        <w:t>wireframene</w:t>
-      </w:r>
-      <w:proofErr w:type="spellEnd"/>
-      <w:r>
-        <w:rPr>
-          <w:rFonts w:ascii="Arial" w:eastAsia="Times New Roman" w:hAnsi="Arial" w:cs="Arial"/>
-          <w:color w:val="000000"/>
-          <w:kern w:val="0"/>
-          <w:sz w:val="24"/>
-          <w:szCs w:val="24"/>
-          <w:lang w:eastAsia="nb-NO"/>
-          <w14:ligatures w14:val="none"/>
-        </w:rPr>
-        <w:t xml:space="preserve"> og en liten forklaring til hver av de, hvorfor ble de som de er. Hvilke funn og resultater har påvirket utformingen? Eks:</w:t>
-      </w:r>
-      <w:r>
-        <w:rPr>
-          <w:rFonts w:ascii="Arial" w:eastAsia="Times New Roman" w:hAnsi="Arial" w:cs="Arial"/>
-          <w:color w:val="000000"/>
-          <w:kern w:val="0"/>
-          <w:sz w:val="24"/>
-          <w:szCs w:val="24"/>
-          <w:lang w:eastAsia="nb-NO"/>
-          <w14:ligatures w14:val="none"/>
-        </w:rPr>
-        <w:br/>
-      </w:r>
-      <w:r>
-        <w:rPr>
-          <w:rFonts w:ascii="Arial" w:eastAsia="Times New Roman" w:hAnsi="Arial" w:cs="Arial"/>
-          <w:b/>
-          <w:bCs/>
-          <w:color w:val="000000"/>
-          <w:kern w:val="0"/>
-          <w:sz w:val="24"/>
-          <w:szCs w:val="24"/>
-          <w:lang w:eastAsia="nb-NO"/>
-          <w14:ligatures w14:val="none"/>
-        </w:rPr>
-        <w:t>Forside mobil</w:t>
-      </w:r>
-      <w:r>
-        <w:rPr>
-          <w:rFonts w:ascii="Arial" w:eastAsia="Times New Roman" w:hAnsi="Arial" w:cs="Arial"/>
-          <w:color w:val="000000"/>
-          <w:kern w:val="0"/>
-          <w:sz w:val="24"/>
-          <w:szCs w:val="24"/>
-          <w:lang w:eastAsia="nb-NO"/>
-          <w14:ligatures w14:val="none"/>
-        </w:rPr>
-        <w:br/>
-        <w:t>[skjermbilde av forside mobil]</w:t>
-      </w:r>
-      <w:r>
-        <w:rPr>
-          <w:rFonts w:ascii="Arial" w:eastAsia="Times New Roman" w:hAnsi="Arial" w:cs="Arial"/>
-          <w:color w:val="000000"/>
-          <w:kern w:val="0"/>
-          <w:sz w:val="24"/>
-          <w:szCs w:val="24"/>
-          <w:lang w:eastAsia="nb-NO"/>
-          <w14:ligatures w14:val="none"/>
-        </w:rPr>
-        <w:br/>
-        <w:t xml:space="preserve">Liten forklaring: </w:t>
-      </w:r>
-      <w:proofErr w:type="spellStart"/>
-      <w:r>
-        <w:rPr>
-          <w:rFonts w:ascii="Arial" w:eastAsia="Times New Roman" w:hAnsi="Arial" w:cs="Arial"/>
-          <w:color w:val="000000"/>
-          <w:kern w:val="0"/>
-          <w:sz w:val="24"/>
-          <w:szCs w:val="24"/>
-          <w:lang w:eastAsia="nb-NO"/>
-          <w14:ligatures w14:val="none"/>
-        </w:rPr>
-        <w:t>Lorem</w:t>
-      </w:r>
-      <w:proofErr w:type="spellEnd"/>
-      <w:r>
-        <w:rPr>
-          <w:rFonts w:ascii="Arial" w:eastAsia="Times New Roman" w:hAnsi="Arial" w:cs="Arial"/>
-          <w:color w:val="000000"/>
-          <w:kern w:val="0"/>
-          <w:sz w:val="24"/>
-          <w:szCs w:val="24"/>
-          <w:lang w:eastAsia="nb-NO"/>
-          <w14:ligatures w14:val="none"/>
-        </w:rPr>
-        <w:t xml:space="preserve"> </w:t>
-      </w:r>
-      <w:proofErr w:type="spellStart"/>
-      <w:r>
-        <w:rPr>
-          <w:rFonts w:ascii="Arial" w:eastAsia="Times New Roman" w:hAnsi="Arial" w:cs="Arial"/>
-          <w:color w:val="000000"/>
-          <w:kern w:val="0"/>
-          <w:sz w:val="24"/>
-          <w:szCs w:val="24"/>
-          <w:lang w:eastAsia="nb-NO"/>
-          <w14:ligatures w14:val="none"/>
-        </w:rPr>
-        <w:t>ipsum</w:t>
-      </w:r>
-      <w:proofErr w:type="spellEnd"/>
-      <w:r>
-        <w:rPr>
-          <w:rFonts w:ascii="Arial" w:eastAsia="Times New Roman" w:hAnsi="Arial" w:cs="Arial"/>
-          <w:color w:val="000000"/>
-          <w:kern w:val="0"/>
-          <w:sz w:val="24"/>
-          <w:szCs w:val="24"/>
-          <w:lang w:eastAsia="nb-NO"/>
-          <w14:ligatures w14:val="none"/>
-        </w:rPr>
-        <w:t xml:space="preserve"> </w:t>
-      </w:r>
-      <w:proofErr w:type="spellStart"/>
-      <w:r>
-        <w:rPr>
-          <w:rFonts w:ascii="Arial" w:eastAsia="Times New Roman" w:hAnsi="Arial" w:cs="Arial"/>
-          <w:color w:val="000000"/>
-          <w:kern w:val="0"/>
-          <w:sz w:val="24"/>
-          <w:szCs w:val="24"/>
-          <w:lang w:eastAsia="nb-NO"/>
-          <w14:ligatures w14:val="none"/>
-        </w:rPr>
-        <w:t>dolor</w:t>
-      </w:r>
-      <w:proofErr w:type="spellEnd"/>
-      <w:r>
-        <w:rPr>
-          <w:rFonts w:ascii="Arial" w:eastAsia="Times New Roman" w:hAnsi="Arial" w:cs="Arial"/>
-          <w:color w:val="000000"/>
-          <w:kern w:val="0"/>
-          <w:sz w:val="24"/>
-          <w:szCs w:val="24"/>
-          <w:lang w:eastAsia="nb-NO"/>
-          <w14:ligatures w14:val="none"/>
-        </w:rPr>
-        <w:t xml:space="preserve"> </w:t>
-      </w:r>
-      <w:proofErr w:type="spellStart"/>
-      <w:r>
-        <w:rPr>
-          <w:rFonts w:ascii="Arial" w:eastAsia="Times New Roman" w:hAnsi="Arial" w:cs="Arial"/>
-          <w:color w:val="000000"/>
-          <w:kern w:val="0"/>
-          <w:sz w:val="24"/>
-          <w:szCs w:val="24"/>
-          <w:lang w:eastAsia="nb-NO"/>
-          <w14:ligatures w14:val="none"/>
-        </w:rPr>
-        <w:t>sit</w:t>
-      </w:r>
-      <w:proofErr w:type="spellEnd"/>
-      <w:r>
-        <w:rPr>
-          <w:rFonts w:ascii="Arial" w:eastAsia="Times New Roman" w:hAnsi="Arial" w:cs="Arial"/>
-          <w:color w:val="000000"/>
-          <w:kern w:val="0"/>
-          <w:sz w:val="24"/>
-          <w:szCs w:val="24"/>
-          <w:lang w:eastAsia="nb-NO"/>
-          <w14:ligatures w14:val="none"/>
-        </w:rPr>
-        <w:t xml:space="preserve"> </w:t>
-      </w:r>
-      <w:proofErr w:type="spellStart"/>
-      <w:r>
-        <w:rPr>
-          <w:rFonts w:ascii="Arial" w:eastAsia="Times New Roman" w:hAnsi="Arial" w:cs="Arial"/>
-          <w:color w:val="000000"/>
-          <w:kern w:val="0"/>
-          <w:sz w:val="24"/>
-          <w:szCs w:val="24"/>
-          <w:lang w:eastAsia="nb-NO"/>
-          <w14:ligatures w14:val="none"/>
-        </w:rPr>
-        <w:t>amet</w:t>
-      </w:r>
-      <w:proofErr w:type="spellEnd"/>
-      <w:r>
-        <w:rPr>
-          <w:rFonts w:ascii="Arial" w:eastAsia="Times New Roman" w:hAnsi="Arial" w:cs="Arial"/>
-          <w:color w:val="000000"/>
-          <w:kern w:val="0"/>
-          <w:sz w:val="24"/>
-          <w:szCs w:val="24"/>
-          <w:lang w:eastAsia="nb-NO"/>
-          <w14:ligatures w14:val="none"/>
-        </w:rPr>
-        <w:t xml:space="preserve">, </w:t>
-      </w:r>
-      <w:proofErr w:type="spellStart"/>
-      <w:r>
-        <w:rPr>
-          <w:rFonts w:ascii="Arial" w:eastAsia="Times New Roman" w:hAnsi="Arial" w:cs="Arial"/>
-          <w:color w:val="000000"/>
-          <w:kern w:val="0"/>
-          <w:sz w:val="24"/>
-          <w:szCs w:val="24"/>
-          <w:lang w:eastAsia="nb-NO"/>
-          <w14:ligatures w14:val="none"/>
-        </w:rPr>
-        <w:t>consectetur</w:t>
-      </w:r>
-      <w:proofErr w:type="spellEnd"/>
-      <w:r>
-        <w:rPr>
-          <w:rFonts w:ascii="Arial" w:eastAsia="Times New Roman" w:hAnsi="Arial" w:cs="Arial"/>
-          <w:color w:val="000000"/>
-          <w:kern w:val="0"/>
-          <w:sz w:val="24"/>
-          <w:szCs w:val="24"/>
-          <w:lang w:eastAsia="nb-NO"/>
-          <w14:ligatures w14:val="none"/>
-        </w:rPr>
-        <w:t xml:space="preserve"> </w:t>
-      </w:r>
-      <w:proofErr w:type="spellStart"/>
-      <w:r>
-        <w:rPr>
-          <w:rFonts w:ascii="Arial" w:eastAsia="Times New Roman" w:hAnsi="Arial" w:cs="Arial"/>
-          <w:color w:val="000000"/>
-          <w:kern w:val="0"/>
-          <w:sz w:val="24"/>
-          <w:szCs w:val="24"/>
-          <w:lang w:eastAsia="nb-NO"/>
-          <w14:ligatures w14:val="none"/>
-        </w:rPr>
-        <w:t>adipiscing</w:t>
-      </w:r>
-      <w:proofErr w:type="spellEnd"/>
-      <w:r>
-        <w:rPr>
-          <w:rFonts w:ascii="Arial" w:eastAsia="Times New Roman" w:hAnsi="Arial" w:cs="Arial"/>
-          <w:color w:val="000000"/>
-          <w:kern w:val="0"/>
-          <w:sz w:val="24"/>
-          <w:szCs w:val="24"/>
-          <w:lang w:eastAsia="nb-NO"/>
-          <w14:ligatures w14:val="none"/>
-        </w:rPr>
-        <w:t xml:space="preserve"> </w:t>
-      </w:r>
-      <w:proofErr w:type="spellStart"/>
-      <w:r>
-        <w:rPr>
-          <w:rFonts w:ascii="Arial" w:eastAsia="Times New Roman" w:hAnsi="Arial" w:cs="Arial"/>
-          <w:color w:val="000000"/>
-          <w:kern w:val="0"/>
-          <w:sz w:val="24"/>
-          <w:szCs w:val="24"/>
-          <w:lang w:eastAsia="nb-NO"/>
-          <w14:ligatures w14:val="none"/>
-        </w:rPr>
-        <w:t>elit</w:t>
-      </w:r>
-      <w:proofErr w:type="spellEnd"/>
-      <w:r>
-        <w:rPr>
-          <w:rFonts w:ascii="Arial" w:eastAsia="Times New Roman" w:hAnsi="Arial" w:cs="Arial"/>
-          <w:color w:val="000000"/>
-          <w:kern w:val="0"/>
-          <w:sz w:val="24"/>
-          <w:szCs w:val="24"/>
-          <w:lang w:eastAsia="nb-NO"/>
-          <w14:ligatures w14:val="none"/>
-        </w:rPr>
-        <w:t xml:space="preserve">. In </w:t>
-      </w:r>
-      <w:proofErr w:type="spellStart"/>
-      <w:r>
-        <w:rPr>
-          <w:rFonts w:ascii="Arial" w:eastAsia="Times New Roman" w:hAnsi="Arial" w:cs="Arial"/>
-          <w:color w:val="000000"/>
-          <w:kern w:val="0"/>
-          <w:sz w:val="24"/>
-          <w:szCs w:val="24"/>
-          <w:lang w:eastAsia="nb-NO"/>
-          <w14:ligatures w14:val="none"/>
-        </w:rPr>
-        <w:t>in</w:t>
-      </w:r>
-      <w:proofErr w:type="spellEnd"/>
-      <w:r>
-        <w:rPr>
-          <w:rFonts w:ascii="Arial" w:eastAsia="Times New Roman" w:hAnsi="Arial" w:cs="Arial"/>
-          <w:color w:val="000000"/>
-          <w:kern w:val="0"/>
-          <w:sz w:val="24"/>
-          <w:szCs w:val="24"/>
-          <w:lang w:eastAsia="nb-NO"/>
-          <w14:ligatures w14:val="none"/>
-        </w:rPr>
-        <w:t xml:space="preserve"> ex eget </w:t>
-      </w:r>
-      <w:proofErr w:type="spellStart"/>
-      <w:r>
-        <w:rPr>
-          <w:rFonts w:ascii="Arial" w:eastAsia="Times New Roman" w:hAnsi="Arial" w:cs="Arial"/>
-          <w:color w:val="000000"/>
-          <w:kern w:val="0"/>
-          <w:sz w:val="24"/>
-          <w:szCs w:val="24"/>
-          <w:lang w:eastAsia="nb-NO"/>
-          <w14:ligatures w14:val="none"/>
-        </w:rPr>
-        <w:t>arcuullamcorper</w:t>
-      </w:r>
-      <w:proofErr w:type="spellEnd"/>
-      <w:r>
-        <w:rPr>
-          <w:rFonts w:ascii="Arial" w:eastAsia="Times New Roman" w:hAnsi="Arial" w:cs="Arial"/>
-          <w:color w:val="000000"/>
-          <w:kern w:val="0"/>
-          <w:sz w:val="24"/>
-          <w:szCs w:val="24"/>
-          <w:lang w:eastAsia="nb-NO"/>
-          <w14:ligatures w14:val="none"/>
-        </w:rPr>
-        <w:t xml:space="preserve"> interdum.</w:t>
-      </w:r>
-      <w:r>
-        <w:rPr>
-          <w:rFonts w:ascii="Arial" w:eastAsia="Times New Roman" w:hAnsi="Arial" w:cs="Arial"/>
-          <w:color w:val="000000"/>
-          <w:kern w:val="0"/>
-          <w:sz w:val="24"/>
-          <w:szCs w:val="24"/>
-          <w:lang w:eastAsia="nb-NO"/>
-          <w14:ligatures w14:val="none"/>
-        </w:rPr>
-        <w:br/>
-      </w:r>
-      <w:r>
-        <w:rPr>
-          <w:rFonts w:ascii="Arial" w:eastAsia="Times New Roman" w:hAnsi="Arial" w:cs="Arial"/>
-          <w:b/>
-          <w:bCs/>
-          <w:color w:val="000000"/>
-          <w:kern w:val="0"/>
-          <w:sz w:val="24"/>
-          <w:szCs w:val="24"/>
-          <w:lang w:eastAsia="nb-NO"/>
-          <w14:ligatures w14:val="none"/>
-        </w:rPr>
-        <w:t>Forside desktop</w:t>
-      </w:r>
-      <w:r>
-        <w:rPr>
-          <w:rFonts w:ascii="Arial" w:eastAsia="Times New Roman" w:hAnsi="Arial" w:cs="Arial"/>
-          <w:color w:val="000000"/>
-          <w:kern w:val="0"/>
-          <w:sz w:val="24"/>
-          <w:szCs w:val="24"/>
-          <w:lang w:eastAsia="nb-NO"/>
-          <w14:ligatures w14:val="none"/>
-        </w:rPr>
-        <w:br/>
-        <w:t>[skjermbilde av forside desktop]</w:t>
-      </w:r>
-      <w:r>
-        <w:rPr>
-          <w:rFonts w:ascii="Arial" w:eastAsia="Times New Roman" w:hAnsi="Arial" w:cs="Arial"/>
-          <w:color w:val="000000"/>
-          <w:kern w:val="0"/>
-          <w:sz w:val="24"/>
-          <w:szCs w:val="24"/>
-          <w:lang w:eastAsia="nb-NO"/>
-          <w14:ligatures w14:val="none"/>
-        </w:rPr>
-        <w:br/>
-        <w:t xml:space="preserve">Liten forklaring: </w:t>
-      </w:r>
-      <w:proofErr w:type="spellStart"/>
-      <w:r>
-        <w:rPr>
-          <w:rFonts w:ascii="Arial" w:eastAsia="Times New Roman" w:hAnsi="Arial" w:cs="Arial"/>
-          <w:color w:val="000000"/>
-          <w:kern w:val="0"/>
-          <w:sz w:val="24"/>
-          <w:szCs w:val="24"/>
-          <w:lang w:eastAsia="nb-NO"/>
-          <w14:ligatures w14:val="none"/>
-        </w:rPr>
-        <w:t>Lorem</w:t>
-      </w:r>
-      <w:proofErr w:type="spellEnd"/>
-      <w:r>
-        <w:rPr>
-          <w:rFonts w:ascii="Arial" w:eastAsia="Times New Roman" w:hAnsi="Arial" w:cs="Arial"/>
-          <w:color w:val="000000"/>
-          <w:kern w:val="0"/>
-          <w:sz w:val="24"/>
-          <w:szCs w:val="24"/>
-          <w:lang w:eastAsia="nb-NO"/>
-          <w14:ligatures w14:val="none"/>
-        </w:rPr>
-        <w:t xml:space="preserve"> </w:t>
-      </w:r>
-      <w:proofErr w:type="spellStart"/>
-      <w:r>
-        <w:rPr>
-          <w:rFonts w:ascii="Arial" w:eastAsia="Times New Roman" w:hAnsi="Arial" w:cs="Arial"/>
-          <w:color w:val="000000"/>
-          <w:kern w:val="0"/>
-          <w:sz w:val="24"/>
-          <w:szCs w:val="24"/>
-          <w:lang w:eastAsia="nb-NO"/>
-          <w14:ligatures w14:val="none"/>
-        </w:rPr>
-        <w:t>ipsum</w:t>
-      </w:r>
-      <w:proofErr w:type="spellEnd"/>
-      <w:r>
-        <w:rPr>
-          <w:rFonts w:ascii="Arial" w:eastAsia="Times New Roman" w:hAnsi="Arial" w:cs="Arial"/>
-          <w:color w:val="000000"/>
-          <w:kern w:val="0"/>
-          <w:sz w:val="24"/>
-          <w:szCs w:val="24"/>
-          <w:lang w:eastAsia="nb-NO"/>
-          <w14:ligatures w14:val="none"/>
-        </w:rPr>
-        <w:t xml:space="preserve"> </w:t>
-      </w:r>
-      <w:proofErr w:type="spellStart"/>
-      <w:r>
-        <w:rPr>
-          <w:rFonts w:ascii="Arial" w:eastAsia="Times New Roman" w:hAnsi="Arial" w:cs="Arial"/>
-          <w:color w:val="000000"/>
-          <w:kern w:val="0"/>
-          <w:sz w:val="24"/>
-          <w:szCs w:val="24"/>
-          <w:lang w:eastAsia="nb-NO"/>
-          <w14:ligatures w14:val="none"/>
-        </w:rPr>
-        <w:t>dolor</w:t>
-      </w:r>
-      <w:proofErr w:type="spellEnd"/>
-      <w:r>
-        <w:rPr>
-          <w:rFonts w:ascii="Arial" w:eastAsia="Times New Roman" w:hAnsi="Arial" w:cs="Arial"/>
-          <w:color w:val="000000"/>
-          <w:kern w:val="0"/>
-          <w:sz w:val="24"/>
-          <w:szCs w:val="24"/>
-          <w:lang w:eastAsia="nb-NO"/>
-          <w14:ligatures w14:val="none"/>
-        </w:rPr>
-        <w:t xml:space="preserve"> </w:t>
-      </w:r>
-      <w:proofErr w:type="spellStart"/>
-      <w:r>
-        <w:rPr>
-          <w:rFonts w:ascii="Arial" w:eastAsia="Times New Roman" w:hAnsi="Arial" w:cs="Arial"/>
-          <w:color w:val="000000"/>
-          <w:kern w:val="0"/>
-          <w:sz w:val="24"/>
-          <w:szCs w:val="24"/>
-          <w:lang w:eastAsia="nb-NO"/>
-          <w14:ligatures w14:val="none"/>
-        </w:rPr>
-        <w:t>sit</w:t>
-      </w:r>
-      <w:proofErr w:type="spellEnd"/>
-      <w:r>
-        <w:rPr>
-          <w:rFonts w:ascii="Arial" w:eastAsia="Times New Roman" w:hAnsi="Arial" w:cs="Arial"/>
-          <w:color w:val="000000"/>
-          <w:kern w:val="0"/>
-          <w:sz w:val="24"/>
-          <w:szCs w:val="24"/>
-          <w:lang w:eastAsia="nb-NO"/>
-          <w14:ligatures w14:val="none"/>
-        </w:rPr>
-        <w:t xml:space="preserve"> </w:t>
-      </w:r>
-      <w:proofErr w:type="spellStart"/>
-      <w:r>
-        <w:rPr>
-          <w:rFonts w:ascii="Arial" w:eastAsia="Times New Roman" w:hAnsi="Arial" w:cs="Arial"/>
-          <w:color w:val="000000"/>
-          <w:kern w:val="0"/>
-          <w:sz w:val="24"/>
-          <w:szCs w:val="24"/>
-          <w:lang w:eastAsia="nb-NO"/>
-          <w14:ligatures w14:val="none"/>
-        </w:rPr>
-        <w:t>amet</w:t>
-      </w:r>
-      <w:proofErr w:type="spellEnd"/>
-      <w:r>
-        <w:rPr>
-          <w:rFonts w:ascii="Arial" w:eastAsia="Times New Roman" w:hAnsi="Arial" w:cs="Arial"/>
-          <w:color w:val="000000"/>
-          <w:kern w:val="0"/>
-          <w:sz w:val="24"/>
-          <w:szCs w:val="24"/>
-          <w:lang w:eastAsia="nb-NO"/>
-          <w14:ligatures w14:val="none"/>
-        </w:rPr>
-        <w:t xml:space="preserve">, </w:t>
-      </w:r>
-      <w:proofErr w:type="spellStart"/>
-      <w:r>
-        <w:rPr>
-          <w:rFonts w:ascii="Arial" w:eastAsia="Times New Roman" w:hAnsi="Arial" w:cs="Arial"/>
-          <w:color w:val="000000"/>
-          <w:kern w:val="0"/>
-          <w:sz w:val="24"/>
-          <w:szCs w:val="24"/>
-          <w:lang w:eastAsia="nb-NO"/>
-          <w14:ligatures w14:val="none"/>
-        </w:rPr>
-        <w:t>consectetur</w:t>
-      </w:r>
-      <w:proofErr w:type="spellEnd"/>
-      <w:r>
-        <w:rPr>
-          <w:rFonts w:ascii="Arial" w:eastAsia="Times New Roman" w:hAnsi="Arial" w:cs="Arial"/>
-          <w:color w:val="000000"/>
-          <w:kern w:val="0"/>
-          <w:sz w:val="24"/>
-          <w:szCs w:val="24"/>
-          <w:lang w:eastAsia="nb-NO"/>
-          <w14:ligatures w14:val="none"/>
-        </w:rPr>
-        <w:t xml:space="preserve"> </w:t>
-      </w:r>
-      <w:proofErr w:type="spellStart"/>
-      <w:r>
-        <w:rPr>
-          <w:rFonts w:ascii="Arial" w:eastAsia="Times New Roman" w:hAnsi="Arial" w:cs="Arial"/>
-          <w:color w:val="000000"/>
-          <w:kern w:val="0"/>
-          <w:sz w:val="24"/>
-          <w:szCs w:val="24"/>
-          <w:lang w:eastAsia="nb-NO"/>
-          <w14:ligatures w14:val="none"/>
-        </w:rPr>
-        <w:t>adipiscing</w:t>
-      </w:r>
-      <w:proofErr w:type="spellEnd"/>
-      <w:r>
-        <w:rPr>
-          <w:rFonts w:ascii="Arial" w:eastAsia="Times New Roman" w:hAnsi="Arial" w:cs="Arial"/>
-          <w:color w:val="000000"/>
-          <w:kern w:val="0"/>
-          <w:sz w:val="24"/>
-          <w:szCs w:val="24"/>
-          <w:lang w:eastAsia="nb-NO"/>
-          <w14:ligatures w14:val="none"/>
-        </w:rPr>
-        <w:t xml:space="preserve"> </w:t>
-      </w:r>
-      <w:proofErr w:type="spellStart"/>
-      <w:r>
-        <w:rPr>
-          <w:rFonts w:ascii="Arial" w:eastAsia="Times New Roman" w:hAnsi="Arial" w:cs="Arial"/>
-          <w:color w:val="000000"/>
-          <w:kern w:val="0"/>
-          <w:sz w:val="24"/>
-          <w:szCs w:val="24"/>
-          <w:lang w:eastAsia="nb-NO"/>
-          <w14:ligatures w14:val="none"/>
-        </w:rPr>
-        <w:t>elit</w:t>
-      </w:r>
-      <w:proofErr w:type="spellEnd"/>
-      <w:r>
-        <w:rPr>
-          <w:rFonts w:ascii="Arial" w:eastAsia="Times New Roman" w:hAnsi="Arial" w:cs="Arial"/>
-          <w:color w:val="000000"/>
-          <w:kern w:val="0"/>
-          <w:sz w:val="24"/>
-          <w:szCs w:val="24"/>
-          <w:lang w:eastAsia="nb-NO"/>
-          <w14:ligatures w14:val="none"/>
-        </w:rPr>
-        <w:t xml:space="preserve">. In </w:t>
-      </w:r>
-      <w:proofErr w:type="spellStart"/>
-      <w:r>
-        <w:rPr>
-          <w:rFonts w:ascii="Arial" w:eastAsia="Times New Roman" w:hAnsi="Arial" w:cs="Arial"/>
-          <w:color w:val="000000"/>
-          <w:kern w:val="0"/>
-          <w:sz w:val="24"/>
-          <w:szCs w:val="24"/>
-          <w:lang w:eastAsia="nb-NO"/>
-          <w14:ligatures w14:val="none"/>
-        </w:rPr>
-        <w:t>in</w:t>
-      </w:r>
-      <w:proofErr w:type="spellEnd"/>
-      <w:r>
-        <w:rPr>
-          <w:rFonts w:ascii="Arial" w:eastAsia="Times New Roman" w:hAnsi="Arial" w:cs="Arial"/>
-          <w:color w:val="000000"/>
-          <w:kern w:val="0"/>
-          <w:sz w:val="24"/>
-          <w:szCs w:val="24"/>
-          <w:lang w:eastAsia="nb-NO"/>
-          <w14:ligatures w14:val="none"/>
-        </w:rPr>
-        <w:t xml:space="preserve"> ex eget </w:t>
-      </w:r>
-      <w:proofErr w:type="spellStart"/>
-      <w:r>
-        <w:rPr>
-          <w:rFonts w:ascii="Arial" w:eastAsia="Times New Roman" w:hAnsi="Arial" w:cs="Arial"/>
-          <w:color w:val="000000"/>
-          <w:kern w:val="0"/>
-          <w:sz w:val="24"/>
-          <w:szCs w:val="24"/>
-          <w:lang w:eastAsia="nb-NO"/>
-          <w14:ligatures w14:val="none"/>
-        </w:rPr>
-        <w:lastRenderedPageBreak/>
-        <w:t>arcuullamcorper</w:t>
-      </w:r>
-      <w:proofErr w:type="spellEnd"/>
-      <w:r>
-        <w:rPr>
-          <w:rFonts w:ascii="Arial" w:eastAsia="Times New Roman" w:hAnsi="Arial" w:cs="Arial"/>
-          <w:color w:val="000000"/>
-          <w:kern w:val="0"/>
-          <w:sz w:val="24"/>
-          <w:szCs w:val="24"/>
-          <w:lang w:eastAsia="nb-NO"/>
-          <w14:ligatures w14:val="none"/>
-        </w:rPr>
-        <w:t xml:space="preserve"> interdum.</w:t>
-      </w:r>
-      <w:r>
-        <w:rPr>
-          <w:rFonts w:ascii="Arial" w:eastAsia="Times New Roman" w:hAnsi="Arial" w:cs="Arial"/>
-          <w:color w:val="000000"/>
-          <w:kern w:val="0"/>
-          <w:sz w:val="24"/>
-          <w:szCs w:val="24"/>
-          <w:lang w:eastAsia="nb-NO"/>
-          <w14:ligatures w14:val="none"/>
-        </w:rPr>
-        <w:br/>
-      </w:r>
-      <w:r>
-        <w:rPr>
-          <w:rFonts w:ascii="Arial" w:eastAsia="Times New Roman" w:hAnsi="Arial" w:cs="Arial"/>
-          <w:b/>
-          <w:bCs/>
-          <w:color w:val="000000"/>
-          <w:kern w:val="0"/>
-          <w:sz w:val="32"/>
-          <w:szCs w:val="32"/>
-          <w:lang w:eastAsia="nb-NO"/>
-          <w14:ligatures w14:val="none"/>
-        </w:rPr>
-        <w:t>6. Bruker testing (</w:t>
-      </w:r>
-      <w:proofErr w:type="spellStart"/>
-      <w:r>
-        <w:rPr>
-          <w:rFonts w:ascii="Arial" w:eastAsia="Times New Roman" w:hAnsi="Arial" w:cs="Arial"/>
-          <w:b/>
-          <w:bCs/>
-          <w:color w:val="000000"/>
-          <w:kern w:val="0"/>
-          <w:sz w:val="32"/>
-          <w:szCs w:val="32"/>
-          <w:lang w:eastAsia="nb-NO"/>
-          <w14:ligatures w14:val="none"/>
-        </w:rPr>
-        <w:t>Usability</w:t>
-      </w:r>
-      <w:proofErr w:type="spellEnd"/>
-      <w:r>
-        <w:rPr>
-          <w:rFonts w:ascii="Arial" w:eastAsia="Times New Roman" w:hAnsi="Arial" w:cs="Arial"/>
-          <w:b/>
-          <w:bCs/>
-          <w:color w:val="000000"/>
-          <w:kern w:val="0"/>
-          <w:sz w:val="32"/>
-          <w:szCs w:val="32"/>
-          <w:lang w:eastAsia="nb-NO"/>
-          <w14:ligatures w14:val="none"/>
-        </w:rPr>
-        <w:t xml:space="preserve"> Testing)</w:t>
-      </w:r>
-      <w:r>
-        <w:rPr>
-          <w:rFonts w:ascii="Arial" w:eastAsia="Times New Roman" w:hAnsi="Arial" w:cs="Arial"/>
-          <w:color w:val="000000"/>
-          <w:kern w:val="0"/>
-          <w:sz w:val="24"/>
-          <w:szCs w:val="24"/>
-          <w:lang w:eastAsia="nb-NO"/>
-          <w14:ligatures w14:val="none"/>
-        </w:rPr>
-        <w:br/>
-        <w:t>Gi en liten introduksjon til brukertestingen, hva er formålet med testen? Hvilke problemer skal testes, hvilke metoder har du brukt for testingen? Testomgivelser, hva skal evalueres av måledata (tid, antall klikk, tilbakemeldinger), hva er tekstoppgavene?</w:t>
-      </w:r>
-      <w:r>
-        <w:rPr>
-          <w:rFonts w:ascii="Arial" w:eastAsia="Times New Roman" w:hAnsi="Arial" w:cs="Arial"/>
-          <w:color w:val="000000"/>
-          <w:kern w:val="0"/>
-          <w:sz w:val="24"/>
-          <w:szCs w:val="24"/>
-          <w:lang w:eastAsia="nb-NO"/>
-          <w14:ligatures w14:val="none"/>
-        </w:rPr>
-        <w:br/>
-      </w:r>
-      <w:r>
-        <w:rPr>
-          <w:rFonts w:ascii="Arial" w:eastAsia="Times New Roman" w:hAnsi="Arial" w:cs="Arial"/>
-          <w:b/>
-          <w:bCs/>
-          <w:color w:val="000000"/>
-          <w:kern w:val="0"/>
-          <w:sz w:val="28"/>
-          <w:szCs w:val="28"/>
-          <w:lang w:eastAsia="nb-NO"/>
-          <w14:ligatures w14:val="none"/>
-        </w:rPr>
-        <w:t>6.2 Test-plan</w:t>
-      </w:r>
-      <w:r>
-        <w:rPr>
-          <w:rFonts w:ascii="Arial" w:eastAsia="Times New Roman" w:hAnsi="Arial" w:cs="Arial"/>
-          <w:color w:val="000000"/>
-          <w:kern w:val="0"/>
-          <w:sz w:val="24"/>
-          <w:szCs w:val="24"/>
-          <w:lang w:eastAsia="nb-NO"/>
-          <w14:ligatures w14:val="none"/>
-        </w:rPr>
-        <w:br/>
-        <w:t>Lag en testplan, eksempel på testplan finner du i oppgaveteksten</w:t>
-      </w:r>
-      <w:r>
-        <w:rPr>
-          <w:rFonts w:ascii="Arial" w:eastAsia="Times New Roman" w:hAnsi="Arial" w:cs="Arial"/>
-          <w:color w:val="000000"/>
-          <w:kern w:val="0"/>
-          <w:sz w:val="24"/>
-          <w:szCs w:val="24"/>
-          <w:lang w:eastAsia="nb-NO"/>
-          <w14:ligatures w14:val="none"/>
-        </w:rPr>
-        <w:br/>
-      </w:r>
-      <w:r>
-        <w:rPr>
-          <w:rFonts w:ascii="Arial" w:eastAsia="Times New Roman" w:hAnsi="Arial" w:cs="Arial"/>
-          <w:b/>
-          <w:bCs/>
-          <w:color w:val="000000"/>
-          <w:kern w:val="0"/>
-          <w:sz w:val="32"/>
-          <w:szCs w:val="32"/>
-          <w:lang w:eastAsia="nb-NO"/>
-          <w14:ligatures w14:val="none"/>
-        </w:rPr>
-        <w:t>7. Resulter og funn</w:t>
-      </w:r>
-      <w:r>
-        <w:rPr>
-          <w:rFonts w:ascii="Arial" w:eastAsia="Times New Roman" w:hAnsi="Arial" w:cs="Arial"/>
-          <w:color w:val="000000"/>
-          <w:kern w:val="0"/>
-          <w:sz w:val="24"/>
-          <w:szCs w:val="24"/>
-          <w:lang w:eastAsia="nb-NO"/>
-          <w14:ligatures w14:val="none"/>
-        </w:rPr>
-        <w:br/>
-      </w:r>
-      <w:r>
-        <w:rPr>
-          <w:rFonts w:ascii="Arial" w:eastAsia="Times New Roman" w:hAnsi="Arial" w:cs="Arial"/>
-          <w:b/>
-          <w:bCs/>
-          <w:color w:val="000000"/>
-          <w:kern w:val="0"/>
-          <w:sz w:val="28"/>
-          <w:szCs w:val="28"/>
-          <w:lang w:eastAsia="nb-NO"/>
-          <w14:ligatures w14:val="none"/>
-        </w:rPr>
-        <w:t>7.1 Resultater fra brukertesting</w:t>
-      </w:r>
-      <w:r>
-        <w:rPr>
-          <w:rFonts w:ascii="Arial" w:eastAsia="Times New Roman" w:hAnsi="Arial" w:cs="Arial"/>
-          <w:color w:val="000000"/>
-          <w:kern w:val="0"/>
-          <w:sz w:val="24"/>
-          <w:szCs w:val="24"/>
-          <w:lang w:eastAsia="nb-NO"/>
-          <w14:ligatures w14:val="none"/>
-        </w:rPr>
-        <w:br/>
-        <w:t>Hva var resultatene av testingen? Hva fungerte og hva fungerte ikke, og hva slags endringer burde man vurdere å gjøre?</w:t>
-      </w:r>
-      <w:r>
-        <w:rPr>
-          <w:rFonts w:ascii="Arial" w:eastAsia="Times New Roman" w:hAnsi="Arial" w:cs="Arial"/>
-          <w:color w:val="000000"/>
-          <w:kern w:val="0"/>
-          <w:sz w:val="24"/>
-          <w:szCs w:val="24"/>
-          <w:lang w:eastAsia="nb-NO"/>
-          <w14:ligatures w14:val="none"/>
-        </w:rPr>
-        <w:br/>
-      </w:r>
-      <w:r>
-        <w:rPr>
-          <w:rFonts w:ascii="Arial" w:eastAsia="Times New Roman" w:hAnsi="Arial" w:cs="Arial"/>
-          <w:b/>
-          <w:bCs/>
-          <w:color w:val="000000"/>
-          <w:kern w:val="0"/>
-          <w:sz w:val="28"/>
-          <w:szCs w:val="28"/>
-          <w:lang w:eastAsia="nb-NO"/>
-          <w14:ligatures w14:val="none"/>
-        </w:rPr>
-        <w:t>7.2 Refleksjon</w:t>
-      </w:r>
-      <w:r>
-        <w:rPr>
-          <w:rFonts w:ascii="Arial" w:eastAsia="Times New Roman" w:hAnsi="Arial" w:cs="Arial"/>
-          <w:color w:val="000000"/>
-          <w:kern w:val="0"/>
-          <w:sz w:val="24"/>
-          <w:szCs w:val="24"/>
-          <w:lang w:eastAsia="nb-NO"/>
-          <w14:ligatures w14:val="none"/>
-        </w:rPr>
-        <w:br/>
-        <w:t>Hva slags tilbakemeldinger fikk du, fikk du noen «aha» opplevelser, er det ting du har blitt mer oppmerksom på? Er det noe du burde endre på?</w:t>
+        <w:t>8. Referanser</w:t>
       </w:r>
     </w:p>
     <w:p>
       <w:pPr>
         <w:spacing w:line="360" w:lineRule="auto"/>
         <w:rPr>
-          <w:rFonts w:ascii="Arial" w:eastAsia="Times New Roman" w:hAnsi="Arial" w:cs="Arial"/>
-          <w:b/>
-          <w:bCs/>
-          <w:color w:val="000000"/>
-          <w:kern w:val="0"/>
-          <w:sz w:val="32"/>
-          <w:szCs w:val="32"/>
-          <w:lang w:eastAsia="nb-NO"/>
-          <w14:ligatures w14:val="none"/>
-        </w:rPr>
-      </w:pPr>
-      <w:r>
-        <w:rPr>
-          <w:rFonts w:ascii="Arial" w:eastAsia="Times New Roman" w:hAnsi="Arial" w:cs="Arial"/>
-          <w:b/>
-          <w:bCs/>
-          <w:color w:val="000000"/>
-          <w:kern w:val="0"/>
-          <w:sz w:val="32"/>
-          <w:szCs w:val="32"/>
-          <w:lang w:eastAsia="nb-NO"/>
-          <w14:ligatures w14:val="none"/>
-        </w:rPr>
-        <w:t>8. Referanser</w:t>
-      </w:r>
-    </w:p>
-    <w:p>
-      <w:pPr>
-        <w:spacing w:line="360" w:lineRule="auto"/>
-        <w:rPr>
           <w:rFonts w:ascii="Arial" w:hAnsi="Arial" w:cs="Arial"/>
           <w:sz w:val="24"/>
           <w:szCs w:val="24"/>
@@ -3774,25 +3603,7 @@
           <w:sz w:val="24"/>
           <w:szCs w:val="24"/>
         </w:rPr>
-        <w:t xml:space="preserve">Svendsen, M., Pettersen, P., Heather Ørbeck Eliassen, Krüger, L., Nilssen, T., &amp; </w:t>
-      </w:r>
-      <w:proofErr w:type="spellStart"/>
-      <w:r>
-        <w:rPr>
-          <w:rFonts w:ascii="Arial" w:hAnsi="Arial" w:cs="Arial"/>
-          <w:sz w:val="24"/>
-          <w:szCs w:val="24"/>
-        </w:rPr>
-        <w:t>Zaheer</w:t>
-      </w:r>
-      <w:proofErr w:type="spellEnd"/>
-      <w:r>
-        <w:rPr>
-          <w:rFonts w:ascii="Arial" w:hAnsi="Arial" w:cs="Arial"/>
-          <w:sz w:val="24"/>
-          <w:szCs w:val="24"/>
-        </w:rPr>
-        <w:t>, N. (2020). </w:t>
+        <w:t>Svendsen, M., Pettersen, P., Heather Ørbeck Eliassen, Krüger, L., Nilssen, T., &amp; Zaheer, N. (2020). </w:t>
       </w:r>
       <w:r>
         <w:rPr>
@@ -3810,33 +3621,25 @@
           <w:sz w:val="24"/>
           <w:szCs w:val="24"/>
         </w:rPr>
+        <w:t xml:space="preserve"> Hentet </w:t>
+      </w:r>
+      <w:r>
+        <w:rPr>
+          <w:rFonts w:ascii="Arial" w:hAnsi="Arial" w:cs="Arial"/>
+          <w:sz w:val="24"/>
+          <w:szCs w:val="24"/>
+        </w:rPr>
+        <w:t>fra NRK:</w:t>
+      </w:r>
+      <w:r>
+        <w:rPr>
+          <w:rFonts w:ascii="Arial" w:hAnsi="Arial" w:cs="Arial"/>
+          <w:sz w:val="24"/>
+          <w:szCs w:val="24"/>
+        </w:rPr>
         <w:t xml:space="preserve"> </w:t>
       </w:r>
-      <w:r>
-        <w:rPr>
-          <w:rFonts w:ascii="Arial" w:hAnsi="Arial" w:cs="Arial"/>
-          <w:sz w:val="24"/>
-          <w:szCs w:val="24"/>
-        </w:rPr>
-        <w:t xml:space="preserve">Hentet </w:t>
-      </w:r>
-      <w:r>
-        <w:rPr>
-          <w:rFonts w:ascii="Arial" w:hAnsi="Arial" w:cs="Arial"/>
-          <w:sz w:val="24"/>
-          <w:szCs w:val="24"/>
-        </w:rPr>
-        <w:t>fra NRK:</w:t>
-      </w:r>
-      <w:r>
-        <w:rPr>
-          <w:rFonts w:ascii="Arial" w:hAnsi="Arial" w:cs="Arial"/>
-          <w:sz w:val="24"/>
-          <w:szCs w:val="24"/>
-        </w:rPr>
-        <w:t xml:space="preserve"> </w:t>
-      </w:r>
-      <w:hyperlink r:id="rId6" w:history="1">
+      <w:hyperlink r:id="rId9" w:history="1">
         <w:r>
           <w:rPr>
             <w:rStyle w:val="Hyperkobling"/>
@@ -3873,16 +3676,7 @@
           <w:szCs w:val="24"/>
           <w:lang w:val="en-US"/>
         </w:rPr>
-        <w:t>Interaction Design Foundation.</w:t>
-      </w:r>
-      <w:r>
-        <w:rPr>
-          <w:rFonts w:ascii="Arial" w:hAnsi="Arial" w:cs="Arial"/>
-          <w:sz w:val="24"/>
-          <w:szCs w:val="24"/>
-          <w:lang w:val="en-US"/>
-        </w:rPr>
-        <w:t xml:space="preserve"> (2016.</w:t>
+        <w:t>Interaction Design Foundation. (2016.</w:t>
       </w:r>
       <w:r>
         <w:rPr>
@@ -3904,18 +3698,16 @@
           <w:szCs w:val="24"/>
           <w:lang w:val="en-US"/>
         </w:rPr>
-        <w:t>Mobile First</w:t>
+        <w:t>Mobile First.</w:t>
       </w:r>
       <w:r>
         <w:rPr>
           <w:rFonts w:ascii="Arial" w:hAnsi="Arial" w:cs="Arial"/>
-          <w:i/>
-          <w:iCs/>
           <w:sz w:val="24"/>
           <w:szCs w:val="24"/>
           <w:lang w:val="en-US"/>
         </w:rPr>
-        <w:t>.</w:t>
+        <w:t xml:space="preserve"> Hentet fra </w:t>
       </w:r>
       <w:r>
         <w:rPr>
@@ -3924,9 +3716,8 @@
           <w:szCs w:val="24"/>
           <w:lang w:val="en-US"/>
         </w:rPr>
-        <w:t xml:space="preserve"> Hentet </w:t>
-      </w:r>
-      <w:proofErr w:type="spellStart"/>
+        <w:t>Interaction Design Foundation</w:t>
+      </w:r>
       <w:r>
         <w:rPr>
           <w:rFonts w:ascii="Arial" w:hAnsi="Arial" w:cs="Arial"/>
@@ -3934,37 +3725,9 @@
           <w:szCs w:val="24"/>
           <w:lang w:val="en-US"/>
         </w:rPr>
-        <w:t>fra</w:t>
-      </w:r>
-      <w:proofErr w:type="spellEnd"/>
-      <w:r>
-        <w:rPr>
-          <w:rFonts w:ascii="Arial" w:hAnsi="Arial" w:cs="Arial"/>
-          <w:sz w:val="24"/>
-          <w:szCs w:val="24"/>
-          <w:lang w:val="en-US"/>
-        </w:rPr>
-        <w:t xml:space="preserve"> </w:t>
-      </w:r>
-      <w:r>
-        <w:rPr>
-          <w:rFonts w:ascii="Arial" w:hAnsi="Arial" w:cs="Arial"/>
-          <w:sz w:val="24"/>
-          <w:szCs w:val="24"/>
-          <w:lang w:val="en-US"/>
-        </w:rPr>
-        <w:t>Interaction Design Foundation</w:t>
-      </w:r>
-      <w:r>
-        <w:rPr>
-          <w:rFonts w:ascii="Arial" w:hAnsi="Arial" w:cs="Arial"/>
-          <w:sz w:val="24"/>
-          <w:szCs w:val="24"/>
-          <w:lang w:val="en-US"/>
-        </w:rPr>
         <w:t xml:space="preserve">: </w:t>
       </w:r>
-      <w:hyperlink r:id="rId7" w:history="1">
+      <w:hyperlink r:id="rId10" w:history="1">
         <w:r>
           <w:rPr>
             <w:rStyle w:val="Hyperkobling"/>
@@ -4030,53 +3793,9 @@
           <w:sz w:val="24"/>
           <w:szCs w:val="24"/>
         </w:rPr>
-        <w:t xml:space="preserve">Hentet fra </w:t>
-      </w:r>
-      <w:proofErr w:type="spellStart"/>
-      <w:r>
-        <w:rPr>
-          <w:rFonts w:ascii="Arial" w:hAnsi="Arial" w:cs="Arial"/>
-          <w:sz w:val="24"/>
-          <w:szCs w:val="24"/>
-        </w:rPr>
-        <w:t>Exploding</w:t>
-      </w:r>
-      <w:proofErr w:type="spellEnd"/>
-      <w:r>
-        <w:rPr>
-          <w:rFonts w:ascii="Arial" w:hAnsi="Arial" w:cs="Arial"/>
-          <w:sz w:val="24"/>
-          <w:szCs w:val="24"/>
-        </w:rPr>
-        <w:t xml:space="preserve"> </w:t>
-      </w:r>
-      <w:proofErr w:type="spellStart"/>
-      <w:r>
-        <w:rPr>
-          <w:rFonts w:ascii="Arial" w:hAnsi="Arial" w:cs="Arial"/>
-          <w:sz w:val="24"/>
-          <w:szCs w:val="24"/>
-        </w:rPr>
-        <w:t>Topics</w:t>
-      </w:r>
-      <w:proofErr w:type="spellEnd"/>
-      <w:r>
-        <w:rPr>
-          <w:rFonts w:ascii="Arial" w:hAnsi="Arial" w:cs="Arial"/>
-          <w:sz w:val="24"/>
-          <w:szCs w:val="24"/>
-        </w:rPr>
-        <w:t>:</w:t>
-      </w:r>
-      <w:r>
-        <w:rPr>
-          <w:rFonts w:ascii="Arial" w:hAnsi="Arial" w:cs="Arial"/>
-          <w:sz w:val="24"/>
-          <w:szCs w:val="24"/>
-        </w:rPr>
-        <w:t xml:space="preserve"> </w:t>
-      </w:r>
-      <w:hyperlink r:id="rId8" w:history="1">
+        <w:t xml:space="preserve">Hentet fra Exploding Topics: </w:t>
+      </w:r>
+      <w:hyperlink r:id="rId11" w:history="1">
         <w:r>
           <w:rPr>
             <w:rStyle w:val="Hyperkobling"/>
@@ -4113,25 +3832,14 @@
         </w:rPr>
         <w:t>‌</w:t>
       </w:r>
-      <w:proofErr w:type="spellStart"/>
       <w:r>
         <w:rPr>
           <w:rFonts w:ascii="Arial" w:hAnsi="Arial" w:cs="Arial"/>
           <w:sz w:val="24"/>
           <w:szCs w:val="24"/>
         </w:rPr>
-        <w:t>Netlab</w:t>
-      </w:r>
-      <w:proofErr w:type="spellEnd"/>
-      <w:r>
-        <w:rPr>
-          <w:rFonts w:ascii="Arial" w:hAnsi="Arial" w:cs="Arial"/>
-          <w:sz w:val="24"/>
-          <w:szCs w:val="24"/>
-        </w:rPr>
-        <w:t>. (2023). </w:t>
-      </w:r>
-      <w:proofErr w:type="spellStart"/>
+        <w:t>Netlab. (2023). </w:t>
+      </w:r>
       <w:r>
         <w:rPr>
           <w:rFonts w:ascii="Arial" w:hAnsi="Arial" w:cs="Arial"/>
@@ -4140,62 +3848,17 @@
           <w:sz w:val="24"/>
           <w:szCs w:val="24"/>
         </w:rPr>
-        <w:t>Responsive</w:t>
-      </w:r>
-      <w:proofErr w:type="spellEnd"/>
+        <w:t>Responsive webdesign – våre erfaringer og råd</w:t>
+      </w:r>
       <w:r>
         <w:rPr>
           <w:rFonts w:ascii="Arial" w:hAnsi="Arial" w:cs="Arial"/>
-          <w:i/>
-          <w:iCs/>
-          <w:sz w:val="24"/>
-          <w:szCs w:val="24"/>
-        </w:rPr>
-        <w:t xml:space="preserve"> webdesign – våre erfaringer og råd</w:t>
-      </w:r>
-      <w:r>
-        <w:rPr>
-          <w:rFonts w:ascii="Arial" w:hAnsi="Arial" w:cs="Arial"/>
-          <w:sz w:val="24"/>
-          <w:szCs w:val="24"/>
-        </w:rPr>
-        <w:t>.</w:t>
-      </w:r>
-      <w:r>
-        <w:rPr>
-          <w:rFonts w:ascii="Arial" w:hAnsi="Arial" w:cs="Arial"/>
-          <w:sz w:val="24"/>
-          <w:szCs w:val="24"/>
-        </w:rPr>
-        <w:t xml:space="preserve"> Hentet fra</w:t>
-      </w:r>
-      <w:r>
-        <w:rPr>
-          <w:rFonts w:ascii="Arial" w:hAnsi="Arial" w:cs="Arial"/>
-          <w:sz w:val="24"/>
-          <w:szCs w:val="24"/>
-        </w:rPr>
-        <w:t xml:space="preserve"> </w:t>
-      </w:r>
-      <w:proofErr w:type="spellStart"/>
-      <w:r>
-        <w:rPr>
-          <w:rFonts w:ascii="Arial" w:hAnsi="Arial" w:cs="Arial"/>
-          <w:sz w:val="24"/>
-          <w:szCs w:val="24"/>
-        </w:rPr>
-        <w:t>Netlab</w:t>
-      </w:r>
-      <w:proofErr w:type="spellEnd"/>
-      <w:r>
-        <w:rPr>
-          <w:rFonts w:ascii="Arial" w:hAnsi="Arial" w:cs="Arial"/>
-          <w:sz w:val="24"/>
-          <w:szCs w:val="24"/>
-        </w:rPr>
-        <w:t xml:space="preserve">: </w:t>
-      </w:r>
-      <w:hyperlink r:id="rId9" w:history="1">
+          <w:sz w:val="24"/>
+          <w:szCs w:val="24"/>
+        </w:rPr>
+        <w:t xml:space="preserve">. Hentet fra Netlab: </w:t>
+      </w:r>
+      <w:hyperlink r:id="rId12" w:history="1">
         <w:r>
           <w:rPr>
             <w:rStyle w:val="Hyperkobling"/>
@@ -4224,31 +3887,13 @@
           <w:szCs w:val="24"/>
         </w:rPr>
       </w:pPr>
-      <w:proofErr w:type="spellStart"/>
       <w:r>
         <w:rPr>
           <w:rFonts w:ascii="Arial" w:hAnsi="Arial" w:cs="Arial"/>
           <w:sz w:val="24"/>
           <w:szCs w:val="24"/>
         </w:rPr>
-        <w:t>Osmo</w:t>
-      </w:r>
-      <w:proofErr w:type="spellEnd"/>
-      <w:r>
-        <w:rPr>
-          <w:rFonts w:ascii="Arial" w:hAnsi="Arial" w:cs="Arial"/>
-          <w:sz w:val="24"/>
-          <w:szCs w:val="24"/>
-        </w:rPr>
-        <w:t>, E. (</w:t>
-      </w:r>
-      <w:r>
-        <w:rPr>
-          <w:rFonts w:ascii="Arial" w:hAnsi="Arial" w:cs="Arial"/>
-          <w:sz w:val="24"/>
-          <w:szCs w:val="24"/>
-        </w:rPr>
-        <w:t xml:space="preserve">2023). </w:t>
+        <w:t xml:space="preserve">Osmo, E. (2023). </w:t>
       </w:r>
       <w:r>
         <w:rPr>
@@ -4258,53 +3903,17 @@
           <w:sz w:val="24"/>
           <w:szCs w:val="24"/>
         </w:rPr>
-        <w:t>Tenker du «mobile first»? Her er fallgruven du må unngå</w:t>
+        <w:t xml:space="preserve">Tenker du «mobile first»? Her er fallgruven du må unngå </w:t>
       </w:r>
       <w:r>
         <w:rPr>
           <w:rFonts w:ascii="Arial" w:hAnsi="Arial" w:cs="Arial"/>
-          <w:i/>
-          <w:iCs/>
-          <w:sz w:val="24"/>
-          <w:szCs w:val="24"/>
-        </w:rPr>
-        <w:t xml:space="preserve"> </w:t>
-      </w:r>
-      <w:r>
-        <w:rPr>
-          <w:rFonts w:ascii="Arial" w:hAnsi="Arial" w:cs="Arial"/>
-          <w:sz w:val="24"/>
-          <w:szCs w:val="24"/>
-        </w:rPr>
-        <w:t xml:space="preserve">(2023). </w:t>
-      </w:r>
-      <w:r>
-        <w:rPr>
-          <w:rFonts w:ascii="Arial" w:hAnsi="Arial" w:cs="Arial"/>
-          <w:sz w:val="24"/>
-          <w:szCs w:val="24"/>
-        </w:rPr>
-        <w:t xml:space="preserve">Hentet fra </w:t>
-      </w:r>
-      <w:proofErr w:type="spellStart"/>
-      <w:r>
-        <w:rPr>
-          <w:rFonts w:ascii="Arial" w:hAnsi="Arial" w:cs="Arial"/>
-          <w:sz w:val="24"/>
-          <w:szCs w:val="24"/>
-        </w:rPr>
-        <w:t>Increo</w:t>
-      </w:r>
-      <w:proofErr w:type="spellEnd"/>
-      <w:r>
-        <w:rPr>
-          <w:rFonts w:ascii="Arial" w:hAnsi="Arial" w:cs="Arial"/>
-          <w:sz w:val="24"/>
-          <w:szCs w:val="24"/>
-        </w:rPr>
-        <w:t xml:space="preserve">: </w:t>
-      </w:r>
-      <w:hyperlink r:id="rId10" w:history="1">
+          <w:sz w:val="24"/>
+          <w:szCs w:val="24"/>
+        </w:rPr>
+        <w:t xml:space="preserve">(2023). Hentet fra Increo: </w:t>
+      </w:r>
+      <w:hyperlink r:id="rId13" w:history="1">
         <w:r>
           <w:rPr>
             <w:rStyle w:val="Hyperkobling"/>
@@ -4329,13 +3938,36 @@
         <w:spacing w:line="360" w:lineRule="auto"/>
         <w:rPr>
           <w:rFonts w:ascii="Arial" w:hAnsi="Arial" w:cs="Arial"/>
+          <w:sz w:val="24"/>
+          <w:szCs w:val="24"/>
         </w:rPr>
       </w:pPr>
       <w:r>
         <w:rPr>
           <w:rFonts w:ascii="Arial" w:hAnsi="Arial" w:cs="Arial"/>
-        </w:rPr>
-        <w:t>‌</w:t>
+          <w:sz w:val="24"/>
+          <w:szCs w:val="24"/>
+        </w:rPr>
+        <w:t xml:space="preserve">Hentet fra W3Schools 12.09.2023: </w:t>
+      </w:r>
+      <w:hyperlink r:id="rId14" w:history="1">
+        <w:r>
+          <w:rPr>
+            <w:rStyle w:val="Hyperkobling"/>
+            <w:rFonts w:ascii="Arial" w:hAnsi="Arial" w:cs="Arial"/>
+            <w:sz w:val="24"/>
+            <w:szCs w:val="24"/>
+          </w:rPr>
+          <w:t>https://www.w3schools.com/css/css_rwd_mediaqueries.asp</w:t>
+        </w:r>
+      </w:hyperlink>
+      <w:r>
+        <w:rPr>
+          <w:rFonts w:ascii="Arial" w:hAnsi="Arial" w:cs="Arial"/>
+          <w:sz w:val="24"/>
+          <w:szCs w:val="24"/>
+        </w:rPr>
+        <w:t xml:space="preserve"> </w:t>
       </w:r>
     </w:p>
     <w:p>
@@ -4343,13 +3975,106 @@
         <w:spacing w:line="360" w:lineRule="auto"/>
         <w:rPr>
           <w:rFonts w:ascii="Arial" w:hAnsi="Arial" w:cs="Arial"/>
+          <w:sz w:val="24"/>
+          <w:szCs w:val="24"/>
         </w:rPr>
       </w:pPr>
       <w:r>
         <w:rPr>
           <w:rFonts w:ascii="Arial" w:hAnsi="Arial" w:cs="Arial"/>
+          <w:sz w:val="24"/>
+          <w:szCs w:val="24"/>
+          <w:lang w:val="en-US"/>
         </w:rPr>
         <w:lastRenderedPageBreak/>
+        <w:t xml:space="preserve">Elemuwa, F. (2022). </w:t>
+      </w:r>
+      <w:r>
+        <w:rPr>
+          <w:rFonts w:ascii="Arial" w:hAnsi="Arial" w:cs="Arial"/>
+          <w:i/>
+          <w:iCs/>
+          <w:sz w:val="24"/>
+          <w:szCs w:val="24"/>
+          <w:lang w:val="en-US"/>
+        </w:rPr>
+        <w:t>rem vs em - Everything you need to know</w:t>
+      </w:r>
+      <w:r>
+        <w:rPr>
+          <w:rFonts w:ascii="Arial" w:hAnsi="Arial" w:cs="Arial"/>
+          <w:i/>
+          <w:iCs/>
+          <w:sz w:val="24"/>
+          <w:szCs w:val="24"/>
+          <w:lang w:val="en-US"/>
+        </w:rPr>
+        <w:t>.</w:t>
+      </w:r>
+      <w:r>
+        <w:rPr>
+          <w:rFonts w:ascii="Arial" w:hAnsi="Arial" w:cs="Arial"/>
+          <w:sz w:val="24"/>
+          <w:szCs w:val="24"/>
+          <w:lang w:val="en-US"/>
+        </w:rPr>
+        <w:t xml:space="preserve"> </w:t>
+      </w:r>
+      <w:r>
+        <w:rPr>
+          <w:rFonts w:ascii="Arial" w:hAnsi="Arial" w:cs="Arial"/>
+          <w:sz w:val="24"/>
+          <w:szCs w:val="24"/>
+        </w:rPr>
+        <w:t xml:space="preserve">Hentet fra </w:t>
+      </w:r>
+      <w:r>
+        <w:rPr>
+          <w:rFonts w:ascii="Arial" w:hAnsi="Arial" w:cs="Arial"/>
+          <w:sz w:val="24"/>
+          <w:szCs w:val="24"/>
+        </w:rPr>
+        <w:t xml:space="preserve">Refine: </w:t>
+      </w:r>
+      <w:hyperlink r:id="rId15" w:history="1">
+        <w:r>
+          <w:rPr>
+            <w:rStyle w:val="Hyperkobling"/>
+            <w:rFonts w:ascii="Arial" w:hAnsi="Arial" w:cs="Arial"/>
+            <w:sz w:val="24"/>
+            <w:szCs w:val="24"/>
+          </w:rPr>
+          <w:t>https://refine.dev/blog/rem-vs-em/#introduction</w:t>
+        </w:r>
+      </w:hyperlink>
+      <w:r>
+        <w:rPr>
+          <w:rFonts w:ascii="Arial" w:hAnsi="Arial" w:cs="Arial"/>
+          <w:sz w:val="24"/>
+          <w:szCs w:val="24"/>
+        </w:rPr>
+        <w:t xml:space="preserve"> </w:t>
+      </w:r>
+      <w:r>
+        <w:rPr>
+          <w:rFonts w:ascii="Arial" w:hAnsi="Arial" w:cs="Arial"/>
+          <w:sz w:val="24"/>
+          <w:szCs w:val="24"/>
+        </w:rPr>
+        <w:t>‌</w:t>
+      </w:r>
+    </w:p>
+    <w:p>
+      <w:pPr>
+        <w:spacing w:line="360" w:lineRule="auto"/>
+        <w:rPr>
+          <w:rFonts w:ascii="Arial" w:hAnsi="Arial" w:cs="Arial"/>
+        </w:rPr>
+      </w:pPr>
+      <w:r>
+        <w:rPr>
+          <w:rFonts w:ascii="Arial" w:hAnsi="Arial" w:cs="Arial"/>
+        </w:rPr>
         <w:t xml:space="preserve"> </w:t>
       </w:r>
     </w:p>

</xml_diff>

<commit_message>
Ferdigstilt forskjeller og likhet er mellom konkurrenter
</commit_message>
<xml_diff>
--- a/Oblig_2/Oblig2_EmilBerglund.docx
+++ b/Oblig_2/Oblig2_EmilBerglund.docx
@@ -85,6 +85,48 @@
         </w:rPr>
         <w:t xml:space="preserve"> 04.09.23</w:t>
       </w:r>
+      <w:r>
+        <w:rPr>
+          <w:rFonts w:ascii="Arial" w:eastAsia="Times New Roman" w:hAnsi="Arial" w:cs="Arial"/>
+          <w:b/>
+          <w:bCs/>
+          <w:color w:val="000000"/>
+          <w:kern w:val="0"/>
+          <w:sz w:val="24"/>
+          <w:szCs w:val="24"/>
+          <w:lang w:eastAsia="nb-NO"/>
+          <w14:ligatures w14:val="none"/>
+        </w:rPr>
+        <w:t xml:space="preserve"> </w:t>
+      </w:r>
+      <w:r>
+        <w:rPr>
+          <w:rFonts w:ascii="Arial" w:eastAsia="Times New Roman" w:hAnsi="Arial" w:cs="Arial"/>
+          <w:b/>
+          <w:bCs/>
+          <w:color w:val="000000"/>
+          <w:kern w:val="0"/>
+          <w:sz w:val="24"/>
+          <w:szCs w:val="24"/>
+          <w:lang w:eastAsia="nb-NO"/>
+          <w14:ligatures w14:val="none"/>
+        </w:rPr>
+        <w:t>-</w:t>
+      </w:r>
+      <w:r>
+        <w:rPr>
+          <w:rFonts w:ascii="Arial" w:eastAsia="Times New Roman" w:hAnsi="Arial" w:cs="Arial"/>
+          <w:b/>
+          <w:bCs/>
+          <w:color w:val="000000"/>
+          <w:kern w:val="0"/>
+          <w:sz w:val="24"/>
+          <w:szCs w:val="24"/>
+          <w:lang w:eastAsia="nb-NO"/>
+          <w14:ligatures w14:val="none"/>
+        </w:rPr>
+        <w:t xml:space="preserve"> 02.10.23</w:t>
+      </w:r>
     </w:p>
     <w:p>
       <w:pPr>
@@ -249,7 +291,33 @@
           <w:lang w:eastAsia="nb-NO"/>
           <w14:ligatures w14:val="none"/>
         </w:rPr>
-        <w:t xml:space="preserve">vil man finne et variert utvalg av sko, inkludert sneakers, </w:t>
+        <w:t xml:space="preserve">vil man finne et variert utvalg av sko, inkludert </w:t>
+      </w:r>
+      <w:proofErr w:type="spellStart"/>
+      <w:r>
+        <w:rPr>
+          <w:rFonts w:ascii="Arial" w:eastAsia="Times New Roman" w:hAnsi="Arial" w:cs="Arial"/>
+          <w:color w:val="000000"/>
+          <w:kern w:val="0"/>
+          <w:sz w:val="24"/>
+          <w:szCs w:val="24"/>
+          <w:lang w:eastAsia="nb-NO"/>
+          <w14:ligatures w14:val="none"/>
+        </w:rPr>
+        <w:t>sneakers</w:t>
+      </w:r>
+      <w:proofErr w:type="spellEnd"/>
+      <w:r>
+        <w:rPr>
+          <w:rFonts w:ascii="Arial" w:eastAsia="Times New Roman" w:hAnsi="Arial" w:cs="Arial"/>
+          <w:color w:val="000000"/>
+          <w:kern w:val="0"/>
+          <w:sz w:val="24"/>
+          <w:szCs w:val="24"/>
+          <w:lang w:eastAsia="nb-NO"/>
+          <w14:ligatures w14:val="none"/>
+        </w:rPr>
+        <w:t xml:space="preserve">, </w:t>
       </w:r>
       <w:r>
         <w:rPr>
@@ -299,6 +367,7 @@
         </w:rPr>
         <w:t xml:space="preserve">inneholde produktbeskrivelser, </w:t>
       </w:r>
+      <w:proofErr w:type="spellStart"/>
       <w:r>
         <w:rPr>
           <w:rFonts w:ascii="Arial" w:eastAsia="Times New Roman" w:hAnsi="Arial" w:cs="Arial"/>
@@ -311,6 +380,7 @@
         </w:rPr>
         <w:t>størrelseguider</w:t>
       </w:r>
+      <w:proofErr w:type="spellEnd"/>
       <w:r>
         <w:rPr>
           <w:rFonts w:ascii="Arial" w:eastAsia="Times New Roman" w:hAnsi="Arial" w:cs="Arial"/>
@@ -1492,6 +1562,7 @@
         </w:rPr>
         <w:t xml:space="preserve"> (</w:t>
       </w:r>
+      <w:proofErr w:type="spellStart"/>
       <w:r>
         <w:rPr>
           <w:rFonts w:ascii="Arial" w:eastAsia="Times New Roman" w:hAnsi="Arial" w:cs="Arial"/>
@@ -1504,6 +1575,7 @@
         </w:rPr>
         <w:t>Interaction</w:t>
       </w:r>
+      <w:proofErr w:type="spellEnd"/>
       <w:r>
         <w:rPr>
           <w:rFonts w:ascii="Arial" w:eastAsia="Times New Roman" w:hAnsi="Arial" w:cs="Arial"/>
@@ -1612,7 +1684,33 @@
           <w:lang w:eastAsia="nb-NO"/>
           <w14:ligatures w14:val="none"/>
         </w:rPr>
-        <w:t xml:space="preserve"> heller fokuserer på </w:t>
+        <w:t xml:space="preserve"> heller </w:t>
+      </w:r>
+      <w:proofErr w:type="gramStart"/>
+      <w:r>
+        <w:rPr>
+          <w:rFonts w:ascii="Arial" w:eastAsia="Times New Roman" w:hAnsi="Arial" w:cs="Arial"/>
+          <w:color w:val="000000"/>
+          <w:kern w:val="0"/>
+          <w:sz w:val="24"/>
+          <w:szCs w:val="24"/>
+          <w:lang w:eastAsia="nb-NO"/>
+          <w14:ligatures w14:val="none"/>
+        </w:rPr>
+        <w:t>fokuserer</w:t>
+      </w:r>
+      <w:proofErr w:type="gramEnd"/>
+      <w:r>
+        <w:rPr>
+          <w:rFonts w:ascii="Arial" w:eastAsia="Times New Roman" w:hAnsi="Arial" w:cs="Arial"/>
+          <w:color w:val="000000"/>
+          <w:kern w:val="0"/>
+          <w:sz w:val="24"/>
+          <w:szCs w:val="24"/>
+          <w:lang w:eastAsia="nb-NO"/>
+          <w14:ligatures w14:val="none"/>
+        </w:rPr>
+        <w:t xml:space="preserve"> på </w:t>
       </w:r>
       <w:r>
         <w:rPr>
@@ -1672,8 +1770,48 @@
           <w:lang w:eastAsia="nb-NO"/>
           <w14:ligatures w14:val="none"/>
         </w:rPr>
-        <w:t xml:space="preserve"> anslått av «Exploding Topics</w:t>
-      </w:r>
+        <w:t xml:space="preserve"> anslått av «</w:t>
+      </w:r>
+      <w:proofErr w:type="spellStart"/>
+      <w:r>
+        <w:rPr>
+          <w:rFonts w:ascii="Arial" w:eastAsia="Times New Roman" w:hAnsi="Arial" w:cs="Arial"/>
+          <w:color w:val="000000"/>
+          <w:kern w:val="0"/>
+          <w:sz w:val="24"/>
+          <w:szCs w:val="24"/>
+          <w:lang w:eastAsia="nb-NO"/>
+          <w14:ligatures w14:val="none"/>
+        </w:rPr>
+        <w:t>Exploding</w:t>
+      </w:r>
+      <w:proofErr w:type="spellEnd"/>
+      <w:r>
+        <w:rPr>
+          <w:rFonts w:ascii="Arial" w:eastAsia="Times New Roman" w:hAnsi="Arial" w:cs="Arial"/>
+          <w:color w:val="000000"/>
+          <w:kern w:val="0"/>
+          <w:sz w:val="24"/>
+          <w:szCs w:val="24"/>
+          <w:lang w:eastAsia="nb-NO"/>
+          <w14:ligatures w14:val="none"/>
+        </w:rPr>
+        <w:t xml:space="preserve"> </w:t>
+      </w:r>
+      <w:proofErr w:type="spellStart"/>
+      <w:r>
+        <w:rPr>
+          <w:rFonts w:ascii="Arial" w:eastAsia="Times New Roman" w:hAnsi="Arial" w:cs="Arial"/>
+          <w:color w:val="000000"/>
+          <w:kern w:val="0"/>
+          <w:sz w:val="24"/>
+          <w:szCs w:val="24"/>
+          <w:lang w:eastAsia="nb-NO"/>
+          <w14:ligatures w14:val="none"/>
+        </w:rPr>
+        <w:t>Topics</w:t>
+      </w:r>
+      <w:proofErr w:type="spellEnd"/>
       <w:r>
         <w:rPr>
           <w:rFonts w:ascii="Arial" w:eastAsia="Times New Roman" w:hAnsi="Arial" w:cs="Arial"/>
@@ -1710,17 +1848,31 @@
         </w:rPr>
         <w:t xml:space="preserve"> skjer over mobile enheter, som da inkluderer telefoner (</w:t>
       </w:r>
-      <w:r>
-        <w:rPr>
-          <w:rFonts w:ascii="Arial" w:eastAsia="Times New Roman" w:hAnsi="Arial" w:cs="Arial"/>
-          <w:color w:val="000000"/>
-          <w:kern w:val="0"/>
-          <w:sz w:val="24"/>
-          <w:szCs w:val="24"/>
-          <w:lang w:eastAsia="nb-NO"/>
-          <w14:ligatures w14:val="none"/>
-        </w:rPr>
-        <w:t>Howarth, 2023)</w:t>
+      <w:proofErr w:type="spellStart"/>
+      <w:r>
+        <w:rPr>
+          <w:rFonts w:ascii="Arial" w:eastAsia="Times New Roman" w:hAnsi="Arial" w:cs="Arial"/>
+          <w:color w:val="000000"/>
+          <w:kern w:val="0"/>
+          <w:sz w:val="24"/>
+          <w:szCs w:val="24"/>
+          <w:lang w:eastAsia="nb-NO"/>
+          <w14:ligatures w14:val="none"/>
+        </w:rPr>
+        <w:t>Howarth</w:t>
+      </w:r>
+      <w:proofErr w:type="spellEnd"/>
+      <w:r>
+        <w:rPr>
+          <w:rFonts w:ascii="Arial" w:eastAsia="Times New Roman" w:hAnsi="Arial" w:cs="Arial"/>
+          <w:color w:val="000000"/>
+          <w:kern w:val="0"/>
+          <w:sz w:val="24"/>
+          <w:szCs w:val="24"/>
+          <w:lang w:eastAsia="nb-NO"/>
+          <w14:ligatures w14:val="none"/>
+        </w:rPr>
+        <w:t>, 2023)</w:t>
       </w:r>
     </w:p>
     <w:p>
@@ -1842,8 +1994,22 @@
           <w:lang w:eastAsia="nb-NO"/>
           <w14:ligatures w14:val="none"/>
         </w:rPr>
-        <w:t xml:space="preserve"> (Netlab</w:t>
-      </w:r>
+        <w:t xml:space="preserve"> (</w:t>
+      </w:r>
+      <w:proofErr w:type="spellStart"/>
+      <w:r>
+        <w:rPr>
+          <w:rFonts w:ascii="Arial" w:eastAsia="Times New Roman" w:hAnsi="Arial" w:cs="Arial"/>
+          <w:color w:val="000000"/>
+          <w:kern w:val="0"/>
+          <w:sz w:val="24"/>
+          <w:szCs w:val="24"/>
+          <w:lang w:eastAsia="nb-NO"/>
+          <w14:ligatures w14:val="none"/>
+        </w:rPr>
+        <w:t>Netlab</w:t>
+      </w:r>
+      <w:proofErr w:type="spellEnd"/>
       <w:r>
         <w:rPr>
           <w:rFonts w:ascii="Arial" w:eastAsia="Times New Roman" w:hAnsi="Arial" w:cs="Arial"/>
@@ -1892,7 +2058,33 @@
           <w:lang w:eastAsia="nb-NO"/>
           <w14:ligatures w14:val="none"/>
         </w:rPr>
-        <w:t>det responsive designet</w:t>
+        <w:t xml:space="preserve">det </w:t>
+      </w:r>
+      <w:proofErr w:type="spellStart"/>
+      <w:r>
+        <w:rPr>
+          <w:rFonts w:ascii="Arial" w:eastAsia="Times New Roman" w:hAnsi="Arial" w:cs="Arial"/>
+          <w:color w:val="000000"/>
+          <w:kern w:val="0"/>
+          <w:sz w:val="24"/>
+          <w:szCs w:val="24"/>
+          <w:lang w:eastAsia="nb-NO"/>
+          <w14:ligatures w14:val="none"/>
+        </w:rPr>
+        <w:t>responsive</w:t>
+      </w:r>
+      <w:proofErr w:type="spellEnd"/>
+      <w:r>
+        <w:rPr>
+          <w:rFonts w:ascii="Arial" w:eastAsia="Times New Roman" w:hAnsi="Arial" w:cs="Arial"/>
+          <w:color w:val="000000"/>
+          <w:kern w:val="0"/>
+          <w:sz w:val="24"/>
+          <w:szCs w:val="24"/>
+          <w:lang w:eastAsia="nb-NO"/>
+          <w14:ligatures w14:val="none"/>
+        </w:rPr>
+        <w:t xml:space="preserve"> designet</w:t>
       </w:r>
       <w:r>
         <w:rPr>
@@ -1916,7 +2108,33 @@
           <w:lang w:eastAsia="nb-NO"/>
           <w14:ligatures w14:val="none"/>
         </w:rPr>
-        <w:t xml:space="preserve"> (Osmo, 2023)</w:t>
+        <w:t xml:space="preserve"> (</w:t>
+      </w:r>
+      <w:proofErr w:type="spellStart"/>
+      <w:r>
+        <w:rPr>
+          <w:rFonts w:ascii="Arial" w:eastAsia="Times New Roman" w:hAnsi="Arial" w:cs="Arial"/>
+          <w:color w:val="000000"/>
+          <w:kern w:val="0"/>
+          <w:sz w:val="24"/>
+          <w:szCs w:val="24"/>
+          <w:lang w:eastAsia="nb-NO"/>
+          <w14:ligatures w14:val="none"/>
+        </w:rPr>
+        <w:t>Osmo</w:t>
+      </w:r>
+      <w:proofErr w:type="spellEnd"/>
+      <w:r>
+        <w:rPr>
+          <w:rFonts w:ascii="Arial" w:eastAsia="Times New Roman" w:hAnsi="Arial" w:cs="Arial"/>
+          <w:color w:val="000000"/>
+          <w:kern w:val="0"/>
+          <w:sz w:val="24"/>
+          <w:szCs w:val="24"/>
+          <w:lang w:eastAsia="nb-NO"/>
+          <w14:ligatures w14:val="none"/>
+        </w:rPr>
+        <w:t>, 2023)</w:t>
       </w:r>
       <w:r>
         <w:rPr>
@@ -2051,6 +2269,7 @@
         </w:rPr>
         <w:t xml:space="preserve"> videre på dette grunnlaget for å tilpasse designet til større enheter ved å legge til mer komplekse funksjoner og justere </w:t>
       </w:r>
+      <w:proofErr w:type="spellStart"/>
       <w:r>
         <w:rPr>
           <w:rFonts w:ascii="Arial" w:eastAsia="Times New Roman" w:hAnsi="Arial" w:cs="Arial"/>
@@ -2063,6 +2282,7 @@
         </w:rPr>
         <w:t>layouten</w:t>
       </w:r>
+      <w:proofErr w:type="spellEnd"/>
       <w:r>
         <w:rPr>
           <w:rFonts w:ascii="Arial" w:eastAsia="Times New Roman" w:hAnsi="Arial" w:cs="Arial"/>
@@ -2237,7 +2457,33 @@
           <w:lang w:eastAsia="nb-NO"/>
           <w14:ligatures w14:val="none"/>
         </w:rPr>
-        <w:t xml:space="preserve">ulike «break-points». Dette </w:t>
+        <w:t>ulike «break-</w:t>
+      </w:r>
+      <w:proofErr w:type="spellStart"/>
+      <w:r>
+        <w:rPr>
+          <w:rFonts w:ascii="Arial" w:eastAsia="Times New Roman" w:hAnsi="Arial" w:cs="Arial"/>
+          <w:color w:val="000000"/>
+          <w:kern w:val="0"/>
+          <w:sz w:val="24"/>
+          <w:szCs w:val="24"/>
+          <w:lang w:eastAsia="nb-NO"/>
+          <w14:ligatures w14:val="none"/>
+        </w:rPr>
+        <w:t>points</w:t>
+      </w:r>
+      <w:proofErr w:type="spellEnd"/>
+      <w:r>
+        <w:rPr>
+          <w:rFonts w:ascii="Arial" w:eastAsia="Times New Roman" w:hAnsi="Arial" w:cs="Arial"/>
+          <w:color w:val="000000"/>
+          <w:kern w:val="0"/>
+          <w:sz w:val="24"/>
+          <w:szCs w:val="24"/>
+          <w:lang w:eastAsia="nb-NO"/>
+          <w14:ligatures w14:val="none"/>
+        </w:rPr>
+        <w:t xml:space="preserve">». Dette </w:t>
       </w:r>
       <w:r>
         <w:rPr>
@@ -2285,7 +2531,31 @@
           <w:lang w:eastAsia="nb-NO"/>
           <w14:ligatures w14:val="none"/>
         </w:rPr>
-        <w:t xml:space="preserve"> for å bestemme hvordan HTML siden oppfører seg og se</w:t>
+        <w:t xml:space="preserve"> for å bestemme hvordan HTML siden oppfører seg</w:t>
+      </w:r>
+      <w:r>
+        <w:rPr>
+          <w:rFonts w:ascii="Arial" w:eastAsia="Times New Roman" w:hAnsi="Arial" w:cs="Arial"/>
+          <w:color w:val="000000"/>
+          <w:kern w:val="0"/>
+          <w:sz w:val="24"/>
+          <w:szCs w:val="24"/>
+          <w:lang w:eastAsia="nb-NO"/>
+          <w14:ligatures w14:val="none"/>
+        </w:rPr>
+        <w:t>,</w:t>
+      </w:r>
+      <w:r>
+        <w:rPr>
+          <w:rFonts w:ascii="Arial" w:eastAsia="Times New Roman" w:hAnsi="Arial" w:cs="Arial"/>
+          <w:color w:val="000000"/>
+          <w:kern w:val="0"/>
+          <w:sz w:val="24"/>
+          <w:szCs w:val="24"/>
+          <w:lang w:eastAsia="nb-NO"/>
+          <w14:ligatures w14:val="none"/>
+        </w:rPr>
+        <w:t xml:space="preserve"> og se</w:t>
       </w:r>
       <w:r>
         <w:rPr>
@@ -2345,19 +2615,71 @@
           <w:lang w:eastAsia="nb-NO"/>
           <w14:ligatures w14:val="none"/>
         </w:rPr>
-        <w:t>Break points i media q</w:t>
-      </w:r>
-      <w:r>
-        <w:rPr>
-          <w:rFonts w:ascii="Arial" w:eastAsia="Times New Roman" w:hAnsi="Arial" w:cs="Arial"/>
-          <w:color w:val="000000"/>
-          <w:kern w:val="0"/>
-          <w:sz w:val="24"/>
-          <w:szCs w:val="24"/>
-          <w:lang w:eastAsia="nb-NO"/>
-          <w14:ligatures w14:val="none"/>
-        </w:rPr>
-        <w:t xml:space="preserve">ueries brukes derfor til å tilpasse innholdet på forskjellige skjermstørrelser. En nettside bør derfor alltid se annerledes ut på en telefon og en datamaskin. </w:t>
+        <w:t xml:space="preserve">Break </w:t>
+      </w:r>
+      <w:proofErr w:type="spellStart"/>
+      <w:r>
+        <w:rPr>
+          <w:rFonts w:ascii="Arial" w:eastAsia="Times New Roman" w:hAnsi="Arial" w:cs="Arial"/>
+          <w:color w:val="000000"/>
+          <w:kern w:val="0"/>
+          <w:sz w:val="24"/>
+          <w:szCs w:val="24"/>
+          <w:lang w:eastAsia="nb-NO"/>
+          <w14:ligatures w14:val="none"/>
+        </w:rPr>
+        <w:t>points</w:t>
+      </w:r>
+      <w:proofErr w:type="spellEnd"/>
+      <w:r>
+        <w:rPr>
+          <w:rFonts w:ascii="Arial" w:eastAsia="Times New Roman" w:hAnsi="Arial" w:cs="Arial"/>
+          <w:color w:val="000000"/>
+          <w:kern w:val="0"/>
+          <w:sz w:val="24"/>
+          <w:szCs w:val="24"/>
+          <w:lang w:eastAsia="nb-NO"/>
+          <w14:ligatures w14:val="none"/>
+        </w:rPr>
+        <w:t xml:space="preserve"> i media </w:t>
+      </w:r>
+      <w:proofErr w:type="spellStart"/>
+      <w:r>
+        <w:rPr>
+          <w:rFonts w:ascii="Arial" w:eastAsia="Times New Roman" w:hAnsi="Arial" w:cs="Arial"/>
+          <w:color w:val="000000"/>
+          <w:kern w:val="0"/>
+          <w:sz w:val="24"/>
+          <w:szCs w:val="24"/>
+          <w:lang w:eastAsia="nb-NO"/>
+          <w14:ligatures w14:val="none"/>
+        </w:rPr>
+        <w:t>q</w:t>
+      </w:r>
+      <w:r>
+        <w:rPr>
+          <w:rFonts w:ascii="Arial" w:eastAsia="Times New Roman" w:hAnsi="Arial" w:cs="Arial"/>
+          <w:color w:val="000000"/>
+          <w:kern w:val="0"/>
+          <w:sz w:val="24"/>
+          <w:szCs w:val="24"/>
+          <w:lang w:eastAsia="nb-NO"/>
+          <w14:ligatures w14:val="none"/>
+        </w:rPr>
+        <w:t>ueries</w:t>
+      </w:r>
+      <w:proofErr w:type="spellEnd"/>
+      <w:r>
+        <w:rPr>
+          <w:rFonts w:ascii="Arial" w:eastAsia="Times New Roman" w:hAnsi="Arial" w:cs="Arial"/>
+          <w:color w:val="000000"/>
+          <w:kern w:val="0"/>
+          <w:sz w:val="24"/>
+          <w:szCs w:val="24"/>
+          <w:lang w:eastAsia="nb-NO"/>
+          <w14:ligatures w14:val="none"/>
+        </w:rPr>
+        <w:t xml:space="preserve"> brukes derfor til å tilpasse innholdet på forskjellige skjermstørrelser. En nettside bør derfor alltid se annerledes ut på en telefon og en datamaskin. </w:t>
       </w:r>
       <w:r>
         <w:rPr>
@@ -2453,19 +2775,97 @@
           <w:lang w:eastAsia="nb-NO"/>
           <w14:ligatures w14:val="none"/>
         </w:rPr>
-        <w:t xml:space="preserve">horisontal navbar og rullegardinmeny bestemmes av </w:t>
-      </w:r>
-      <w:r>
-        <w:rPr>
-          <w:rFonts w:ascii="Arial" w:eastAsia="Times New Roman" w:hAnsi="Arial" w:cs="Arial"/>
-          <w:color w:val="000000"/>
-          <w:kern w:val="0"/>
-          <w:sz w:val="24"/>
-          <w:szCs w:val="24"/>
-          <w:lang w:eastAsia="nb-NO"/>
-          <w14:ligatures w14:val="none"/>
-        </w:rPr>
-        <w:t>media-queries og breakpoints.</w:t>
+        <w:t xml:space="preserve">horisontal </w:t>
+      </w:r>
+      <w:proofErr w:type="spellStart"/>
+      <w:r>
+        <w:rPr>
+          <w:rFonts w:ascii="Arial" w:eastAsia="Times New Roman" w:hAnsi="Arial" w:cs="Arial"/>
+          <w:color w:val="000000"/>
+          <w:kern w:val="0"/>
+          <w:sz w:val="24"/>
+          <w:szCs w:val="24"/>
+          <w:lang w:eastAsia="nb-NO"/>
+          <w14:ligatures w14:val="none"/>
+        </w:rPr>
+        <w:t>navbar</w:t>
+      </w:r>
+      <w:proofErr w:type="spellEnd"/>
+      <w:r>
+        <w:rPr>
+          <w:rFonts w:ascii="Arial" w:eastAsia="Times New Roman" w:hAnsi="Arial" w:cs="Arial"/>
+          <w:color w:val="000000"/>
+          <w:kern w:val="0"/>
+          <w:sz w:val="24"/>
+          <w:szCs w:val="24"/>
+          <w:lang w:eastAsia="nb-NO"/>
+          <w14:ligatures w14:val="none"/>
+        </w:rPr>
+        <w:t xml:space="preserve"> og rullegardinmeny bestemmes av </w:t>
+      </w:r>
+      <w:r>
+        <w:rPr>
+          <w:rFonts w:ascii="Arial" w:eastAsia="Times New Roman" w:hAnsi="Arial" w:cs="Arial"/>
+          <w:color w:val="000000"/>
+          <w:kern w:val="0"/>
+          <w:sz w:val="24"/>
+          <w:szCs w:val="24"/>
+          <w:lang w:eastAsia="nb-NO"/>
+          <w14:ligatures w14:val="none"/>
+        </w:rPr>
+        <w:t>media-</w:t>
+      </w:r>
+      <w:proofErr w:type="spellStart"/>
+      <w:r>
+        <w:rPr>
+          <w:rFonts w:ascii="Arial" w:eastAsia="Times New Roman" w:hAnsi="Arial" w:cs="Arial"/>
+          <w:color w:val="000000"/>
+          <w:kern w:val="0"/>
+          <w:sz w:val="24"/>
+          <w:szCs w:val="24"/>
+          <w:lang w:eastAsia="nb-NO"/>
+          <w14:ligatures w14:val="none"/>
+        </w:rPr>
+        <w:t>queries</w:t>
+      </w:r>
+      <w:proofErr w:type="spellEnd"/>
+      <w:r>
+        <w:rPr>
+          <w:rFonts w:ascii="Arial" w:eastAsia="Times New Roman" w:hAnsi="Arial" w:cs="Arial"/>
+          <w:color w:val="000000"/>
+          <w:kern w:val="0"/>
+          <w:sz w:val="24"/>
+          <w:szCs w:val="24"/>
+          <w:lang w:eastAsia="nb-NO"/>
+          <w14:ligatures w14:val="none"/>
+        </w:rPr>
+        <w:t xml:space="preserve"> og </w:t>
+      </w:r>
+      <w:proofErr w:type="spellStart"/>
+      <w:r>
+        <w:rPr>
+          <w:rFonts w:ascii="Arial" w:eastAsia="Times New Roman" w:hAnsi="Arial" w:cs="Arial"/>
+          <w:color w:val="000000"/>
+          <w:kern w:val="0"/>
+          <w:sz w:val="24"/>
+          <w:szCs w:val="24"/>
+          <w:lang w:eastAsia="nb-NO"/>
+          <w14:ligatures w14:val="none"/>
+        </w:rPr>
+        <w:t>breakpoints</w:t>
+      </w:r>
+      <w:proofErr w:type="spellEnd"/>
+      <w:r>
+        <w:rPr>
+          <w:rFonts w:ascii="Arial" w:eastAsia="Times New Roman" w:hAnsi="Arial" w:cs="Arial"/>
+          <w:color w:val="000000"/>
+          <w:kern w:val="0"/>
+          <w:sz w:val="24"/>
+          <w:szCs w:val="24"/>
+          <w:lang w:eastAsia="nb-NO"/>
+          <w14:ligatures w14:val="none"/>
+        </w:rPr>
+        <w:t>.</w:t>
       </w:r>
     </w:p>
     <w:p>
@@ -2637,17 +3037,31 @@
         </w:rPr>
         <w:t xml:space="preserve"> </w:t>
       </w:r>
-      <w:r>
-        <w:rPr>
-          <w:rFonts w:ascii="Arial" w:eastAsia="Times New Roman" w:hAnsi="Arial" w:cs="Arial"/>
-          <w:color w:val="000000"/>
-          <w:kern w:val="0"/>
-          <w:sz w:val="24"/>
-          <w:szCs w:val="24"/>
-          <w:lang w:eastAsia="nb-NO"/>
-          <w14:ligatures w14:val="none"/>
-        </w:rPr>
-        <w:t>rotelementet i html koden</w:t>
+      <w:proofErr w:type="spellStart"/>
+      <w:r>
+        <w:rPr>
+          <w:rFonts w:ascii="Arial" w:eastAsia="Times New Roman" w:hAnsi="Arial" w:cs="Arial"/>
+          <w:color w:val="000000"/>
+          <w:kern w:val="0"/>
+          <w:sz w:val="24"/>
+          <w:szCs w:val="24"/>
+          <w:lang w:eastAsia="nb-NO"/>
+          <w14:ligatures w14:val="none"/>
+        </w:rPr>
+        <w:t>rotelementet</w:t>
+      </w:r>
+      <w:proofErr w:type="spellEnd"/>
+      <w:r>
+        <w:rPr>
+          <w:rFonts w:ascii="Arial" w:eastAsia="Times New Roman" w:hAnsi="Arial" w:cs="Arial"/>
+          <w:color w:val="000000"/>
+          <w:kern w:val="0"/>
+          <w:sz w:val="24"/>
+          <w:szCs w:val="24"/>
+          <w:lang w:eastAsia="nb-NO"/>
+          <w14:ligatures w14:val="none"/>
+        </w:rPr>
+        <w:t xml:space="preserve"> i html koden</w:t>
       </w:r>
       <w:r>
         <w:rPr>
@@ -2695,19 +3109,7 @@
           <w:lang w:eastAsia="nb-NO"/>
           <w14:ligatures w14:val="none"/>
         </w:rPr>
-        <w:t xml:space="preserve">tekst som skalerer seg </w:t>
-      </w:r>
-      <w:r>
-        <w:rPr>
-          <w:rFonts w:ascii="Arial" w:eastAsia="Times New Roman" w:hAnsi="Arial" w:cs="Arial"/>
-          <w:color w:val="000000"/>
-          <w:kern w:val="0"/>
-          <w:sz w:val="24"/>
-          <w:szCs w:val="24"/>
-          <w:lang w:eastAsia="nb-NO"/>
-          <w14:ligatures w14:val="none"/>
-        </w:rPr>
-        <w:t>når skjermstørrelsen endres.</w:t>
+        <w:t>tekst som skalerer seg når skjermstørrelsen endres.</w:t>
       </w:r>
     </w:p>
     <w:p>
@@ -2857,8 +3259,24 @@
           <w:lang w:eastAsia="nb-NO"/>
           <w14:ligatures w14:val="none"/>
         </w:rPr>
-        <w:t>3. Benchmarking Light</w:t>
-      </w:r>
+        <w:t xml:space="preserve">3. Benchmarking </w:t>
+      </w:r>
+      <w:proofErr w:type="spellStart"/>
+      <w:r>
+        <w:rPr>
+          <w:rFonts w:ascii="Arial" w:eastAsia="Times New Roman" w:hAnsi="Arial" w:cs="Arial"/>
+          <w:b/>
+          <w:bCs/>
+          <w:color w:val="000000"/>
+          <w:kern w:val="0"/>
+          <w:sz w:val="32"/>
+          <w:szCs w:val="32"/>
+          <w:lang w:eastAsia="nb-NO"/>
+          <w14:ligatures w14:val="none"/>
+        </w:rPr>
+        <w:t>Light</w:t>
+      </w:r>
+      <w:proofErr w:type="spellEnd"/>
       <w:r>
         <w:rPr>
           <w:rFonts w:ascii="Arial" w:eastAsia="Times New Roman" w:hAnsi="Arial" w:cs="Arial"/>
@@ -2912,7 +3330,7 @@
         <w:lastRenderedPageBreak/>
         <w:t xml:space="preserve">Jeg har hentet inspirasjon fra, og evaluert </w:t>
       </w:r>
-      <w:hyperlink r:id="rId6" w:history="1">
+      <w:hyperlink r:id="rId8" w:history="1">
         <w:r>
           <w:rPr>
             <w:rStyle w:val="Hyperkobling"/>
@@ -2938,7 +3356,7 @@
         </w:rPr>
         <w:t xml:space="preserve">, </w:t>
       </w:r>
-      <w:hyperlink r:id="rId7" w:history="1">
+      <w:hyperlink r:id="rId9" w:history="1">
         <w:r>
           <w:rPr>
             <w:rStyle w:val="Hyperkobling"/>
@@ -2976,7 +3394,7 @@
         </w:rPr>
         <w:t xml:space="preserve">og </w:t>
       </w:r>
-      <w:hyperlink r:id="rId8" w:history="1">
+      <w:hyperlink r:id="rId10" w:history="1">
         <w:r>
           <w:rPr>
             <w:rStyle w:val="Hyperkobling"/>
@@ -3076,6 +3494,92 @@
         </w:rPr>
         <w:t>brukerens interesse, hvor Zalando og Eurosko har et still-banner, mens Nike har en video.</w:t>
       </w:r>
+      <w:r>
+        <w:rPr>
+          <w:rFonts w:ascii="Arial" w:eastAsia="Times New Roman" w:hAnsi="Arial" w:cs="Arial"/>
+          <w:color w:val="000000"/>
+          <w:kern w:val="0"/>
+          <w:sz w:val="24"/>
+          <w:szCs w:val="24"/>
+          <w:lang w:eastAsia="nb-NO"/>
+          <w14:ligatures w14:val="none"/>
+        </w:rPr>
+        <w:t xml:space="preserve"> Alle nettstedene har</w:t>
+      </w:r>
+      <w:r>
+        <w:rPr>
+          <w:rFonts w:ascii="Arial" w:eastAsia="Times New Roman" w:hAnsi="Arial" w:cs="Arial"/>
+          <w:color w:val="000000"/>
+          <w:kern w:val="0"/>
+          <w:sz w:val="24"/>
+          <w:szCs w:val="24"/>
+          <w:lang w:eastAsia="nb-NO"/>
+          <w14:ligatures w14:val="none"/>
+        </w:rPr>
+        <w:t xml:space="preserve"> stort sett</w:t>
+      </w:r>
+      <w:r>
+        <w:rPr>
+          <w:rFonts w:ascii="Arial" w:eastAsia="Times New Roman" w:hAnsi="Arial" w:cs="Arial"/>
+          <w:color w:val="000000"/>
+          <w:kern w:val="0"/>
+          <w:sz w:val="24"/>
+          <w:szCs w:val="24"/>
+          <w:lang w:eastAsia="nb-NO"/>
+          <w14:ligatures w14:val="none"/>
+        </w:rPr>
+        <w:t xml:space="preserve"> en top-</w:t>
+      </w:r>
+      <w:proofErr w:type="spellStart"/>
+      <w:r>
+        <w:rPr>
+          <w:rFonts w:ascii="Arial" w:eastAsia="Times New Roman" w:hAnsi="Arial" w:cs="Arial"/>
+          <w:color w:val="000000"/>
+          <w:kern w:val="0"/>
+          <w:sz w:val="24"/>
+          <w:szCs w:val="24"/>
+          <w:lang w:eastAsia="nb-NO"/>
+          <w14:ligatures w14:val="none"/>
+        </w:rPr>
+        <w:t>down</w:t>
+      </w:r>
+      <w:proofErr w:type="spellEnd"/>
+      <w:r>
+        <w:rPr>
+          <w:rFonts w:ascii="Arial" w:eastAsia="Times New Roman" w:hAnsi="Arial" w:cs="Arial"/>
+          <w:color w:val="000000"/>
+          <w:kern w:val="0"/>
+          <w:sz w:val="24"/>
+          <w:szCs w:val="24"/>
+          <w:lang w:eastAsia="nb-NO"/>
+          <w14:ligatures w14:val="none"/>
+        </w:rPr>
+        <w:t xml:space="preserve"> løsning hvor </w:t>
+      </w:r>
+      <w:r>
+        <w:rPr>
+          <w:rFonts w:ascii="Arial" w:eastAsia="Times New Roman" w:hAnsi="Arial" w:cs="Arial"/>
+          <w:color w:val="000000"/>
+          <w:kern w:val="0"/>
+          <w:sz w:val="24"/>
+          <w:szCs w:val="24"/>
+          <w:lang w:eastAsia="nb-NO"/>
+          <w14:ligatures w14:val="none"/>
+        </w:rPr>
+        <w:t>alle har noe stort på starten som forgrener seg til noe mindre.</w:t>
+      </w:r>
+      <w:r>
+        <w:rPr>
+          <w:rFonts w:ascii="Arial" w:eastAsia="Times New Roman" w:hAnsi="Arial" w:cs="Arial"/>
+          <w:color w:val="000000"/>
+          <w:kern w:val="0"/>
+          <w:sz w:val="24"/>
+          <w:szCs w:val="24"/>
+          <w:lang w:eastAsia="nb-NO"/>
+          <w14:ligatures w14:val="none"/>
+        </w:rPr>
+        <w:t xml:space="preserve"> Landingssidene til nettstedene fungere som en utforskningsside og kategoriside. </w:t>
+      </w:r>
     </w:p>
     <w:p>
       <w:pPr>
@@ -3100,9 +3604,490 @@
           <w:lang w:eastAsia="nb-NO"/>
           <w14:ligatures w14:val="none"/>
         </w:rPr>
-        <w:br/>
-        <w:t>Evaluer to til tre konkurrenter, sammenlign de. Hva slags løsninger finnes på nettsidene, er det noen som er bedre enn andre? Er det noe likt? Har nettstedene en top-down eller bottom-down løsning.</w:t>
-      </w:r>
+        <w:t xml:space="preserve">Noe som er ulikt mellom nettstedene, er at Eurosko har ingen </w:t>
+      </w:r>
+      <w:r>
+        <w:rPr>
+          <w:rFonts w:ascii="Arial" w:eastAsia="Times New Roman" w:hAnsi="Arial" w:cs="Arial"/>
+          <w:color w:val="000000"/>
+          <w:kern w:val="0"/>
+          <w:sz w:val="24"/>
+          <w:szCs w:val="24"/>
+          <w:lang w:eastAsia="nb-NO"/>
+          <w14:ligatures w14:val="none"/>
+        </w:rPr>
+        <w:t xml:space="preserve">horisontale </w:t>
+      </w:r>
+      <w:proofErr w:type="spellStart"/>
+      <w:r>
+        <w:rPr>
+          <w:rFonts w:ascii="Arial" w:eastAsia="Times New Roman" w:hAnsi="Arial" w:cs="Arial"/>
+          <w:color w:val="000000"/>
+          <w:kern w:val="0"/>
+          <w:sz w:val="24"/>
+          <w:szCs w:val="24"/>
+          <w:lang w:eastAsia="nb-NO"/>
+          <w14:ligatures w14:val="none"/>
+        </w:rPr>
+        <w:t>scrollemenyer</w:t>
+      </w:r>
+      <w:proofErr w:type="spellEnd"/>
+      <w:r>
+        <w:rPr>
+          <w:rFonts w:ascii="Arial" w:eastAsia="Times New Roman" w:hAnsi="Arial" w:cs="Arial"/>
+          <w:color w:val="000000"/>
+          <w:kern w:val="0"/>
+          <w:sz w:val="24"/>
+          <w:szCs w:val="24"/>
+          <w:lang w:eastAsia="nb-NO"/>
+          <w14:ligatures w14:val="none"/>
+        </w:rPr>
+        <w:t xml:space="preserve"> på landingssiden. Dette har derimot både Zalando og Nike</w:t>
+      </w:r>
+      <w:r>
+        <w:rPr>
+          <w:rFonts w:ascii="Arial" w:eastAsia="Times New Roman" w:hAnsi="Arial" w:cs="Arial"/>
+          <w:color w:val="000000"/>
+          <w:kern w:val="0"/>
+          <w:sz w:val="24"/>
+          <w:szCs w:val="24"/>
+          <w:lang w:eastAsia="nb-NO"/>
+          <w14:ligatures w14:val="none"/>
+        </w:rPr>
+        <w:t>.</w:t>
+      </w:r>
+      <w:r>
+        <w:rPr>
+          <w:rFonts w:ascii="Arial" w:eastAsia="Times New Roman" w:hAnsi="Arial" w:cs="Arial"/>
+          <w:color w:val="000000"/>
+          <w:kern w:val="0"/>
+          <w:sz w:val="24"/>
+          <w:szCs w:val="24"/>
+          <w:lang w:eastAsia="nb-NO"/>
+          <w14:ligatures w14:val="none"/>
+        </w:rPr>
+        <w:t xml:space="preserve"> Personlig liker jeg å ha muligheten til å f.eks. bla gjennom noen sko på framsiden som kanskje er på tilbud, eller noe liknende</w:t>
+      </w:r>
+      <w:r>
+        <w:rPr>
+          <w:rFonts w:ascii="Arial" w:eastAsia="Times New Roman" w:hAnsi="Arial" w:cs="Arial"/>
+          <w:color w:val="000000"/>
+          <w:kern w:val="0"/>
+          <w:sz w:val="24"/>
+          <w:szCs w:val="24"/>
+          <w:lang w:eastAsia="nb-NO"/>
+          <w14:ligatures w14:val="none"/>
+        </w:rPr>
+        <w:t xml:space="preserve"> for å heller deretter </w:t>
+      </w:r>
+      <w:r>
+        <w:rPr>
+          <w:rFonts w:ascii="Arial" w:eastAsia="Times New Roman" w:hAnsi="Arial" w:cs="Arial"/>
+          <w:color w:val="000000"/>
+          <w:kern w:val="0"/>
+          <w:sz w:val="24"/>
+          <w:szCs w:val="24"/>
+          <w:lang w:eastAsia="nb-NO"/>
+          <w14:ligatures w14:val="none"/>
+        </w:rPr>
+        <w:t>utforske flere valg</w:t>
+      </w:r>
+      <w:r>
+        <w:rPr>
+          <w:rFonts w:ascii="Arial" w:eastAsia="Times New Roman" w:hAnsi="Arial" w:cs="Arial"/>
+          <w:color w:val="000000"/>
+          <w:kern w:val="0"/>
+          <w:sz w:val="24"/>
+          <w:szCs w:val="24"/>
+          <w:lang w:eastAsia="nb-NO"/>
+          <w14:ligatures w14:val="none"/>
+        </w:rPr>
+        <w:t xml:space="preserve">. Hos Eurosko må man </w:t>
+      </w:r>
+      <w:r>
+        <w:rPr>
+          <w:rFonts w:ascii="Arial" w:eastAsia="Times New Roman" w:hAnsi="Arial" w:cs="Arial"/>
+          <w:color w:val="000000"/>
+          <w:kern w:val="0"/>
+          <w:sz w:val="24"/>
+          <w:szCs w:val="24"/>
+          <w:lang w:eastAsia="nb-NO"/>
+          <w14:ligatures w14:val="none"/>
+        </w:rPr>
+        <w:t xml:space="preserve">trykke flere ganger for å oppnå </w:t>
+      </w:r>
+      <w:r>
+        <w:rPr>
+          <w:rFonts w:ascii="Arial" w:eastAsia="Times New Roman" w:hAnsi="Arial" w:cs="Arial"/>
+          <w:color w:val="000000"/>
+          <w:kern w:val="0"/>
+          <w:sz w:val="24"/>
+          <w:szCs w:val="24"/>
+          <w:lang w:eastAsia="nb-NO"/>
+          <w14:ligatures w14:val="none"/>
+        </w:rPr>
+        <w:t>noe av det samme.</w:t>
+      </w:r>
+      <w:r>
+        <w:rPr>
+          <w:rFonts w:ascii="Arial" w:eastAsia="Times New Roman" w:hAnsi="Arial" w:cs="Arial"/>
+          <w:color w:val="000000"/>
+          <w:kern w:val="0"/>
+          <w:sz w:val="24"/>
+          <w:szCs w:val="24"/>
+          <w:lang w:eastAsia="nb-NO"/>
+          <w14:ligatures w14:val="none"/>
+        </w:rPr>
+        <w:t xml:space="preserve"> Eurosko er også preget av mer reklame, som man igjen må trykke videre inn på. Her syntes jeg Zalando gjør det bedre enn Eurosko. Selv om Zalando ikke bare selger sko, reklamerer de også for merker. Forskjellen er at Zalando gir det muligheten til å se noen av disse på landingssiden, uten å måtte trykke videre. </w:t>
+      </w:r>
+      <w:r>
+        <w:rPr>
+          <w:rFonts w:ascii="Arial" w:eastAsia="Times New Roman" w:hAnsi="Arial" w:cs="Arial"/>
+          <w:color w:val="000000"/>
+          <w:kern w:val="0"/>
+          <w:sz w:val="24"/>
+          <w:szCs w:val="24"/>
+          <w:lang w:eastAsia="nb-NO"/>
+          <w14:ligatures w14:val="none"/>
+        </w:rPr>
+        <w:t xml:space="preserve">Min mening er at </w:t>
+      </w:r>
+      <w:r>
+        <w:rPr>
+          <w:rFonts w:ascii="Arial" w:eastAsia="Times New Roman" w:hAnsi="Arial" w:cs="Arial"/>
+          <w:color w:val="000000"/>
+          <w:kern w:val="0"/>
+          <w:sz w:val="24"/>
+          <w:szCs w:val="24"/>
+          <w:lang w:eastAsia="nb-NO"/>
+          <w14:ligatures w14:val="none"/>
+        </w:rPr>
+        <w:t>siden som krever færrest klikk for å oppnå det samme vil gjøre det bedre enn siden som krever flere trykk.</w:t>
+      </w:r>
+    </w:p>
+    <w:p>
+      <w:pPr>
+        <w:spacing w:line="360" w:lineRule="auto"/>
+        <w:rPr>
+          <w:rFonts w:ascii="Arial" w:eastAsia="Times New Roman" w:hAnsi="Arial" w:cs="Arial"/>
+          <w:color w:val="000000"/>
+          <w:kern w:val="0"/>
+          <w:sz w:val="24"/>
+          <w:szCs w:val="24"/>
+          <w:lang w:eastAsia="nb-NO"/>
+          <w14:ligatures w14:val="none"/>
+        </w:rPr>
+      </w:pPr>
+      <w:r>
+        <w:rPr>
+          <w:rFonts w:ascii="Arial" w:eastAsia="Times New Roman" w:hAnsi="Arial" w:cs="Arial"/>
+          <w:color w:val="000000"/>
+          <w:kern w:val="0"/>
+          <w:sz w:val="24"/>
+          <w:szCs w:val="24"/>
+          <w:lang w:eastAsia="nb-NO"/>
+          <w14:ligatures w14:val="none"/>
+        </w:rPr>
+        <w:t xml:space="preserve">Felles for alle, er at de har </w:t>
+      </w:r>
+      <w:r>
+        <w:rPr>
+          <w:rFonts w:ascii="Arial" w:eastAsia="Times New Roman" w:hAnsi="Arial" w:cs="Arial"/>
+          <w:color w:val="000000"/>
+          <w:kern w:val="0"/>
+          <w:sz w:val="24"/>
+          <w:szCs w:val="24"/>
+          <w:lang w:eastAsia="nb-NO"/>
+          <w14:ligatures w14:val="none"/>
+        </w:rPr>
+        <w:t xml:space="preserve">brukervennlige sider, både for </w:t>
+      </w:r>
+      <w:r>
+        <w:rPr>
+          <w:rFonts w:ascii="Arial" w:eastAsia="Times New Roman" w:hAnsi="Arial" w:cs="Arial"/>
+          <w:color w:val="000000"/>
+          <w:kern w:val="0"/>
+          <w:sz w:val="24"/>
+          <w:szCs w:val="24"/>
+          <w:lang w:eastAsia="nb-NO"/>
+          <w14:ligatures w14:val="none"/>
+        </w:rPr>
+        <w:t>desktop og telefon</w:t>
+      </w:r>
+      <w:r>
+        <w:rPr>
+          <w:rFonts w:ascii="Arial" w:eastAsia="Times New Roman" w:hAnsi="Arial" w:cs="Arial"/>
+          <w:color w:val="000000"/>
+          <w:kern w:val="0"/>
+          <w:sz w:val="24"/>
+          <w:szCs w:val="24"/>
+          <w:lang w:eastAsia="nb-NO"/>
+          <w14:ligatures w14:val="none"/>
+        </w:rPr>
+        <w:t>. Alle har det samme innholdet både på telefon og desktop</w:t>
+      </w:r>
+      <w:r>
+        <w:rPr>
+          <w:rFonts w:ascii="Arial" w:eastAsia="Times New Roman" w:hAnsi="Arial" w:cs="Arial"/>
+          <w:color w:val="000000"/>
+          <w:kern w:val="0"/>
+          <w:sz w:val="24"/>
+          <w:szCs w:val="24"/>
+          <w:lang w:eastAsia="nb-NO"/>
+          <w14:ligatures w14:val="none"/>
+        </w:rPr>
+        <w:t xml:space="preserve"> og ingenting fremstår som </w:t>
+      </w:r>
+      <w:r>
+        <w:rPr>
+          <w:rFonts w:ascii="Arial" w:eastAsia="Times New Roman" w:hAnsi="Arial" w:cs="Arial"/>
+          <w:color w:val="000000"/>
+          <w:kern w:val="0"/>
+          <w:sz w:val="24"/>
+          <w:szCs w:val="24"/>
+          <w:lang w:eastAsia="nb-NO"/>
+          <w14:ligatures w14:val="none"/>
+        </w:rPr>
+        <w:t xml:space="preserve">dårlig optimalisert for en bruker på noen av plattformene. </w:t>
+      </w:r>
+      <w:r>
+        <w:rPr>
+          <w:rFonts w:ascii="Arial" w:eastAsia="Times New Roman" w:hAnsi="Arial" w:cs="Arial"/>
+          <w:color w:val="000000"/>
+          <w:kern w:val="0"/>
+          <w:sz w:val="24"/>
+          <w:szCs w:val="24"/>
+          <w:lang w:eastAsia="nb-NO"/>
+          <w14:ligatures w14:val="none"/>
+        </w:rPr>
+        <w:t>Noe annet de også er gode på, er fargebruk. Alle nettstedene, spesielt Zalando er veldig gode på farger, som fanger brukerens oppmerksomhet.</w:t>
+      </w:r>
+      <w:r>
+        <w:rPr>
+          <w:rFonts w:ascii="Arial" w:eastAsia="Times New Roman" w:hAnsi="Arial" w:cs="Arial"/>
+          <w:color w:val="000000"/>
+          <w:kern w:val="0"/>
+          <w:sz w:val="24"/>
+          <w:szCs w:val="24"/>
+          <w:lang w:eastAsia="nb-NO"/>
+          <w14:ligatures w14:val="none"/>
+        </w:rPr>
+        <w:t xml:space="preserve"> Eurosko har en litt mer nøytral fargepallett, men er til gjengjeld</w:t>
+      </w:r>
+      <w:r>
+        <w:rPr>
+          <w:rFonts w:ascii="Arial" w:eastAsia="Times New Roman" w:hAnsi="Arial" w:cs="Arial"/>
+          <w:color w:val="000000"/>
+          <w:kern w:val="0"/>
+          <w:sz w:val="24"/>
+          <w:szCs w:val="24"/>
+          <w:lang w:eastAsia="nb-NO"/>
+          <w14:ligatures w14:val="none"/>
+        </w:rPr>
+        <w:t xml:space="preserve"> «</w:t>
+      </w:r>
+      <w:proofErr w:type="spellStart"/>
+      <w:r>
+        <w:rPr>
+          <w:rFonts w:ascii="Arial" w:eastAsia="Times New Roman" w:hAnsi="Arial" w:cs="Arial"/>
+          <w:color w:val="000000"/>
+          <w:kern w:val="0"/>
+          <w:sz w:val="24"/>
+          <w:szCs w:val="24"/>
+          <w:lang w:eastAsia="nb-NO"/>
+          <w14:ligatures w14:val="none"/>
+        </w:rPr>
+        <w:t>easy</w:t>
+      </w:r>
+      <w:proofErr w:type="spellEnd"/>
+      <w:r>
+        <w:rPr>
+          <w:rFonts w:ascii="Arial" w:eastAsia="Times New Roman" w:hAnsi="Arial" w:cs="Arial"/>
+          <w:color w:val="000000"/>
+          <w:kern w:val="0"/>
+          <w:sz w:val="24"/>
+          <w:szCs w:val="24"/>
+          <w:lang w:eastAsia="nb-NO"/>
+          <w14:ligatures w14:val="none"/>
+        </w:rPr>
+        <w:t xml:space="preserve"> </w:t>
+      </w:r>
+      <w:proofErr w:type="spellStart"/>
+      <w:r>
+        <w:rPr>
+          <w:rFonts w:ascii="Arial" w:eastAsia="Times New Roman" w:hAnsi="Arial" w:cs="Arial"/>
+          <w:color w:val="000000"/>
+          <w:kern w:val="0"/>
+          <w:sz w:val="24"/>
+          <w:szCs w:val="24"/>
+          <w:lang w:eastAsia="nb-NO"/>
+          <w14:ligatures w14:val="none"/>
+        </w:rPr>
+        <w:t>on</w:t>
+      </w:r>
+      <w:proofErr w:type="spellEnd"/>
+      <w:r>
+        <w:rPr>
+          <w:rFonts w:ascii="Arial" w:eastAsia="Times New Roman" w:hAnsi="Arial" w:cs="Arial"/>
+          <w:color w:val="000000"/>
+          <w:kern w:val="0"/>
+          <w:sz w:val="24"/>
+          <w:szCs w:val="24"/>
+          <w:lang w:eastAsia="nb-NO"/>
+          <w14:ligatures w14:val="none"/>
+        </w:rPr>
+        <w:t xml:space="preserve"> </w:t>
+      </w:r>
+      <w:proofErr w:type="spellStart"/>
+      <w:r>
+        <w:rPr>
+          <w:rFonts w:ascii="Arial" w:eastAsia="Times New Roman" w:hAnsi="Arial" w:cs="Arial"/>
+          <w:color w:val="000000"/>
+          <w:kern w:val="0"/>
+          <w:sz w:val="24"/>
+          <w:szCs w:val="24"/>
+          <w:lang w:eastAsia="nb-NO"/>
+          <w14:ligatures w14:val="none"/>
+        </w:rPr>
+        <w:t>the</w:t>
+      </w:r>
+      <w:proofErr w:type="spellEnd"/>
+      <w:r>
+        <w:rPr>
+          <w:rFonts w:ascii="Arial" w:eastAsia="Times New Roman" w:hAnsi="Arial" w:cs="Arial"/>
+          <w:color w:val="000000"/>
+          <w:kern w:val="0"/>
+          <w:sz w:val="24"/>
+          <w:szCs w:val="24"/>
+          <w:lang w:eastAsia="nb-NO"/>
+          <w14:ligatures w14:val="none"/>
+        </w:rPr>
+        <w:t xml:space="preserve"> </w:t>
+      </w:r>
+      <w:proofErr w:type="spellStart"/>
+      <w:r>
+        <w:rPr>
+          <w:rFonts w:ascii="Arial" w:eastAsia="Times New Roman" w:hAnsi="Arial" w:cs="Arial"/>
+          <w:color w:val="000000"/>
+          <w:kern w:val="0"/>
+          <w:sz w:val="24"/>
+          <w:szCs w:val="24"/>
+          <w:lang w:eastAsia="nb-NO"/>
+          <w14:ligatures w14:val="none"/>
+        </w:rPr>
+        <w:t>eye</w:t>
+      </w:r>
+      <w:proofErr w:type="spellEnd"/>
+      <w:r>
+        <w:rPr>
+          <w:rFonts w:ascii="Arial" w:eastAsia="Times New Roman" w:hAnsi="Arial" w:cs="Arial"/>
+          <w:color w:val="000000"/>
+          <w:kern w:val="0"/>
+          <w:sz w:val="24"/>
+          <w:szCs w:val="24"/>
+          <w:lang w:eastAsia="nb-NO"/>
+          <w14:ligatures w14:val="none"/>
+        </w:rPr>
+        <w:t>».</w:t>
+      </w:r>
+      <w:r>
+        <w:rPr>
+          <w:rFonts w:ascii="Arial" w:eastAsia="Times New Roman" w:hAnsi="Arial" w:cs="Arial"/>
+          <w:color w:val="000000"/>
+          <w:kern w:val="0"/>
+          <w:sz w:val="24"/>
+          <w:szCs w:val="24"/>
+          <w:lang w:eastAsia="nb-NO"/>
+          <w14:ligatures w14:val="none"/>
+        </w:rPr>
+        <w:t xml:space="preserve"> Nettstedene har også til felles at de er bygget opp av store bokser</w:t>
+      </w:r>
+      <w:r>
+        <w:rPr>
+          <w:rFonts w:ascii="Arial" w:eastAsia="Times New Roman" w:hAnsi="Arial" w:cs="Arial"/>
+          <w:color w:val="000000"/>
+          <w:kern w:val="0"/>
+          <w:sz w:val="24"/>
+          <w:szCs w:val="24"/>
+          <w:lang w:eastAsia="nb-NO"/>
+          <w14:ligatures w14:val="none"/>
+        </w:rPr>
+        <w:t>. Enten det er store bokser med bilder og tekst, som fører deg til en annen side,</w:t>
+      </w:r>
+      <w:r>
+        <w:rPr>
+          <w:rFonts w:ascii="Arial" w:eastAsia="Times New Roman" w:hAnsi="Arial" w:cs="Arial"/>
+          <w:color w:val="000000"/>
+          <w:kern w:val="0"/>
+          <w:sz w:val="24"/>
+          <w:szCs w:val="24"/>
+          <w:lang w:eastAsia="nb-NO"/>
+          <w14:ligatures w14:val="none"/>
+        </w:rPr>
+        <w:t xml:space="preserve"> eller en stor boks med bilde av en stil.</w:t>
+      </w:r>
+      <w:r>
+        <w:rPr>
+          <w:rFonts w:ascii="Arial" w:eastAsia="Times New Roman" w:hAnsi="Arial" w:cs="Arial"/>
+          <w:color w:val="000000"/>
+          <w:kern w:val="0"/>
+          <w:sz w:val="24"/>
+          <w:szCs w:val="24"/>
+          <w:lang w:eastAsia="nb-NO"/>
+          <w14:ligatures w14:val="none"/>
+        </w:rPr>
+        <w:t xml:space="preserve"> Dette gir både inspirasjon til brukeren</w:t>
+      </w:r>
+      <w:r>
+        <w:rPr>
+          <w:rFonts w:ascii="Arial" w:eastAsia="Times New Roman" w:hAnsi="Arial" w:cs="Arial"/>
+          <w:color w:val="000000"/>
+          <w:kern w:val="0"/>
+          <w:sz w:val="24"/>
+          <w:szCs w:val="24"/>
+          <w:lang w:eastAsia="nb-NO"/>
+          <w14:ligatures w14:val="none"/>
+        </w:rPr>
+        <w:t>,</w:t>
+      </w:r>
+      <w:r>
+        <w:rPr>
+          <w:rFonts w:ascii="Arial" w:eastAsia="Times New Roman" w:hAnsi="Arial" w:cs="Arial"/>
+          <w:color w:val="000000"/>
+          <w:kern w:val="0"/>
+          <w:sz w:val="24"/>
+          <w:szCs w:val="24"/>
+          <w:lang w:eastAsia="nb-NO"/>
+          <w14:ligatures w14:val="none"/>
+        </w:rPr>
+        <w:t xml:space="preserve"> og fyller netts</w:t>
+      </w:r>
+      <w:r>
+        <w:rPr>
+          <w:rFonts w:ascii="Arial" w:eastAsia="Times New Roman" w:hAnsi="Arial" w:cs="Arial"/>
+          <w:color w:val="000000"/>
+          <w:kern w:val="0"/>
+          <w:sz w:val="24"/>
+          <w:szCs w:val="24"/>
+          <w:lang w:eastAsia="nb-NO"/>
+          <w14:ligatures w14:val="none"/>
+        </w:rPr>
+        <w:t>tedene godt.</w:t>
+      </w:r>
+    </w:p>
+    <w:p>
+      <w:pPr>
+        <w:spacing w:line="360" w:lineRule="auto"/>
+        <w:rPr>
+          <w:rFonts w:ascii="Arial" w:eastAsia="Times New Roman" w:hAnsi="Arial" w:cs="Arial"/>
+          <w:color w:val="000000"/>
+          <w:kern w:val="0"/>
+          <w:sz w:val="24"/>
+          <w:szCs w:val="24"/>
+          <w:lang w:eastAsia="nb-NO"/>
+          <w14:ligatures w14:val="none"/>
+        </w:rPr>
+      </w:pPr>
       <w:r>
         <w:rPr>
           <w:rFonts w:ascii="Arial" w:eastAsia="Times New Roman" w:hAnsi="Arial" w:cs="Arial"/>
@@ -3140,7 +4125,59 @@
           <w14:ligatures w14:val="none"/>
         </w:rPr>
         <w:br/>
-        <w:t>Hvilke ulike elementer (produktkort, seksjoner, sliders, filmer, previews etc..) finnes det på siden og hvordan er de brukt?</w:t>
+        <w:t xml:space="preserve">Hvilke ulike elementer (produktkort, seksjoner, </w:t>
+      </w:r>
+      <w:proofErr w:type="spellStart"/>
+      <w:r>
+        <w:rPr>
+          <w:rFonts w:ascii="Arial" w:eastAsia="Times New Roman" w:hAnsi="Arial" w:cs="Arial"/>
+          <w:color w:val="000000"/>
+          <w:kern w:val="0"/>
+          <w:sz w:val="24"/>
+          <w:szCs w:val="24"/>
+          <w:lang w:eastAsia="nb-NO"/>
+          <w14:ligatures w14:val="none"/>
+        </w:rPr>
+        <w:t>sliders</w:t>
+      </w:r>
+      <w:proofErr w:type="spellEnd"/>
+      <w:r>
+        <w:rPr>
+          <w:rFonts w:ascii="Arial" w:eastAsia="Times New Roman" w:hAnsi="Arial" w:cs="Arial"/>
+          <w:color w:val="000000"/>
+          <w:kern w:val="0"/>
+          <w:sz w:val="24"/>
+          <w:szCs w:val="24"/>
+          <w:lang w:eastAsia="nb-NO"/>
+          <w14:ligatures w14:val="none"/>
+        </w:rPr>
+        <w:t xml:space="preserve">, filmer, </w:t>
+      </w:r>
+      <w:proofErr w:type="spellStart"/>
+      <w:r>
+        <w:rPr>
+          <w:rFonts w:ascii="Arial" w:eastAsia="Times New Roman" w:hAnsi="Arial" w:cs="Arial"/>
+          <w:color w:val="000000"/>
+          <w:kern w:val="0"/>
+          <w:sz w:val="24"/>
+          <w:szCs w:val="24"/>
+          <w:lang w:eastAsia="nb-NO"/>
+          <w14:ligatures w14:val="none"/>
+        </w:rPr>
+        <w:t>previews</w:t>
+      </w:r>
+      <w:proofErr w:type="spellEnd"/>
+      <w:r>
+        <w:rPr>
+          <w:rFonts w:ascii="Arial" w:eastAsia="Times New Roman" w:hAnsi="Arial" w:cs="Arial"/>
+          <w:color w:val="000000"/>
+          <w:kern w:val="0"/>
+          <w:sz w:val="24"/>
+          <w:szCs w:val="24"/>
+          <w:lang w:eastAsia="nb-NO"/>
+          <w14:ligatures w14:val="none"/>
+        </w:rPr>
+        <w:t xml:space="preserve"> etc..) finnes det på siden og hvordan er de brukt?</w:t>
       </w:r>
       <w:r>
         <w:rPr>
@@ -3192,7 +4229,60 @@
           <w:lang w:eastAsia="nb-NO"/>
           <w14:ligatures w14:val="none"/>
         </w:rPr>
-        <w:t>Hvordan navigasjon er det på siden? Hvordan fungerer denne, er det lett å finne frem? Funker søkesystemet? Finnes det et søkesystem? Er det en megameny, sidemeny, toppmeny eller en kombo?</w:t>
+        <w:lastRenderedPageBreak/>
+        <w:t xml:space="preserve">Hvordan navigasjon er det på siden? Hvordan fungerer denne, er det lett å finne frem? Funker søkesystemet? Finnes det et søkesystem? Er det en </w:t>
+      </w:r>
+      <w:proofErr w:type="spellStart"/>
+      <w:r>
+        <w:rPr>
+          <w:rFonts w:ascii="Arial" w:eastAsia="Times New Roman" w:hAnsi="Arial" w:cs="Arial"/>
+          <w:color w:val="000000"/>
+          <w:kern w:val="0"/>
+          <w:sz w:val="24"/>
+          <w:szCs w:val="24"/>
+          <w:lang w:eastAsia="nb-NO"/>
+          <w14:ligatures w14:val="none"/>
+        </w:rPr>
+        <w:t>megameny</w:t>
+      </w:r>
+      <w:proofErr w:type="spellEnd"/>
+      <w:r>
+        <w:rPr>
+          <w:rFonts w:ascii="Arial" w:eastAsia="Times New Roman" w:hAnsi="Arial" w:cs="Arial"/>
+          <w:color w:val="000000"/>
+          <w:kern w:val="0"/>
+          <w:sz w:val="24"/>
+          <w:szCs w:val="24"/>
+          <w:lang w:eastAsia="nb-NO"/>
+          <w14:ligatures w14:val="none"/>
+        </w:rPr>
+        <w:t xml:space="preserve">, sidemeny, toppmeny eller en </w:t>
+      </w:r>
+      <w:proofErr w:type="spellStart"/>
+      <w:r>
+        <w:rPr>
+          <w:rFonts w:ascii="Arial" w:eastAsia="Times New Roman" w:hAnsi="Arial" w:cs="Arial"/>
+          <w:color w:val="000000"/>
+          <w:kern w:val="0"/>
+          <w:sz w:val="24"/>
+          <w:szCs w:val="24"/>
+          <w:lang w:eastAsia="nb-NO"/>
+          <w14:ligatures w14:val="none"/>
+        </w:rPr>
+        <w:t>kombo</w:t>
+      </w:r>
+      <w:proofErr w:type="spellEnd"/>
+      <w:r>
+        <w:rPr>
+          <w:rFonts w:ascii="Arial" w:eastAsia="Times New Roman" w:hAnsi="Arial" w:cs="Arial"/>
+          <w:color w:val="000000"/>
+          <w:kern w:val="0"/>
+          <w:sz w:val="24"/>
+          <w:szCs w:val="24"/>
+          <w:lang w:eastAsia="nb-NO"/>
+          <w14:ligatures w14:val="none"/>
+        </w:rPr>
+        <w:t>?</w:t>
       </w:r>
       <w:r>
         <w:rPr>
@@ -3218,20 +4308,9 @@
           <w:lang w:eastAsia="nb-NO"/>
           <w14:ligatures w14:val="none"/>
         </w:rPr>
-        <w:t>4. Wireframes</w:t>
-      </w:r>
-      <w:r>
-        <w:rPr>
-          <w:rFonts w:ascii="Arial" w:eastAsia="Times New Roman" w:hAnsi="Arial" w:cs="Arial"/>
-          <w:color w:val="000000"/>
-          <w:kern w:val="0"/>
-          <w:sz w:val="24"/>
-          <w:szCs w:val="24"/>
-          <w:lang w:eastAsia="nb-NO"/>
-          <w14:ligatures w14:val="none"/>
-        </w:rPr>
-        <w:br/>
-      </w:r>
+        <w:t xml:space="preserve">4. </w:t>
+      </w:r>
+      <w:proofErr w:type="spellStart"/>
       <w:r>
         <w:rPr>
           <w:rFonts w:ascii="Arial" w:eastAsia="Times New Roman" w:hAnsi="Arial" w:cs="Arial"/>
@@ -3239,38 +4318,41 @@
           <w:bCs/>
           <w:color w:val="000000"/>
           <w:kern w:val="0"/>
+          <w:sz w:val="32"/>
+          <w:szCs w:val="32"/>
+          <w:lang w:eastAsia="nb-NO"/>
+          <w14:ligatures w14:val="none"/>
+        </w:rPr>
+        <w:t>Wireframes</w:t>
+      </w:r>
+      <w:proofErr w:type="spellEnd"/>
+      <w:r>
+        <w:rPr>
+          <w:rFonts w:ascii="Arial" w:eastAsia="Times New Roman" w:hAnsi="Arial" w:cs="Arial"/>
+          <w:color w:val="000000"/>
+          <w:kern w:val="0"/>
+          <w:sz w:val="24"/>
+          <w:szCs w:val="24"/>
+          <w:lang w:eastAsia="nb-NO"/>
+          <w14:ligatures w14:val="none"/>
+        </w:rPr>
+        <w:br/>
+      </w:r>
+      <w:r>
+        <w:rPr>
+          <w:rFonts w:ascii="Arial" w:eastAsia="Times New Roman" w:hAnsi="Arial" w:cs="Arial"/>
+          <w:b/>
+          <w:bCs/>
+          <w:color w:val="000000"/>
+          <w:kern w:val="0"/>
           <w:sz w:val="28"/>
           <w:szCs w:val="28"/>
           <w:lang w:eastAsia="nb-NO"/>
           <w14:ligatures w14:val="none"/>
         </w:rPr>
-        <w:t>4.1 Wireframe</w:t>
-      </w:r>
-      <w:r>
-        <w:rPr>
-          <w:rFonts w:ascii="Arial" w:eastAsia="Times New Roman" w:hAnsi="Arial" w:cs="Arial"/>
-          <w:color w:val="000000"/>
-          <w:kern w:val="0"/>
-          <w:sz w:val="24"/>
-          <w:szCs w:val="24"/>
-          <w:lang w:eastAsia="nb-NO"/>
-          <w14:ligatures w14:val="none"/>
-        </w:rPr>
-        <w:br/>
-        <w:t>Her skal du presentere screenshots av wireframene og en liten forklaring til hver av de, hvorfor ble de som de er. Hvilke funn og resultater har påvirket utformingen? Eks:</w:t>
-      </w:r>
-      <w:r>
-        <w:rPr>
-          <w:rFonts w:ascii="Arial" w:eastAsia="Times New Roman" w:hAnsi="Arial" w:cs="Arial"/>
-          <w:color w:val="000000"/>
-          <w:kern w:val="0"/>
-          <w:sz w:val="24"/>
-          <w:szCs w:val="24"/>
-          <w:lang w:eastAsia="nb-NO"/>
-          <w14:ligatures w14:val="none"/>
-        </w:rPr>
-        <w:br/>
-      </w:r>
+        <w:t xml:space="preserve">4.1 </w:t>
+      </w:r>
+      <w:proofErr w:type="spellStart"/>
       <w:r>
         <w:rPr>
           <w:rFonts w:ascii="Arial" w:eastAsia="Times New Roman" w:hAnsi="Arial" w:cs="Arial"/>
@@ -3278,6 +4360,98 @@
           <w:bCs/>
           <w:color w:val="000000"/>
           <w:kern w:val="0"/>
+          <w:sz w:val="28"/>
+          <w:szCs w:val="28"/>
+          <w:lang w:eastAsia="nb-NO"/>
+          <w14:ligatures w14:val="none"/>
+        </w:rPr>
+        <w:t>Wireframe</w:t>
+      </w:r>
+      <w:proofErr w:type="spellEnd"/>
+      <w:r>
+        <w:rPr>
+          <w:rFonts w:ascii="Arial" w:eastAsia="Times New Roman" w:hAnsi="Arial" w:cs="Arial"/>
+          <w:color w:val="000000"/>
+          <w:kern w:val="0"/>
+          <w:sz w:val="24"/>
+          <w:szCs w:val="24"/>
+          <w:lang w:eastAsia="nb-NO"/>
+          <w14:ligatures w14:val="none"/>
+        </w:rPr>
+        <w:br/>
+        <w:t xml:space="preserve">Her skal du presentere screenshots av </w:t>
+      </w:r>
+      <w:proofErr w:type="spellStart"/>
+      <w:r>
+        <w:rPr>
+          <w:rFonts w:ascii="Arial" w:eastAsia="Times New Roman" w:hAnsi="Arial" w:cs="Arial"/>
+          <w:color w:val="000000"/>
+          <w:kern w:val="0"/>
+          <w:sz w:val="24"/>
+          <w:szCs w:val="24"/>
+          <w:lang w:eastAsia="nb-NO"/>
+          <w14:ligatures w14:val="none"/>
+        </w:rPr>
+        <w:t>wireframene</w:t>
+      </w:r>
+      <w:proofErr w:type="spellEnd"/>
+      <w:r>
+        <w:rPr>
+          <w:rFonts w:ascii="Arial" w:eastAsia="Times New Roman" w:hAnsi="Arial" w:cs="Arial"/>
+          <w:color w:val="000000"/>
+          <w:kern w:val="0"/>
+          <w:sz w:val="24"/>
+          <w:szCs w:val="24"/>
+          <w:lang w:eastAsia="nb-NO"/>
+          <w14:ligatures w14:val="none"/>
+        </w:rPr>
+        <w:t xml:space="preserve"> og en liten forklaring til hver av </w:t>
+      </w:r>
+      <w:proofErr w:type="gramStart"/>
+      <w:r>
+        <w:rPr>
+          <w:rFonts w:ascii="Arial" w:eastAsia="Times New Roman" w:hAnsi="Arial" w:cs="Arial"/>
+          <w:color w:val="000000"/>
+          <w:kern w:val="0"/>
+          <w:sz w:val="24"/>
+          <w:szCs w:val="24"/>
+          <w:lang w:eastAsia="nb-NO"/>
+          <w14:ligatures w14:val="none"/>
+        </w:rPr>
+        <w:t>de</w:t>
+      </w:r>
+      <w:proofErr w:type="gramEnd"/>
+      <w:r>
+        <w:rPr>
+          <w:rFonts w:ascii="Arial" w:eastAsia="Times New Roman" w:hAnsi="Arial" w:cs="Arial"/>
+          <w:color w:val="000000"/>
+          <w:kern w:val="0"/>
+          <w:sz w:val="24"/>
+          <w:szCs w:val="24"/>
+          <w:lang w:eastAsia="nb-NO"/>
+          <w14:ligatures w14:val="none"/>
+        </w:rPr>
+        <w:t>, hvorfor ble de som de er. Hvilke funn og resultater har påvirket utformingen? Eks:</w:t>
+      </w:r>
+      <w:r>
+        <w:rPr>
+          <w:rFonts w:ascii="Arial" w:eastAsia="Times New Roman" w:hAnsi="Arial" w:cs="Arial"/>
+          <w:color w:val="000000"/>
+          <w:kern w:val="0"/>
+          <w:sz w:val="24"/>
+          <w:szCs w:val="24"/>
+          <w:lang w:eastAsia="nb-NO"/>
+          <w14:ligatures w14:val="none"/>
+        </w:rPr>
+        <w:br/>
+      </w:r>
+      <w:r>
+        <w:rPr>
+          <w:rFonts w:ascii="Arial" w:eastAsia="Times New Roman" w:hAnsi="Arial" w:cs="Arial"/>
+          <w:b/>
+          <w:bCs/>
+          <w:color w:val="000000"/>
+          <w:kern w:val="0"/>
           <w:sz w:val="24"/>
           <w:szCs w:val="24"/>
           <w:lang w:eastAsia="nb-NO"/>
@@ -3309,7 +4483,267 @@
           <w14:ligatures w14:val="none"/>
         </w:rPr>
         <w:br/>
-        <w:t>Liten forklaring: Lorem ipsum dolor sit amet, consectetur adipiscing elit. In in ex eget arcuullamcorper interdum.</w:t>
+        <w:t xml:space="preserve">Liten forklaring: </w:t>
+      </w:r>
+      <w:proofErr w:type="spellStart"/>
+      <w:r>
+        <w:rPr>
+          <w:rFonts w:ascii="Arial" w:eastAsia="Times New Roman" w:hAnsi="Arial" w:cs="Arial"/>
+          <w:color w:val="000000"/>
+          <w:kern w:val="0"/>
+          <w:sz w:val="24"/>
+          <w:szCs w:val="24"/>
+          <w:lang w:eastAsia="nb-NO"/>
+          <w14:ligatures w14:val="none"/>
+        </w:rPr>
+        <w:t>Lorem</w:t>
+      </w:r>
+      <w:proofErr w:type="spellEnd"/>
+      <w:r>
+        <w:rPr>
+          <w:rFonts w:ascii="Arial" w:eastAsia="Times New Roman" w:hAnsi="Arial" w:cs="Arial"/>
+          <w:color w:val="000000"/>
+          <w:kern w:val="0"/>
+          <w:sz w:val="24"/>
+          <w:szCs w:val="24"/>
+          <w:lang w:eastAsia="nb-NO"/>
+          <w14:ligatures w14:val="none"/>
+        </w:rPr>
+        <w:t xml:space="preserve"> </w:t>
+      </w:r>
+      <w:proofErr w:type="spellStart"/>
+      <w:r>
+        <w:rPr>
+          <w:rFonts w:ascii="Arial" w:eastAsia="Times New Roman" w:hAnsi="Arial" w:cs="Arial"/>
+          <w:color w:val="000000"/>
+          <w:kern w:val="0"/>
+          <w:sz w:val="24"/>
+          <w:szCs w:val="24"/>
+          <w:lang w:eastAsia="nb-NO"/>
+          <w14:ligatures w14:val="none"/>
+        </w:rPr>
+        <w:t>ipsum</w:t>
+      </w:r>
+      <w:proofErr w:type="spellEnd"/>
+      <w:r>
+        <w:rPr>
+          <w:rFonts w:ascii="Arial" w:eastAsia="Times New Roman" w:hAnsi="Arial" w:cs="Arial"/>
+          <w:color w:val="000000"/>
+          <w:kern w:val="0"/>
+          <w:sz w:val="24"/>
+          <w:szCs w:val="24"/>
+          <w:lang w:eastAsia="nb-NO"/>
+          <w14:ligatures w14:val="none"/>
+        </w:rPr>
+        <w:t xml:space="preserve"> </w:t>
+      </w:r>
+      <w:proofErr w:type="spellStart"/>
+      <w:r>
+        <w:rPr>
+          <w:rFonts w:ascii="Arial" w:eastAsia="Times New Roman" w:hAnsi="Arial" w:cs="Arial"/>
+          <w:color w:val="000000"/>
+          <w:kern w:val="0"/>
+          <w:sz w:val="24"/>
+          <w:szCs w:val="24"/>
+          <w:lang w:eastAsia="nb-NO"/>
+          <w14:ligatures w14:val="none"/>
+        </w:rPr>
+        <w:t>dolor</w:t>
+      </w:r>
+      <w:proofErr w:type="spellEnd"/>
+      <w:r>
+        <w:rPr>
+          <w:rFonts w:ascii="Arial" w:eastAsia="Times New Roman" w:hAnsi="Arial" w:cs="Arial"/>
+          <w:color w:val="000000"/>
+          <w:kern w:val="0"/>
+          <w:sz w:val="24"/>
+          <w:szCs w:val="24"/>
+          <w:lang w:eastAsia="nb-NO"/>
+          <w14:ligatures w14:val="none"/>
+        </w:rPr>
+        <w:t xml:space="preserve"> </w:t>
+      </w:r>
+      <w:proofErr w:type="spellStart"/>
+      <w:r>
+        <w:rPr>
+          <w:rFonts w:ascii="Arial" w:eastAsia="Times New Roman" w:hAnsi="Arial" w:cs="Arial"/>
+          <w:color w:val="000000"/>
+          <w:kern w:val="0"/>
+          <w:sz w:val="24"/>
+          <w:szCs w:val="24"/>
+          <w:lang w:eastAsia="nb-NO"/>
+          <w14:ligatures w14:val="none"/>
+        </w:rPr>
+        <w:t>sit</w:t>
+      </w:r>
+      <w:proofErr w:type="spellEnd"/>
+      <w:r>
+        <w:rPr>
+          <w:rFonts w:ascii="Arial" w:eastAsia="Times New Roman" w:hAnsi="Arial" w:cs="Arial"/>
+          <w:color w:val="000000"/>
+          <w:kern w:val="0"/>
+          <w:sz w:val="24"/>
+          <w:szCs w:val="24"/>
+          <w:lang w:eastAsia="nb-NO"/>
+          <w14:ligatures w14:val="none"/>
+        </w:rPr>
+        <w:t xml:space="preserve"> </w:t>
+      </w:r>
+      <w:proofErr w:type="spellStart"/>
+      <w:r>
+        <w:rPr>
+          <w:rFonts w:ascii="Arial" w:eastAsia="Times New Roman" w:hAnsi="Arial" w:cs="Arial"/>
+          <w:color w:val="000000"/>
+          <w:kern w:val="0"/>
+          <w:sz w:val="24"/>
+          <w:szCs w:val="24"/>
+          <w:lang w:eastAsia="nb-NO"/>
+          <w14:ligatures w14:val="none"/>
+        </w:rPr>
+        <w:t>amet</w:t>
+      </w:r>
+      <w:proofErr w:type="spellEnd"/>
+      <w:r>
+        <w:rPr>
+          <w:rFonts w:ascii="Arial" w:eastAsia="Times New Roman" w:hAnsi="Arial" w:cs="Arial"/>
+          <w:color w:val="000000"/>
+          <w:kern w:val="0"/>
+          <w:sz w:val="24"/>
+          <w:szCs w:val="24"/>
+          <w:lang w:eastAsia="nb-NO"/>
+          <w14:ligatures w14:val="none"/>
+        </w:rPr>
+        <w:t xml:space="preserve">, </w:t>
+      </w:r>
+      <w:proofErr w:type="spellStart"/>
+      <w:r>
+        <w:rPr>
+          <w:rFonts w:ascii="Arial" w:eastAsia="Times New Roman" w:hAnsi="Arial" w:cs="Arial"/>
+          <w:color w:val="000000"/>
+          <w:kern w:val="0"/>
+          <w:sz w:val="24"/>
+          <w:szCs w:val="24"/>
+          <w:lang w:eastAsia="nb-NO"/>
+          <w14:ligatures w14:val="none"/>
+        </w:rPr>
+        <w:t>consectetur</w:t>
+      </w:r>
+      <w:proofErr w:type="spellEnd"/>
+      <w:r>
+        <w:rPr>
+          <w:rFonts w:ascii="Arial" w:eastAsia="Times New Roman" w:hAnsi="Arial" w:cs="Arial"/>
+          <w:color w:val="000000"/>
+          <w:kern w:val="0"/>
+          <w:sz w:val="24"/>
+          <w:szCs w:val="24"/>
+          <w:lang w:eastAsia="nb-NO"/>
+          <w14:ligatures w14:val="none"/>
+        </w:rPr>
+        <w:t xml:space="preserve"> </w:t>
+      </w:r>
+      <w:proofErr w:type="spellStart"/>
+      <w:r>
+        <w:rPr>
+          <w:rFonts w:ascii="Arial" w:eastAsia="Times New Roman" w:hAnsi="Arial" w:cs="Arial"/>
+          <w:color w:val="000000"/>
+          <w:kern w:val="0"/>
+          <w:sz w:val="24"/>
+          <w:szCs w:val="24"/>
+          <w:lang w:eastAsia="nb-NO"/>
+          <w14:ligatures w14:val="none"/>
+        </w:rPr>
+        <w:t>adipiscing</w:t>
+      </w:r>
+      <w:proofErr w:type="spellEnd"/>
+      <w:r>
+        <w:rPr>
+          <w:rFonts w:ascii="Arial" w:eastAsia="Times New Roman" w:hAnsi="Arial" w:cs="Arial"/>
+          <w:color w:val="000000"/>
+          <w:kern w:val="0"/>
+          <w:sz w:val="24"/>
+          <w:szCs w:val="24"/>
+          <w:lang w:eastAsia="nb-NO"/>
+          <w14:ligatures w14:val="none"/>
+        </w:rPr>
+        <w:t xml:space="preserve"> </w:t>
+      </w:r>
+      <w:proofErr w:type="spellStart"/>
+      <w:r>
+        <w:rPr>
+          <w:rFonts w:ascii="Arial" w:eastAsia="Times New Roman" w:hAnsi="Arial" w:cs="Arial"/>
+          <w:color w:val="000000"/>
+          <w:kern w:val="0"/>
+          <w:sz w:val="24"/>
+          <w:szCs w:val="24"/>
+          <w:lang w:eastAsia="nb-NO"/>
+          <w14:ligatures w14:val="none"/>
+        </w:rPr>
+        <w:t>elit</w:t>
+      </w:r>
+      <w:proofErr w:type="spellEnd"/>
+      <w:r>
+        <w:rPr>
+          <w:rFonts w:ascii="Arial" w:eastAsia="Times New Roman" w:hAnsi="Arial" w:cs="Arial"/>
+          <w:color w:val="000000"/>
+          <w:kern w:val="0"/>
+          <w:sz w:val="24"/>
+          <w:szCs w:val="24"/>
+          <w:lang w:eastAsia="nb-NO"/>
+          <w14:ligatures w14:val="none"/>
+        </w:rPr>
+        <w:t xml:space="preserve">. In </w:t>
+      </w:r>
+      <w:proofErr w:type="spellStart"/>
+      <w:r>
+        <w:rPr>
+          <w:rFonts w:ascii="Arial" w:eastAsia="Times New Roman" w:hAnsi="Arial" w:cs="Arial"/>
+          <w:color w:val="000000"/>
+          <w:kern w:val="0"/>
+          <w:sz w:val="24"/>
+          <w:szCs w:val="24"/>
+          <w:lang w:eastAsia="nb-NO"/>
+          <w14:ligatures w14:val="none"/>
+        </w:rPr>
+        <w:t>in</w:t>
+      </w:r>
+      <w:proofErr w:type="spellEnd"/>
+      <w:r>
+        <w:rPr>
+          <w:rFonts w:ascii="Arial" w:eastAsia="Times New Roman" w:hAnsi="Arial" w:cs="Arial"/>
+          <w:color w:val="000000"/>
+          <w:kern w:val="0"/>
+          <w:sz w:val="24"/>
+          <w:szCs w:val="24"/>
+          <w:lang w:eastAsia="nb-NO"/>
+          <w14:ligatures w14:val="none"/>
+        </w:rPr>
+        <w:t xml:space="preserve"> ex eget </w:t>
+      </w:r>
+      <w:proofErr w:type="spellStart"/>
+      <w:r>
+        <w:rPr>
+          <w:rFonts w:ascii="Arial" w:eastAsia="Times New Roman" w:hAnsi="Arial" w:cs="Arial"/>
+          <w:color w:val="000000"/>
+          <w:kern w:val="0"/>
+          <w:sz w:val="24"/>
+          <w:szCs w:val="24"/>
+          <w:lang w:eastAsia="nb-NO"/>
+          <w14:ligatures w14:val="none"/>
+        </w:rPr>
+        <w:t>arcuullamcorper</w:t>
+      </w:r>
+      <w:proofErr w:type="spellEnd"/>
+      <w:r>
+        <w:rPr>
+          <w:rFonts w:ascii="Arial" w:eastAsia="Times New Roman" w:hAnsi="Arial" w:cs="Arial"/>
+          <w:color w:val="000000"/>
+          <w:kern w:val="0"/>
+          <w:sz w:val="24"/>
+          <w:szCs w:val="24"/>
+          <w:lang w:eastAsia="nb-NO"/>
+          <w14:ligatures w14:val="none"/>
+        </w:rPr>
+        <w:t xml:space="preserve"> interdum.</w:t>
       </w:r>
       <w:r>
         <w:rPr>
@@ -3361,7 +4795,267 @@
           <w14:ligatures w14:val="none"/>
         </w:rPr>
         <w:br/>
-        <w:t>Liten forklaring: Lorem ipsum dolor sit amet, consectetur adipiscing elit. In in ex eget arcuullamcorper interdum.</w:t>
+        <w:t xml:space="preserve">Liten forklaring: </w:t>
+      </w:r>
+      <w:proofErr w:type="spellStart"/>
+      <w:r>
+        <w:rPr>
+          <w:rFonts w:ascii="Arial" w:eastAsia="Times New Roman" w:hAnsi="Arial" w:cs="Arial"/>
+          <w:color w:val="000000"/>
+          <w:kern w:val="0"/>
+          <w:sz w:val="24"/>
+          <w:szCs w:val="24"/>
+          <w:lang w:eastAsia="nb-NO"/>
+          <w14:ligatures w14:val="none"/>
+        </w:rPr>
+        <w:t>Lorem</w:t>
+      </w:r>
+      <w:proofErr w:type="spellEnd"/>
+      <w:r>
+        <w:rPr>
+          <w:rFonts w:ascii="Arial" w:eastAsia="Times New Roman" w:hAnsi="Arial" w:cs="Arial"/>
+          <w:color w:val="000000"/>
+          <w:kern w:val="0"/>
+          <w:sz w:val="24"/>
+          <w:szCs w:val="24"/>
+          <w:lang w:eastAsia="nb-NO"/>
+          <w14:ligatures w14:val="none"/>
+        </w:rPr>
+        <w:t xml:space="preserve"> </w:t>
+      </w:r>
+      <w:proofErr w:type="spellStart"/>
+      <w:r>
+        <w:rPr>
+          <w:rFonts w:ascii="Arial" w:eastAsia="Times New Roman" w:hAnsi="Arial" w:cs="Arial"/>
+          <w:color w:val="000000"/>
+          <w:kern w:val="0"/>
+          <w:sz w:val="24"/>
+          <w:szCs w:val="24"/>
+          <w:lang w:eastAsia="nb-NO"/>
+          <w14:ligatures w14:val="none"/>
+        </w:rPr>
+        <w:t>ipsum</w:t>
+      </w:r>
+      <w:proofErr w:type="spellEnd"/>
+      <w:r>
+        <w:rPr>
+          <w:rFonts w:ascii="Arial" w:eastAsia="Times New Roman" w:hAnsi="Arial" w:cs="Arial"/>
+          <w:color w:val="000000"/>
+          <w:kern w:val="0"/>
+          <w:sz w:val="24"/>
+          <w:szCs w:val="24"/>
+          <w:lang w:eastAsia="nb-NO"/>
+          <w14:ligatures w14:val="none"/>
+        </w:rPr>
+        <w:t xml:space="preserve"> </w:t>
+      </w:r>
+      <w:proofErr w:type="spellStart"/>
+      <w:r>
+        <w:rPr>
+          <w:rFonts w:ascii="Arial" w:eastAsia="Times New Roman" w:hAnsi="Arial" w:cs="Arial"/>
+          <w:color w:val="000000"/>
+          <w:kern w:val="0"/>
+          <w:sz w:val="24"/>
+          <w:szCs w:val="24"/>
+          <w:lang w:eastAsia="nb-NO"/>
+          <w14:ligatures w14:val="none"/>
+        </w:rPr>
+        <w:t>dolor</w:t>
+      </w:r>
+      <w:proofErr w:type="spellEnd"/>
+      <w:r>
+        <w:rPr>
+          <w:rFonts w:ascii="Arial" w:eastAsia="Times New Roman" w:hAnsi="Arial" w:cs="Arial"/>
+          <w:color w:val="000000"/>
+          <w:kern w:val="0"/>
+          <w:sz w:val="24"/>
+          <w:szCs w:val="24"/>
+          <w:lang w:eastAsia="nb-NO"/>
+          <w14:ligatures w14:val="none"/>
+        </w:rPr>
+        <w:t xml:space="preserve"> </w:t>
+      </w:r>
+      <w:proofErr w:type="spellStart"/>
+      <w:r>
+        <w:rPr>
+          <w:rFonts w:ascii="Arial" w:eastAsia="Times New Roman" w:hAnsi="Arial" w:cs="Arial"/>
+          <w:color w:val="000000"/>
+          <w:kern w:val="0"/>
+          <w:sz w:val="24"/>
+          <w:szCs w:val="24"/>
+          <w:lang w:eastAsia="nb-NO"/>
+          <w14:ligatures w14:val="none"/>
+        </w:rPr>
+        <w:t>sit</w:t>
+      </w:r>
+      <w:proofErr w:type="spellEnd"/>
+      <w:r>
+        <w:rPr>
+          <w:rFonts w:ascii="Arial" w:eastAsia="Times New Roman" w:hAnsi="Arial" w:cs="Arial"/>
+          <w:color w:val="000000"/>
+          <w:kern w:val="0"/>
+          <w:sz w:val="24"/>
+          <w:szCs w:val="24"/>
+          <w:lang w:eastAsia="nb-NO"/>
+          <w14:ligatures w14:val="none"/>
+        </w:rPr>
+        <w:t xml:space="preserve"> </w:t>
+      </w:r>
+      <w:proofErr w:type="spellStart"/>
+      <w:r>
+        <w:rPr>
+          <w:rFonts w:ascii="Arial" w:eastAsia="Times New Roman" w:hAnsi="Arial" w:cs="Arial"/>
+          <w:color w:val="000000"/>
+          <w:kern w:val="0"/>
+          <w:sz w:val="24"/>
+          <w:szCs w:val="24"/>
+          <w:lang w:eastAsia="nb-NO"/>
+          <w14:ligatures w14:val="none"/>
+        </w:rPr>
+        <w:t>amet</w:t>
+      </w:r>
+      <w:proofErr w:type="spellEnd"/>
+      <w:r>
+        <w:rPr>
+          <w:rFonts w:ascii="Arial" w:eastAsia="Times New Roman" w:hAnsi="Arial" w:cs="Arial"/>
+          <w:color w:val="000000"/>
+          <w:kern w:val="0"/>
+          <w:sz w:val="24"/>
+          <w:szCs w:val="24"/>
+          <w:lang w:eastAsia="nb-NO"/>
+          <w14:ligatures w14:val="none"/>
+        </w:rPr>
+        <w:t xml:space="preserve">, </w:t>
+      </w:r>
+      <w:proofErr w:type="spellStart"/>
+      <w:r>
+        <w:rPr>
+          <w:rFonts w:ascii="Arial" w:eastAsia="Times New Roman" w:hAnsi="Arial" w:cs="Arial"/>
+          <w:color w:val="000000"/>
+          <w:kern w:val="0"/>
+          <w:sz w:val="24"/>
+          <w:szCs w:val="24"/>
+          <w:lang w:eastAsia="nb-NO"/>
+          <w14:ligatures w14:val="none"/>
+        </w:rPr>
+        <w:t>consectetur</w:t>
+      </w:r>
+      <w:proofErr w:type="spellEnd"/>
+      <w:r>
+        <w:rPr>
+          <w:rFonts w:ascii="Arial" w:eastAsia="Times New Roman" w:hAnsi="Arial" w:cs="Arial"/>
+          <w:color w:val="000000"/>
+          <w:kern w:val="0"/>
+          <w:sz w:val="24"/>
+          <w:szCs w:val="24"/>
+          <w:lang w:eastAsia="nb-NO"/>
+          <w14:ligatures w14:val="none"/>
+        </w:rPr>
+        <w:t xml:space="preserve"> </w:t>
+      </w:r>
+      <w:proofErr w:type="spellStart"/>
+      <w:r>
+        <w:rPr>
+          <w:rFonts w:ascii="Arial" w:eastAsia="Times New Roman" w:hAnsi="Arial" w:cs="Arial"/>
+          <w:color w:val="000000"/>
+          <w:kern w:val="0"/>
+          <w:sz w:val="24"/>
+          <w:szCs w:val="24"/>
+          <w:lang w:eastAsia="nb-NO"/>
+          <w14:ligatures w14:val="none"/>
+        </w:rPr>
+        <w:t>adipiscing</w:t>
+      </w:r>
+      <w:proofErr w:type="spellEnd"/>
+      <w:r>
+        <w:rPr>
+          <w:rFonts w:ascii="Arial" w:eastAsia="Times New Roman" w:hAnsi="Arial" w:cs="Arial"/>
+          <w:color w:val="000000"/>
+          <w:kern w:val="0"/>
+          <w:sz w:val="24"/>
+          <w:szCs w:val="24"/>
+          <w:lang w:eastAsia="nb-NO"/>
+          <w14:ligatures w14:val="none"/>
+        </w:rPr>
+        <w:t xml:space="preserve"> </w:t>
+      </w:r>
+      <w:proofErr w:type="spellStart"/>
+      <w:r>
+        <w:rPr>
+          <w:rFonts w:ascii="Arial" w:eastAsia="Times New Roman" w:hAnsi="Arial" w:cs="Arial"/>
+          <w:color w:val="000000"/>
+          <w:kern w:val="0"/>
+          <w:sz w:val="24"/>
+          <w:szCs w:val="24"/>
+          <w:lang w:eastAsia="nb-NO"/>
+          <w14:ligatures w14:val="none"/>
+        </w:rPr>
+        <w:t>elit</w:t>
+      </w:r>
+      <w:proofErr w:type="spellEnd"/>
+      <w:r>
+        <w:rPr>
+          <w:rFonts w:ascii="Arial" w:eastAsia="Times New Roman" w:hAnsi="Arial" w:cs="Arial"/>
+          <w:color w:val="000000"/>
+          <w:kern w:val="0"/>
+          <w:sz w:val="24"/>
+          <w:szCs w:val="24"/>
+          <w:lang w:eastAsia="nb-NO"/>
+          <w14:ligatures w14:val="none"/>
+        </w:rPr>
+        <w:t xml:space="preserve">. In </w:t>
+      </w:r>
+      <w:proofErr w:type="spellStart"/>
+      <w:r>
+        <w:rPr>
+          <w:rFonts w:ascii="Arial" w:eastAsia="Times New Roman" w:hAnsi="Arial" w:cs="Arial"/>
+          <w:color w:val="000000"/>
+          <w:kern w:val="0"/>
+          <w:sz w:val="24"/>
+          <w:szCs w:val="24"/>
+          <w:lang w:eastAsia="nb-NO"/>
+          <w14:ligatures w14:val="none"/>
+        </w:rPr>
+        <w:t>in</w:t>
+      </w:r>
+      <w:proofErr w:type="spellEnd"/>
+      <w:r>
+        <w:rPr>
+          <w:rFonts w:ascii="Arial" w:eastAsia="Times New Roman" w:hAnsi="Arial" w:cs="Arial"/>
+          <w:color w:val="000000"/>
+          <w:kern w:val="0"/>
+          <w:sz w:val="24"/>
+          <w:szCs w:val="24"/>
+          <w:lang w:eastAsia="nb-NO"/>
+          <w14:ligatures w14:val="none"/>
+        </w:rPr>
+        <w:t xml:space="preserve"> ex eget </w:t>
+      </w:r>
+      <w:proofErr w:type="spellStart"/>
+      <w:r>
+        <w:rPr>
+          <w:rFonts w:ascii="Arial" w:eastAsia="Times New Roman" w:hAnsi="Arial" w:cs="Arial"/>
+          <w:color w:val="000000"/>
+          <w:kern w:val="0"/>
+          <w:sz w:val="24"/>
+          <w:szCs w:val="24"/>
+          <w:lang w:eastAsia="nb-NO"/>
+          <w14:ligatures w14:val="none"/>
+        </w:rPr>
+        <w:t>arcuullamcorper</w:t>
+      </w:r>
+      <w:proofErr w:type="spellEnd"/>
+      <w:r>
+        <w:rPr>
+          <w:rFonts w:ascii="Arial" w:eastAsia="Times New Roman" w:hAnsi="Arial" w:cs="Arial"/>
+          <w:color w:val="000000"/>
+          <w:kern w:val="0"/>
+          <w:sz w:val="24"/>
+          <w:szCs w:val="24"/>
+          <w:lang w:eastAsia="nb-NO"/>
+          <w14:ligatures w14:val="none"/>
+        </w:rPr>
+        <w:t xml:space="preserve"> interdum.</w:t>
       </w:r>
       <w:r>
         <w:rPr>
@@ -3387,45 +5081,9 @@
           <w:lang w:eastAsia="nb-NO"/>
           <w14:ligatures w14:val="none"/>
         </w:rPr>
-        <w:t>6. Bruker testing (Usability Testing)</w:t>
-      </w:r>
-      <w:r>
-        <w:rPr>
-          <w:rFonts w:ascii="Arial" w:eastAsia="Times New Roman" w:hAnsi="Arial" w:cs="Arial"/>
-          <w:color w:val="000000"/>
-          <w:kern w:val="0"/>
-          <w:sz w:val="24"/>
-          <w:szCs w:val="24"/>
-          <w:lang w:eastAsia="nb-NO"/>
-          <w14:ligatures w14:val="none"/>
-        </w:rPr>
-        <w:br/>
-      </w:r>
-      <w:r>
-        <w:rPr>
-          <w:rFonts w:ascii="Arial" w:eastAsia="Times New Roman" w:hAnsi="Arial" w:cs="Arial"/>
-          <w:color w:val="000000"/>
-          <w:kern w:val="0"/>
-          <w:sz w:val="24"/>
-          <w:szCs w:val="24"/>
-          <w:lang w:eastAsia="nb-NO"/>
-          <w14:ligatures w14:val="none"/>
-        </w:rPr>
-        <w:lastRenderedPageBreak/>
-        <w:t>Gi en liten introduksjon til brukertestingen, hva er formålet med testen? Hvilke problemer skal testes, hvilke metoder har du brukt for testingen? Testomgivelser, hva skal evalueres av måledata (tid, antall klikk, tilbakemeldinger), hva er tekstoppgavene?</w:t>
-      </w:r>
-      <w:r>
-        <w:rPr>
-          <w:rFonts w:ascii="Arial" w:eastAsia="Times New Roman" w:hAnsi="Arial" w:cs="Arial"/>
-          <w:color w:val="000000"/>
-          <w:kern w:val="0"/>
-          <w:sz w:val="24"/>
-          <w:szCs w:val="24"/>
-          <w:lang w:eastAsia="nb-NO"/>
-          <w14:ligatures w14:val="none"/>
-        </w:rPr>
-        <w:br/>
-      </w:r>
+        <w:t>6. Bruker testing (</w:t>
+      </w:r>
+      <w:proofErr w:type="spellStart"/>
       <w:r>
         <w:rPr>
           <w:rFonts w:ascii="Arial" w:eastAsia="Times New Roman" w:hAnsi="Arial" w:cs="Arial"/>
@@ -3433,6 +5091,60 @@
           <w:bCs/>
           <w:color w:val="000000"/>
           <w:kern w:val="0"/>
+          <w:sz w:val="32"/>
+          <w:szCs w:val="32"/>
+          <w:lang w:eastAsia="nb-NO"/>
+          <w14:ligatures w14:val="none"/>
+        </w:rPr>
+        <w:t>Usability</w:t>
+      </w:r>
+      <w:proofErr w:type="spellEnd"/>
+      <w:r>
+        <w:rPr>
+          <w:rFonts w:ascii="Arial" w:eastAsia="Times New Roman" w:hAnsi="Arial" w:cs="Arial"/>
+          <w:b/>
+          <w:bCs/>
+          <w:color w:val="000000"/>
+          <w:kern w:val="0"/>
+          <w:sz w:val="32"/>
+          <w:szCs w:val="32"/>
+          <w:lang w:eastAsia="nb-NO"/>
+          <w14:ligatures w14:val="none"/>
+        </w:rPr>
+        <w:t xml:space="preserve"> Testing)</w:t>
+      </w:r>
+      <w:r>
+        <w:rPr>
+          <w:rFonts w:ascii="Arial" w:eastAsia="Times New Roman" w:hAnsi="Arial" w:cs="Arial"/>
+          <w:color w:val="000000"/>
+          <w:kern w:val="0"/>
+          <w:sz w:val="24"/>
+          <w:szCs w:val="24"/>
+          <w:lang w:eastAsia="nb-NO"/>
+          <w14:ligatures w14:val="none"/>
+        </w:rPr>
+        <w:br/>
+        <w:t>Gi en liten introduksjon til brukertestingen, hva er formålet med testen? Hvilke problemer skal testes, hvilke metoder har du brukt for testingen? Testomgivelser, hva skal evalueres av måledata (tid, antall klikk, tilbakemeldinger), hva er tekstoppgavene?</w:t>
+      </w:r>
+      <w:r>
+        <w:rPr>
+          <w:rFonts w:ascii="Arial" w:eastAsia="Times New Roman" w:hAnsi="Arial" w:cs="Arial"/>
+          <w:color w:val="000000"/>
+          <w:kern w:val="0"/>
+          <w:sz w:val="24"/>
+          <w:szCs w:val="24"/>
+          <w:lang w:eastAsia="nb-NO"/>
+          <w14:ligatures w14:val="none"/>
+        </w:rPr>
+        <w:br/>
+      </w:r>
+      <w:r>
+        <w:rPr>
+          <w:rFonts w:ascii="Arial" w:eastAsia="Times New Roman" w:hAnsi="Arial" w:cs="Arial"/>
+          <w:b/>
+          <w:bCs/>
+          <w:color w:val="000000"/>
+          <w:kern w:val="0"/>
           <w:sz w:val="28"/>
           <w:szCs w:val="28"/>
           <w:lang w:eastAsia="nb-NO"/>
@@ -3603,7 +5315,26 @@
           <w:sz w:val="24"/>
           <w:szCs w:val="24"/>
         </w:rPr>
-        <w:t>Svendsen, M., Pettersen, P., Heather Ørbeck Eliassen, Krüger, L., Nilssen, T., &amp; Zaheer, N. (2020). </w:t>
+        <w:lastRenderedPageBreak/>
+        <w:t xml:space="preserve">Svendsen, M., Pettersen, P., Heather Ørbeck Eliassen, Krüger, L., Nilssen, T., &amp; </w:t>
+      </w:r>
+      <w:proofErr w:type="spellStart"/>
+      <w:r>
+        <w:rPr>
+          <w:rFonts w:ascii="Arial" w:hAnsi="Arial" w:cs="Arial"/>
+          <w:sz w:val="24"/>
+          <w:szCs w:val="24"/>
+        </w:rPr>
+        <w:t>Zaheer</w:t>
+      </w:r>
+      <w:proofErr w:type="spellEnd"/>
+      <w:r>
+        <w:rPr>
+          <w:rFonts w:ascii="Arial" w:hAnsi="Arial" w:cs="Arial"/>
+          <w:sz w:val="24"/>
+          <w:szCs w:val="24"/>
+        </w:rPr>
+        <w:t>, N. (2020). </w:t>
       </w:r>
       <w:r>
         <w:rPr>
@@ -3639,7 +5370,7 @@
         </w:rPr>
         <w:t xml:space="preserve"> </w:t>
       </w:r>
-      <w:hyperlink r:id="rId9" w:history="1">
+      <w:hyperlink r:id="rId11" w:history="1">
         <w:r>
           <w:rPr>
             <w:rStyle w:val="Hyperkobling"/>
@@ -3707,8 +5438,9 @@
           <w:szCs w:val="24"/>
           <w:lang w:val="en-US"/>
         </w:rPr>
-        <w:t xml:space="preserve"> Hentet fra </w:t>
-      </w:r>
+        <w:t xml:space="preserve"> Hentet </w:t>
+      </w:r>
+      <w:proofErr w:type="spellStart"/>
       <w:r>
         <w:rPr>
           <w:rFonts w:ascii="Arial" w:hAnsi="Arial" w:cs="Arial"/>
@@ -3716,6 +5448,25 @@
           <w:szCs w:val="24"/>
           <w:lang w:val="en-US"/>
         </w:rPr>
+        <w:t>fra</w:t>
+      </w:r>
+      <w:proofErr w:type="spellEnd"/>
+      <w:r>
+        <w:rPr>
+          <w:rFonts w:ascii="Arial" w:hAnsi="Arial" w:cs="Arial"/>
+          <w:sz w:val="24"/>
+          <w:szCs w:val="24"/>
+          <w:lang w:val="en-US"/>
+        </w:rPr>
+        <w:t xml:space="preserve"> </w:t>
+      </w:r>
+      <w:r>
+        <w:rPr>
+          <w:rFonts w:ascii="Arial" w:hAnsi="Arial" w:cs="Arial"/>
+          <w:sz w:val="24"/>
+          <w:szCs w:val="24"/>
+          <w:lang w:val="en-US"/>
+        </w:rPr>
         <w:t>Interaction Design Foundation</w:t>
       </w:r>
       <w:r>
@@ -3727,7 +5478,7 @@
         </w:rPr>
         <w:t xml:space="preserve">: </w:t>
       </w:r>
-      <w:hyperlink r:id="rId10" w:history="1">
+      <w:hyperlink r:id="rId12" w:history="1">
         <w:r>
           <w:rPr>
             <w:rStyle w:val="Hyperkobling"/>
@@ -3793,9 +5544,45 @@
           <w:sz w:val="24"/>
           <w:szCs w:val="24"/>
         </w:rPr>
-        <w:t xml:space="preserve">Hentet fra Exploding Topics: </w:t>
-      </w:r>
-      <w:hyperlink r:id="rId11" w:history="1">
+        <w:t xml:space="preserve">Hentet fra </w:t>
+      </w:r>
+      <w:proofErr w:type="spellStart"/>
+      <w:r>
+        <w:rPr>
+          <w:rFonts w:ascii="Arial" w:hAnsi="Arial" w:cs="Arial"/>
+          <w:sz w:val="24"/>
+          <w:szCs w:val="24"/>
+        </w:rPr>
+        <w:t>Exploding</w:t>
+      </w:r>
+      <w:proofErr w:type="spellEnd"/>
+      <w:r>
+        <w:rPr>
+          <w:rFonts w:ascii="Arial" w:hAnsi="Arial" w:cs="Arial"/>
+          <w:sz w:val="24"/>
+          <w:szCs w:val="24"/>
+        </w:rPr>
+        <w:t xml:space="preserve"> </w:t>
+      </w:r>
+      <w:proofErr w:type="spellStart"/>
+      <w:r>
+        <w:rPr>
+          <w:rFonts w:ascii="Arial" w:hAnsi="Arial" w:cs="Arial"/>
+          <w:sz w:val="24"/>
+          <w:szCs w:val="24"/>
+        </w:rPr>
+        <w:t>Topics</w:t>
+      </w:r>
+      <w:proofErr w:type="spellEnd"/>
+      <w:r>
+        <w:rPr>
+          <w:rFonts w:ascii="Arial" w:hAnsi="Arial" w:cs="Arial"/>
+          <w:sz w:val="24"/>
+          <w:szCs w:val="24"/>
+        </w:rPr>
+        <w:t xml:space="preserve">: </w:t>
+      </w:r>
+      <w:hyperlink r:id="rId13" w:history="1">
         <w:r>
           <w:rPr>
             <w:rStyle w:val="Hyperkobling"/>
@@ -3832,14 +5619,25 @@
         </w:rPr>
         <w:t>‌</w:t>
       </w:r>
+      <w:proofErr w:type="spellStart"/>
       <w:r>
         <w:rPr>
           <w:rFonts w:ascii="Arial" w:hAnsi="Arial" w:cs="Arial"/>
           <w:sz w:val="24"/>
           <w:szCs w:val="24"/>
         </w:rPr>
-        <w:t>Netlab. (2023). </w:t>
-      </w:r>
+        <w:t>Netlab</w:t>
+      </w:r>
+      <w:proofErr w:type="spellEnd"/>
+      <w:r>
+        <w:rPr>
+          <w:rFonts w:ascii="Arial" w:hAnsi="Arial" w:cs="Arial"/>
+          <w:sz w:val="24"/>
+          <w:szCs w:val="24"/>
+        </w:rPr>
+        <w:t>. (2023). </w:t>
+      </w:r>
+      <w:proofErr w:type="spellStart"/>
       <w:r>
         <w:rPr>
           <w:rFonts w:ascii="Arial" w:hAnsi="Arial" w:cs="Arial"/>
@@ -3848,17 +5646,46 @@
           <w:sz w:val="24"/>
           <w:szCs w:val="24"/>
         </w:rPr>
-        <w:t>Responsive webdesign – våre erfaringer og råd</w:t>
-      </w:r>
+        <w:t>Responsive</w:t>
+      </w:r>
+      <w:proofErr w:type="spellEnd"/>
       <w:r>
         <w:rPr>
           <w:rFonts w:ascii="Arial" w:hAnsi="Arial" w:cs="Arial"/>
-          <w:sz w:val="24"/>
-          <w:szCs w:val="24"/>
-        </w:rPr>
-        <w:t xml:space="preserve">. Hentet fra Netlab: </w:t>
-      </w:r>
-      <w:hyperlink r:id="rId12" w:history="1">
+          <w:i/>
+          <w:iCs/>
+          <w:sz w:val="24"/>
+          <w:szCs w:val="24"/>
+        </w:rPr>
+        <w:t xml:space="preserve"> webdesign – våre erfaringer og råd</w:t>
+      </w:r>
+      <w:r>
+        <w:rPr>
+          <w:rFonts w:ascii="Arial" w:hAnsi="Arial" w:cs="Arial"/>
+          <w:sz w:val="24"/>
+          <w:szCs w:val="24"/>
+        </w:rPr>
+        <w:t xml:space="preserve">. Hentet fra </w:t>
+      </w:r>
+      <w:proofErr w:type="spellStart"/>
+      <w:r>
+        <w:rPr>
+          <w:rFonts w:ascii="Arial" w:hAnsi="Arial" w:cs="Arial"/>
+          <w:sz w:val="24"/>
+          <w:szCs w:val="24"/>
+        </w:rPr>
+        <w:t>Netlab</w:t>
+      </w:r>
+      <w:proofErr w:type="spellEnd"/>
+      <w:r>
+        <w:rPr>
+          <w:rFonts w:ascii="Arial" w:hAnsi="Arial" w:cs="Arial"/>
+          <w:sz w:val="24"/>
+          <w:szCs w:val="24"/>
+        </w:rPr>
+        <w:t xml:space="preserve">: </w:t>
+      </w:r>
+      <w:hyperlink r:id="rId14" w:history="1">
         <w:r>
           <w:rPr>
             <w:rStyle w:val="Hyperkobling"/>
@@ -3887,13 +5714,23 @@
           <w:szCs w:val="24"/>
         </w:rPr>
       </w:pPr>
+      <w:proofErr w:type="spellStart"/>
       <w:r>
         <w:rPr>
           <w:rFonts w:ascii="Arial" w:hAnsi="Arial" w:cs="Arial"/>
           <w:sz w:val="24"/>
           <w:szCs w:val="24"/>
         </w:rPr>
-        <w:t xml:space="preserve">Osmo, E. (2023). </w:t>
+        <w:t>Osmo</w:t>
+      </w:r>
+      <w:proofErr w:type="spellEnd"/>
+      <w:r>
+        <w:rPr>
+          <w:rFonts w:ascii="Arial" w:hAnsi="Arial" w:cs="Arial"/>
+          <w:sz w:val="24"/>
+          <w:szCs w:val="24"/>
+        </w:rPr>
+        <w:t xml:space="preserve">, E. (2023). </w:t>
       </w:r>
       <w:r>
         <w:rPr>
@@ -3911,9 +5748,27 @@
           <w:sz w:val="24"/>
           <w:szCs w:val="24"/>
         </w:rPr>
-        <w:t xml:space="preserve">(2023). Hentet fra Increo: </w:t>
-      </w:r>
-      <w:hyperlink r:id="rId13" w:history="1">
+        <w:t xml:space="preserve">(2023). Hentet fra </w:t>
+      </w:r>
+      <w:proofErr w:type="spellStart"/>
+      <w:r>
+        <w:rPr>
+          <w:rFonts w:ascii="Arial" w:hAnsi="Arial" w:cs="Arial"/>
+          <w:sz w:val="24"/>
+          <w:szCs w:val="24"/>
+        </w:rPr>
+        <w:t>Increo</w:t>
+      </w:r>
+      <w:proofErr w:type="spellEnd"/>
+      <w:r>
+        <w:rPr>
+          <w:rFonts w:ascii="Arial" w:hAnsi="Arial" w:cs="Arial"/>
+          <w:sz w:val="24"/>
+          <w:szCs w:val="24"/>
+        </w:rPr>
+        <w:t xml:space="preserve">: </w:t>
+      </w:r>
+      <w:hyperlink r:id="rId15" w:history="1">
         <w:r>
           <w:rPr>
             <w:rStyle w:val="Hyperkobling"/>
@@ -3950,7 +5805,7 @@
         </w:rPr>
         <w:t xml:space="preserve">Hentet fra W3Schools 12.09.2023: </w:t>
       </w:r>
-      <w:hyperlink r:id="rId14" w:history="1">
+      <w:hyperlink r:id="rId16" w:history="1">
         <w:r>
           <w:rPr>
             <w:rStyle w:val="Hyperkobling"/>
@@ -3979,6 +5834,7 @@
           <w:szCs w:val="24"/>
         </w:rPr>
       </w:pPr>
+      <w:proofErr w:type="spellStart"/>
       <w:r>
         <w:rPr>
           <w:rFonts w:ascii="Arial" w:hAnsi="Arial" w:cs="Arial"/>
@@ -3986,8 +5842,17 @@
           <w:szCs w:val="24"/>
           <w:lang w:val="en-US"/>
         </w:rPr>
-        <w:lastRenderedPageBreak/>
-        <w:t xml:space="preserve">Elemuwa, F. (2022). </w:t>
+        <w:t>Elemuwa</w:t>
+      </w:r>
+      <w:proofErr w:type="spellEnd"/>
+      <w:r>
+        <w:rPr>
+          <w:rFonts w:ascii="Arial" w:hAnsi="Arial" w:cs="Arial"/>
+          <w:sz w:val="24"/>
+          <w:szCs w:val="24"/>
+          <w:lang w:val="en-US"/>
+        </w:rPr>
+        <w:t xml:space="preserve">, F. (2022). </w:t>
       </w:r>
       <w:r>
         <w:rPr>
@@ -3998,8 +5863,9 @@
           <w:szCs w:val="24"/>
           <w:lang w:val="en-US"/>
         </w:rPr>
-        <w:t>rem vs em - Everything you need to know</w:t>
-      </w:r>
+        <w:t xml:space="preserve">rem vs </w:t>
+      </w:r>
+      <w:proofErr w:type="spellStart"/>
       <w:r>
         <w:rPr>
           <w:rFonts w:ascii="Arial" w:hAnsi="Arial" w:cs="Arial"/>
@@ -4009,6 +5875,29 @@
           <w:szCs w:val="24"/>
           <w:lang w:val="en-US"/>
         </w:rPr>
+        <w:t>em</w:t>
+      </w:r>
+      <w:proofErr w:type="spellEnd"/>
+      <w:r>
+        <w:rPr>
+          <w:rFonts w:ascii="Arial" w:hAnsi="Arial" w:cs="Arial"/>
+          <w:i/>
+          <w:iCs/>
+          <w:sz w:val="24"/>
+          <w:szCs w:val="24"/>
+          <w:lang w:val="en-US"/>
+        </w:rPr>
+        <w:t xml:space="preserve"> - Everything you need to know</w:t>
+      </w:r>
+      <w:r>
+        <w:rPr>
+          <w:rFonts w:ascii="Arial" w:hAnsi="Arial" w:cs="Arial"/>
+          <w:i/>
+          <w:iCs/>
+          <w:sz w:val="24"/>
+          <w:szCs w:val="24"/>
+          <w:lang w:val="en-US"/>
+        </w:rPr>
         <w:t>.</w:t>
       </w:r>
       <w:r>
@@ -4028,15 +5917,25 @@
         </w:rPr>
         <w:t xml:space="preserve">Hentet fra </w:t>
       </w:r>
+      <w:proofErr w:type="spellStart"/>
       <w:r>
         <w:rPr>
           <w:rFonts w:ascii="Arial" w:hAnsi="Arial" w:cs="Arial"/>
           <w:sz w:val="24"/>
           <w:szCs w:val="24"/>
         </w:rPr>
-        <w:t xml:space="preserve">Refine: </w:t>
-      </w:r>
-      <w:hyperlink r:id="rId15" w:history="1">
+        <w:t>Refine</w:t>
+      </w:r>
+      <w:proofErr w:type="spellEnd"/>
+      <w:r>
+        <w:rPr>
+          <w:rFonts w:ascii="Arial" w:hAnsi="Arial" w:cs="Arial"/>
+          <w:sz w:val="24"/>
+          <w:szCs w:val="24"/>
+        </w:rPr>
+        <w:t xml:space="preserve">: </w:t>
+      </w:r>
+      <w:hyperlink r:id="rId17" w:anchor="introduction" w:history="1">
         <w:r>
           <w:rPr>
             <w:rStyle w:val="Hyperkobling"/>
@@ -4135,6 +6034,7 @@
       </w:r>
     </w:p>
     <w:sectPr>
+      <w:headerReference w:type="default" r:id="rId18"/>
       <w:pgSz w:w="11906" w:h="16838"/>
       <w:pgMar w:top="1440" w:right="1440" w:bottom="1440" w:left="1440" w:header="708" w:footer="708" w:gutter="0"/>
       <w:cols w:space="708"/>
@@ -4142,6 +6042,95 @@
     </w:sectPr>
   </w:body>
 </w:document>
+</file>
+
+<file path=word/endnotes.xml><?xml version="1.0" encoding="utf-8"?>
+<w:endnotes xmlns:wpc="http://schemas.microsoft.com/office/word/2010/wordprocessingCanvas" xmlns:cx="http://schemas.microsoft.com/office/drawing/2014/chartex" xmlns:cx1="http://schemas.microsoft.com/office/drawing/2015/9/8/chartex" xmlns:cx2="http://schemas.microsoft.com/office/drawing/2015/10/21/chartex" xmlns:cx3="http://schemas.microsoft.com/office/drawing/2016/5/9/chartex" xmlns:cx4="http://schemas.microsoft.com/office/drawing/2016/5/10/chartex" xmlns:cx5="http://schemas.microsoft.com/office/drawing/2016/5/11/chartex" xmlns:cx6="http://schemas.microsoft.com/office/drawing/2016/5/12/chartex" xmlns:cx7="http://schemas.microsoft.com/office/drawing/2016/5/13/chartex" xmlns:cx8="http://schemas.microsoft.com/office/drawing/2016/5/14/chartex" xmlns:mc="http://schemas.openxmlformats.org/markup-compatibility/2006" xmlns:aink="http://schemas.microsoft.com/office/drawing/2016/ink" xmlns:am3d="http://schemas.microsoft.com/office/drawing/2017/model3d" xmlns:o="urn:schemas-microsoft-com:office:office" xmlns:oel="http://schemas.microsoft.com/office/2019/extlst" xmlns:r="http://schemas.openxmlformats.org/officeDocument/2006/relationships" xmlns:m="http://schemas.openxmlformats.org/officeDocument/2006/math" xmlns:v="urn:schemas-microsoft-com:vml" xmlns:wp14="http://schemas.microsoft.com/office/word/2010/wordprocessingDrawing" xmlns:wp="http://schemas.openxmlformats.org/drawingml/2006/wordprocessingDrawing" xmlns:w10="urn:schemas-microsoft-com:office:word" xmlns:w="http://schemas.openxmlformats.org/wordprocessingml/2006/main" xmlns:w14="http://schemas.microsoft.com/office/word/2010/wordml" xmlns:w15="http://schemas.microsoft.com/office/word/2012/wordml" xmlns:w16cex="http://schemas.microsoft.com/office/word/2018/wordml/cex" xmlns:w16cid="http://schemas.microsoft.com/office/word/2016/wordml/cid" xmlns:w16="http://schemas.microsoft.com/office/word/2018/wordml" xmlns:w16sdtdh="http://schemas.microsoft.com/office/word/2020/wordml/sdtdatahash" xmlns:w16se="http://schemas.microsoft.com/office/word/2015/wordml/symex" xmlns:wpg="http://schemas.microsoft.com/office/word/2010/wordprocessingGroup" xmlns:wpi="http://schemas.microsoft.com/office/word/2010/wordprocessingInk" xmlns:wne="http://schemas.microsoft.com/office/word/2006/wordml" xmlns:wps="http://schemas.microsoft.com/office/word/2010/wordprocessingShape" mc:Ignorable="w14 w15 w16se w16cid w16 w16cex w16sdtdh wp14">
+  <w:endnote w:type="separator" w:id="-1">
+    <w:p>
+      <w:pPr>
+        <w:spacing w:after="0" w:line="240" w:lineRule="auto"/>
+      </w:pPr>
+      <w:r>
+        <w:separator/>
+      </w:r>
+    </w:p>
+  </w:endnote>
+  <w:endnote w:type="continuationSeparator" w:id="0">
+    <w:p>
+      <w:pPr>
+        <w:spacing w:after="0" w:line="240" w:lineRule="auto"/>
+      </w:pPr>
+      <w:r>
+        <w:continuationSeparator/>
+      </w:r>
+    </w:p>
+  </w:endnote>
+</w:endnotes>
+</file>
+
+<file path=word/footnotes.xml><?xml version="1.0" encoding="utf-8"?>
+<w:footnotes xmlns:wpc="http://schemas.microsoft.com/office/word/2010/wordprocessingCanvas" xmlns:cx="http://schemas.microsoft.com/office/drawing/2014/chartex" xmlns:cx1="http://schemas.microsoft.com/office/drawing/2015/9/8/chartex" xmlns:cx2="http://schemas.microsoft.com/office/drawing/2015/10/21/chartex" xmlns:cx3="http://schemas.microsoft.com/office/drawing/2016/5/9/chartex" xmlns:cx4="http://schemas.microsoft.com/office/drawing/2016/5/10/chartex" xmlns:cx5="http://schemas.microsoft.com/office/drawing/2016/5/11/chartex" xmlns:cx6="http://schemas.microsoft.com/office/drawing/2016/5/12/chartex" xmlns:cx7="http://schemas.microsoft.com/office/drawing/2016/5/13/chartex" xmlns:cx8="http://schemas.microsoft.com/office/drawing/2016/5/14/chartex" xmlns:mc="http://schemas.openxmlformats.org/markup-compatibility/2006" xmlns:aink="http://schemas.microsoft.com/office/drawing/2016/ink" xmlns:am3d="http://schemas.microsoft.com/office/drawing/2017/model3d" xmlns:o="urn:schemas-microsoft-com:office:office" xmlns:oel="http://schemas.microsoft.com/office/2019/extlst" xmlns:r="http://schemas.openxmlformats.org/officeDocument/2006/relationships" xmlns:m="http://schemas.openxmlformats.org/officeDocument/2006/math" xmlns:v="urn:schemas-microsoft-com:vml" xmlns:wp14="http://schemas.microsoft.com/office/word/2010/wordprocessingDrawing" xmlns:wp="http://schemas.openxmlformats.org/drawingml/2006/wordprocessingDrawing" xmlns:w10="urn:schemas-microsoft-com:office:word" xmlns:w="http://schemas.openxmlformats.org/wordprocessingml/2006/main" xmlns:w14="http://schemas.microsoft.com/office/word/2010/wordml" xmlns:w15="http://schemas.microsoft.com/office/word/2012/wordml" xmlns:w16cex="http://schemas.microsoft.com/office/word/2018/wordml/cex" xmlns:w16cid="http://schemas.microsoft.com/office/word/2016/wordml/cid" xmlns:w16="http://schemas.microsoft.com/office/word/2018/wordml" xmlns:w16sdtdh="http://schemas.microsoft.com/office/word/2020/wordml/sdtdatahash" xmlns:w16se="http://schemas.microsoft.com/office/word/2015/wordml/symex" xmlns:wpg="http://schemas.microsoft.com/office/word/2010/wordprocessingGroup" xmlns:wpi="http://schemas.microsoft.com/office/word/2010/wordprocessingInk" xmlns:wne="http://schemas.microsoft.com/office/word/2006/wordml" xmlns:wps="http://schemas.microsoft.com/office/word/2010/wordprocessingShape" mc:Ignorable="w14 w15 w16se w16cid w16 w16cex w16sdtdh wp14">
+  <w:footnote w:type="separator" w:id="-1">
+    <w:p>
+      <w:pPr>
+        <w:spacing w:after="0" w:line="240" w:lineRule="auto"/>
+      </w:pPr>
+      <w:r>
+        <w:separator/>
+      </w:r>
+    </w:p>
+  </w:footnote>
+  <w:footnote w:type="continuationSeparator" w:id="0">
+    <w:p>
+      <w:pPr>
+        <w:spacing w:after="0" w:line="240" w:lineRule="auto"/>
+      </w:pPr>
+      <w:r>
+        <w:continuationSeparator/>
+      </w:r>
+    </w:p>
+  </w:footnote>
+</w:footnotes>
+</file>
+
+<file path=word/header1.xml><?xml version="1.0" encoding="utf-8"?>
+<w:hdr xmlns:wpc="http://schemas.microsoft.com/office/word/2010/wordprocessingCanvas" xmlns:cx="http://schemas.microsoft.com/office/drawing/2014/chartex" xmlns:cx1="http://schemas.microsoft.com/office/drawing/2015/9/8/chartex" xmlns:cx2="http://schemas.microsoft.com/office/drawing/2015/10/21/chartex" xmlns:cx3="http://schemas.microsoft.com/office/drawing/2016/5/9/chartex" xmlns:cx4="http://schemas.microsoft.com/office/drawing/2016/5/10/chartex" xmlns:cx5="http://schemas.microsoft.com/office/drawing/2016/5/11/chartex" xmlns:cx6="http://schemas.microsoft.com/office/drawing/2016/5/12/chartex" xmlns:cx7="http://schemas.microsoft.com/office/drawing/2016/5/13/chartex" xmlns:cx8="http://schemas.microsoft.com/office/drawing/2016/5/14/chartex" xmlns:mc="http://schemas.openxmlformats.org/markup-compatibility/2006" xmlns:aink="http://schemas.microsoft.com/office/drawing/2016/ink" xmlns:am3d="http://schemas.microsoft.com/office/drawing/2017/model3d" xmlns:o="urn:schemas-microsoft-com:office:office" xmlns:oel="http://schemas.microsoft.com/office/2019/extlst" xmlns:r="http://schemas.openxmlformats.org/officeDocument/2006/relationships" xmlns:m="http://schemas.openxmlformats.org/officeDocument/2006/math" xmlns:v="urn:schemas-microsoft-com:vml" xmlns:wp14="http://schemas.microsoft.com/office/word/2010/wordprocessingDrawing" xmlns:wp="http://schemas.openxmlformats.org/drawingml/2006/wordprocessingDrawing" xmlns:w10="urn:schemas-microsoft-com:office:word" xmlns:w="http://schemas.openxmlformats.org/wordprocessingml/2006/main" xmlns:w14="http://schemas.microsoft.com/office/word/2010/wordml" xmlns:w15="http://schemas.microsoft.com/office/word/2012/wordml" xmlns:w16cex="http://schemas.microsoft.com/office/word/2018/wordml/cex" xmlns:w16cid="http://schemas.microsoft.com/office/word/2016/wordml/cid" xmlns:w16="http://schemas.microsoft.com/office/word/2018/wordml" xmlns:w16sdtdh="http://schemas.microsoft.com/office/word/2020/wordml/sdtdatahash" xmlns:w16se="http://schemas.microsoft.com/office/word/2015/wordml/symex" xmlns:wpg="http://schemas.microsoft.com/office/word/2010/wordprocessingGroup" xmlns:wpi="http://schemas.microsoft.com/office/word/2010/wordprocessingInk" xmlns:wne="http://schemas.microsoft.com/office/word/2006/wordml" xmlns:wps="http://schemas.microsoft.com/office/word/2010/wordprocessingShape" mc:Ignorable="w14 w15 w16se w16cid w16 w16cex w16sdtdh wp14">
+  <w:p>
+    <w:pPr>
+      <w:pStyle w:val="Topptekst"/>
+      <w:rPr>
+        <w:lang w:val="nn-NO"/>
+      </w:rPr>
+    </w:pPr>
+    <w:r>
+      <w:rPr>
+        <w:lang w:val="nn-NO"/>
+      </w:rPr>
+      <w:t>Emil Berglund</w:t>
+    </w:r>
+    <w:r>
+      <w:ptab w:relativeTo="margin" w:alignment="center" w:leader="none"/>
+    </w:r>
+    <w:proofErr w:type="spellStart"/>
+    <w:r>
+      <w:t>Oblig</w:t>
+    </w:r>
+    <w:proofErr w:type="spellEnd"/>
+    <w:r>
+      <w:t>. 2</w:t>
+    </w:r>
+    <w:r>
+      <w:ptab w:relativeTo="margin" w:alignment="right" w:leader="none"/>
+    </w:r>
+    <w:r>
+      <w:t>04</w:t>
+    </w:r>
+    <w:r>
+      <w:t>.09.2023</w:t>
+    </w:r>
+  </w:p>
+</w:hdr>
 </file>
 
 <file path=word/numbering.xml><?xml version="1.0" encoding="utf-8"?>
@@ -4899,6 +6888,7 @@
   <w:style w:type="character" w:default="1" w:styleId="Standardskriftforavsnitt">
     <w:name w:val="Default Paragraph Font"/>
     <w:uiPriority w:val="1"/>
+    <w:semiHidden/>
     <w:unhideWhenUsed/>
   </w:style>
   <w:style w:type="table" w:default="1" w:styleId="Vanligtabell">
@@ -4968,6 +6958,62 @@
       <w:sz w:val="24"/>
       <w:szCs w:val="24"/>
     </w:rPr>
+  </w:style>
+  <w:style w:type="character" w:styleId="Fulgthyperkobling">
+    <w:name w:val="FollowedHyperlink"/>
+    <w:basedOn w:val="Standardskriftforavsnitt"/>
+    <w:uiPriority w:val="99"/>
+    <w:semiHidden/>
+    <w:unhideWhenUsed/>
+    <w:rsid w:val="006C0DA2"/>
+    <w:rPr>
+      <w:color w:val="954F72" w:themeColor="followedHyperlink"/>
+      <w:u w:val="single"/>
+    </w:rPr>
+  </w:style>
+  <w:style w:type="paragraph" w:styleId="Topptekst">
+    <w:name w:val="header"/>
+    <w:basedOn w:val="Normal"/>
+    <w:link w:val="TopptekstTegn"/>
+    <w:uiPriority w:val="99"/>
+    <w:unhideWhenUsed/>
+    <w:rsid w:val="003D79F1"/>
+    <w:pPr>
+      <w:tabs>
+        <w:tab w:val="center" w:pos="4513"/>
+        <w:tab w:val="right" w:pos="9026"/>
+      </w:tabs>
+      <w:spacing w:after="0" w:line="240" w:lineRule="auto"/>
+    </w:pPr>
+  </w:style>
+  <w:style w:type="character" w:customStyle="1" w:styleId="TopptekstTegn">
+    <w:name w:val="Topptekst Tegn"/>
+    <w:basedOn w:val="Standardskriftforavsnitt"/>
+    <w:link w:val="Topptekst"/>
+    <w:uiPriority w:val="99"/>
+    <w:rsid w:val="003D79F1"/>
+  </w:style>
+  <w:style w:type="paragraph" w:styleId="Bunntekst">
+    <w:name w:val="footer"/>
+    <w:basedOn w:val="Normal"/>
+    <w:link w:val="BunntekstTegn"/>
+    <w:uiPriority w:val="99"/>
+    <w:unhideWhenUsed/>
+    <w:rsid w:val="003D79F1"/>
+    <w:pPr>
+      <w:tabs>
+        <w:tab w:val="center" w:pos="4513"/>
+        <w:tab w:val="right" w:pos="9026"/>
+      </w:tabs>
+      <w:spacing w:after="0" w:line="240" w:lineRule="auto"/>
+    </w:pPr>
+  </w:style>
+  <w:style w:type="character" w:customStyle="1" w:styleId="BunntekstTegn">
+    <w:name w:val="Bunntekst Tegn"/>
+    <w:basedOn w:val="Standardskriftforavsnitt"/>
+    <w:link w:val="Bunntekst"/>
+    <w:uiPriority w:val="99"/>
+    <w:rsid w:val="003D79F1"/>
   </w:style>
 </w:styles>
 </file>

</xml_diff>

<commit_message>
Fylt på mer i dokumentet
</commit_message>
<xml_diff>
--- a/Oblig_2/Oblig2_EmilBerglund.docx
+++ b/Oblig_2/Oblig2_EmilBerglund.docx
@@ -4074,6 +4074,18 @@
         </w:rPr>
         <w:t>tedene godt.</w:t>
       </w:r>
+      <w:r>
+        <w:rPr>
+          <w:rFonts w:ascii="Arial" w:eastAsia="Times New Roman" w:hAnsi="Arial" w:cs="Arial"/>
+          <w:color w:val="000000"/>
+          <w:kern w:val="0"/>
+          <w:sz w:val="24"/>
+          <w:szCs w:val="24"/>
+          <w:lang w:eastAsia="nb-NO"/>
+          <w14:ligatures w14:val="none"/>
+        </w:rPr>
+        <w:t xml:space="preserve"> </w:t>
+      </w:r>
     </w:p>
     <w:p>
       <w:pPr>
@@ -4088,19 +4100,10 @@
           <w14:ligatures w14:val="none"/>
         </w:rPr>
       </w:pPr>
-      <w:r>
-        <w:rPr>
-          <w:rFonts w:ascii="Arial" w:eastAsia="Times New Roman" w:hAnsi="Arial" w:cs="Arial"/>
-          <w:color w:val="000000"/>
-          <w:kern w:val="0"/>
-          <w:sz w:val="24"/>
-          <w:szCs w:val="24"/>
-          <w:lang w:eastAsia="nb-NO"/>
-          <w14:ligatures w14:val="none"/>
-        </w:rPr>
-        <w:br/>
-      </w:r>
-      <w:r>
+    </w:p>
+    <w:p>
+      <w:pPr>
+        <w:spacing w:line="360" w:lineRule="auto"/>
         <w:rPr>
           <w:rFonts w:ascii="Arial" w:eastAsia="Times New Roman" w:hAnsi="Arial" w:cs="Arial"/>
           <w:b/>
@@ -4112,101 +4115,839 @@
           <w:lang w:eastAsia="nb-NO"/>
           <w14:ligatures w14:val="none"/>
         </w:rPr>
-        <w:t>3.2 Elementer på siden</w:t>
-      </w:r>
-      <w:r>
-        <w:rPr>
-          <w:rFonts w:ascii="Arial" w:eastAsia="Times New Roman" w:hAnsi="Arial" w:cs="Arial"/>
-          <w:color w:val="000000"/>
-          <w:kern w:val="0"/>
-          <w:sz w:val="24"/>
-          <w:szCs w:val="24"/>
-          <w:lang w:eastAsia="nb-NO"/>
-          <w14:ligatures w14:val="none"/>
-        </w:rPr>
-        <w:br/>
-        <w:t xml:space="preserve">Hvilke ulike elementer (produktkort, seksjoner, </w:t>
-      </w:r>
-      <w:proofErr w:type="spellStart"/>
-      <w:r>
-        <w:rPr>
-          <w:rFonts w:ascii="Arial" w:eastAsia="Times New Roman" w:hAnsi="Arial" w:cs="Arial"/>
-          <w:color w:val="000000"/>
-          <w:kern w:val="0"/>
-          <w:sz w:val="24"/>
-          <w:szCs w:val="24"/>
-          <w:lang w:eastAsia="nb-NO"/>
-          <w14:ligatures w14:val="none"/>
-        </w:rPr>
-        <w:t>sliders</w:t>
-      </w:r>
-      <w:proofErr w:type="spellEnd"/>
-      <w:r>
-        <w:rPr>
-          <w:rFonts w:ascii="Arial" w:eastAsia="Times New Roman" w:hAnsi="Arial" w:cs="Arial"/>
-          <w:color w:val="000000"/>
-          <w:kern w:val="0"/>
-          <w:sz w:val="24"/>
-          <w:szCs w:val="24"/>
-          <w:lang w:eastAsia="nb-NO"/>
-          <w14:ligatures w14:val="none"/>
-        </w:rPr>
-        <w:t xml:space="preserve">, filmer, </w:t>
-      </w:r>
-      <w:proofErr w:type="spellStart"/>
-      <w:r>
-        <w:rPr>
-          <w:rFonts w:ascii="Arial" w:eastAsia="Times New Roman" w:hAnsi="Arial" w:cs="Arial"/>
-          <w:color w:val="000000"/>
-          <w:kern w:val="0"/>
-          <w:sz w:val="24"/>
-          <w:szCs w:val="24"/>
-          <w:lang w:eastAsia="nb-NO"/>
-          <w14:ligatures w14:val="none"/>
-        </w:rPr>
-        <w:t>previews</w:t>
-      </w:r>
-      <w:proofErr w:type="spellEnd"/>
-      <w:r>
-        <w:rPr>
-          <w:rFonts w:ascii="Arial" w:eastAsia="Times New Roman" w:hAnsi="Arial" w:cs="Arial"/>
-          <w:color w:val="000000"/>
-          <w:kern w:val="0"/>
-          <w:sz w:val="24"/>
-          <w:szCs w:val="24"/>
-          <w:lang w:eastAsia="nb-NO"/>
-          <w14:ligatures w14:val="none"/>
-        </w:rPr>
-        <w:t xml:space="preserve"> etc..) finnes det på siden og hvordan er de brukt?</w:t>
-      </w:r>
-      <w:r>
-        <w:rPr>
-          <w:rFonts w:ascii="Arial" w:eastAsia="Times New Roman" w:hAnsi="Arial" w:cs="Arial"/>
-          <w:color w:val="000000"/>
-          <w:kern w:val="0"/>
-          <w:sz w:val="24"/>
-          <w:szCs w:val="24"/>
-          <w:lang w:eastAsia="nb-NO"/>
-          <w14:ligatures w14:val="none"/>
-        </w:rPr>
-        <w:t xml:space="preserve"> </w:t>
-      </w:r>
+      </w:pPr>
       <w:r>
         <w:rPr>
           <w:rFonts w:ascii="Arial" w:eastAsia="Times New Roman" w:hAnsi="Arial" w:cs="Arial"/>
           <w:b/>
           <w:bCs/>
-          <w:i/>
-          <w:iCs/>
-          <w:color w:val="000000"/>
-          <w:kern w:val="0"/>
-          <w:sz w:val="24"/>
-          <w:szCs w:val="24"/>
-          <w:u w:val="single"/>
-          <w:lang w:eastAsia="nb-NO"/>
-          <w14:ligatures w14:val="none"/>
-        </w:rPr>
-        <w:t>SAMMENLIKN DE OVER</w:t>
+          <w:color w:val="000000"/>
+          <w:kern w:val="0"/>
+          <w:sz w:val="28"/>
+          <w:szCs w:val="28"/>
+          <w:lang w:eastAsia="nb-NO"/>
+          <w14:ligatures w14:val="none"/>
+        </w:rPr>
+        <w:t>3.2 Elementer på siden</w:t>
+      </w:r>
+    </w:p>
+    <w:p>
+      <w:pPr>
+        <w:spacing w:line="360" w:lineRule="auto"/>
+        <w:rPr>
+          <w:rFonts w:ascii="Arial" w:eastAsia="Times New Roman" w:hAnsi="Arial" w:cs="Arial"/>
+          <w:color w:val="000000"/>
+          <w:kern w:val="0"/>
+          <w:sz w:val="24"/>
+          <w:szCs w:val="24"/>
+          <w:lang w:eastAsia="nb-NO"/>
+          <w14:ligatures w14:val="none"/>
+        </w:rPr>
+      </w:pPr>
+      <w:r>
+        <w:rPr>
+          <w:rFonts w:ascii="Arial" w:eastAsia="Times New Roman" w:hAnsi="Arial" w:cs="Arial"/>
+          <w:color w:val="000000"/>
+          <w:kern w:val="0"/>
+          <w:sz w:val="24"/>
+          <w:szCs w:val="24"/>
+          <w:lang w:eastAsia="nb-NO"/>
+          <w14:ligatures w14:val="none"/>
+        </w:rPr>
+        <w:t>Hvis vi tar utgangpunkt i nettsi</w:t>
+      </w:r>
+      <w:r>
+        <w:rPr>
+          <w:rFonts w:ascii="Arial" w:eastAsia="Times New Roman" w:hAnsi="Arial" w:cs="Arial"/>
+          <w:color w:val="000000"/>
+          <w:kern w:val="0"/>
+          <w:sz w:val="24"/>
+          <w:szCs w:val="24"/>
+          <w:lang w:eastAsia="nb-NO"/>
+          <w14:ligatures w14:val="none"/>
+        </w:rPr>
+        <w:t>den til Nike, så har den flere elementer på startsiden.</w:t>
+      </w:r>
+      <w:r>
+        <w:rPr>
+          <w:rFonts w:ascii="Arial" w:eastAsia="Times New Roman" w:hAnsi="Arial" w:cs="Arial"/>
+          <w:color w:val="000000"/>
+          <w:kern w:val="0"/>
+          <w:sz w:val="24"/>
+          <w:szCs w:val="24"/>
+          <w:lang w:eastAsia="nb-NO"/>
+          <w14:ligatures w14:val="none"/>
+        </w:rPr>
+        <w:t xml:space="preserve"> </w:t>
+      </w:r>
+    </w:p>
+    <w:p>
+      <w:pPr>
+        <w:spacing w:line="360" w:lineRule="auto"/>
+        <w:rPr>
+          <w:rFonts w:ascii="Arial" w:eastAsia="Times New Roman" w:hAnsi="Arial" w:cs="Arial"/>
+          <w:color w:val="000000"/>
+          <w:kern w:val="0"/>
+          <w:sz w:val="24"/>
+          <w:szCs w:val="24"/>
+          <w:lang w:eastAsia="nb-NO"/>
+          <w14:ligatures w14:val="none"/>
+        </w:rPr>
+      </w:pPr>
+      <w:r>
+        <w:rPr>
+          <w:rFonts w:ascii="Arial" w:eastAsia="Times New Roman" w:hAnsi="Arial" w:cs="Arial"/>
+          <w:color w:val="000000"/>
+          <w:kern w:val="0"/>
+          <w:sz w:val="24"/>
+          <w:szCs w:val="24"/>
+          <w:lang w:eastAsia="nb-NO"/>
+          <w14:ligatures w14:val="none"/>
+        </w:rPr>
+        <w:lastRenderedPageBreak/>
+        <w:t xml:space="preserve">På toppen finner vi navigasjonsbar </w:t>
+      </w:r>
+      <w:r>
+        <w:rPr>
+          <w:rFonts w:ascii="Arial" w:eastAsia="Times New Roman" w:hAnsi="Arial" w:cs="Arial"/>
+          <w:color w:val="000000"/>
+          <w:kern w:val="0"/>
+          <w:sz w:val="24"/>
+          <w:szCs w:val="24"/>
+          <w:lang w:eastAsia="nb-NO"/>
+          <w14:ligatures w14:val="none"/>
+        </w:rPr>
+        <w:t>og et interaktivt felt. Det interaktive feltet har</w:t>
+      </w:r>
+      <w:r>
+        <w:rPr>
+          <w:rFonts w:ascii="Arial" w:eastAsia="Times New Roman" w:hAnsi="Arial" w:cs="Arial"/>
+          <w:color w:val="000000"/>
+          <w:kern w:val="0"/>
+          <w:sz w:val="24"/>
+          <w:szCs w:val="24"/>
+          <w:lang w:eastAsia="nb-NO"/>
+          <w14:ligatures w14:val="none"/>
+        </w:rPr>
+        <w:t xml:space="preserve"> </w:t>
+      </w:r>
+      <w:r>
+        <w:rPr>
+          <w:rFonts w:ascii="Arial" w:eastAsia="Times New Roman" w:hAnsi="Arial" w:cs="Arial"/>
+          <w:color w:val="000000"/>
+          <w:kern w:val="0"/>
+          <w:sz w:val="24"/>
+          <w:szCs w:val="24"/>
+          <w:lang w:eastAsia="nb-NO"/>
+          <w14:ligatures w14:val="none"/>
+        </w:rPr>
+        <w:t xml:space="preserve">«Logg på», </w:t>
+      </w:r>
+      <w:r>
+        <w:rPr>
+          <w:rFonts w:ascii="Arial" w:eastAsia="Times New Roman" w:hAnsi="Arial" w:cs="Arial"/>
+          <w:color w:val="000000"/>
+          <w:kern w:val="0"/>
+          <w:sz w:val="24"/>
+          <w:szCs w:val="24"/>
+          <w:lang w:eastAsia="nb-NO"/>
+          <w14:ligatures w14:val="none"/>
+        </w:rPr>
+        <w:t>«</w:t>
+      </w:r>
+      <w:proofErr w:type="spellStart"/>
+      <w:r>
+        <w:rPr>
+          <w:rFonts w:ascii="Arial" w:eastAsia="Times New Roman" w:hAnsi="Arial" w:cs="Arial"/>
+          <w:color w:val="000000"/>
+          <w:kern w:val="0"/>
+          <w:sz w:val="24"/>
+          <w:szCs w:val="24"/>
+          <w:lang w:eastAsia="nb-NO"/>
+          <w14:ligatures w14:val="none"/>
+        </w:rPr>
+        <w:t>Join</w:t>
+      </w:r>
+      <w:proofErr w:type="spellEnd"/>
+      <w:r>
+        <w:rPr>
+          <w:rFonts w:ascii="Arial" w:eastAsia="Times New Roman" w:hAnsi="Arial" w:cs="Arial"/>
+          <w:color w:val="000000"/>
+          <w:kern w:val="0"/>
+          <w:sz w:val="24"/>
+          <w:szCs w:val="24"/>
+          <w:lang w:eastAsia="nb-NO"/>
+          <w14:ligatures w14:val="none"/>
+        </w:rPr>
+        <w:t xml:space="preserve"> </w:t>
+      </w:r>
+      <w:proofErr w:type="spellStart"/>
+      <w:r>
+        <w:rPr>
+          <w:rFonts w:ascii="Arial" w:eastAsia="Times New Roman" w:hAnsi="Arial" w:cs="Arial"/>
+          <w:color w:val="000000"/>
+          <w:kern w:val="0"/>
+          <w:sz w:val="24"/>
+          <w:szCs w:val="24"/>
+          <w:lang w:eastAsia="nb-NO"/>
+          <w14:ligatures w14:val="none"/>
+        </w:rPr>
+        <w:t>Us</w:t>
+      </w:r>
+      <w:proofErr w:type="spellEnd"/>
+      <w:r>
+        <w:rPr>
+          <w:rFonts w:ascii="Arial" w:eastAsia="Times New Roman" w:hAnsi="Arial" w:cs="Arial"/>
+          <w:color w:val="000000"/>
+          <w:kern w:val="0"/>
+          <w:sz w:val="24"/>
+          <w:szCs w:val="24"/>
+          <w:lang w:eastAsia="nb-NO"/>
+          <w14:ligatures w14:val="none"/>
+        </w:rPr>
+        <w:t>», «Hjelp» og «Finn butikk» knapper</w:t>
+      </w:r>
+      <w:r>
+        <w:rPr>
+          <w:rFonts w:ascii="Arial" w:eastAsia="Times New Roman" w:hAnsi="Arial" w:cs="Arial"/>
+          <w:color w:val="000000"/>
+          <w:kern w:val="0"/>
+          <w:sz w:val="24"/>
+          <w:szCs w:val="24"/>
+          <w:lang w:eastAsia="nb-NO"/>
+          <w14:ligatures w14:val="none"/>
+        </w:rPr>
+        <w:t xml:space="preserve"> i tillegg til en snarvei til Nike </w:t>
+      </w:r>
+      <w:r>
+        <w:rPr>
+          <w:rFonts w:ascii="Arial" w:eastAsia="Times New Roman" w:hAnsi="Arial" w:cs="Arial"/>
+          <w:color w:val="000000"/>
+          <w:kern w:val="0"/>
+          <w:sz w:val="24"/>
+          <w:szCs w:val="24"/>
+          <w:lang w:eastAsia="nb-NO"/>
+          <w14:ligatures w14:val="none"/>
+        </w:rPr>
+        <w:t>sin</w:t>
+      </w:r>
+      <w:r>
+        <w:rPr>
+          <w:rFonts w:ascii="Arial" w:eastAsia="Times New Roman" w:hAnsi="Arial" w:cs="Arial"/>
+          <w:color w:val="000000"/>
+          <w:kern w:val="0"/>
+          <w:sz w:val="24"/>
+          <w:szCs w:val="24"/>
+          <w:lang w:eastAsia="nb-NO"/>
+          <w14:ligatures w14:val="none"/>
+        </w:rPr>
+        <w:t xml:space="preserve"> «Jordan»</w:t>
+      </w:r>
+      <w:r>
+        <w:rPr>
+          <w:rFonts w:ascii="Arial" w:eastAsia="Times New Roman" w:hAnsi="Arial" w:cs="Arial"/>
+          <w:color w:val="000000"/>
+          <w:kern w:val="0"/>
+          <w:sz w:val="24"/>
+          <w:szCs w:val="24"/>
+          <w:lang w:eastAsia="nb-NO"/>
+          <w14:ligatures w14:val="none"/>
+        </w:rPr>
+        <w:t xml:space="preserve"> kolleksjon. Like under dette feltet finner man </w:t>
+      </w:r>
+      <w:r>
+        <w:rPr>
+          <w:rFonts w:ascii="Arial" w:eastAsia="Times New Roman" w:hAnsi="Arial" w:cs="Arial"/>
+          <w:color w:val="000000"/>
+          <w:kern w:val="0"/>
+          <w:sz w:val="24"/>
+          <w:szCs w:val="24"/>
+          <w:lang w:eastAsia="nb-NO"/>
+          <w14:ligatures w14:val="none"/>
+        </w:rPr>
+        <w:t xml:space="preserve">selve navigasjonsbaren. Her har man en logo, som fungerer </w:t>
+      </w:r>
+      <w:r>
+        <w:rPr>
+          <w:rFonts w:ascii="Arial" w:eastAsia="Times New Roman" w:hAnsi="Arial" w:cs="Arial"/>
+          <w:color w:val="000000"/>
+          <w:kern w:val="0"/>
+          <w:sz w:val="24"/>
+          <w:szCs w:val="24"/>
+          <w:lang w:eastAsia="nb-NO"/>
+          <w14:ligatures w14:val="none"/>
+        </w:rPr>
+        <w:t xml:space="preserve">som en hjem knapp, i tillegg til hurtigmenyer </w:t>
+      </w:r>
+      <w:r>
+        <w:rPr>
+          <w:rFonts w:ascii="Arial" w:eastAsia="Times New Roman" w:hAnsi="Arial" w:cs="Arial"/>
+          <w:color w:val="000000"/>
+          <w:kern w:val="0"/>
+          <w:sz w:val="24"/>
+          <w:szCs w:val="24"/>
+          <w:lang w:eastAsia="nb-NO"/>
+          <w14:ligatures w14:val="none"/>
+        </w:rPr>
+        <w:t>som brukerne mest bruker. Nav-baren har også et søkefelt</w:t>
+      </w:r>
+      <w:r>
+        <w:rPr>
+          <w:rFonts w:ascii="Arial" w:eastAsia="Times New Roman" w:hAnsi="Arial" w:cs="Arial"/>
+          <w:color w:val="000000"/>
+          <w:kern w:val="0"/>
+          <w:sz w:val="24"/>
+          <w:szCs w:val="24"/>
+          <w:lang w:eastAsia="nb-NO"/>
+          <w14:ligatures w14:val="none"/>
+        </w:rPr>
+        <w:t>, som fungerer bra. Til slutt har man handlekurven, og favoritter for de som er logget på.</w:t>
+      </w:r>
+    </w:p>
+    <w:p>
+      <w:pPr>
+        <w:spacing w:line="360" w:lineRule="auto"/>
+        <w:rPr>
+          <w:rFonts w:ascii="Arial" w:eastAsia="Times New Roman" w:hAnsi="Arial" w:cs="Arial"/>
+          <w:color w:val="000000"/>
+          <w:kern w:val="0"/>
+          <w:sz w:val="24"/>
+          <w:szCs w:val="24"/>
+          <w:lang w:eastAsia="nb-NO"/>
+          <w14:ligatures w14:val="none"/>
+        </w:rPr>
+      </w:pPr>
+      <w:r>
+        <w:rPr>
+          <w:rFonts w:ascii="Arial" w:eastAsia="Times New Roman" w:hAnsi="Arial" w:cs="Arial"/>
+          <w:color w:val="000000"/>
+          <w:kern w:val="0"/>
+          <w:sz w:val="24"/>
+          <w:szCs w:val="24"/>
+          <w:lang w:eastAsia="nb-NO"/>
+          <w14:ligatures w14:val="none"/>
+        </w:rPr>
+        <w:t>Rett under navigasjonsbaren ser vi en film</w:t>
+      </w:r>
+      <w:r>
+        <w:rPr>
+          <w:rFonts w:ascii="Arial" w:eastAsia="Times New Roman" w:hAnsi="Arial" w:cs="Arial"/>
+          <w:color w:val="000000"/>
+          <w:kern w:val="0"/>
+          <w:sz w:val="24"/>
+          <w:szCs w:val="24"/>
+          <w:lang w:eastAsia="nb-NO"/>
+          <w14:ligatures w14:val="none"/>
+        </w:rPr>
+        <w:t xml:space="preserve"> som</w:t>
+      </w:r>
+      <w:r>
+        <w:rPr>
+          <w:rFonts w:ascii="Arial" w:eastAsia="Times New Roman" w:hAnsi="Arial" w:cs="Arial"/>
+          <w:color w:val="000000"/>
+          <w:kern w:val="0"/>
+          <w:sz w:val="24"/>
+          <w:szCs w:val="24"/>
+          <w:lang w:eastAsia="nb-NO"/>
+          <w14:ligatures w14:val="none"/>
+        </w:rPr>
+        <w:t xml:space="preserve"> viser noe av hva Nike har å tilby. Videoen viser med andre ord de ulike stilene Nike </w:t>
+      </w:r>
+      <w:r>
+        <w:rPr>
+          <w:rFonts w:ascii="Arial" w:eastAsia="Times New Roman" w:hAnsi="Arial" w:cs="Arial"/>
+          <w:color w:val="000000"/>
+          <w:kern w:val="0"/>
+          <w:sz w:val="24"/>
+          <w:szCs w:val="24"/>
+          <w:lang w:eastAsia="nb-NO"/>
+          <w14:ligatures w14:val="none"/>
+        </w:rPr>
+        <w:t>tilbyr.</w:t>
+      </w:r>
+      <w:r>
+        <w:rPr>
+          <w:rFonts w:ascii="Arial" w:eastAsia="Times New Roman" w:hAnsi="Arial" w:cs="Arial"/>
+          <w:color w:val="000000"/>
+          <w:kern w:val="0"/>
+          <w:sz w:val="24"/>
+          <w:szCs w:val="24"/>
+          <w:lang w:eastAsia="nb-NO"/>
+          <w14:ligatures w14:val="none"/>
+        </w:rPr>
+        <w:t xml:space="preserve"> </w:t>
+      </w:r>
+      <w:r>
+        <w:rPr>
+          <w:rFonts w:ascii="Arial" w:eastAsia="Times New Roman" w:hAnsi="Arial" w:cs="Arial"/>
+          <w:color w:val="000000"/>
+          <w:kern w:val="0"/>
+          <w:sz w:val="24"/>
+          <w:szCs w:val="24"/>
+          <w:lang w:eastAsia="nb-NO"/>
+          <w14:ligatures w14:val="none"/>
+        </w:rPr>
+        <w:t>Under videoen ser vi</w:t>
+      </w:r>
+      <w:r>
+        <w:rPr>
+          <w:rFonts w:ascii="Arial" w:eastAsia="Times New Roman" w:hAnsi="Arial" w:cs="Arial"/>
+          <w:color w:val="000000"/>
+          <w:kern w:val="0"/>
+          <w:sz w:val="24"/>
+          <w:szCs w:val="24"/>
+          <w:lang w:eastAsia="nb-NO"/>
+          <w14:ligatures w14:val="none"/>
+        </w:rPr>
+        <w:t xml:space="preserve"> stillbilder fra videoen som en form for «</w:t>
+      </w:r>
+      <w:proofErr w:type="spellStart"/>
+      <w:r>
+        <w:rPr>
+          <w:rFonts w:ascii="Arial" w:eastAsia="Times New Roman" w:hAnsi="Arial" w:cs="Arial"/>
+          <w:color w:val="000000"/>
+          <w:kern w:val="0"/>
+          <w:sz w:val="24"/>
+          <w:szCs w:val="24"/>
+          <w:lang w:eastAsia="nb-NO"/>
+          <w14:ligatures w14:val="none"/>
+        </w:rPr>
+        <w:t>recap</w:t>
+      </w:r>
+      <w:proofErr w:type="spellEnd"/>
+      <w:r>
+        <w:rPr>
+          <w:rFonts w:ascii="Arial" w:eastAsia="Times New Roman" w:hAnsi="Arial" w:cs="Arial"/>
+          <w:color w:val="000000"/>
+          <w:kern w:val="0"/>
+          <w:sz w:val="24"/>
+          <w:szCs w:val="24"/>
+          <w:lang w:eastAsia="nb-NO"/>
+          <w14:ligatures w14:val="none"/>
+        </w:rPr>
+        <w:t>», hvor de igjen får frem noe av stilene de har.</w:t>
+      </w:r>
+      <w:r>
+        <w:rPr>
+          <w:rFonts w:ascii="Arial" w:eastAsia="Times New Roman" w:hAnsi="Arial" w:cs="Arial"/>
+          <w:color w:val="000000"/>
+          <w:kern w:val="0"/>
+          <w:sz w:val="24"/>
+          <w:szCs w:val="24"/>
+          <w:lang w:eastAsia="nb-NO"/>
+          <w14:ligatures w14:val="none"/>
+        </w:rPr>
+        <w:t xml:space="preserve"> Videre finner man </w:t>
+      </w:r>
+      <w:r>
+        <w:rPr>
+          <w:rFonts w:ascii="Arial" w:eastAsia="Times New Roman" w:hAnsi="Arial" w:cs="Arial"/>
+          <w:color w:val="000000"/>
+          <w:kern w:val="0"/>
+          <w:sz w:val="24"/>
+          <w:szCs w:val="24"/>
+          <w:lang w:eastAsia="nb-NO"/>
+          <w14:ligatures w14:val="none"/>
+        </w:rPr>
+        <w:t>produktkort</w:t>
+      </w:r>
+      <w:r>
+        <w:rPr>
+          <w:rFonts w:ascii="Arial" w:eastAsia="Times New Roman" w:hAnsi="Arial" w:cs="Arial"/>
+          <w:color w:val="000000"/>
+          <w:kern w:val="0"/>
+          <w:sz w:val="24"/>
+          <w:szCs w:val="24"/>
+          <w:lang w:eastAsia="nb-NO"/>
+          <w14:ligatures w14:val="none"/>
+        </w:rPr>
+        <w:t>-seksjon</w:t>
+      </w:r>
+      <w:r>
+        <w:rPr>
+          <w:rFonts w:ascii="Arial" w:eastAsia="Times New Roman" w:hAnsi="Arial" w:cs="Arial"/>
+          <w:color w:val="000000"/>
+          <w:kern w:val="0"/>
+          <w:sz w:val="24"/>
+          <w:szCs w:val="24"/>
+          <w:lang w:eastAsia="nb-NO"/>
+          <w14:ligatures w14:val="none"/>
+        </w:rPr>
+        <w:t xml:space="preserve"> </w:t>
+      </w:r>
+      <w:r>
+        <w:rPr>
+          <w:rFonts w:ascii="Arial" w:eastAsia="Times New Roman" w:hAnsi="Arial" w:cs="Arial"/>
+          <w:color w:val="000000"/>
+          <w:kern w:val="0"/>
+          <w:sz w:val="24"/>
+          <w:szCs w:val="24"/>
+          <w:lang w:eastAsia="nb-NO"/>
+          <w14:ligatures w14:val="none"/>
+        </w:rPr>
+        <w:t>med «Populært denne uken</w:t>
+      </w:r>
+      <w:r>
+        <w:rPr>
+          <w:rFonts w:ascii="Arial" w:eastAsia="Times New Roman" w:hAnsi="Arial" w:cs="Arial"/>
+          <w:color w:val="000000"/>
+          <w:kern w:val="0"/>
+          <w:sz w:val="24"/>
+          <w:szCs w:val="24"/>
+          <w:lang w:eastAsia="nb-NO"/>
+          <w14:ligatures w14:val="none"/>
+        </w:rPr>
+        <w:t>»</w:t>
+      </w:r>
+      <w:r>
+        <w:rPr>
+          <w:rFonts w:ascii="Arial" w:eastAsia="Times New Roman" w:hAnsi="Arial" w:cs="Arial"/>
+          <w:color w:val="000000"/>
+          <w:kern w:val="0"/>
+          <w:sz w:val="24"/>
+          <w:szCs w:val="24"/>
+          <w:lang w:eastAsia="nb-NO"/>
+          <w14:ligatures w14:val="none"/>
+        </w:rPr>
+        <w:t xml:space="preserve">. På desktop har man ikoner for bla til høyre eller venstre, i tillegg til en </w:t>
+      </w:r>
+      <w:proofErr w:type="spellStart"/>
+      <w:r>
+        <w:rPr>
+          <w:rFonts w:ascii="Arial" w:eastAsia="Times New Roman" w:hAnsi="Arial" w:cs="Arial"/>
+          <w:color w:val="000000"/>
+          <w:kern w:val="0"/>
+          <w:sz w:val="24"/>
+          <w:szCs w:val="24"/>
+          <w:lang w:eastAsia="nb-NO"/>
+          <w14:ligatures w14:val="none"/>
+        </w:rPr>
+        <w:t>slider</w:t>
+      </w:r>
+      <w:proofErr w:type="spellEnd"/>
+      <w:r>
+        <w:rPr>
+          <w:rFonts w:ascii="Arial" w:eastAsia="Times New Roman" w:hAnsi="Arial" w:cs="Arial"/>
+          <w:color w:val="000000"/>
+          <w:kern w:val="0"/>
+          <w:sz w:val="24"/>
+          <w:szCs w:val="24"/>
+          <w:lang w:eastAsia="nb-NO"/>
+          <w14:ligatures w14:val="none"/>
+        </w:rPr>
+        <w:t xml:space="preserve"> </w:t>
+      </w:r>
+      <w:r>
+        <w:rPr>
+          <w:rFonts w:ascii="Arial" w:eastAsia="Times New Roman" w:hAnsi="Arial" w:cs="Arial"/>
+          <w:color w:val="000000"/>
+          <w:kern w:val="0"/>
+          <w:sz w:val="24"/>
+          <w:szCs w:val="24"/>
+          <w:lang w:eastAsia="nb-NO"/>
+          <w14:ligatures w14:val="none"/>
+        </w:rPr>
+        <w:t xml:space="preserve">for å kunne bruke musen til å </w:t>
+      </w:r>
+      <w:r>
+        <w:rPr>
+          <w:rFonts w:ascii="Arial" w:eastAsia="Times New Roman" w:hAnsi="Arial" w:cs="Arial"/>
+          <w:color w:val="000000"/>
+          <w:kern w:val="0"/>
+          <w:sz w:val="24"/>
+          <w:szCs w:val="24"/>
+          <w:lang w:eastAsia="nb-NO"/>
+          <w14:ligatures w14:val="none"/>
+        </w:rPr>
+        <w:t>dra seg til høyre eller venstre.</w:t>
+      </w:r>
+      <w:r>
+        <w:rPr>
+          <w:rFonts w:ascii="Arial" w:eastAsia="Times New Roman" w:hAnsi="Arial" w:cs="Arial"/>
+          <w:color w:val="000000"/>
+          <w:kern w:val="0"/>
+          <w:sz w:val="24"/>
+          <w:szCs w:val="24"/>
+          <w:lang w:eastAsia="nb-NO"/>
+          <w14:ligatures w14:val="none"/>
+        </w:rPr>
+        <w:t xml:space="preserve"> På mobil er det </w:t>
+      </w:r>
+      <w:proofErr w:type="spellStart"/>
+      <w:r>
+        <w:rPr>
+          <w:rFonts w:ascii="Arial" w:eastAsia="Times New Roman" w:hAnsi="Arial" w:cs="Arial"/>
+          <w:color w:val="000000"/>
+          <w:kern w:val="0"/>
+          <w:sz w:val="24"/>
+          <w:szCs w:val="24"/>
+          <w:lang w:eastAsia="nb-NO"/>
+          <w14:ligatures w14:val="none"/>
+        </w:rPr>
+        <w:t>layouten</w:t>
+      </w:r>
+      <w:proofErr w:type="spellEnd"/>
+      <w:r>
+        <w:rPr>
+          <w:rFonts w:ascii="Arial" w:eastAsia="Times New Roman" w:hAnsi="Arial" w:cs="Arial"/>
+          <w:color w:val="000000"/>
+          <w:kern w:val="0"/>
+          <w:sz w:val="24"/>
+          <w:szCs w:val="24"/>
+          <w:lang w:eastAsia="nb-NO"/>
+          <w14:ligatures w14:val="none"/>
+        </w:rPr>
+        <w:t xml:space="preserve"> den samme, men knappene og </w:t>
+      </w:r>
+      <w:proofErr w:type="spellStart"/>
+      <w:r>
+        <w:rPr>
+          <w:rFonts w:ascii="Arial" w:eastAsia="Times New Roman" w:hAnsi="Arial" w:cs="Arial"/>
+          <w:color w:val="000000"/>
+          <w:kern w:val="0"/>
+          <w:sz w:val="24"/>
+          <w:szCs w:val="24"/>
+          <w:lang w:eastAsia="nb-NO"/>
+          <w14:ligatures w14:val="none"/>
+        </w:rPr>
+        <w:t>slideren</w:t>
+      </w:r>
+      <w:proofErr w:type="spellEnd"/>
+      <w:r>
+        <w:rPr>
+          <w:rFonts w:ascii="Arial" w:eastAsia="Times New Roman" w:hAnsi="Arial" w:cs="Arial"/>
+          <w:color w:val="000000"/>
+          <w:kern w:val="0"/>
+          <w:sz w:val="24"/>
+          <w:szCs w:val="24"/>
+          <w:lang w:eastAsia="nb-NO"/>
+          <w14:ligatures w14:val="none"/>
+        </w:rPr>
+        <w:t xml:space="preserve"> er borte, ettersom man heller bruker fingeren til å bla seg bortover.</w:t>
+      </w:r>
+    </w:p>
+    <w:p>
+      <w:pPr>
+        <w:spacing w:line="360" w:lineRule="auto"/>
+        <w:rPr>
+          <w:rFonts w:ascii="Arial" w:eastAsia="Times New Roman" w:hAnsi="Arial" w:cs="Arial"/>
+          <w:color w:val="000000"/>
+          <w:kern w:val="0"/>
+          <w:sz w:val="24"/>
+          <w:szCs w:val="24"/>
+          <w:lang w:eastAsia="nb-NO"/>
+          <w14:ligatures w14:val="none"/>
+        </w:rPr>
+      </w:pPr>
+      <w:r>
+        <w:rPr>
+          <w:rFonts w:ascii="Arial" w:eastAsia="Times New Roman" w:hAnsi="Arial" w:cs="Arial"/>
+          <w:color w:val="000000"/>
+          <w:kern w:val="0"/>
+          <w:sz w:val="24"/>
+          <w:szCs w:val="24"/>
+          <w:lang w:eastAsia="nb-NO"/>
+          <w14:ligatures w14:val="none"/>
+        </w:rPr>
+        <w:t xml:space="preserve">Videre på siden er det en blanding av flere produktkort-seksjoner med </w:t>
+      </w:r>
+      <w:proofErr w:type="spellStart"/>
+      <w:r>
+        <w:rPr>
+          <w:rFonts w:ascii="Arial" w:eastAsia="Times New Roman" w:hAnsi="Arial" w:cs="Arial"/>
+          <w:color w:val="000000"/>
+          <w:kern w:val="0"/>
+          <w:sz w:val="24"/>
+          <w:szCs w:val="24"/>
+          <w:lang w:eastAsia="nb-NO"/>
+          <w14:ligatures w14:val="none"/>
+        </w:rPr>
+        <w:t>slidere</w:t>
+      </w:r>
+      <w:proofErr w:type="spellEnd"/>
+      <w:r>
+        <w:rPr>
+          <w:rFonts w:ascii="Arial" w:eastAsia="Times New Roman" w:hAnsi="Arial" w:cs="Arial"/>
+          <w:color w:val="000000"/>
+          <w:kern w:val="0"/>
+          <w:sz w:val="24"/>
+          <w:szCs w:val="24"/>
+          <w:lang w:eastAsia="nb-NO"/>
+          <w14:ligatures w14:val="none"/>
+        </w:rPr>
+        <w:t>, men også</w:t>
+      </w:r>
+      <w:r>
+        <w:rPr>
+          <w:rFonts w:ascii="Arial" w:eastAsia="Times New Roman" w:hAnsi="Arial" w:cs="Arial"/>
+          <w:color w:val="000000"/>
+          <w:kern w:val="0"/>
+          <w:sz w:val="24"/>
+          <w:szCs w:val="24"/>
+          <w:lang w:eastAsia="nb-NO"/>
+          <w14:ligatures w14:val="none"/>
+        </w:rPr>
+        <w:t xml:space="preserve"> noen som bare fyller skjermen</w:t>
+      </w:r>
+      <w:r>
+        <w:rPr>
+          <w:rFonts w:ascii="Arial" w:eastAsia="Times New Roman" w:hAnsi="Arial" w:cs="Arial"/>
+          <w:color w:val="000000"/>
+          <w:kern w:val="0"/>
+          <w:sz w:val="24"/>
+          <w:szCs w:val="24"/>
+          <w:lang w:eastAsia="nb-NO"/>
+          <w14:ligatures w14:val="none"/>
+        </w:rPr>
+        <w:t xml:space="preserve">. </w:t>
+      </w:r>
+      <w:r>
+        <w:rPr>
+          <w:rFonts w:ascii="Arial" w:eastAsia="Times New Roman" w:hAnsi="Arial" w:cs="Arial"/>
+          <w:color w:val="000000"/>
+          <w:kern w:val="0"/>
+          <w:sz w:val="24"/>
+          <w:szCs w:val="24"/>
+          <w:lang w:eastAsia="nb-NO"/>
+          <w14:ligatures w14:val="none"/>
+        </w:rPr>
+        <w:t>De har blant annet tre stillbilder med knapper på som sender deg til «Dame», «Herre» eller «Barn»-</w:t>
+      </w:r>
+      <w:r>
+        <w:rPr>
+          <w:rFonts w:ascii="Arial" w:eastAsia="Times New Roman" w:hAnsi="Arial" w:cs="Arial"/>
+          <w:color w:val="000000"/>
+          <w:kern w:val="0"/>
+          <w:sz w:val="24"/>
+          <w:szCs w:val="24"/>
+          <w:lang w:eastAsia="nb-NO"/>
+          <w14:ligatures w14:val="none"/>
+        </w:rPr>
+        <w:t>avdelingen</w:t>
+      </w:r>
+      <w:r>
+        <w:rPr>
+          <w:rFonts w:ascii="Arial" w:eastAsia="Times New Roman" w:hAnsi="Arial" w:cs="Arial"/>
+          <w:color w:val="000000"/>
+          <w:kern w:val="0"/>
+          <w:sz w:val="24"/>
+          <w:szCs w:val="24"/>
+          <w:lang w:eastAsia="nb-NO"/>
+          <w14:ligatures w14:val="none"/>
+        </w:rPr>
+        <w:t xml:space="preserve">. </w:t>
+      </w:r>
+    </w:p>
+    <w:p>
+      <w:pPr>
+        <w:spacing w:line="360" w:lineRule="auto"/>
+        <w:rPr>
+          <w:rFonts w:ascii="Arial" w:eastAsia="Times New Roman" w:hAnsi="Arial" w:cs="Arial"/>
+          <w:color w:val="000000"/>
+          <w:kern w:val="0"/>
+          <w:sz w:val="24"/>
+          <w:szCs w:val="24"/>
+          <w:lang w:eastAsia="nb-NO"/>
+          <w14:ligatures w14:val="none"/>
+        </w:rPr>
+      </w:pPr>
+      <w:r>
+        <w:rPr>
+          <w:rFonts w:ascii="Arial" w:eastAsia="Times New Roman" w:hAnsi="Arial" w:cs="Arial"/>
+          <w:color w:val="000000"/>
+          <w:kern w:val="0"/>
+          <w:sz w:val="24"/>
+          <w:szCs w:val="24"/>
+          <w:lang w:eastAsia="nb-NO"/>
+          <w14:ligatures w14:val="none"/>
+        </w:rPr>
+        <w:t xml:space="preserve">Nike er flinke til å utnytte plassen og vise fram det de har, både ved bruk av videoen sin, men også </w:t>
+      </w:r>
+      <w:r>
+        <w:rPr>
+          <w:rFonts w:ascii="Arial" w:eastAsia="Times New Roman" w:hAnsi="Arial" w:cs="Arial"/>
+          <w:color w:val="000000"/>
+          <w:kern w:val="0"/>
+          <w:sz w:val="24"/>
+          <w:szCs w:val="24"/>
+          <w:lang w:eastAsia="nb-NO"/>
+          <w14:ligatures w14:val="none"/>
+        </w:rPr>
+        <w:t xml:space="preserve">ved bruk av de ulike </w:t>
+      </w:r>
+      <w:proofErr w:type="spellStart"/>
+      <w:r>
+        <w:rPr>
+          <w:rFonts w:ascii="Arial" w:eastAsia="Times New Roman" w:hAnsi="Arial" w:cs="Arial"/>
+          <w:color w:val="000000"/>
+          <w:kern w:val="0"/>
+          <w:sz w:val="24"/>
+          <w:szCs w:val="24"/>
+          <w:lang w:eastAsia="nb-NO"/>
+          <w14:ligatures w14:val="none"/>
+        </w:rPr>
+        <w:t>sliderne</w:t>
+      </w:r>
+      <w:proofErr w:type="spellEnd"/>
+      <w:r>
+        <w:rPr>
+          <w:rFonts w:ascii="Arial" w:eastAsia="Times New Roman" w:hAnsi="Arial" w:cs="Arial"/>
+          <w:color w:val="000000"/>
+          <w:kern w:val="0"/>
+          <w:sz w:val="24"/>
+          <w:szCs w:val="24"/>
+          <w:lang w:eastAsia="nb-NO"/>
+          <w14:ligatures w14:val="none"/>
+        </w:rPr>
+        <w:t>, som igjen viser brukeren hva som finnes. Ettersom også Nike ikke bare selger sko, viser de ofte fram hele stiler</w:t>
+      </w:r>
+      <w:r>
+        <w:rPr>
+          <w:rFonts w:ascii="Arial" w:eastAsia="Times New Roman" w:hAnsi="Arial" w:cs="Arial"/>
+          <w:color w:val="000000"/>
+          <w:kern w:val="0"/>
+          <w:sz w:val="24"/>
+          <w:szCs w:val="24"/>
+          <w:lang w:eastAsia="nb-NO"/>
+          <w14:ligatures w14:val="none"/>
+        </w:rPr>
+        <w:t xml:space="preserve"> som gjør det lettere for brukerne å se for seg situasjonen selv.</w:t>
+      </w:r>
+      <w:r>
+        <w:rPr>
+          <w:rFonts w:ascii="Arial" w:eastAsia="Times New Roman" w:hAnsi="Arial" w:cs="Arial"/>
+          <w:color w:val="000000"/>
+          <w:kern w:val="0"/>
+          <w:sz w:val="24"/>
+          <w:szCs w:val="24"/>
+          <w:lang w:eastAsia="nb-NO"/>
+          <w14:ligatures w14:val="none"/>
+        </w:rPr>
+        <w:t xml:space="preserve"> I tillegg er de ulike elementene store, som gjør de </w:t>
+      </w:r>
+      <w:r>
+        <w:rPr>
+          <w:rFonts w:ascii="Arial" w:eastAsia="Times New Roman" w:hAnsi="Arial" w:cs="Arial"/>
+          <w:color w:val="000000"/>
+          <w:kern w:val="0"/>
+          <w:sz w:val="24"/>
+          <w:szCs w:val="24"/>
+          <w:lang w:eastAsia="nb-NO"/>
+          <w14:ligatures w14:val="none"/>
+        </w:rPr>
+        <w:t>veldig brukervennlige, men gjør det også lettere for brukeren å faktisk se alt som er på bildet</w:t>
+      </w:r>
+      <w:r>
+        <w:rPr>
+          <w:rFonts w:ascii="Arial" w:eastAsia="Times New Roman" w:hAnsi="Arial" w:cs="Arial"/>
+          <w:color w:val="000000"/>
+          <w:kern w:val="0"/>
+          <w:sz w:val="24"/>
+          <w:szCs w:val="24"/>
+          <w:lang w:eastAsia="nb-NO"/>
+          <w14:ligatures w14:val="none"/>
+        </w:rPr>
+        <w:t xml:space="preserve">, eller videoen. </w:t>
       </w:r>
       <w:r>
         <w:rPr>
@@ -4220,7 +4961,10 @@
         </w:rPr>
         <w:br/>
       </w:r>
-      <w:r>
+    </w:p>
+    <w:p>
+      <w:pPr>
+        <w:spacing w:line="360" w:lineRule="auto"/>
         <w:rPr>
           <w:rFonts w:ascii="Arial" w:eastAsia="Times New Roman" w:hAnsi="Arial" w:cs="Arial"/>
           <w:b/>
@@ -4232,6 +4976,19 @@
           <w:lang w:eastAsia="nb-NO"/>
           <w14:ligatures w14:val="none"/>
         </w:rPr>
+      </w:pPr>
+      <w:r>
+        <w:rPr>
+          <w:rFonts w:ascii="Arial" w:eastAsia="Times New Roman" w:hAnsi="Arial" w:cs="Arial"/>
+          <w:b/>
+          <w:bCs/>
+          <w:color w:val="000000"/>
+          <w:kern w:val="0"/>
+          <w:sz w:val="28"/>
+          <w:szCs w:val="28"/>
+          <w:lang w:eastAsia="nb-NO"/>
+          <w14:ligatures w14:val="none"/>
+        </w:rPr>
         <w:t>3.3 Navigasjon</w:t>
       </w:r>
     </w:p>
@@ -4258,71 +5015,239 @@
           <w:lang w:eastAsia="nb-NO"/>
           <w14:ligatures w14:val="none"/>
         </w:rPr>
+        <w:t>Hvis vi igjen tar utgangspunkt i Nike sitt nettsted</w:t>
+      </w:r>
+      <w:r>
+        <w:rPr>
+          <w:rFonts w:ascii="Arial" w:eastAsia="Times New Roman" w:hAnsi="Arial" w:cs="Arial"/>
+          <w:color w:val="000000"/>
+          <w:kern w:val="0"/>
+          <w:sz w:val="24"/>
+          <w:szCs w:val="24"/>
+          <w:lang w:eastAsia="nb-NO"/>
+          <w14:ligatures w14:val="none"/>
+        </w:rPr>
+        <w:t xml:space="preserve"> s</w:t>
+      </w:r>
+      <w:r>
+        <w:rPr>
+          <w:rFonts w:ascii="Arial" w:eastAsia="Times New Roman" w:hAnsi="Arial" w:cs="Arial"/>
+          <w:color w:val="000000"/>
+          <w:kern w:val="0"/>
+          <w:sz w:val="24"/>
+          <w:szCs w:val="24"/>
+          <w:lang w:eastAsia="nb-NO"/>
+          <w14:ligatures w14:val="none"/>
+        </w:rPr>
+        <w:t xml:space="preserve">å er </w:t>
+      </w:r>
+      <w:r>
+        <w:rPr>
+          <w:rFonts w:ascii="Arial" w:eastAsia="Times New Roman" w:hAnsi="Arial" w:cs="Arial"/>
+          <w:color w:val="000000"/>
+          <w:kern w:val="0"/>
+          <w:sz w:val="24"/>
+          <w:szCs w:val="24"/>
+          <w:lang w:eastAsia="nb-NO"/>
+          <w14:ligatures w14:val="none"/>
+        </w:rPr>
+        <w:t>de</w:t>
+      </w:r>
+      <w:r>
+        <w:rPr>
+          <w:rFonts w:ascii="Arial" w:eastAsia="Times New Roman" w:hAnsi="Arial" w:cs="Arial"/>
+          <w:color w:val="000000"/>
+          <w:kern w:val="0"/>
+          <w:sz w:val="24"/>
+          <w:szCs w:val="24"/>
+          <w:lang w:eastAsia="nb-NO"/>
+          <w14:ligatures w14:val="none"/>
+        </w:rPr>
+        <w:t xml:space="preserve"> gode på navigasjon. </w:t>
+      </w:r>
+      <w:r>
+        <w:rPr>
+          <w:rFonts w:ascii="Arial" w:eastAsia="Times New Roman" w:hAnsi="Arial" w:cs="Arial"/>
+          <w:color w:val="000000"/>
+          <w:kern w:val="0"/>
+          <w:sz w:val="24"/>
+          <w:szCs w:val="24"/>
+          <w:lang w:eastAsia="nb-NO"/>
+          <w14:ligatures w14:val="none"/>
+        </w:rPr>
+        <w:t>På desktop</w:t>
+      </w:r>
+      <w:r>
+        <w:rPr>
+          <w:rFonts w:ascii="Arial" w:eastAsia="Times New Roman" w:hAnsi="Arial" w:cs="Arial"/>
+          <w:color w:val="000000"/>
+          <w:kern w:val="0"/>
+          <w:sz w:val="24"/>
+          <w:szCs w:val="24"/>
+          <w:lang w:eastAsia="nb-NO"/>
+          <w14:ligatures w14:val="none"/>
+        </w:rPr>
+        <w:t xml:space="preserve"> har</w:t>
+      </w:r>
+      <w:r>
+        <w:rPr>
+          <w:rFonts w:ascii="Arial" w:eastAsia="Times New Roman" w:hAnsi="Arial" w:cs="Arial"/>
+          <w:color w:val="000000"/>
+          <w:kern w:val="0"/>
+          <w:sz w:val="24"/>
+          <w:szCs w:val="24"/>
+          <w:lang w:eastAsia="nb-NO"/>
+          <w14:ligatures w14:val="none"/>
+        </w:rPr>
+        <w:t xml:space="preserve"> de</w:t>
+      </w:r>
+      <w:r>
+        <w:rPr>
+          <w:rFonts w:ascii="Arial" w:eastAsia="Times New Roman" w:hAnsi="Arial" w:cs="Arial"/>
+          <w:color w:val="000000"/>
+          <w:kern w:val="0"/>
+          <w:sz w:val="24"/>
+          <w:szCs w:val="24"/>
+          <w:lang w:eastAsia="nb-NO"/>
+          <w14:ligatures w14:val="none"/>
+        </w:rPr>
+        <w:t xml:space="preserve"> et </w:t>
+      </w:r>
+      <w:r>
+        <w:rPr>
+          <w:rFonts w:ascii="Arial" w:eastAsia="Times New Roman" w:hAnsi="Arial" w:cs="Arial"/>
+          <w:color w:val="000000"/>
+          <w:kern w:val="0"/>
+          <w:sz w:val="24"/>
+          <w:szCs w:val="24"/>
+          <w:lang w:eastAsia="nb-NO"/>
+          <w14:ligatures w14:val="none"/>
+        </w:rPr>
+        <w:t>velfungerende</w:t>
+      </w:r>
+      <w:r>
+        <w:rPr>
+          <w:rFonts w:ascii="Arial" w:eastAsia="Times New Roman" w:hAnsi="Arial" w:cs="Arial"/>
+          <w:color w:val="000000"/>
+          <w:kern w:val="0"/>
+          <w:sz w:val="24"/>
+          <w:szCs w:val="24"/>
+          <w:lang w:eastAsia="nb-NO"/>
+          <w14:ligatures w14:val="none"/>
+        </w:rPr>
+        <w:t xml:space="preserve"> søkesystem</w:t>
+      </w:r>
+      <w:r>
+        <w:rPr>
+          <w:rFonts w:ascii="Arial" w:eastAsia="Times New Roman" w:hAnsi="Arial" w:cs="Arial"/>
+          <w:color w:val="000000"/>
+          <w:kern w:val="0"/>
+          <w:sz w:val="24"/>
+          <w:szCs w:val="24"/>
+          <w:lang w:eastAsia="nb-NO"/>
+          <w14:ligatures w14:val="none"/>
+        </w:rPr>
+        <w:t xml:space="preserve"> i tillegg til oversiktlige </w:t>
+      </w:r>
+      <w:proofErr w:type="spellStart"/>
+      <w:r>
+        <w:rPr>
+          <w:rFonts w:ascii="Arial" w:eastAsia="Times New Roman" w:hAnsi="Arial" w:cs="Arial"/>
+          <w:color w:val="000000"/>
+          <w:kern w:val="0"/>
+          <w:sz w:val="24"/>
+          <w:szCs w:val="24"/>
+          <w:lang w:eastAsia="nb-NO"/>
+          <w14:ligatures w14:val="none"/>
+        </w:rPr>
+        <w:t>megamenyer</w:t>
+      </w:r>
+      <w:proofErr w:type="spellEnd"/>
+      <w:r>
+        <w:rPr>
+          <w:rFonts w:ascii="Arial" w:eastAsia="Times New Roman" w:hAnsi="Arial" w:cs="Arial"/>
+          <w:color w:val="000000"/>
+          <w:kern w:val="0"/>
+          <w:sz w:val="24"/>
+          <w:szCs w:val="24"/>
+          <w:lang w:eastAsia="nb-NO"/>
+          <w14:ligatures w14:val="none"/>
+        </w:rPr>
+        <w:t xml:space="preserve">. På mobil har </w:t>
+      </w:r>
+      <w:r>
+        <w:rPr>
+          <w:rFonts w:ascii="Arial" w:eastAsia="Times New Roman" w:hAnsi="Arial" w:cs="Arial"/>
+          <w:color w:val="000000"/>
+          <w:kern w:val="0"/>
+          <w:sz w:val="24"/>
+          <w:szCs w:val="24"/>
+          <w:lang w:eastAsia="nb-NO"/>
+          <w14:ligatures w14:val="none"/>
+        </w:rPr>
+        <w:t xml:space="preserve">de </w:t>
+      </w:r>
+      <w:r>
+        <w:rPr>
+          <w:rFonts w:ascii="Arial" w:eastAsia="Times New Roman" w:hAnsi="Arial" w:cs="Arial"/>
+          <w:color w:val="000000"/>
+          <w:kern w:val="0"/>
+          <w:sz w:val="24"/>
+          <w:szCs w:val="24"/>
+          <w:lang w:eastAsia="nb-NO"/>
+          <w14:ligatures w14:val="none"/>
+        </w:rPr>
+        <w:t xml:space="preserve">gjort om søkefeltet til et ikon, og menyene er lagt </w:t>
+      </w:r>
+      <w:r>
+        <w:rPr>
+          <w:rFonts w:ascii="Arial" w:eastAsia="Times New Roman" w:hAnsi="Arial" w:cs="Arial"/>
+          <w:color w:val="000000"/>
+          <w:kern w:val="0"/>
+          <w:sz w:val="24"/>
+          <w:szCs w:val="24"/>
+          <w:lang w:eastAsia="nb-NO"/>
+          <w14:ligatures w14:val="none"/>
+        </w:rPr>
+        <w:t xml:space="preserve">til en egen knapp hvor de kommer opp som sidemenyer. </w:t>
+      </w:r>
+      <w:r>
+        <w:rPr>
+          <w:rFonts w:ascii="Arial" w:eastAsia="Times New Roman" w:hAnsi="Arial" w:cs="Arial"/>
+          <w:color w:val="000000"/>
+          <w:kern w:val="0"/>
+          <w:sz w:val="24"/>
+          <w:szCs w:val="24"/>
+          <w:lang w:eastAsia="nb-NO"/>
+          <w14:ligatures w14:val="none"/>
+        </w:rPr>
+        <w:t>Selv om menyene er store på desktop og «lange» på mobil, er de godt strukturert og lett å finne fram.</w:t>
+      </w:r>
+    </w:p>
+    <w:p>
+      <w:pPr>
+        <w:spacing w:line="360" w:lineRule="auto"/>
+        <w:rPr>
+          <w:rFonts w:ascii="Arial" w:eastAsia="Times New Roman" w:hAnsi="Arial" w:cs="Arial"/>
+          <w:color w:val="000000"/>
+          <w:kern w:val="0"/>
+          <w:sz w:val="24"/>
+          <w:szCs w:val="24"/>
+          <w:lang w:eastAsia="nb-NO"/>
+          <w14:ligatures w14:val="none"/>
+        </w:rPr>
+      </w:pPr>
+      <w:r>
+        <w:rPr>
+          <w:rFonts w:ascii="Arial" w:eastAsia="Times New Roman" w:hAnsi="Arial" w:cs="Arial"/>
+          <w:color w:val="000000"/>
+          <w:kern w:val="0"/>
+          <w:sz w:val="24"/>
+          <w:szCs w:val="24"/>
+          <w:lang w:eastAsia="nb-NO"/>
+          <w14:ligatures w14:val="none"/>
+        </w:rPr>
         <w:lastRenderedPageBreak/>
-        <w:t xml:space="preserve">Hvordan navigasjon er det på siden? Hvordan fungerer denne, er det lett å finne frem? Funker søkesystemet? Finnes det et søkesystem? Er det en </w:t>
-      </w:r>
-      <w:proofErr w:type="spellStart"/>
-      <w:r>
-        <w:rPr>
-          <w:rFonts w:ascii="Arial" w:eastAsia="Times New Roman" w:hAnsi="Arial" w:cs="Arial"/>
-          <w:color w:val="000000"/>
-          <w:kern w:val="0"/>
-          <w:sz w:val="24"/>
-          <w:szCs w:val="24"/>
-          <w:lang w:eastAsia="nb-NO"/>
-          <w14:ligatures w14:val="none"/>
-        </w:rPr>
-        <w:t>megameny</w:t>
-      </w:r>
-      <w:proofErr w:type="spellEnd"/>
-      <w:r>
-        <w:rPr>
-          <w:rFonts w:ascii="Arial" w:eastAsia="Times New Roman" w:hAnsi="Arial" w:cs="Arial"/>
-          <w:color w:val="000000"/>
-          <w:kern w:val="0"/>
-          <w:sz w:val="24"/>
-          <w:szCs w:val="24"/>
-          <w:lang w:eastAsia="nb-NO"/>
-          <w14:ligatures w14:val="none"/>
-        </w:rPr>
-        <w:t xml:space="preserve">, sidemeny, toppmeny eller en </w:t>
-      </w:r>
-      <w:proofErr w:type="spellStart"/>
-      <w:r>
-        <w:rPr>
-          <w:rFonts w:ascii="Arial" w:eastAsia="Times New Roman" w:hAnsi="Arial" w:cs="Arial"/>
-          <w:color w:val="000000"/>
-          <w:kern w:val="0"/>
-          <w:sz w:val="24"/>
-          <w:szCs w:val="24"/>
-          <w:lang w:eastAsia="nb-NO"/>
-          <w14:ligatures w14:val="none"/>
-        </w:rPr>
-        <w:t>kombo</w:t>
-      </w:r>
-      <w:proofErr w:type="spellEnd"/>
-      <w:r>
-        <w:rPr>
-          <w:rFonts w:ascii="Arial" w:eastAsia="Times New Roman" w:hAnsi="Arial" w:cs="Arial"/>
-          <w:color w:val="000000"/>
-          <w:kern w:val="0"/>
-          <w:sz w:val="24"/>
-          <w:szCs w:val="24"/>
-          <w:lang w:eastAsia="nb-NO"/>
-          <w14:ligatures w14:val="none"/>
-        </w:rPr>
-        <w:t>?</w:t>
-      </w:r>
-      <w:r>
-        <w:rPr>
-          <w:rFonts w:ascii="Arial" w:eastAsia="Times New Roman" w:hAnsi="Arial" w:cs="Arial"/>
-          <w:color w:val="000000"/>
-          <w:kern w:val="0"/>
-          <w:sz w:val="24"/>
-          <w:szCs w:val="24"/>
-          <w:lang w:eastAsia="nb-NO"/>
-          <w14:ligatures w14:val="none"/>
-        </w:rPr>
         <w:br/>
       </w:r>
       <w:r>
@@ -5344,7 +6269,6 @@
           <w:sz w:val="24"/>
           <w:szCs w:val="24"/>
         </w:rPr>
-        <w:lastRenderedPageBreak/>
         <w:t xml:space="preserve">Svendsen, M., Pettersen, P., Heather Ørbeck Eliassen, Krüger, L., Nilssen, T., &amp; </w:t>
       </w:r>
       <w:proofErr w:type="spellStart"/>
@@ -5381,7 +6305,16 @@
           <w:sz w:val="24"/>
           <w:szCs w:val="24"/>
         </w:rPr>
-        <w:t xml:space="preserve"> Hentet </w:t>
+        <w:t xml:space="preserve"> </w:t>
+      </w:r>
+      <w:r>
+        <w:rPr>
+          <w:rFonts w:ascii="Arial" w:hAnsi="Arial" w:cs="Arial"/>
+          <w:sz w:val="24"/>
+          <w:szCs w:val="24"/>
+        </w:rPr>
+        <w:lastRenderedPageBreak/>
+        <w:t xml:space="preserve">Hentet </w:t>
       </w:r>
       <w:r>
         <w:rPr>

</xml_diff>

<commit_message>
Begynt på forklaring av wireframes
</commit_message>
<xml_diff>
--- a/Oblig_2/Oblig2_EmilBerglund.docx
+++ b/Oblig_2/Oblig2_EmilBerglund.docx
@@ -4499,10 +4499,12 @@
         <w:spacing w:line="360" w:lineRule="auto"/>
         <w:rPr>
           <w:rFonts w:ascii="Arial" w:eastAsia="Times New Roman" w:hAnsi="Arial" w:cs="Arial"/>
-          <w:color w:val="000000"/>
-          <w:kern w:val="0"/>
-          <w:sz w:val="24"/>
-          <w:szCs w:val="24"/>
+          <w:b/>
+          <w:bCs/>
+          <w:color w:val="000000"/>
+          <w:kern w:val="0"/>
+          <w:sz w:val="28"/>
+          <w:szCs w:val="28"/>
           <w:lang w:eastAsia="nb-NO"/>
           <w14:ligatures w14:val="none"/>
         </w:rPr>
@@ -4560,45 +4562,486 @@
         </w:rPr>
         <w:t>4.1 Wireframe</w:t>
       </w:r>
-      <w:r>
-        <w:rPr>
-          <w:rFonts w:ascii="Arial" w:eastAsia="Times New Roman" w:hAnsi="Arial" w:cs="Arial"/>
-          <w:color w:val="000000"/>
-          <w:kern w:val="0"/>
-          <w:sz w:val="24"/>
-          <w:szCs w:val="24"/>
-          <w:lang w:eastAsia="nb-NO"/>
-          <w14:ligatures w14:val="none"/>
-        </w:rPr>
-        <w:br/>
-        <w:t>Her skal du presentere screenshots av wireframene og en liten forklaring til hver av de, hvorfor ble de som de er. Hvilke funn og resultater har påvirket utformingen? Eks:</w:t>
-      </w:r>
-      <w:r>
-        <w:rPr>
-          <w:rFonts w:ascii="Arial" w:eastAsia="Times New Roman" w:hAnsi="Arial" w:cs="Arial"/>
-          <w:color w:val="000000"/>
-          <w:kern w:val="0"/>
-          <w:sz w:val="24"/>
-          <w:szCs w:val="24"/>
-          <w:lang w:eastAsia="nb-NO"/>
-          <w14:ligatures w14:val="none"/>
-        </w:rPr>
-        <w:br/>
-      </w:r>
-      <w:r>
+    </w:p>
+    <w:p>
+      <w:pPr>
+        <w:spacing w:line="360" w:lineRule="auto"/>
+        <w:rPr>
+          <w:rFonts w:ascii="Arial" w:eastAsia="Times New Roman" w:hAnsi="Arial" w:cs="Arial"/>
+          <w:color w:val="000000"/>
+          <w:kern w:val="0"/>
+          <w:sz w:val="28"/>
+          <w:szCs w:val="28"/>
+          <w:lang w:eastAsia="nb-NO"/>
+          <w14:ligatures w14:val="none"/>
+        </w:rPr>
+      </w:pPr>
+      <w:r>
+        <w:rPr>
+          <w:rFonts w:ascii="Arial" w:eastAsia="Times New Roman" w:hAnsi="Arial" w:cs="Arial"/>
+          <w:color w:val="000000"/>
+          <w:kern w:val="0"/>
+          <w:sz w:val="28"/>
+          <w:szCs w:val="28"/>
+          <w:lang w:eastAsia="nb-NO"/>
+          <w14:ligatures w14:val="none"/>
+        </w:rPr>
+        <w:t>Wireframe for forside på mobil</w:t>
+      </w:r>
+      <w:r>
+        <w:rPr>
+          <w:rFonts w:ascii="Arial" w:eastAsia="Times New Roman" w:hAnsi="Arial" w:cs="Arial"/>
+          <w:color w:val="000000"/>
+          <w:kern w:val="0"/>
+          <w:sz w:val="28"/>
+          <w:szCs w:val="28"/>
+          <w:lang w:eastAsia="nb-NO"/>
+          <w14:ligatures w14:val="none"/>
+        </w:rPr>
+        <w:t xml:space="preserve"> (1/3)</w:t>
+      </w:r>
+      <w:r>
+        <w:rPr>
+          <w:rFonts w:ascii="Arial" w:eastAsia="Times New Roman" w:hAnsi="Arial" w:cs="Arial"/>
+          <w:color w:val="000000"/>
+          <w:kern w:val="0"/>
+          <w:sz w:val="28"/>
+          <w:szCs w:val="28"/>
+          <w:lang w:eastAsia="nb-NO"/>
+          <w14:ligatures w14:val="none"/>
+        </w:rPr>
+        <w:t>:</w:t>
+      </w:r>
+    </w:p>
+    <w:p>
+      <w:pPr>
+        <w:spacing w:line="360" w:lineRule="auto"/>
+        <w:rPr>
+          <w:rFonts w:ascii="Arial" w:eastAsia="Times New Roman" w:hAnsi="Arial" w:cs="Arial"/>
+          <w:color w:val="000000"/>
+          <w:kern w:val="0"/>
+          <w:sz w:val="24"/>
+          <w:szCs w:val="24"/>
+          <w:lang w:eastAsia="nb-NO"/>
+          <w14:ligatures w14:val="none"/>
+        </w:rPr>
+      </w:pPr>
+      <w:r>
+        <w:rPr>
+          <w:rFonts w:ascii="Arial" w:eastAsia="Times New Roman" w:hAnsi="Arial" w:cs="Arial"/>
+          <w:noProof/>
+          <w:color w:val="000000"/>
+          <w:kern w:val="0"/>
+          <w:sz w:val="28"/>
+          <w:szCs w:val="28"/>
+          <w:lang w:eastAsia="nb-NO"/>
+          <w14:ligatures w14:val="none"/>
+        </w:rPr>
+        <w:drawing>
+          <wp:anchor distT="0" distB="0" distL="114300" distR="114300" simplePos="0" relativeHeight="251658240" behindDoc="1" locked="0" layoutInCell="1" allowOverlap="1" wp14:anchorId="6F836BC2" wp14:editId="7EF1861D">
+            <wp:simplePos x="0" y="0"/>
+            <wp:positionH relativeFrom="column">
+              <wp:posOffset>62230</wp:posOffset>
+            </wp:positionH>
+            <wp:positionV relativeFrom="paragraph">
+              <wp:posOffset>8255</wp:posOffset>
+            </wp:positionV>
+            <wp:extent cx="1242060" cy="7410450"/>
+            <wp:effectExtent l="0" t="0" r="0" b="0"/>
+            <wp:wrapThrough wrapText="bothSides">
+              <wp:wrapPolygon edited="0">
+                <wp:start x="0" y="0"/>
+                <wp:lineTo x="0" y="21544"/>
+                <wp:lineTo x="21202" y="21544"/>
+                <wp:lineTo x="21202" y="0"/>
+                <wp:lineTo x="0" y="0"/>
+              </wp:wrapPolygon>
+            </wp:wrapThrough>
+            <wp:docPr id="1471608494" name="Bilde 1" descr="Et bilde som inneholder tekst, skjermbilde, monokrom, design&#10;&#10;Automatisk generert beskrivelse"/>
+            <wp:cNvGraphicFramePr>
+              <a:graphicFrameLocks xmlns:a="http://schemas.openxmlformats.org/drawingml/2006/main" noChangeAspect="1"/>
+            </wp:cNvGraphicFramePr>
+            <a:graphic xmlns:a="http://schemas.openxmlformats.org/drawingml/2006/main">
+              <a:graphicData uri="http://schemas.openxmlformats.org/drawingml/2006/picture">
+                <pic:pic xmlns:pic="http://schemas.openxmlformats.org/drawingml/2006/picture">
+                  <pic:nvPicPr>
+                    <pic:cNvPr id="1471608494" name="Bilde 1" descr="Et bilde som inneholder tekst, skjermbilde, monokrom, design&#10;&#10;Automatisk generert beskrivelse"/>
+                    <pic:cNvPicPr>
+                      <a:picLocks noChangeAspect="1" noChangeArrowheads="1"/>
+                    </pic:cNvPicPr>
+                  </pic:nvPicPr>
+                  <pic:blipFill>
+                    <a:blip r:embed="rId11" cstate="print">
+                      <a:extLst>
+                        <a:ext uri="{28A0092B-C50C-407E-A947-70E740481C1C}">
+                          <a14:useLocalDpi xmlns:a14="http://schemas.microsoft.com/office/drawing/2010/main" val="0"/>
+                        </a:ext>
+                      </a:extLst>
+                    </a:blip>
+                    <a:srcRect/>
+                    <a:stretch>
+                      <a:fillRect/>
+                    </a:stretch>
+                  </pic:blipFill>
+                  <pic:spPr bwMode="auto">
+                    <a:xfrm>
+                      <a:off x="0" y="0"/>
+                      <a:ext cx="1242060" cy="7410450"/>
+                    </a:xfrm>
+                    <a:prstGeom prst="rect">
+                      <a:avLst/>
+                    </a:prstGeom>
+                    <a:noFill/>
+                    <a:ln>
+                      <a:noFill/>
+                    </a:ln>
+                  </pic:spPr>
+                </pic:pic>
+              </a:graphicData>
+            </a:graphic>
+            <wp14:sizeRelH relativeFrom="margin">
+              <wp14:pctWidth>0</wp14:pctWidth>
+            </wp14:sizeRelH>
+            <wp14:sizeRelV relativeFrom="margin">
+              <wp14:pctHeight>0</wp14:pctHeight>
+            </wp14:sizeRelV>
+          </wp:anchor>
+        </w:drawing>
+      </w:r>
+      <w:r>
+        <w:rPr>
+          <w:rFonts w:ascii="Arial" w:eastAsia="Times New Roman" w:hAnsi="Arial" w:cs="Arial"/>
+          <w:color w:val="000000"/>
+          <w:kern w:val="0"/>
+          <w:sz w:val="24"/>
+          <w:szCs w:val="24"/>
+          <w:lang w:eastAsia="nb-NO"/>
+          <w14:ligatures w14:val="none"/>
+        </w:rPr>
+        <w:t xml:space="preserve">Wireframen til venstre </w:t>
+      </w:r>
+      <w:r>
+        <w:rPr>
+          <w:rFonts w:ascii="Arial" w:eastAsia="Times New Roman" w:hAnsi="Arial" w:cs="Arial"/>
+          <w:color w:val="000000"/>
+          <w:kern w:val="0"/>
+          <w:sz w:val="24"/>
+          <w:szCs w:val="24"/>
+          <w:lang w:eastAsia="nb-NO"/>
+          <w14:ligatures w14:val="none"/>
+        </w:rPr>
+        <w:t>viser til min forside på mobil.</w:t>
+      </w:r>
+      <w:r>
+        <w:rPr>
+          <w:rFonts w:ascii="Arial" w:eastAsia="Times New Roman" w:hAnsi="Arial" w:cs="Arial"/>
+          <w:color w:val="000000"/>
+          <w:kern w:val="0"/>
+          <w:sz w:val="24"/>
+          <w:szCs w:val="24"/>
+          <w:lang w:eastAsia="nb-NO"/>
+          <w14:ligatures w14:val="none"/>
+        </w:rPr>
+        <w:t xml:space="preserve"> Designet er basert på nettstedene jeg hentet inspirasjon fra, men også </w:t>
+      </w:r>
+      <w:r>
+        <w:rPr>
+          <w:rFonts w:ascii="Arial" w:eastAsia="Times New Roman" w:hAnsi="Arial" w:cs="Arial"/>
+          <w:color w:val="000000"/>
+          <w:kern w:val="0"/>
+          <w:sz w:val="24"/>
+          <w:szCs w:val="24"/>
+          <w:lang w:eastAsia="nb-NO"/>
+          <w14:ligatures w14:val="none"/>
+        </w:rPr>
+        <w:t xml:space="preserve">med </w:t>
+      </w:r>
+      <w:r>
+        <w:rPr>
+          <w:rFonts w:ascii="Arial" w:eastAsia="Times New Roman" w:hAnsi="Arial" w:cs="Arial"/>
+          <w:color w:val="000000"/>
+          <w:kern w:val="0"/>
+          <w:sz w:val="24"/>
+          <w:szCs w:val="24"/>
+          <w:lang w:eastAsia="nb-NO"/>
+          <w14:ligatures w14:val="none"/>
+        </w:rPr>
+        <w:t>noen egne vrier</w:t>
+      </w:r>
+      <w:r>
+        <w:rPr>
+          <w:rFonts w:ascii="Arial" w:eastAsia="Times New Roman" w:hAnsi="Arial" w:cs="Arial"/>
+          <w:color w:val="000000"/>
+          <w:kern w:val="0"/>
+          <w:sz w:val="24"/>
+          <w:szCs w:val="24"/>
+          <w:lang w:eastAsia="nb-NO"/>
+          <w14:ligatures w14:val="none"/>
+        </w:rPr>
+        <w:t xml:space="preserve"> så klart. </w:t>
+      </w:r>
+      <w:r>
+        <w:rPr>
+          <w:rFonts w:ascii="Arial" w:eastAsia="Times New Roman" w:hAnsi="Arial" w:cs="Arial"/>
+          <w:color w:val="000000"/>
+          <w:kern w:val="0"/>
+          <w:sz w:val="24"/>
+          <w:szCs w:val="24"/>
+          <w:lang w:eastAsia="nb-NO"/>
+          <w14:ligatures w14:val="none"/>
+        </w:rPr>
+        <w:t>Jeg fant fort ut at store bannere på en landingsside er populært, så jeg valgte derfor å gjøre det samme. Videre syntes jeg også det var veldig greit å kunne bla gjennom noe sko</w:t>
+      </w:r>
+      <w:r>
+        <w:rPr>
+          <w:rFonts w:ascii="Arial" w:eastAsia="Times New Roman" w:hAnsi="Arial" w:cs="Arial"/>
+          <w:color w:val="000000"/>
+          <w:kern w:val="0"/>
+          <w:sz w:val="24"/>
+          <w:szCs w:val="24"/>
+          <w:lang w:eastAsia="nb-NO"/>
+          <w14:ligatures w14:val="none"/>
+        </w:rPr>
+        <w:t>-</w:t>
+      </w:r>
+      <w:r>
+        <w:rPr>
+          <w:rFonts w:ascii="Arial" w:eastAsia="Times New Roman" w:hAnsi="Arial" w:cs="Arial"/>
+          <w:color w:val="000000"/>
+          <w:kern w:val="0"/>
+          <w:sz w:val="24"/>
+          <w:szCs w:val="24"/>
+          <w:lang w:eastAsia="nb-NO"/>
+          <w14:ligatures w14:val="none"/>
+        </w:rPr>
+        <w:t xml:space="preserve">utvalg på hovedsiden, uten å måtte klikke seg til en underside eller velge en kategori. </w:t>
+      </w:r>
+      <w:r>
+        <w:rPr>
+          <w:rFonts w:ascii="Arial" w:eastAsia="Times New Roman" w:hAnsi="Arial" w:cs="Arial"/>
+          <w:color w:val="000000"/>
+          <w:kern w:val="0"/>
+          <w:sz w:val="24"/>
+          <w:szCs w:val="24"/>
+          <w:lang w:eastAsia="nb-NO"/>
+          <w14:ligatures w14:val="none"/>
+        </w:rPr>
+        <w:t>Disse «sliderne» kan også fylles med mye forskjellig. Tilbudsvarer, herresko, damesko, osv.</w:t>
+      </w:r>
+    </w:p>
+    <w:p>
+      <w:pPr>
+        <w:spacing w:line="360" w:lineRule="auto"/>
+        <w:rPr>
+          <w:rFonts w:ascii="Arial" w:eastAsia="Times New Roman" w:hAnsi="Arial" w:cs="Arial"/>
+          <w:color w:val="000000"/>
+          <w:kern w:val="0"/>
+          <w:sz w:val="24"/>
+          <w:szCs w:val="24"/>
+          <w:lang w:eastAsia="nb-NO"/>
+          <w14:ligatures w14:val="none"/>
+        </w:rPr>
+      </w:pPr>
+      <w:r>
+        <w:rPr>
+          <w:rFonts w:ascii="Arial" w:eastAsia="Times New Roman" w:hAnsi="Arial" w:cs="Arial"/>
+          <w:color w:val="000000"/>
+          <w:kern w:val="0"/>
+          <w:sz w:val="24"/>
+          <w:szCs w:val="24"/>
+          <w:lang w:eastAsia="nb-NO"/>
+          <w14:ligatures w14:val="none"/>
+        </w:rPr>
+        <w:t xml:space="preserve">Hovedsiden skulle selvfølgelig også være en form for navigasjonsside, og infoside. Det </w:t>
+      </w:r>
+      <w:r>
+        <w:rPr>
+          <w:rFonts w:ascii="Arial" w:eastAsia="Times New Roman" w:hAnsi="Arial" w:cs="Arial"/>
+          <w:color w:val="000000"/>
+          <w:kern w:val="0"/>
+          <w:sz w:val="24"/>
+          <w:szCs w:val="24"/>
+          <w:lang w:eastAsia="nb-NO"/>
+          <w14:ligatures w14:val="none"/>
+        </w:rPr>
+        <w:t>er</w:t>
+      </w:r>
+      <w:r>
+        <w:rPr>
+          <w:rFonts w:ascii="Arial" w:eastAsia="Times New Roman" w:hAnsi="Arial" w:cs="Arial"/>
+          <w:color w:val="000000"/>
+          <w:kern w:val="0"/>
+          <w:sz w:val="24"/>
+          <w:szCs w:val="24"/>
+          <w:lang w:eastAsia="nb-NO"/>
+          <w14:ligatures w14:val="none"/>
+        </w:rPr>
+        <w:t xml:space="preserve"> derfor også egne knapper </w:t>
+      </w:r>
+      <w:r>
+        <w:rPr>
+          <w:rFonts w:ascii="Arial" w:eastAsia="Times New Roman" w:hAnsi="Arial" w:cs="Arial"/>
+          <w:color w:val="000000"/>
+          <w:kern w:val="0"/>
+          <w:sz w:val="24"/>
+          <w:szCs w:val="24"/>
+          <w:lang w:eastAsia="nb-NO"/>
+          <w14:ligatures w14:val="none"/>
+        </w:rPr>
+        <w:t>utenom selve menyknappen hvor man skal kunne velge for eksempel, herre, dame og barn.</w:t>
+      </w:r>
+      <w:r>
+        <w:rPr>
+          <w:rFonts w:ascii="Arial" w:eastAsia="Times New Roman" w:hAnsi="Arial" w:cs="Arial"/>
+          <w:color w:val="000000"/>
+          <w:kern w:val="0"/>
+          <w:sz w:val="24"/>
+          <w:szCs w:val="24"/>
+          <w:lang w:eastAsia="nb-NO"/>
+          <w14:ligatures w14:val="none"/>
+        </w:rPr>
+        <w:t xml:space="preserve"> I tillegg er det et avbrekk fra sliderne med en</w:t>
+      </w:r>
+      <w:r>
+        <w:rPr>
+          <w:rFonts w:ascii="Arial" w:eastAsia="Times New Roman" w:hAnsi="Arial" w:cs="Arial"/>
+          <w:color w:val="000000"/>
+          <w:kern w:val="0"/>
+          <w:sz w:val="24"/>
+          <w:szCs w:val="24"/>
+          <w:lang w:eastAsia="nb-NO"/>
+          <w14:ligatures w14:val="none"/>
+        </w:rPr>
+        <w:t xml:space="preserve"> medlemsseksjon. Her skal brukeren informeres om hvorfor det lønner seg å være medlem hos Trendywear.</w:t>
+      </w:r>
+    </w:p>
+    <w:p>
+      <w:pPr>
+        <w:spacing w:line="360" w:lineRule="auto"/>
+        <w:rPr>
+          <w:rFonts w:ascii="Arial" w:eastAsia="Times New Roman" w:hAnsi="Arial" w:cs="Arial"/>
+          <w:color w:val="000000"/>
+          <w:kern w:val="0"/>
+          <w:sz w:val="24"/>
+          <w:szCs w:val="24"/>
+          <w:lang w:eastAsia="nb-NO"/>
+          <w14:ligatures w14:val="none"/>
+        </w:rPr>
+      </w:pPr>
+      <w:r>
+        <w:rPr>
+          <w:rFonts w:ascii="Arial" w:eastAsia="Times New Roman" w:hAnsi="Arial" w:cs="Arial"/>
+          <w:color w:val="000000"/>
+          <w:kern w:val="0"/>
+          <w:sz w:val="24"/>
+          <w:szCs w:val="24"/>
+          <w:lang w:eastAsia="nb-NO"/>
+          <w14:ligatures w14:val="none"/>
+        </w:rPr>
+        <w:t>Videre skal brukeren ha tilgang til noen flere slidere, for å eventuelt hente litt inspirasjon</w:t>
+      </w:r>
+      <w:r>
+        <w:rPr>
+          <w:rFonts w:ascii="Arial" w:eastAsia="Times New Roman" w:hAnsi="Arial" w:cs="Arial"/>
+          <w:color w:val="000000"/>
+          <w:kern w:val="0"/>
+          <w:sz w:val="24"/>
+          <w:szCs w:val="24"/>
+          <w:lang w:eastAsia="nb-NO"/>
+          <w14:ligatures w14:val="none"/>
+        </w:rPr>
+        <w:t>, eller bare sjekke utvalget.</w:t>
+      </w:r>
+    </w:p>
+    <w:p>
+      <w:pPr>
+        <w:spacing w:line="360" w:lineRule="auto"/>
+        <w:rPr>
+          <w:rFonts w:ascii="Arial" w:eastAsia="Times New Roman" w:hAnsi="Arial" w:cs="Arial"/>
+          <w:color w:val="000000"/>
+          <w:kern w:val="0"/>
+          <w:sz w:val="24"/>
+          <w:szCs w:val="24"/>
+          <w:lang w:eastAsia="nb-NO"/>
+          <w14:ligatures w14:val="none"/>
+        </w:rPr>
+      </w:pPr>
+      <w:r>
+        <w:rPr>
+          <w:rFonts w:ascii="Arial" w:eastAsia="Times New Roman" w:hAnsi="Arial" w:cs="Arial"/>
+          <w:color w:val="000000"/>
+          <w:kern w:val="0"/>
+          <w:sz w:val="24"/>
+          <w:szCs w:val="24"/>
+          <w:lang w:eastAsia="nb-NO"/>
+          <w14:ligatures w14:val="none"/>
+        </w:rPr>
+        <w:t>Til slutt er det en footer</w:t>
+      </w:r>
+      <w:r>
+        <w:rPr>
+          <w:rFonts w:ascii="Arial" w:eastAsia="Times New Roman" w:hAnsi="Arial" w:cs="Arial"/>
+          <w:color w:val="000000"/>
+          <w:kern w:val="0"/>
+          <w:sz w:val="24"/>
+          <w:szCs w:val="24"/>
+          <w:lang w:eastAsia="nb-NO"/>
+          <w14:ligatures w14:val="none"/>
+        </w:rPr>
+        <w:t xml:space="preserve"> hvor brukeren skal ha tilgang til flere undersider</w:t>
+      </w:r>
+      <w:r>
+        <w:rPr>
+          <w:rFonts w:ascii="Arial" w:eastAsia="Times New Roman" w:hAnsi="Arial" w:cs="Arial"/>
+          <w:color w:val="000000"/>
+          <w:kern w:val="0"/>
+          <w:sz w:val="24"/>
+          <w:szCs w:val="24"/>
+          <w:lang w:eastAsia="nb-NO"/>
+          <w14:ligatures w14:val="none"/>
+        </w:rPr>
+        <w:t xml:space="preserve">, som for eksempel, </w:t>
+      </w:r>
+      <w:r>
+        <w:rPr>
+          <w:rFonts w:ascii="Arial" w:eastAsia="Times New Roman" w:hAnsi="Arial" w:cs="Arial"/>
+          <w:color w:val="000000"/>
+          <w:kern w:val="0"/>
+          <w:sz w:val="24"/>
+          <w:szCs w:val="24"/>
+          <w:lang w:eastAsia="nb-NO"/>
+          <w14:ligatures w14:val="none"/>
+        </w:rPr>
+        <w:t>«om oss», «kundeservice», «medlem», «retur», «levering» osv. Under dette er det også snarveier til eventuelle sosiale medier</w:t>
+      </w:r>
+      <w:r>
+        <w:rPr>
+          <w:rFonts w:ascii="Arial" w:eastAsia="Times New Roman" w:hAnsi="Arial" w:cs="Arial"/>
+          <w:color w:val="000000"/>
+          <w:kern w:val="0"/>
+          <w:sz w:val="24"/>
+          <w:szCs w:val="24"/>
+          <w:lang w:eastAsia="nb-NO"/>
+          <w14:ligatures w14:val="none"/>
+        </w:rPr>
+        <w:t>.</w:t>
+      </w:r>
+    </w:p>
+    <w:p>
+      <w:pPr>
+        <w:spacing w:line="360" w:lineRule="auto"/>
         <w:rPr>
           <w:rFonts w:ascii="Arial" w:eastAsia="Times New Roman" w:hAnsi="Arial" w:cs="Arial"/>
           <w:b/>
           <w:bCs/>
           <w:color w:val="000000"/>
           <w:kern w:val="0"/>
-          <w:sz w:val="24"/>
-          <w:szCs w:val="24"/>
-          <w:lang w:eastAsia="nb-NO"/>
-          <w14:ligatures w14:val="none"/>
-        </w:rPr>
-        <w:t>Forside mobil</w:t>
-      </w:r>
+          <w:sz w:val="32"/>
+          <w:szCs w:val="32"/>
+          <w:lang w:eastAsia="nb-NO"/>
+          <w14:ligatures w14:val="none"/>
+        </w:rPr>
+      </w:pPr>
       <w:r>
         <w:rPr>
           <w:rFonts w:ascii="Arial" w:eastAsia="Times New Roman" w:hAnsi="Arial" w:cs="Arial"/>
@@ -4610,7 +5053,6 @@
           <w14:ligatures w14:val="none"/>
         </w:rPr>
         <w:br/>
-        <w:t>[skjermbilde av forside mobil]</w:t>
       </w:r>
       <w:r>
         <w:rPr>
@@ -4623,72 +5065,133 @@
           <w14:ligatures w14:val="none"/>
         </w:rPr>
         <w:br/>
-        <w:t>Liten forklaring: Lorem ipsum dolor sit amet, consectetur adipiscing elit. In in ex eget arcuullamcorper interdum.</w:t>
-      </w:r>
-      <w:r>
-        <w:rPr>
-          <w:rFonts w:ascii="Arial" w:eastAsia="Times New Roman" w:hAnsi="Arial" w:cs="Arial"/>
-          <w:color w:val="000000"/>
-          <w:kern w:val="0"/>
-          <w:sz w:val="24"/>
-          <w:szCs w:val="24"/>
-          <w:lang w:eastAsia="nb-NO"/>
-          <w14:ligatures w14:val="none"/>
-        </w:rPr>
-        <w:br/>
-      </w:r>
-      <w:r>
+      </w:r>
+    </w:p>
+    <w:p>
+      <w:pPr>
+        <w:spacing w:line="360" w:lineRule="auto"/>
         <w:rPr>
           <w:rFonts w:ascii="Arial" w:eastAsia="Times New Roman" w:hAnsi="Arial" w:cs="Arial"/>
           <w:b/>
           <w:bCs/>
           <w:color w:val="000000"/>
           <w:kern w:val="0"/>
-          <w:sz w:val="24"/>
-          <w:szCs w:val="24"/>
-          <w:lang w:eastAsia="nb-NO"/>
-          <w14:ligatures w14:val="none"/>
-        </w:rPr>
-        <w:t>Forside desktop</w:t>
-      </w:r>
-      <w:r>
-        <w:rPr>
-          <w:rFonts w:ascii="Arial" w:eastAsia="Times New Roman" w:hAnsi="Arial" w:cs="Arial"/>
-          <w:color w:val="000000"/>
-          <w:kern w:val="0"/>
-          <w:sz w:val="24"/>
-          <w:szCs w:val="24"/>
-          <w:lang w:eastAsia="nb-NO"/>
-          <w14:ligatures w14:val="none"/>
-        </w:rPr>
-        <w:br/>
-        <w:t>[skjermbilde av forside desktop]</w:t>
-      </w:r>
-      <w:r>
-        <w:rPr>
-          <w:rFonts w:ascii="Arial" w:eastAsia="Times New Roman" w:hAnsi="Arial" w:cs="Arial"/>
-          <w:color w:val="000000"/>
-          <w:kern w:val="0"/>
-          <w:sz w:val="24"/>
-          <w:szCs w:val="24"/>
-          <w:lang w:eastAsia="nb-NO"/>
-          <w14:ligatures w14:val="none"/>
-        </w:rPr>
-        <w:br/>
-        <w:t>Liten forklaring: Lorem ipsum dolor sit amet, consectetur adipiscing elit. In in ex eget arcuullamcorper interdum.</w:t>
-      </w:r>
-      <w:r>
-        <w:rPr>
-          <w:rFonts w:ascii="Arial" w:eastAsia="Times New Roman" w:hAnsi="Arial" w:cs="Arial"/>
-          <w:color w:val="000000"/>
-          <w:kern w:val="0"/>
-          <w:sz w:val="24"/>
-          <w:szCs w:val="24"/>
-          <w:lang w:eastAsia="nb-NO"/>
-          <w14:ligatures w14:val="none"/>
-        </w:rPr>
-        <w:br/>
-      </w:r>
+          <w:sz w:val="32"/>
+          <w:szCs w:val="32"/>
+          <w:lang w:eastAsia="nb-NO"/>
+          <w14:ligatures w14:val="none"/>
+        </w:rPr>
+      </w:pPr>
+    </w:p>
+    <w:p>
+      <w:pPr>
+        <w:spacing w:line="360" w:lineRule="auto"/>
+        <w:rPr>
+          <w:rFonts w:ascii="Arial" w:eastAsia="Times New Roman" w:hAnsi="Arial" w:cs="Arial"/>
+          <w:b/>
+          <w:bCs/>
+          <w:color w:val="000000"/>
+          <w:kern w:val="0"/>
+          <w:sz w:val="32"/>
+          <w:szCs w:val="32"/>
+          <w:lang w:eastAsia="nb-NO"/>
+          <w14:ligatures w14:val="none"/>
+        </w:rPr>
+      </w:pPr>
+    </w:p>
+    <w:p>
+      <w:pPr>
+        <w:spacing w:line="360" w:lineRule="auto"/>
+        <w:rPr>
+          <w:rFonts w:ascii="Arial" w:eastAsia="Times New Roman" w:hAnsi="Arial" w:cs="Arial"/>
+          <w:b/>
+          <w:bCs/>
+          <w:color w:val="000000"/>
+          <w:kern w:val="0"/>
+          <w:sz w:val="32"/>
+          <w:szCs w:val="32"/>
+          <w:lang w:eastAsia="nb-NO"/>
+          <w14:ligatures w14:val="none"/>
+        </w:rPr>
+      </w:pPr>
+    </w:p>
+    <w:p>
+      <w:pPr>
+        <w:spacing w:line="360" w:lineRule="auto"/>
+        <w:rPr>
+          <w:rFonts w:ascii="Arial" w:eastAsia="Times New Roman" w:hAnsi="Arial" w:cs="Arial"/>
+          <w:b/>
+          <w:bCs/>
+          <w:color w:val="000000"/>
+          <w:kern w:val="0"/>
+          <w:sz w:val="32"/>
+          <w:szCs w:val="32"/>
+          <w:lang w:eastAsia="nb-NO"/>
+          <w14:ligatures w14:val="none"/>
+        </w:rPr>
+      </w:pPr>
+    </w:p>
+    <w:p>
+      <w:pPr>
+        <w:spacing w:line="360" w:lineRule="auto"/>
+        <w:rPr>
+          <w:rFonts w:ascii="Arial" w:eastAsia="Times New Roman" w:hAnsi="Arial" w:cs="Arial"/>
+          <w:b/>
+          <w:bCs/>
+          <w:color w:val="000000"/>
+          <w:kern w:val="0"/>
+          <w:sz w:val="32"/>
+          <w:szCs w:val="32"/>
+          <w:lang w:eastAsia="nb-NO"/>
+          <w14:ligatures w14:val="none"/>
+        </w:rPr>
+      </w:pPr>
+    </w:p>
+    <w:p>
+      <w:pPr>
+        <w:spacing w:line="360" w:lineRule="auto"/>
+        <w:rPr>
+          <w:rFonts w:ascii="Arial" w:eastAsia="Times New Roman" w:hAnsi="Arial" w:cs="Arial"/>
+          <w:b/>
+          <w:bCs/>
+          <w:color w:val="000000"/>
+          <w:kern w:val="0"/>
+          <w:sz w:val="32"/>
+          <w:szCs w:val="32"/>
+          <w:lang w:eastAsia="nb-NO"/>
+          <w14:ligatures w14:val="none"/>
+        </w:rPr>
+      </w:pPr>
+    </w:p>
+    <w:p>
+      <w:pPr>
+        <w:spacing w:line="360" w:lineRule="auto"/>
+        <w:rPr>
+          <w:rFonts w:ascii="Arial" w:eastAsia="Times New Roman" w:hAnsi="Arial" w:cs="Arial"/>
+          <w:b/>
+          <w:bCs/>
+          <w:color w:val="000000"/>
+          <w:kern w:val="0"/>
+          <w:sz w:val="32"/>
+          <w:szCs w:val="32"/>
+          <w:lang w:eastAsia="nb-NO"/>
+          <w14:ligatures w14:val="none"/>
+        </w:rPr>
+      </w:pPr>
+    </w:p>
+    <w:p>
+      <w:pPr>
+        <w:spacing w:line="360" w:lineRule="auto"/>
+        <w:rPr>
+          <w:rFonts w:ascii="Arial" w:eastAsia="Times New Roman" w:hAnsi="Arial" w:cs="Arial"/>
+          <w:color w:val="000000"/>
+          <w:kern w:val="0"/>
+          <w:sz w:val="24"/>
+          <w:szCs w:val="24"/>
+          <w:lang w:eastAsia="nb-NO"/>
+          <w14:ligatures w14:val="none"/>
+        </w:rPr>
+      </w:pPr>
       <w:r>
         <w:rPr>
           <w:rFonts w:ascii="Arial" w:eastAsia="Times New Roman" w:hAnsi="Arial" w:cs="Arial"/>
@@ -4923,34 +5426,25 @@
           <w:sz w:val="24"/>
           <w:szCs w:val="24"/>
         </w:rPr>
+        <w:t xml:space="preserve"> Hentet </w:t>
+      </w:r>
+      <w:r>
+        <w:rPr>
+          <w:rFonts w:ascii="Arial" w:hAnsi="Arial" w:cs="Arial"/>
+          <w:sz w:val="24"/>
+          <w:szCs w:val="24"/>
+        </w:rPr>
+        <w:t>fra NRK:</w:t>
+      </w:r>
+      <w:r>
+        <w:rPr>
+          <w:rFonts w:ascii="Arial" w:hAnsi="Arial" w:cs="Arial"/>
+          <w:sz w:val="24"/>
+          <w:szCs w:val="24"/>
+        </w:rPr>
         <w:t xml:space="preserve"> </w:t>
       </w:r>
-      <w:r>
-        <w:rPr>
-          <w:rFonts w:ascii="Arial" w:hAnsi="Arial" w:cs="Arial"/>
-          <w:sz w:val="24"/>
-          <w:szCs w:val="24"/>
-        </w:rPr>
-        <w:lastRenderedPageBreak/>
-        <w:t xml:space="preserve">Hentet </w:t>
-      </w:r>
-      <w:r>
-        <w:rPr>
-          <w:rFonts w:ascii="Arial" w:hAnsi="Arial" w:cs="Arial"/>
-          <w:sz w:val="24"/>
-          <w:szCs w:val="24"/>
-        </w:rPr>
-        <w:t>fra NRK:</w:t>
-      </w:r>
-      <w:r>
-        <w:rPr>
-          <w:rFonts w:ascii="Arial" w:hAnsi="Arial" w:cs="Arial"/>
-          <w:sz w:val="24"/>
-          <w:szCs w:val="24"/>
-        </w:rPr>
-        <w:t xml:space="preserve"> </w:t>
-      </w:r>
-      <w:hyperlink r:id="rId11" w:history="1">
+      <w:hyperlink r:id="rId12" w:history="1">
         <w:r>
           <w:rPr>
             <w:rStyle w:val="Hyperkobling"/>
@@ -5038,7 +5532,7 @@
         </w:rPr>
         <w:t xml:space="preserve">: </w:t>
       </w:r>
-      <w:hyperlink r:id="rId12" w:history="1">
+      <w:hyperlink r:id="rId13" w:history="1">
         <w:r>
           <w:rPr>
             <w:rStyle w:val="Hyperkobling"/>
@@ -5076,6 +5570,7 @@
           <w:szCs w:val="24"/>
           <w:lang w:val="en-US"/>
         </w:rPr>
+        <w:lastRenderedPageBreak/>
         <w:t>Howarth, J. (2022). </w:t>
       </w:r>
       <w:r>
@@ -5106,7 +5601,7 @@
         </w:rPr>
         <w:t xml:space="preserve">Hentet fra Exploding Topics: </w:t>
       </w:r>
-      <w:hyperlink r:id="rId13" w:history="1">
+      <w:hyperlink r:id="rId14" w:history="1">
         <w:r>
           <w:rPr>
             <w:rStyle w:val="Hyperkobling"/>
@@ -5169,7 +5664,7 @@
         </w:rPr>
         <w:t xml:space="preserve">. Hentet fra Netlab: </w:t>
       </w:r>
-      <w:hyperlink r:id="rId14" w:history="1">
+      <w:hyperlink r:id="rId15" w:history="1">
         <w:r>
           <w:rPr>
             <w:rStyle w:val="Hyperkobling"/>
@@ -5224,7 +5719,7 @@
         </w:rPr>
         <w:t xml:space="preserve">(2023). Hentet fra Increo: </w:t>
       </w:r>
-      <w:hyperlink r:id="rId15" w:history="1">
+      <w:hyperlink r:id="rId16" w:history="1">
         <w:r>
           <w:rPr>
             <w:rStyle w:val="Hyperkobling"/>
@@ -5261,7 +5756,7 @@
         </w:rPr>
         <w:t xml:space="preserve">Hentet fra W3Schools 12.09.2023: </w:t>
       </w:r>
-      <w:hyperlink r:id="rId16" w:history="1">
+      <w:hyperlink r:id="rId17" w:history="1">
         <w:r>
           <w:rPr>
             <w:rStyle w:val="Hyperkobling"/>
@@ -5346,7 +5841,7 @@
         </w:rPr>
         <w:t xml:space="preserve">Refine: </w:t>
       </w:r>
-      <w:hyperlink r:id="rId17" w:anchor="introduction" w:history="1">
+      <w:hyperlink r:id="rId18" w:anchor="introduction" w:history="1">
         <w:r>
           <w:rPr>
             <w:rStyle w:val="Hyperkobling"/>
@@ -5445,7 +5940,7 @@
       </w:r>
     </w:p>
     <w:sectPr>
-      <w:headerReference w:type="default" r:id="rId18"/>
+      <w:headerReference w:type="default" r:id="rId19"/>
       <w:pgSz w:w="11906" w:h="16838"/>
       <w:pgMar w:top="1440" w:right="1440" w:bottom="1440" w:left="1440" w:header="708" w:footer="708" w:gutter="0"/>
       <w:cols w:space="708"/>

</xml_diff>

<commit_message>
Andreas og Benjamin testet mobil
</commit_message>
<xml_diff>
--- a/Oblig_2/Oblig2_EmilBerglund.docx
+++ b/Oblig_2/Oblig2_EmilBerglund.docx
@@ -291,33 +291,7 @@
           <w:lang w:eastAsia="nb-NO"/>
           <w14:ligatures w14:val="none"/>
         </w:rPr>
-        <w:t xml:space="preserve">vil man finne et variert utvalg av sko, inkludert </w:t>
-      </w:r>
-      <w:proofErr w:type="spellStart"/>
-      <w:r>
-        <w:rPr>
-          <w:rFonts w:ascii="Arial" w:eastAsia="Times New Roman" w:hAnsi="Arial" w:cs="Arial"/>
-          <w:color w:val="000000"/>
-          <w:kern w:val="0"/>
-          <w:sz w:val="24"/>
-          <w:szCs w:val="24"/>
-          <w:lang w:eastAsia="nb-NO"/>
-          <w14:ligatures w14:val="none"/>
-        </w:rPr>
-        <w:t>sneakers</w:t>
-      </w:r>
-      <w:proofErr w:type="spellEnd"/>
-      <w:r>
-        <w:rPr>
-          <w:rFonts w:ascii="Arial" w:eastAsia="Times New Roman" w:hAnsi="Arial" w:cs="Arial"/>
-          <w:color w:val="000000"/>
-          <w:kern w:val="0"/>
-          <w:sz w:val="24"/>
-          <w:szCs w:val="24"/>
-          <w:lang w:eastAsia="nb-NO"/>
-          <w14:ligatures w14:val="none"/>
-        </w:rPr>
-        <w:t xml:space="preserve">, </w:t>
+        <w:t xml:space="preserve">vil man finne et variert utvalg av sko, inkludert sneakers, </w:t>
       </w:r>
       <w:r>
         <w:rPr>
@@ -367,7 +341,6 @@
         </w:rPr>
         <w:t xml:space="preserve">inneholde produktbeskrivelser, </w:t>
       </w:r>
-      <w:proofErr w:type="spellStart"/>
       <w:r>
         <w:rPr>
           <w:rFonts w:ascii="Arial" w:eastAsia="Times New Roman" w:hAnsi="Arial" w:cs="Arial"/>
@@ -380,7 +353,6 @@
         </w:rPr>
         <w:t>størrelseguider</w:t>
       </w:r>
-      <w:proofErr w:type="spellEnd"/>
       <w:r>
         <w:rPr>
           <w:rFonts w:ascii="Arial" w:eastAsia="Times New Roman" w:hAnsi="Arial" w:cs="Arial"/>
@@ -1562,7 +1534,6 @@
         </w:rPr>
         <w:t xml:space="preserve"> (</w:t>
       </w:r>
-      <w:proofErr w:type="spellStart"/>
       <w:r>
         <w:rPr>
           <w:rFonts w:ascii="Arial" w:eastAsia="Times New Roman" w:hAnsi="Arial" w:cs="Arial"/>
@@ -1575,7 +1546,6 @@
         </w:rPr>
         <w:t>Interaction</w:t>
       </w:r>
-      <w:proofErr w:type="spellEnd"/>
       <w:r>
         <w:rPr>
           <w:rFonts w:ascii="Arial" w:eastAsia="Times New Roman" w:hAnsi="Arial" w:cs="Arial"/>
@@ -1684,33 +1654,7 @@
           <w:lang w:eastAsia="nb-NO"/>
           <w14:ligatures w14:val="none"/>
         </w:rPr>
-        <w:t xml:space="preserve"> heller </w:t>
-      </w:r>
-      <w:proofErr w:type="gramStart"/>
-      <w:r>
-        <w:rPr>
-          <w:rFonts w:ascii="Arial" w:eastAsia="Times New Roman" w:hAnsi="Arial" w:cs="Arial"/>
-          <w:color w:val="000000"/>
-          <w:kern w:val="0"/>
-          <w:sz w:val="24"/>
-          <w:szCs w:val="24"/>
-          <w:lang w:eastAsia="nb-NO"/>
-          <w14:ligatures w14:val="none"/>
-        </w:rPr>
-        <w:t>fokuserer</w:t>
-      </w:r>
-      <w:proofErr w:type="gramEnd"/>
-      <w:r>
-        <w:rPr>
-          <w:rFonts w:ascii="Arial" w:eastAsia="Times New Roman" w:hAnsi="Arial" w:cs="Arial"/>
-          <w:color w:val="000000"/>
-          <w:kern w:val="0"/>
-          <w:sz w:val="24"/>
-          <w:szCs w:val="24"/>
-          <w:lang w:eastAsia="nb-NO"/>
-          <w14:ligatures w14:val="none"/>
-        </w:rPr>
-        <w:t xml:space="preserve"> på </w:t>
+        <w:t xml:space="preserve"> heller fokuserer på </w:t>
       </w:r>
       <w:r>
         <w:rPr>
@@ -1770,22 +1714,118 @@
           <w:lang w:eastAsia="nb-NO"/>
           <w14:ligatures w14:val="none"/>
         </w:rPr>
-        <w:t xml:space="preserve"> anslått av «</w:t>
-      </w:r>
-      <w:proofErr w:type="spellStart"/>
-      <w:r>
-        <w:rPr>
-          <w:rFonts w:ascii="Arial" w:eastAsia="Times New Roman" w:hAnsi="Arial" w:cs="Arial"/>
-          <w:color w:val="000000"/>
-          <w:kern w:val="0"/>
-          <w:sz w:val="24"/>
-          <w:szCs w:val="24"/>
-          <w:lang w:eastAsia="nb-NO"/>
-          <w14:ligatures w14:val="none"/>
-        </w:rPr>
-        <w:t>Exploding</w:t>
-      </w:r>
-      <w:proofErr w:type="spellEnd"/>
+        <w:t xml:space="preserve"> anslått av «Exploding Topics</w:t>
+      </w:r>
+      <w:r>
+        <w:rPr>
+          <w:rFonts w:ascii="Arial" w:eastAsia="Times New Roman" w:hAnsi="Arial" w:cs="Arial"/>
+          <w:color w:val="000000"/>
+          <w:kern w:val="0"/>
+          <w:sz w:val="24"/>
+          <w:szCs w:val="24"/>
+          <w:lang w:eastAsia="nb-NO"/>
+          <w14:ligatures w14:val="none"/>
+        </w:rPr>
+        <w:t xml:space="preserve">» i august 2023 at over 55% av </w:t>
+      </w:r>
+      <w:r>
+        <w:rPr>
+          <w:rFonts w:ascii="Arial" w:eastAsia="Times New Roman" w:hAnsi="Arial" w:cs="Arial"/>
+          <w:color w:val="000000"/>
+          <w:kern w:val="0"/>
+          <w:sz w:val="24"/>
+          <w:szCs w:val="24"/>
+          <w:lang w:eastAsia="nb-NO"/>
+          <w14:ligatures w14:val="none"/>
+        </w:rPr>
+        <w:t>internettrafikk</w:t>
+      </w:r>
+      <w:r>
+        <w:rPr>
+          <w:rFonts w:ascii="Arial" w:eastAsia="Times New Roman" w:hAnsi="Arial" w:cs="Arial"/>
+          <w:color w:val="000000"/>
+          <w:kern w:val="0"/>
+          <w:sz w:val="24"/>
+          <w:szCs w:val="24"/>
+          <w:lang w:eastAsia="nb-NO"/>
+          <w14:ligatures w14:val="none"/>
+        </w:rPr>
+        <w:t xml:space="preserve"> skjer over mobile enheter, som da inkluderer telefoner (</w:t>
+      </w:r>
+      <w:r>
+        <w:rPr>
+          <w:rFonts w:ascii="Arial" w:eastAsia="Times New Roman" w:hAnsi="Arial" w:cs="Arial"/>
+          <w:color w:val="000000"/>
+          <w:kern w:val="0"/>
+          <w:sz w:val="24"/>
+          <w:szCs w:val="24"/>
+          <w:lang w:eastAsia="nb-NO"/>
+          <w14:ligatures w14:val="none"/>
+        </w:rPr>
+        <w:t>Howarth, 2023)</w:t>
+      </w:r>
+    </w:p>
+    <w:p>
+      <w:pPr>
+        <w:spacing w:line="360" w:lineRule="auto"/>
+        <w:rPr>
+          <w:rFonts w:ascii="Arial" w:eastAsia="Times New Roman" w:hAnsi="Arial" w:cs="Arial"/>
+          <w:color w:val="000000"/>
+          <w:kern w:val="0"/>
+          <w:sz w:val="24"/>
+          <w:szCs w:val="24"/>
+          <w:lang w:eastAsia="nb-NO"/>
+          <w14:ligatures w14:val="none"/>
+        </w:rPr>
+      </w:pPr>
+      <w:r>
+        <w:rPr>
+          <w:rFonts w:ascii="Arial" w:eastAsia="Times New Roman" w:hAnsi="Arial" w:cs="Arial"/>
+          <w:color w:val="000000"/>
+          <w:kern w:val="0"/>
+          <w:sz w:val="24"/>
+          <w:szCs w:val="24"/>
+          <w:lang w:eastAsia="nb-NO"/>
+          <w14:ligatures w14:val="none"/>
+        </w:rPr>
+        <w:t xml:space="preserve">Ved å designe noe med mobile-first blir man også nødt til å prioritere litt mer, enn på en fullverdig desktop side. </w:t>
+      </w:r>
+      <w:r>
+        <w:rPr>
+          <w:rFonts w:ascii="Arial" w:eastAsia="Times New Roman" w:hAnsi="Arial" w:cs="Arial"/>
+          <w:color w:val="000000"/>
+          <w:kern w:val="0"/>
+          <w:sz w:val="24"/>
+          <w:szCs w:val="24"/>
+          <w:lang w:eastAsia="nb-NO"/>
+          <w14:ligatures w14:val="none"/>
+        </w:rPr>
+        <w:t xml:space="preserve">Mye av innholdet må </w:t>
+      </w:r>
+      <w:r>
+        <w:rPr>
+          <w:rFonts w:ascii="Arial" w:eastAsia="Times New Roman" w:hAnsi="Arial" w:cs="Arial"/>
+          <w:color w:val="000000"/>
+          <w:kern w:val="0"/>
+          <w:sz w:val="24"/>
+          <w:szCs w:val="24"/>
+          <w:lang w:eastAsia="nb-NO"/>
+          <w14:ligatures w14:val="none"/>
+        </w:rPr>
+        <w:t xml:space="preserve">flyttes eller «gjemmes» i menyer, for at nettsiden fortsatt skal være brukervennlig og for at </w:t>
+      </w:r>
+      <w:r>
+        <w:rPr>
+          <w:rFonts w:ascii="Arial" w:eastAsia="Times New Roman" w:hAnsi="Arial" w:cs="Arial"/>
+          <w:color w:val="000000"/>
+          <w:kern w:val="0"/>
+          <w:sz w:val="24"/>
+          <w:szCs w:val="24"/>
+          <w:lang w:eastAsia="nb-NO"/>
+          <w14:ligatures w14:val="none"/>
+        </w:rPr>
+        <w:t>alt skal få plass.</w:t>
+      </w:r>
       <w:r>
         <w:rPr>
           <w:rFonts w:ascii="Arial" w:eastAsia="Times New Roman" w:hAnsi="Arial" w:cs="Arial"/>
@@ -1798,81 +1838,65 @@
         </w:rPr>
         <w:t xml:space="preserve"> </w:t>
       </w:r>
-      <w:proofErr w:type="spellStart"/>
-      <w:r>
-        <w:rPr>
-          <w:rFonts w:ascii="Arial" w:eastAsia="Times New Roman" w:hAnsi="Arial" w:cs="Arial"/>
-          <w:color w:val="000000"/>
-          <w:kern w:val="0"/>
-          <w:sz w:val="24"/>
-          <w:szCs w:val="24"/>
-          <w:lang w:eastAsia="nb-NO"/>
-          <w14:ligatures w14:val="none"/>
-        </w:rPr>
-        <w:t>Topics</w:t>
-      </w:r>
-      <w:proofErr w:type="spellEnd"/>
-      <w:r>
-        <w:rPr>
-          <w:rFonts w:ascii="Arial" w:eastAsia="Times New Roman" w:hAnsi="Arial" w:cs="Arial"/>
-          <w:color w:val="000000"/>
-          <w:kern w:val="0"/>
-          <w:sz w:val="24"/>
-          <w:szCs w:val="24"/>
-          <w:lang w:eastAsia="nb-NO"/>
-          <w14:ligatures w14:val="none"/>
-        </w:rPr>
-        <w:t xml:space="preserve">» i august 2023 at over 55% av </w:t>
-      </w:r>
-      <w:r>
-        <w:rPr>
-          <w:rFonts w:ascii="Arial" w:eastAsia="Times New Roman" w:hAnsi="Arial" w:cs="Arial"/>
-          <w:color w:val="000000"/>
-          <w:kern w:val="0"/>
-          <w:sz w:val="24"/>
-          <w:szCs w:val="24"/>
-          <w:lang w:eastAsia="nb-NO"/>
-          <w14:ligatures w14:val="none"/>
-        </w:rPr>
-        <w:t>internettrafikk</w:t>
-      </w:r>
-      <w:r>
-        <w:rPr>
-          <w:rFonts w:ascii="Arial" w:eastAsia="Times New Roman" w:hAnsi="Arial" w:cs="Arial"/>
-          <w:color w:val="000000"/>
-          <w:kern w:val="0"/>
-          <w:sz w:val="24"/>
-          <w:szCs w:val="24"/>
-          <w:lang w:eastAsia="nb-NO"/>
-          <w14:ligatures w14:val="none"/>
-        </w:rPr>
-        <w:t xml:space="preserve"> skjer over mobile enheter, som da inkluderer telefoner (</w:t>
-      </w:r>
-      <w:proofErr w:type="spellStart"/>
-      <w:r>
-        <w:rPr>
-          <w:rFonts w:ascii="Arial" w:eastAsia="Times New Roman" w:hAnsi="Arial" w:cs="Arial"/>
-          <w:color w:val="000000"/>
-          <w:kern w:val="0"/>
-          <w:sz w:val="24"/>
-          <w:szCs w:val="24"/>
-          <w:lang w:eastAsia="nb-NO"/>
-          <w14:ligatures w14:val="none"/>
-        </w:rPr>
-        <w:t>Howarth</w:t>
-      </w:r>
-      <w:proofErr w:type="spellEnd"/>
-      <w:r>
-        <w:rPr>
-          <w:rFonts w:ascii="Arial" w:eastAsia="Times New Roman" w:hAnsi="Arial" w:cs="Arial"/>
-          <w:color w:val="000000"/>
-          <w:kern w:val="0"/>
-          <w:sz w:val="24"/>
-          <w:szCs w:val="24"/>
-          <w:lang w:eastAsia="nb-NO"/>
-          <w14:ligatures w14:val="none"/>
-        </w:rPr>
-        <w:t>, 2023)</w:t>
+      <w:r>
+        <w:rPr>
+          <w:rFonts w:ascii="Arial" w:eastAsia="Times New Roman" w:hAnsi="Arial" w:cs="Arial"/>
+          <w:color w:val="000000"/>
+          <w:kern w:val="0"/>
+          <w:sz w:val="24"/>
+          <w:szCs w:val="24"/>
+          <w:lang w:eastAsia="nb-NO"/>
+          <w14:ligatures w14:val="none"/>
+        </w:rPr>
+        <w:t xml:space="preserve">Her må man derfor plassere ut det som er mest iøynefallende og </w:t>
+      </w:r>
+      <w:r>
+        <w:rPr>
+          <w:rFonts w:ascii="Arial" w:eastAsia="Times New Roman" w:hAnsi="Arial" w:cs="Arial"/>
+          <w:color w:val="000000"/>
+          <w:kern w:val="0"/>
+          <w:sz w:val="24"/>
+          <w:szCs w:val="24"/>
+          <w:lang w:eastAsia="nb-NO"/>
+          <w14:ligatures w14:val="none"/>
+        </w:rPr>
+        <w:t xml:space="preserve">viktig </w:t>
+      </w:r>
+      <w:r>
+        <w:rPr>
+          <w:rFonts w:ascii="Arial" w:eastAsia="Times New Roman" w:hAnsi="Arial" w:cs="Arial"/>
+          <w:color w:val="000000"/>
+          <w:kern w:val="0"/>
+          <w:sz w:val="24"/>
+          <w:szCs w:val="24"/>
+          <w:lang w:eastAsia="nb-NO"/>
+          <w14:ligatures w14:val="none"/>
+        </w:rPr>
+        <w:t>for brukeren</w:t>
+      </w:r>
+      <w:r>
+        <w:rPr>
+          <w:rFonts w:ascii="Arial" w:eastAsia="Times New Roman" w:hAnsi="Arial" w:cs="Arial"/>
+          <w:color w:val="000000"/>
+          <w:kern w:val="0"/>
+          <w:sz w:val="24"/>
+          <w:szCs w:val="24"/>
+          <w:lang w:eastAsia="nb-NO"/>
+          <w14:ligatures w14:val="none"/>
+        </w:rPr>
+        <w:t xml:space="preserve"> (Netlab</w:t>
+      </w:r>
+      <w:r>
+        <w:rPr>
+          <w:rFonts w:ascii="Arial" w:eastAsia="Times New Roman" w:hAnsi="Arial" w:cs="Arial"/>
+          <w:color w:val="000000"/>
+          <w:kern w:val="0"/>
+          <w:sz w:val="24"/>
+          <w:szCs w:val="24"/>
+          <w:lang w:eastAsia="nb-NO"/>
+          <w14:ligatures w14:val="none"/>
+        </w:rPr>
+        <w:t xml:space="preserve">, 2023). </w:t>
       </w:r>
     </w:p>
     <w:p>
@@ -1898,154 +1922,6 @@
           <w:lang w:eastAsia="nb-NO"/>
           <w14:ligatures w14:val="none"/>
         </w:rPr>
-        <w:t xml:space="preserve">Ved å designe noe med mobile-first blir man også nødt til å prioritere litt mer, enn på en fullverdig desktop side. </w:t>
-      </w:r>
-      <w:r>
-        <w:rPr>
-          <w:rFonts w:ascii="Arial" w:eastAsia="Times New Roman" w:hAnsi="Arial" w:cs="Arial"/>
-          <w:color w:val="000000"/>
-          <w:kern w:val="0"/>
-          <w:sz w:val="24"/>
-          <w:szCs w:val="24"/>
-          <w:lang w:eastAsia="nb-NO"/>
-          <w14:ligatures w14:val="none"/>
-        </w:rPr>
-        <w:t xml:space="preserve">Mye av innholdet må </w:t>
-      </w:r>
-      <w:r>
-        <w:rPr>
-          <w:rFonts w:ascii="Arial" w:eastAsia="Times New Roman" w:hAnsi="Arial" w:cs="Arial"/>
-          <w:color w:val="000000"/>
-          <w:kern w:val="0"/>
-          <w:sz w:val="24"/>
-          <w:szCs w:val="24"/>
-          <w:lang w:eastAsia="nb-NO"/>
-          <w14:ligatures w14:val="none"/>
-        </w:rPr>
-        <w:t xml:space="preserve">flyttes eller «gjemmes» i menyer, for at nettsiden fortsatt skal være brukervennlig og for at </w:t>
-      </w:r>
-      <w:r>
-        <w:rPr>
-          <w:rFonts w:ascii="Arial" w:eastAsia="Times New Roman" w:hAnsi="Arial" w:cs="Arial"/>
-          <w:color w:val="000000"/>
-          <w:kern w:val="0"/>
-          <w:sz w:val="24"/>
-          <w:szCs w:val="24"/>
-          <w:lang w:eastAsia="nb-NO"/>
-          <w14:ligatures w14:val="none"/>
-        </w:rPr>
-        <w:t>alt skal få plass.</w:t>
-      </w:r>
-      <w:r>
-        <w:rPr>
-          <w:rFonts w:ascii="Arial" w:eastAsia="Times New Roman" w:hAnsi="Arial" w:cs="Arial"/>
-          <w:color w:val="000000"/>
-          <w:kern w:val="0"/>
-          <w:sz w:val="24"/>
-          <w:szCs w:val="24"/>
-          <w:lang w:eastAsia="nb-NO"/>
-          <w14:ligatures w14:val="none"/>
-        </w:rPr>
-        <w:t xml:space="preserve"> </w:t>
-      </w:r>
-      <w:r>
-        <w:rPr>
-          <w:rFonts w:ascii="Arial" w:eastAsia="Times New Roman" w:hAnsi="Arial" w:cs="Arial"/>
-          <w:color w:val="000000"/>
-          <w:kern w:val="0"/>
-          <w:sz w:val="24"/>
-          <w:szCs w:val="24"/>
-          <w:lang w:eastAsia="nb-NO"/>
-          <w14:ligatures w14:val="none"/>
-        </w:rPr>
-        <w:t xml:space="preserve">Her må man derfor plassere ut det som er mest iøynefallende og </w:t>
-      </w:r>
-      <w:r>
-        <w:rPr>
-          <w:rFonts w:ascii="Arial" w:eastAsia="Times New Roman" w:hAnsi="Arial" w:cs="Arial"/>
-          <w:color w:val="000000"/>
-          <w:kern w:val="0"/>
-          <w:sz w:val="24"/>
-          <w:szCs w:val="24"/>
-          <w:lang w:eastAsia="nb-NO"/>
-          <w14:ligatures w14:val="none"/>
-        </w:rPr>
-        <w:t xml:space="preserve">viktig </w:t>
-      </w:r>
-      <w:r>
-        <w:rPr>
-          <w:rFonts w:ascii="Arial" w:eastAsia="Times New Roman" w:hAnsi="Arial" w:cs="Arial"/>
-          <w:color w:val="000000"/>
-          <w:kern w:val="0"/>
-          <w:sz w:val="24"/>
-          <w:szCs w:val="24"/>
-          <w:lang w:eastAsia="nb-NO"/>
-          <w14:ligatures w14:val="none"/>
-        </w:rPr>
-        <w:t>for brukeren</w:t>
-      </w:r>
-      <w:r>
-        <w:rPr>
-          <w:rFonts w:ascii="Arial" w:eastAsia="Times New Roman" w:hAnsi="Arial" w:cs="Arial"/>
-          <w:color w:val="000000"/>
-          <w:kern w:val="0"/>
-          <w:sz w:val="24"/>
-          <w:szCs w:val="24"/>
-          <w:lang w:eastAsia="nb-NO"/>
-          <w14:ligatures w14:val="none"/>
-        </w:rPr>
-        <w:t xml:space="preserve"> (</w:t>
-      </w:r>
-      <w:proofErr w:type="spellStart"/>
-      <w:r>
-        <w:rPr>
-          <w:rFonts w:ascii="Arial" w:eastAsia="Times New Roman" w:hAnsi="Arial" w:cs="Arial"/>
-          <w:color w:val="000000"/>
-          <w:kern w:val="0"/>
-          <w:sz w:val="24"/>
-          <w:szCs w:val="24"/>
-          <w:lang w:eastAsia="nb-NO"/>
-          <w14:ligatures w14:val="none"/>
-        </w:rPr>
-        <w:t>Netlab</w:t>
-      </w:r>
-      <w:proofErr w:type="spellEnd"/>
-      <w:r>
-        <w:rPr>
-          <w:rFonts w:ascii="Arial" w:eastAsia="Times New Roman" w:hAnsi="Arial" w:cs="Arial"/>
-          <w:color w:val="000000"/>
-          <w:kern w:val="0"/>
-          <w:sz w:val="24"/>
-          <w:szCs w:val="24"/>
-          <w:lang w:eastAsia="nb-NO"/>
-          <w14:ligatures w14:val="none"/>
-        </w:rPr>
-        <w:t xml:space="preserve">, 2023). </w:t>
-      </w:r>
-    </w:p>
-    <w:p>
-      <w:pPr>
-        <w:spacing w:line="360" w:lineRule="auto"/>
-        <w:rPr>
-          <w:rFonts w:ascii="Arial" w:eastAsia="Times New Roman" w:hAnsi="Arial" w:cs="Arial"/>
-          <w:color w:val="000000"/>
-          <w:kern w:val="0"/>
-          <w:sz w:val="24"/>
-          <w:szCs w:val="24"/>
-          <w:lang w:eastAsia="nb-NO"/>
-          <w14:ligatures w14:val="none"/>
-        </w:rPr>
-      </w:pPr>
-      <w:r>
-        <w:rPr>
-          <w:rFonts w:ascii="Arial" w:eastAsia="Times New Roman" w:hAnsi="Arial" w:cs="Arial"/>
-          <w:color w:val="000000"/>
-          <w:kern w:val="0"/>
-          <w:sz w:val="24"/>
-          <w:szCs w:val="24"/>
-          <w:lang w:eastAsia="nb-NO"/>
-          <w14:ligatures w14:val="none"/>
-        </w:rPr>
         <w:t xml:space="preserve">Sammenhengen mellom mobil-først og responsivt design er at mobil-først prinsippet utgjør en viktig del av </w:t>
       </w:r>
       <w:r>
@@ -2058,33 +1934,7 @@
           <w:lang w:eastAsia="nb-NO"/>
           <w14:ligatures w14:val="none"/>
         </w:rPr>
-        <w:t xml:space="preserve">det </w:t>
-      </w:r>
-      <w:proofErr w:type="spellStart"/>
-      <w:r>
-        <w:rPr>
-          <w:rFonts w:ascii="Arial" w:eastAsia="Times New Roman" w:hAnsi="Arial" w:cs="Arial"/>
-          <w:color w:val="000000"/>
-          <w:kern w:val="0"/>
-          <w:sz w:val="24"/>
-          <w:szCs w:val="24"/>
-          <w:lang w:eastAsia="nb-NO"/>
-          <w14:ligatures w14:val="none"/>
-        </w:rPr>
-        <w:t>responsive</w:t>
-      </w:r>
-      <w:proofErr w:type="spellEnd"/>
-      <w:r>
-        <w:rPr>
-          <w:rFonts w:ascii="Arial" w:eastAsia="Times New Roman" w:hAnsi="Arial" w:cs="Arial"/>
-          <w:color w:val="000000"/>
-          <w:kern w:val="0"/>
-          <w:sz w:val="24"/>
-          <w:szCs w:val="24"/>
-          <w:lang w:eastAsia="nb-NO"/>
-          <w14:ligatures w14:val="none"/>
-        </w:rPr>
-        <w:t xml:space="preserve"> designet</w:t>
+        <w:t>det responsive designet</w:t>
       </w:r>
       <w:r>
         <w:rPr>
@@ -2108,33 +1958,7 @@
           <w:lang w:eastAsia="nb-NO"/>
           <w14:ligatures w14:val="none"/>
         </w:rPr>
-        <w:t xml:space="preserve"> (</w:t>
-      </w:r>
-      <w:proofErr w:type="spellStart"/>
-      <w:r>
-        <w:rPr>
-          <w:rFonts w:ascii="Arial" w:eastAsia="Times New Roman" w:hAnsi="Arial" w:cs="Arial"/>
-          <w:color w:val="000000"/>
-          <w:kern w:val="0"/>
-          <w:sz w:val="24"/>
-          <w:szCs w:val="24"/>
-          <w:lang w:eastAsia="nb-NO"/>
-          <w14:ligatures w14:val="none"/>
-        </w:rPr>
-        <w:t>Osmo</w:t>
-      </w:r>
-      <w:proofErr w:type="spellEnd"/>
-      <w:r>
-        <w:rPr>
-          <w:rFonts w:ascii="Arial" w:eastAsia="Times New Roman" w:hAnsi="Arial" w:cs="Arial"/>
-          <w:color w:val="000000"/>
-          <w:kern w:val="0"/>
-          <w:sz w:val="24"/>
-          <w:szCs w:val="24"/>
-          <w:lang w:eastAsia="nb-NO"/>
-          <w14:ligatures w14:val="none"/>
-        </w:rPr>
-        <w:t>, 2023)</w:t>
+        <w:t xml:space="preserve"> (Osmo, 2023)</w:t>
       </w:r>
       <w:r>
         <w:rPr>
@@ -2269,7 +2093,6 @@
         </w:rPr>
         <w:t xml:space="preserve"> videre på dette grunnlaget for å tilpasse designet til større enheter ved å legge til mer komplekse funksjoner og justere </w:t>
       </w:r>
-      <w:proofErr w:type="spellStart"/>
       <w:r>
         <w:rPr>
           <w:rFonts w:ascii="Arial" w:eastAsia="Times New Roman" w:hAnsi="Arial" w:cs="Arial"/>
@@ -2282,7 +2105,6 @@
         </w:rPr>
         <w:t>layouten</w:t>
       </w:r>
-      <w:proofErr w:type="spellEnd"/>
       <w:r>
         <w:rPr>
           <w:rFonts w:ascii="Arial" w:eastAsia="Times New Roman" w:hAnsi="Arial" w:cs="Arial"/>
@@ -2457,33 +2279,7 @@
           <w:lang w:eastAsia="nb-NO"/>
           <w14:ligatures w14:val="none"/>
         </w:rPr>
-        <w:t>ulike «break-</w:t>
-      </w:r>
-      <w:proofErr w:type="spellStart"/>
-      <w:r>
-        <w:rPr>
-          <w:rFonts w:ascii="Arial" w:eastAsia="Times New Roman" w:hAnsi="Arial" w:cs="Arial"/>
-          <w:color w:val="000000"/>
-          <w:kern w:val="0"/>
-          <w:sz w:val="24"/>
-          <w:szCs w:val="24"/>
-          <w:lang w:eastAsia="nb-NO"/>
-          <w14:ligatures w14:val="none"/>
-        </w:rPr>
-        <w:t>points</w:t>
-      </w:r>
-      <w:proofErr w:type="spellEnd"/>
-      <w:r>
-        <w:rPr>
-          <w:rFonts w:ascii="Arial" w:eastAsia="Times New Roman" w:hAnsi="Arial" w:cs="Arial"/>
-          <w:color w:val="000000"/>
-          <w:kern w:val="0"/>
-          <w:sz w:val="24"/>
-          <w:szCs w:val="24"/>
-          <w:lang w:eastAsia="nb-NO"/>
-          <w14:ligatures w14:val="none"/>
-        </w:rPr>
-        <w:t xml:space="preserve">». Dette </w:t>
+        <w:t xml:space="preserve">ulike «break-points». Dette </w:t>
       </w:r>
       <w:r>
         <w:rPr>
@@ -2615,71 +2411,19 @@
           <w:lang w:eastAsia="nb-NO"/>
           <w14:ligatures w14:val="none"/>
         </w:rPr>
-        <w:t xml:space="preserve">Break </w:t>
-      </w:r>
-      <w:proofErr w:type="spellStart"/>
-      <w:r>
-        <w:rPr>
-          <w:rFonts w:ascii="Arial" w:eastAsia="Times New Roman" w:hAnsi="Arial" w:cs="Arial"/>
-          <w:color w:val="000000"/>
-          <w:kern w:val="0"/>
-          <w:sz w:val="24"/>
-          <w:szCs w:val="24"/>
-          <w:lang w:eastAsia="nb-NO"/>
-          <w14:ligatures w14:val="none"/>
-        </w:rPr>
-        <w:t>points</w:t>
-      </w:r>
-      <w:proofErr w:type="spellEnd"/>
-      <w:r>
-        <w:rPr>
-          <w:rFonts w:ascii="Arial" w:eastAsia="Times New Roman" w:hAnsi="Arial" w:cs="Arial"/>
-          <w:color w:val="000000"/>
-          <w:kern w:val="0"/>
-          <w:sz w:val="24"/>
-          <w:szCs w:val="24"/>
-          <w:lang w:eastAsia="nb-NO"/>
-          <w14:ligatures w14:val="none"/>
-        </w:rPr>
-        <w:t xml:space="preserve"> i media </w:t>
-      </w:r>
-      <w:proofErr w:type="spellStart"/>
-      <w:r>
-        <w:rPr>
-          <w:rFonts w:ascii="Arial" w:eastAsia="Times New Roman" w:hAnsi="Arial" w:cs="Arial"/>
-          <w:color w:val="000000"/>
-          <w:kern w:val="0"/>
-          <w:sz w:val="24"/>
-          <w:szCs w:val="24"/>
-          <w:lang w:eastAsia="nb-NO"/>
-          <w14:ligatures w14:val="none"/>
-        </w:rPr>
-        <w:t>q</w:t>
-      </w:r>
-      <w:r>
-        <w:rPr>
-          <w:rFonts w:ascii="Arial" w:eastAsia="Times New Roman" w:hAnsi="Arial" w:cs="Arial"/>
-          <w:color w:val="000000"/>
-          <w:kern w:val="0"/>
-          <w:sz w:val="24"/>
-          <w:szCs w:val="24"/>
-          <w:lang w:eastAsia="nb-NO"/>
-          <w14:ligatures w14:val="none"/>
-        </w:rPr>
-        <w:t>ueries</w:t>
-      </w:r>
-      <w:proofErr w:type="spellEnd"/>
-      <w:r>
-        <w:rPr>
-          <w:rFonts w:ascii="Arial" w:eastAsia="Times New Roman" w:hAnsi="Arial" w:cs="Arial"/>
-          <w:color w:val="000000"/>
-          <w:kern w:val="0"/>
-          <w:sz w:val="24"/>
-          <w:szCs w:val="24"/>
-          <w:lang w:eastAsia="nb-NO"/>
-          <w14:ligatures w14:val="none"/>
-        </w:rPr>
-        <w:t xml:space="preserve"> brukes derfor til å tilpasse innholdet på forskjellige skjermstørrelser. En nettside bør derfor alltid se annerledes ut på en telefon og en datamaskin. </w:t>
+        <w:t>Break points i media q</w:t>
+      </w:r>
+      <w:r>
+        <w:rPr>
+          <w:rFonts w:ascii="Arial" w:eastAsia="Times New Roman" w:hAnsi="Arial" w:cs="Arial"/>
+          <w:color w:val="000000"/>
+          <w:kern w:val="0"/>
+          <w:sz w:val="24"/>
+          <w:szCs w:val="24"/>
+          <w:lang w:eastAsia="nb-NO"/>
+          <w14:ligatures w14:val="none"/>
+        </w:rPr>
+        <w:t xml:space="preserve">ueries brukes derfor til å tilpasse innholdet på forskjellige skjermstørrelser. En nettside bør derfor alltid se annerledes ut på en telefon og en datamaskin. </w:t>
       </w:r>
       <w:r>
         <w:rPr>
@@ -2775,97 +2519,19 @@
           <w:lang w:eastAsia="nb-NO"/>
           <w14:ligatures w14:val="none"/>
         </w:rPr>
-        <w:t xml:space="preserve">horisontal </w:t>
-      </w:r>
-      <w:proofErr w:type="spellStart"/>
-      <w:r>
-        <w:rPr>
-          <w:rFonts w:ascii="Arial" w:eastAsia="Times New Roman" w:hAnsi="Arial" w:cs="Arial"/>
-          <w:color w:val="000000"/>
-          <w:kern w:val="0"/>
-          <w:sz w:val="24"/>
-          <w:szCs w:val="24"/>
-          <w:lang w:eastAsia="nb-NO"/>
-          <w14:ligatures w14:val="none"/>
-        </w:rPr>
-        <w:t>navbar</w:t>
-      </w:r>
-      <w:proofErr w:type="spellEnd"/>
-      <w:r>
-        <w:rPr>
-          <w:rFonts w:ascii="Arial" w:eastAsia="Times New Roman" w:hAnsi="Arial" w:cs="Arial"/>
-          <w:color w:val="000000"/>
-          <w:kern w:val="0"/>
-          <w:sz w:val="24"/>
-          <w:szCs w:val="24"/>
-          <w:lang w:eastAsia="nb-NO"/>
-          <w14:ligatures w14:val="none"/>
-        </w:rPr>
-        <w:t xml:space="preserve"> og rullegardinmeny bestemmes av </w:t>
-      </w:r>
-      <w:r>
-        <w:rPr>
-          <w:rFonts w:ascii="Arial" w:eastAsia="Times New Roman" w:hAnsi="Arial" w:cs="Arial"/>
-          <w:color w:val="000000"/>
-          <w:kern w:val="0"/>
-          <w:sz w:val="24"/>
-          <w:szCs w:val="24"/>
-          <w:lang w:eastAsia="nb-NO"/>
-          <w14:ligatures w14:val="none"/>
-        </w:rPr>
-        <w:t>media-</w:t>
-      </w:r>
-      <w:proofErr w:type="spellStart"/>
-      <w:r>
-        <w:rPr>
-          <w:rFonts w:ascii="Arial" w:eastAsia="Times New Roman" w:hAnsi="Arial" w:cs="Arial"/>
-          <w:color w:val="000000"/>
-          <w:kern w:val="0"/>
-          <w:sz w:val="24"/>
-          <w:szCs w:val="24"/>
-          <w:lang w:eastAsia="nb-NO"/>
-          <w14:ligatures w14:val="none"/>
-        </w:rPr>
-        <w:t>queries</w:t>
-      </w:r>
-      <w:proofErr w:type="spellEnd"/>
-      <w:r>
-        <w:rPr>
-          <w:rFonts w:ascii="Arial" w:eastAsia="Times New Roman" w:hAnsi="Arial" w:cs="Arial"/>
-          <w:color w:val="000000"/>
-          <w:kern w:val="0"/>
-          <w:sz w:val="24"/>
-          <w:szCs w:val="24"/>
-          <w:lang w:eastAsia="nb-NO"/>
-          <w14:ligatures w14:val="none"/>
-        </w:rPr>
-        <w:t xml:space="preserve"> og </w:t>
-      </w:r>
-      <w:proofErr w:type="spellStart"/>
-      <w:r>
-        <w:rPr>
-          <w:rFonts w:ascii="Arial" w:eastAsia="Times New Roman" w:hAnsi="Arial" w:cs="Arial"/>
-          <w:color w:val="000000"/>
-          <w:kern w:val="0"/>
-          <w:sz w:val="24"/>
-          <w:szCs w:val="24"/>
-          <w:lang w:eastAsia="nb-NO"/>
-          <w14:ligatures w14:val="none"/>
-        </w:rPr>
-        <w:t>breakpoints</w:t>
-      </w:r>
-      <w:proofErr w:type="spellEnd"/>
-      <w:r>
-        <w:rPr>
-          <w:rFonts w:ascii="Arial" w:eastAsia="Times New Roman" w:hAnsi="Arial" w:cs="Arial"/>
-          <w:color w:val="000000"/>
-          <w:kern w:val="0"/>
-          <w:sz w:val="24"/>
-          <w:szCs w:val="24"/>
-          <w:lang w:eastAsia="nb-NO"/>
-          <w14:ligatures w14:val="none"/>
-        </w:rPr>
-        <w:t>.</w:t>
+        <w:t xml:space="preserve">horisontal navbar og rullegardinmeny bestemmes av </w:t>
+      </w:r>
+      <w:r>
+        <w:rPr>
+          <w:rFonts w:ascii="Arial" w:eastAsia="Times New Roman" w:hAnsi="Arial" w:cs="Arial"/>
+          <w:color w:val="000000"/>
+          <w:kern w:val="0"/>
+          <w:sz w:val="24"/>
+          <w:szCs w:val="24"/>
+          <w:lang w:eastAsia="nb-NO"/>
+          <w14:ligatures w14:val="none"/>
+        </w:rPr>
+        <w:t>media-queries og breakpoints.</w:t>
       </w:r>
     </w:p>
     <w:p>
@@ -3037,31 +2703,17 @@
         </w:rPr>
         <w:t xml:space="preserve"> </w:t>
       </w:r>
-      <w:proofErr w:type="spellStart"/>
-      <w:r>
-        <w:rPr>
-          <w:rFonts w:ascii="Arial" w:eastAsia="Times New Roman" w:hAnsi="Arial" w:cs="Arial"/>
-          <w:color w:val="000000"/>
-          <w:kern w:val="0"/>
-          <w:sz w:val="24"/>
-          <w:szCs w:val="24"/>
-          <w:lang w:eastAsia="nb-NO"/>
-          <w14:ligatures w14:val="none"/>
-        </w:rPr>
-        <w:t>rotelementet</w:t>
-      </w:r>
-      <w:proofErr w:type="spellEnd"/>
-      <w:r>
-        <w:rPr>
-          <w:rFonts w:ascii="Arial" w:eastAsia="Times New Roman" w:hAnsi="Arial" w:cs="Arial"/>
-          <w:color w:val="000000"/>
-          <w:kern w:val="0"/>
-          <w:sz w:val="24"/>
-          <w:szCs w:val="24"/>
-          <w:lang w:eastAsia="nb-NO"/>
-          <w14:ligatures w14:val="none"/>
-        </w:rPr>
-        <w:t xml:space="preserve"> i html koden</w:t>
+      <w:r>
+        <w:rPr>
+          <w:rFonts w:ascii="Arial" w:eastAsia="Times New Roman" w:hAnsi="Arial" w:cs="Arial"/>
+          <w:color w:val="000000"/>
+          <w:kern w:val="0"/>
+          <w:sz w:val="24"/>
+          <w:szCs w:val="24"/>
+          <w:lang w:eastAsia="nb-NO"/>
+          <w14:ligatures w14:val="none"/>
+        </w:rPr>
+        <w:t>rotelementet i html koden</w:t>
       </w:r>
       <w:r>
         <w:rPr>
@@ -3259,24 +2911,8 @@
           <w:lang w:eastAsia="nb-NO"/>
           <w14:ligatures w14:val="none"/>
         </w:rPr>
-        <w:t xml:space="preserve">3. Benchmarking </w:t>
-      </w:r>
-      <w:proofErr w:type="spellStart"/>
-      <w:r>
-        <w:rPr>
-          <w:rFonts w:ascii="Arial" w:eastAsia="Times New Roman" w:hAnsi="Arial" w:cs="Arial"/>
-          <w:b/>
-          <w:bCs/>
-          <w:color w:val="000000"/>
-          <w:kern w:val="0"/>
-          <w:sz w:val="32"/>
-          <w:szCs w:val="32"/>
-          <w:lang w:eastAsia="nb-NO"/>
-          <w14:ligatures w14:val="none"/>
-        </w:rPr>
-        <w:t>Light</w:t>
-      </w:r>
-      <w:proofErr w:type="spellEnd"/>
+        <w:t>3. Benchmarking Light</w:t>
+      </w:r>
       <w:r>
         <w:rPr>
           <w:rFonts w:ascii="Arial" w:eastAsia="Times New Roman" w:hAnsi="Arial" w:cs="Arial"/>
@@ -3528,33 +3164,7 @@
           <w:lang w:eastAsia="nb-NO"/>
           <w14:ligatures w14:val="none"/>
         </w:rPr>
-        <w:t xml:space="preserve"> en top-</w:t>
-      </w:r>
-      <w:proofErr w:type="spellStart"/>
-      <w:r>
-        <w:rPr>
-          <w:rFonts w:ascii="Arial" w:eastAsia="Times New Roman" w:hAnsi="Arial" w:cs="Arial"/>
-          <w:color w:val="000000"/>
-          <w:kern w:val="0"/>
-          <w:sz w:val="24"/>
-          <w:szCs w:val="24"/>
-          <w:lang w:eastAsia="nb-NO"/>
-          <w14:ligatures w14:val="none"/>
-        </w:rPr>
-        <w:t>down</w:t>
-      </w:r>
-      <w:proofErr w:type="spellEnd"/>
-      <w:r>
-        <w:rPr>
-          <w:rFonts w:ascii="Arial" w:eastAsia="Times New Roman" w:hAnsi="Arial" w:cs="Arial"/>
-          <w:color w:val="000000"/>
-          <w:kern w:val="0"/>
-          <w:sz w:val="24"/>
-          <w:szCs w:val="24"/>
-          <w:lang w:eastAsia="nb-NO"/>
-          <w14:ligatures w14:val="none"/>
-        </w:rPr>
-        <w:t xml:space="preserve"> løsning hvor </w:t>
+        <w:t xml:space="preserve"> en top-down løsning hvor </w:t>
       </w:r>
       <w:r>
         <w:rPr>
@@ -3616,33 +3226,7 @@
           <w:lang w:eastAsia="nb-NO"/>
           <w14:ligatures w14:val="none"/>
         </w:rPr>
-        <w:t xml:space="preserve">horisontale </w:t>
-      </w:r>
-      <w:proofErr w:type="spellStart"/>
-      <w:r>
-        <w:rPr>
-          <w:rFonts w:ascii="Arial" w:eastAsia="Times New Roman" w:hAnsi="Arial" w:cs="Arial"/>
-          <w:color w:val="000000"/>
-          <w:kern w:val="0"/>
-          <w:sz w:val="24"/>
-          <w:szCs w:val="24"/>
-          <w:lang w:eastAsia="nb-NO"/>
-          <w14:ligatures w14:val="none"/>
-        </w:rPr>
-        <w:t>scrollemenyer</w:t>
-      </w:r>
-      <w:proofErr w:type="spellEnd"/>
-      <w:r>
-        <w:rPr>
-          <w:rFonts w:ascii="Arial" w:eastAsia="Times New Roman" w:hAnsi="Arial" w:cs="Arial"/>
-          <w:color w:val="000000"/>
-          <w:kern w:val="0"/>
-          <w:sz w:val="24"/>
-          <w:szCs w:val="24"/>
-          <w:lang w:eastAsia="nb-NO"/>
-          <w14:ligatures w14:val="none"/>
-        </w:rPr>
-        <w:t xml:space="preserve"> på landingssiden. Dette har derimot både Zalando og Nike</w:t>
+        <w:t>horisontale scrollemenyer på landingssiden. Dette har derimot både Zalando og Nike</w:t>
       </w:r>
       <w:r>
         <w:rPr>
@@ -3884,111 +3468,7 @@
           <w:lang w:eastAsia="nb-NO"/>
           <w14:ligatures w14:val="none"/>
         </w:rPr>
-        <w:t xml:space="preserve"> «</w:t>
-      </w:r>
-      <w:proofErr w:type="spellStart"/>
-      <w:r>
-        <w:rPr>
-          <w:rFonts w:ascii="Arial" w:eastAsia="Times New Roman" w:hAnsi="Arial" w:cs="Arial"/>
-          <w:color w:val="000000"/>
-          <w:kern w:val="0"/>
-          <w:sz w:val="24"/>
-          <w:szCs w:val="24"/>
-          <w:lang w:eastAsia="nb-NO"/>
-          <w14:ligatures w14:val="none"/>
-        </w:rPr>
-        <w:t>easy</w:t>
-      </w:r>
-      <w:proofErr w:type="spellEnd"/>
-      <w:r>
-        <w:rPr>
-          <w:rFonts w:ascii="Arial" w:eastAsia="Times New Roman" w:hAnsi="Arial" w:cs="Arial"/>
-          <w:color w:val="000000"/>
-          <w:kern w:val="0"/>
-          <w:sz w:val="24"/>
-          <w:szCs w:val="24"/>
-          <w:lang w:eastAsia="nb-NO"/>
-          <w14:ligatures w14:val="none"/>
-        </w:rPr>
-        <w:t xml:space="preserve"> </w:t>
-      </w:r>
-      <w:proofErr w:type="spellStart"/>
-      <w:r>
-        <w:rPr>
-          <w:rFonts w:ascii="Arial" w:eastAsia="Times New Roman" w:hAnsi="Arial" w:cs="Arial"/>
-          <w:color w:val="000000"/>
-          <w:kern w:val="0"/>
-          <w:sz w:val="24"/>
-          <w:szCs w:val="24"/>
-          <w:lang w:eastAsia="nb-NO"/>
-          <w14:ligatures w14:val="none"/>
-        </w:rPr>
-        <w:t>on</w:t>
-      </w:r>
-      <w:proofErr w:type="spellEnd"/>
-      <w:r>
-        <w:rPr>
-          <w:rFonts w:ascii="Arial" w:eastAsia="Times New Roman" w:hAnsi="Arial" w:cs="Arial"/>
-          <w:color w:val="000000"/>
-          <w:kern w:val="0"/>
-          <w:sz w:val="24"/>
-          <w:szCs w:val="24"/>
-          <w:lang w:eastAsia="nb-NO"/>
-          <w14:ligatures w14:val="none"/>
-        </w:rPr>
-        <w:t xml:space="preserve"> </w:t>
-      </w:r>
-      <w:proofErr w:type="spellStart"/>
-      <w:r>
-        <w:rPr>
-          <w:rFonts w:ascii="Arial" w:eastAsia="Times New Roman" w:hAnsi="Arial" w:cs="Arial"/>
-          <w:color w:val="000000"/>
-          <w:kern w:val="0"/>
-          <w:sz w:val="24"/>
-          <w:szCs w:val="24"/>
-          <w:lang w:eastAsia="nb-NO"/>
-          <w14:ligatures w14:val="none"/>
-        </w:rPr>
-        <w:t>the</w:t>
-      </w:r>
-      <w:proofErr w:type="spellEnd"/>
-      <w:r>
-        <w:rPr>
-          <w:rFonts w:ascii="Arial" w:eastAsia="Times New Roman" w:hAnsi="Arial" w:cs="Arial"/>
-          <w:color w:val="000000"/>
-          <w:kern w:val="0"/>
-          <w:sz w:val="24"/>
-          <w:szCs w:val="24"/>
-          <w:lang w:eastAsia="nb-NO"/>
-          <w14:ligatures w14:val="none"/>
-        </w:rPr>
-        <w:t xml:space="preserve"> </w:t>
-      </w:r>
-      <w:proofErr w:type="spellStart"/>
-      <w:r>
-        <w:rPr>
-          <w:rFonts w:ascii="Arial" w:eastAsia="Times New Roman" w:hAnsi="Arial" w:cs="Arial"/>
-          <w:color w:val="000000"/>
-          <w:kern w:val="0"/>
-          <w:sz w:val="24"/>
-          <w:szCs w:val="24"/>
-          <w:lang w:eastAsia="nb-NO"/>
-          <w14:ligatures w14:val="none"/>
-        </w:rPr>
-        <w:t>eye</w:t>
-      </w:r>
-      <w:proofErr w:type="spellEnd"/>
-      <w:r>
-        <w:rPr>
-          <w:rFonts w:ascii="Arial" w:eastAsia="Times New Roman" w:hAnsi="Arial" w:cs="Arial"/>
-          <w:color w:val="000000"/>
-          <w:kern w:val="0"/>
-          <w:sz w:val="24"/>
-          <w:szCs w:val="24"/>
-          <w:lang w:eastAsia="nb-NO"/>
-          <w14:ligatures w14:val="none"/>
-        </w:rPr>
-        <w:t>».</w:t>
+        <w:t xml:space="preserve"> «easy on the eye».</w:t>
       </w:r>
       <w:r>
         <w:rPr>
@@ -4253,22 +3733,166 @@
           <w:lang w:eastAsia="nb-NO"/>
           <w14:ligatures w14:val="none"/>
         </w:rPr>
-        <w:t>«</w:t>
-      </w:r>
-      <w:proofErr w:type="spellStart"/>
-      <w:r>
-        <w:rPr>
-          <w:rFonts w:ascii="Arial" w:eastAsia="Times New Roman" w:hAnsi="Arial" w:cs="Arial"/>
-          <w:color w:val="000000"/>
-          <w:kern w:val="0"/>
-          <w:sz w:val="24"/>
-          <w:szCs w:val="24"/>
-          <w:lang w:eastAsia="nb-NO"/>
-          <w14:ligatures w14:val="none"/>
-        </w:rPr>
-        <w:t>Join</w:t>
-      </w:r>
-      <w:proofErr w:type="spellEnd"/>
+        <w:t>«Join Us», «Hjelp» og «Finn butikk» knapper</w:t>
+      </w:r>
+      <w:r>
+        <w:rPr>
+          <w:rFonts w:ascii="Arial" w:eastAsia="Times New Roman" w:hAnsi="Arial" w:cs="Arial"/>
+          <w:color w:val="000000"/>
+          <w:kern w:val="0"/>
+          <w:sz w:val="24"/>
+          <w:szCs w:val="24"/>
+          <w:lang w:eastAsia="nb-NO"/>
+          <w14:ligatures w14:val="none"/>
+        </w:rPr>
+        <w:t xml:space="preserve"> i tillegg til en snarvei til Nike </w:t>
+      </w:r>
+      <w:r>
+        <w:rPr>
+          <w:rFonts w:ascii="Arial" w:eastAsia="Times New Roman" w:hAnsi="Arial" w:cs="Arial"/>
+          <w:color w:val="000000"/>
+          <w:kern w:val="0"/>
+          <w:sz w:val="24"/>
+          <w:szCs w:val="24"/>
+          <w:lang w:eastAsia="nb-NO"/>
+          <w14:ligatures w14:val="none"/>
+        </w:rPr>
+        <w:t>sin</w:t>
+      </w:r>
+      <w:r>
+        <w:rPr>
+          <w:rFonts w:ascii="Arial" w:eastAsia="Times New Roman" w:hAnsi="Arial" w:cs="Arial"/>
+          <w:color w:val="000000"/>
+          <w:kern w:val="0"/>
+          <w:sz w:val="24"/>
+          <w:szCs w:val="24"/>
+          <w:lang w:eastAsia="nb-NO"/>
+          <w14:ligatures w14:val="none"/>
+        </w:rPr>
+        <w:t xml:space="preserve"> «Jordan»</w:t>
+      </w:r>
+      <w:r>
+        <w:rPr>
+          <w:rFonts w:ascii="Arial" w:eastAsia="Times New Roman" w:hAnsi="Arial" w:cs="Arial"/>
+          <w:color w:val="000000"/>
+          <w:kern w:val="0"/>
+          <w:sz w:val="24"/>
+          <w:szCs w:val="24"/>
+          <w:lang w:eastAsia="nb-NO"/>
+          <w14:ligatures w14:val="none"/>
+        </w:rPr>
+        <w:t xml:space="preserve"> kolleksjon. Like under dette feltet finner man </w:t>
+      </w:r>
+      <w:r>
+        <w:rPr>
+          <w:rFonts w:ascii="Arial" w:eastAsia="Times New Roman" w:hAnsi="Arial" w:cs="Arial"/>
+          <w:color w:val="000000"/>
+          <w:kern w:val="0"/>
+          <w:sz w:val="24"/>
+          <w:szCs w:val="24"/>
+          <w:lang w:eastAsia="nb-NO"/>
+          <w14:ligatures w14:val="none"/>
+        </w:rPr>
+        <w:t xml:space="preserve">selve navigasjonsbaren. Her har man en logo, som fungerer </w:t>
+      </w:r>
+      <w:r>
+        <w:rPr>
+          <w:rFonts w:ascii="Arial" w:eastAsia="Times New Roman" w:hAnsi="Arial" w:cs="Arial"/>
+          <w:color w:val="000000"/>
+          <w:kern w:val="0"/>
+          <w:sz w:val="24"/>
+          <w:szCs w:val="24"/>
+          <w:lang w:eastAsia="nb-NO"/>
+          <w14:ligatures w14:val="none"/>
+        </w:rPr>
+        <w:t xml:space="preserve">som en hjem knapp, i tillegg til hurtigmenyer </w:t>
+      </w:r>
+      <w:r>
+        <w:rPr>
+          <w:rFonts w:ascii="Arial" w:eastAsia="Times New Roman" w:hAnsi="Arial" w:cs="Arial"/>
+          <w:color w:val="000000"/>
+          <w:kern w:val="0"/>
+          <w:sz w:val="24"/>
+          <w:szCs w:val="24"/>
+          <w:lang w:eastAsia="nb-NO"/>
+          <w14:ligatures w14:val="none"/>
+        </w:rPr>
+        <w:t>som brukerne mest bruker. Nav-baren har også et søkefelt</w:t>
+      </w:r>
+      <w:r>
+        <w:rPr>
+          <w:rFonts w:ascii="Arial" w:eastAsia="Times New Roman" w:hAnsi="Arial" w:cs="Arial"/>
+          <w:color w:val="000000"/>
+          <w:kern w:val="0"/>
+          <w:sz w:val="24"/>
+          <w:szCs w:val="24"/>
+          <w:lang w:eastAsia="nb-NO"/>
+          <w14:ligatures w14:val="none"/>
+        </w:rPr>
+        <w:t>, som fungerer bra. Til slutt har man handlekurven, og favoritter for de som er logget på.</w:t>
+      </w:r>
+    </w:p>
+    <w:p>
+      <w:pPr>
+        <w:spacing w:line="360" w:lineRule="auto"/>
+        <w:rPr>
+          <w:rFonts w:ascii="Arial" w:eastAsia="Times New Roman" w:hAnsi="Arial" w:cs="Arial"/>
+          <w:color w:val="000000"/>
+          <w:kern w:val="0"/>
+          <w:sz w:val="24"/>
+          <w:szCs w:val="24"/>
+          <w:lang w:eastAsia="nb-NO"/>
+          <w14:ligatures w14:val="none"/>
+        </w:rPr>
+      </w:pPr>
+      <w:r>
+        <w:rPr>
+          <w:rFonts w:ascii="Arial" w:eastAsia="Times New Roman" w:hAnsi="Arial" w:cs="Arial"/>
+          <w:color w:val="000000"/>
+          <w:kern w:val="0"/>
+          <w:sz w:val="24"/>
+          <w:szCs w:val="24"/>
+          <w:lang w:eastAsia="nb-NO"/>
+          <w14:ligatures w14:val="none"/>
+        </w:rPr>
+        <w:t>Rett under navigasjonsbaren ser vi en film</w:t>
+      </w:r>
+      <w:r>
+        <w:rPr>
+          <w:rFonts w:ascii="Arial" w:eastAsia="Times New Roman" w:hAnsi="Arial" w:cs="Arial"/>
+          <w:color w:val="000000"/>
+          <w:kern w:val="0"/>
+          <w:sz w:val="24"/>
+          <w:szCs w:val="24"/>
+          <w:lang w:eastAsia="nb-NO"/>
+          <w14:ligatures w14:val="none"/>
+        </w:rPr>
+        <w:t xml:space="preserve"> som</w:t>
+      </w:r>
+      <w:r>
+        <w:rPr>
+          <w:rFonts w:ascii="Arial" w:eastAsia="Times New Roman" w:hAnsi="Arial" w:cs="Arial"/>
+          <w:color w:val="000000"/>
+          <w:kern w:val="0"/>
+          <w:sz w:val="24"/>
+          <w:szCs w:val="24"/>
+          <w:lang w:eastAsia="nb-NO"/>
+          <w14:ligatures w14:val="none"/>
+        </w:rPr>
+        <w:t xml:space="preserve"> viser noe av hva Nike har å tilby. Videoen viser med andre ord de ulike stilene Nike </w:t>
+      </w:r>
+      <w:r>
+        <w:rPr>
+          <w:rFonts w:ascii="Arial" w:eastAsia="Times New Roman" w:hAnsi="Arial" w:cs="Arial"/>
+          <w:color w:val="000000"/>
+          <w:kern w:val="0"/>
+          <w:sz w:val="24"/>
+          <w:szCs w:val="24"/>
+          <w:lang w:eastAsia="nb-NO"/>
+          <w14:ligatures w14:val="none"/>
+        </w:rPr>
+        <w:t>tilbyr.</w:t>
+      </w:r>
       <w:r>
         <w:rPr>
           <w:rFonts w:ascii="Arial" w:eastAsia="Times New Roman" w:hAnsi="Arial" w:cs="Arial"/>
@@ -4281,127 +3905,149 @@
         </w:rPr>
         <w:t xml:space="preserve"> </w:t>
       </w:r>
-      <w:proofErr w:type="spellStart"/>
-      <w:r>
-        <w:rPr>
-          <w:rFonts w:ascii="Arial" w:eastAsia="Times New Roman" w:hAnsi="Arial" w:cs="Arial"/>
-          <w:color w:val="000000"/>
-          <w:kern w:val="0"/>
-          <w:sz w:val="24"/>
-          <w:szCs w:val="24"/>
-          <w:lang w:eastAsia="nb-NO"/>
-          <w14:ligatures w14:val="none"/>
-        </w:rPr>
-        <w:t>Us</w:t>
-      </w:r>
-      <w:proofErr w:type="spellEnd"/>
-      <w:r>
-        <w:rPr>
-          <w:rFonts w:ascii="Arial" w:eastAsia="Times New Roman" w:hAnsi="Arial" w:cs="Arial"/>
-          <w:color w:val="000000"/>
-          <w:kern w:val="0"/>
-          <w:sz w:val="24"/>
-          <w:szCs w:val="24"/>
-          <w:lang w:eastAsia="nb-NO"/>
-          <w14:ligatures w14:val="none"/>
-        </w:rPr>
-        <w:t>», «Hjelp» og «Finn butikk» knapper</w:t>
-      </w:r>
-      <w:r>
-        <w:rPr>
-          <w:rFonts w:ascii="Arial" w:eastAsia="Times New Roman" w:hAnsi="Arial" w:cs="Arial"/>
-          <w:color w:val="000000"/>
-          <w:kern w:val="0"/>
-          <w:sz w:val="24"/>
-          <w:szCs w:val="24"/>
-          <w:lang w:eastAsia="nb-NO"/>
-          <w14:ligatures w14:val="none"/>
-        </w:rPr>
-        <w:t xml:space="preserve"> i tillegg til en snarvei til Nike </w:t>
-      </w:r>
-      <w:r>
-        <w:rPr>
-          <w:rFonts w:ascii="Arial" w:eastAsia="Times New Roman" w:hAnsi="Arial" w:cs="Arial"/>
-          <w:color w:val="000000"/>
-          <w:kern w:val="0"/>
-          <w:sz w:val="24"/>
-          <w:szCs w:val="24"/>
-          <w:lang w:eastAsia="nb-NO"/>
-          <w14:ligatures w14:val="none"/>
-        </w:rPr>
-        <w:t>sin</w:t>
-      </w:r>
-      <w:r>
-        <w:rPr>
-          <w:rFonts w:ascii="Arial" w:eastAsia="Times New Roman" w:hAnsi="Arial" w:cs="Arial"/>
-          <w:color w:val="000000"/>
-          <w:kern w:val="0"/>
-          <w:sz w:val="24"/>
-          <w:szCs w:val="24"/>
-          <w:lang w:eastAsia="nb-NO"/>
-          <w14:ligatures w14:val="none"/>
-        </w:rPr>
-        <w:t xml:space="preserve"> «Jordan»</w:t>
-      </w:r>
-      <w:r>
-        <w:rPr>
-          <w:rFonts w:ascii="Arial" w:eastAsia="Times New Roman" w:hAnsi="Arial" w:cs="Arial"/>
-          <w:color w:val="000000"/>
-          <w:kern w:val="0"/>
-          <w:sz w:val="24"/>
-          <w:szCs w:val="24"/>
-          <w:lang w:eastAsia="nb-NO"/>
-          <w14:ligatures w14:val="none"/>
-        </w:rPr>
-        <w:t xml:space="preserve"> kolleksjon. Like under dette feltet finner man </w:t>
-      </w:r>
-      <w:r>
-        <w:rPr>
-          <w:rFonts w:ascii="Arial" w:eastAsia="Times New Roman" w:hAnsi="Arial" w:cs="Arial"/>
-          <w:color w:val="000000"/>
-          <w:kern w:val="0"/>
-          <w:sz w:val="24"/>
-          <w:szCs w:val="24"/>
-          <w:lang w:eastAsia="nb-NO"/>
-          <w14:ligatures w14:val="none"/>
-        </w:rPr>
-        <w:t xml:space="preserve">selve navigasjonsbaren. Her har man en logo, som fungerer </w:t>
-      </w:r>
-      <w:r>
-        <w:rPr>
-          <w:rFonts w:ascii="Arial" w:eastAsia="Times New Roman" w:hAnsi="Arial" w:cs="Arial"/>
-          <w:color w:val="000000"/>
-          <w:kern w:val="0"/>
-          <w:sz w:val="24"/>
-          <w:szCs w:val="24"/>
-          <w:lang w:eastAsia="nb-NO"/>
-          <w14:ligatures w14:val="none"/>
-        </w:rPr>
-        <w:t xml:space="preserve">som en hjem knapp, i tillegg til hurtigmenyer </w:t>
-      </w:r>
-      <w:r>
-        <w:rPr>
-          <w:rFonts w:ascii="Arial" w:eastAsia="Times New Roman" w:hAnsi="Arial" w:cs="Arial"/>
-          <w:color w:val="000000"/>
-          <w:kern w:val="0"/>
-          <w:sz w:val="24"/>
-          <w:szCs w:val="24"/>
-          <w:lang w:eastAsia="nb-NO"/>
-          <w14:ligatures w14:val="none"/>
-        </w:rPr>
-        <w:t>som brukerne mest bruker. Nav-baren har også et søkefelt</w:t>
-      </w:r>
-      <w:r>
-        <w:rPr>
-          <w:rFonts w:ascii="Arial" w:eastAsia="Times New Roman" w:hAnsi="Arial" w:cs="Arial"/>
-          <w:color w:val="000000"/>
-          <w:kern w:val="0"/>
-          <w:sz w:val="24"/>
-          <w:szCs w:val="24"/>
-          <w:lang w:eastAsia="nb-NO"/>
-          <w14:ligatures w14:val="none"/>
-        </w:rPr>
-        <w:t>, som fungerer bra. Til slutt har man handlekurven, og favoritter for de som er logget på.</w:t>
+      <w:r>
+        <w:rPr>
+          <w:rFonts w:ascii="Arial" w:eastAsia="Times New Roman" w:hAnsi="Arial" w:cs="Arial"/>
+          <w:color w:val="000000"/>
+          <w:kern w:val="0"/>
+          <w:sz w:val="24"/>
+          <w:szCs w:val="24"/>
+          <w:lang w:eastAsia="nb-NO"/>
+          <w14:ligatures w14:val="none"/>
+        </w:rPr>
+        <w:t>Under videoen ser vi stillbilder fra videoen som en form for «recap», hvor de igjen får frem noe av stilene de har.</w:t>
+      </w:r>
+      <w:r>
+        <w:rPr>
+          <w:rFonts w:ascii="Arial" w:eastAsia="Times New Roman" w:hAnsi="Arial" w:cs="Arial"/>
+          <w:color w:val="000000"/>
+          <w:kern w:val="0"/>
+          <w:sz w:val="24"/>
+          <w:szCs w:val="24"/>
+          <w:lang w:eastAsia="nb-NO"/>
+          <w14:ligatures w14:val="none"/>
+        </w:rPr>
+        <w:t xml:space="preserve"> Videre finner man </w:t>
+      </w:r>
+      <w:r>
+        <w:rPr>
+          <w:rFonts w:ascii="Arial" w:eastAsia="Times New Roman" w:hAnsi="Arial" w:cs="Arial"/>
+          <w:color w:val="000000"/>
+          <w:kern w:val="0"/>
+          <w:sz w:val="24"/>
+          <w:szCs w:val="24"/>
+          <w:lang w:eastAsia="nb-NO"/>
+          <w14:ligatures w14:val="none"/>
+        </w:rPr>
+        <w:t>produktkort</w:t>
+      </w:r>
+      <w:r>
+        <w:rPr>
+          <w:rFonts w:ascii="Arial" w:eastAsia="Times New Roman" w:hAnsi="Arial" w:cs="Arial"/>
+          <w:color w:val="000000"/>
+          <w:kern w:val="0"/>
+          <w:sz w:val="24"/>
+          <w:szCs w:val="24"/>
+          <w:lang w:eastAsia="nb-NO"/>
+          <w14:ligatures w14:val="none"/>
+        </w:rPr>
+        <w:t>-seksjon</w:t>
+      </w:r>
+      <w:r>
+        <w:rPr>
+          <w:rFonts w:ascii="Arial" w:eastAsia="Times New Roman" w:hAnsi="Arial" w:cs="Arial"/>
+          <w:color w:val="000000"/>
+          <w:kern w:val="0"/>
+          <w:sz w:val="24"/>
+          <w:szCs w:val="24"/>
+          <w:lang w:eastAsia="nb-NO"/>
+          <w14:ligatures w14:val="none"/>
+        </w:rPr>
+        <w:t xml:space="preserve"> </w:t>
+      </w:r>
+      <w:r>
+        <w:rPr>
+          <w:rFonts w:ascii="Arial" w:eastAsia="Times New Roman" w:hAnsi="Arial" w:cs="Arial"/>
+          <w:color w:val="000000"/>
+          <w:kern w:val="0"/>
+          <w:sz w:val="24"/>
+          <w:szCs w:val="24"/>
+          <w:lang w:eastAsia="nb-NO"/>
+          <w14:ligatures w14:val="none"/>
+        </w:rPr>
+        <w:t>med «Populært denne uken</w:t>
+      </w:r>
+      <w:r>
+        <w:rPr>
+          <w:rFonts w:ascii="Arial" w:eastAsia="Times New Roman" w:hAnsi="Arial" w:cs="Arial"/>
+          <w:color w:val="000000"/>
+          <w:kern w:val="0"/>
+          <w:sz w:val="24"/>
+          <w:szCs w:val="24"/>
+          <w:lang w:eastAsia="nb-NO"/>
+          <w14:ligatures w14:val="none"/>
+        </w:rPr>
+        <w:t>»</w:t>
+      </w:r>
+      <w:r>
+        <w:rPr>
+          <w:rFonts w:ascii="Arial" w:eastAsia="Times New Roman" w:hAnsi="Arial" w:cs="Arial"/>
+          <w:color w:val="000000"/>
+          <w:kern w:val="0"/>
+          <w:sz w:val="24"/>
+          <w:szCs w:val="24"/>
+          <w:lang w:eastAsia="nb-NO"/>
+          <w14:ligatures w14:val="none"/>
+        </w:rPr>
+        <w:t xml:space="preserve">. På desktop har man ikoner for bla til høyre eller venstre, i tillegg til en slider </w:t>
+      </w:r>
+      <w:r>
+        <w:rPr>
+          <w:rFonts w:ascii="Arial" w:eastAsia="Times New Roman" w:hAnsi="Arial" w:cs="Arial"/>
+          <w:color w:val="000000"/>
+          <w:kern w:val="0"/>
+          <w:sz w:val="24"/>
+          <w:szCs w:val="24"/>
+          <w:lang w:eastAsia="nb-NO"/>
+          <w14:ligatures w14:val="none"/>
+        </w:rPr>
+        <w:t xml:space="preserve">for å kunne bruke musen til å </w:t>
+      </w:r>
+      <w:r>
+        <w:rPr>
+          <w:rFonts w:ascii="Arial" w:eastAsia="Times New Roman" w:hAnsi="Arial" w:cs="Arial"/>
+          <w:color w:val="000000"/>
+          <w:kern w:val="0"/>
+          <w:sz w:val="24"/>
+          <w:szCs w:val="24"/>
+          <w:lang w:eastAsia="nb-NO"/>
+          <w14:ligatures w14:val="none"/>
+        </w:rPr>
+        <w:t>dra seg til høyre eller venstre.</w:t>
+      </w:r>
+      <w:r>
+        <w:rPr>
+          <w:rFonts w:ascii="Arial" w:eastAsia="Times New Roman" w:hAnsi="Arial" w:cs="Arial"/>
+          <w:color w:val="000000"/>
+          <w:kern w:val="0"/>
+          <w:sz w:val="24"/>
+          <w:szCs w:val="24"/>
+          <w:lang w:eastAsia="nb-NO"/>
+          <w14:ligatures w14:val="none"/>
+        </w:rPr>
+        <w:t xml:space="preserve"> På mobil er det </w:t>
+      </w:r>
+      <w:r>
+        <w:rPr>
+          <w:rFonts w:ascii="Arial" w:eastAsia="Times New Roman" w:hAnsi="Arial" w:cs="Arial"/>
+          <w:color w:val="000000"/>
+          <w:kern w:val="0"/>
+          <w:sz w:val="24"/>
+          <w:szCs w:val="24"/>
+          <w:lang w:eastAsia="nb-NO"/>
+          <w14:ligatures w14:val="none"/>
+        </w:rPr>
+        <w:t>layouten den samme, men knappene og slideren er borte, ettersom man heller bruker fingeren til å bla seg bortover.</w:t>
       </w:r>
     </w:p>
     <w:p>
@@ -4427,291 +4073,67 @@
           <w:lang w:eastAsia="nb-NO"/>
           <w14:ligatures w14:val="none"/>
         </w:rPr>
-        <w:t>Rett under navigasjonsbaren ser vi en film</w:t>
-      </w:r>
-      <w:r>
-        <w:rPr>
-          <w:rFonts w:ascii="Arial" w:eastAsia="Times New Roman" w:hAnsi="Arial" w:cs="Arial"/>
-          <w:color w:val="000000"/>
-          <w:kern w:val="0"/>
-          <w:sz w:val="24"/>
-          <w:szCs w:val="24"/>
-          <w:lang w:eastAsia="nb-NO"/>
-          <w14:ligatures w14:val="none"/>
-        </w:rPr>
-        <w:t xml:space="preserve"> som</w:t>
-      </w:r>
-      <w:r>
-        <w:rPr>
-          <w:rFonts w:ascii="Arial" w:eastAsia="Times New Roman" w:hAnsi="Arial" w:cs="Arial"/>
-          <w:color w:val="000000"/>
-          <w:kern w:val="0"/>
-          <w:sz w:val="24"/>
-          <w:szCs w:val="24"/>
-          <w:lang w:eastAsia="nb-NO"/>
-          <w14:ligatures w14:val="none"/>
-        </w:rPr>
-        <w:t xml:space="preserve"> viser noe av hva Nike har å tilby. Videoen viser med andre ord de ulike stilene Nike </w:t>
-      </w:r>
-      <w:r>
-        <w:rPr>
-          <w:rFonts w:ascii="Arial" w:eastAsia="Times New Roman" w:hAnsi="Arial" w:cs="Arial"/>
-          <w:color w:val="000000"/>
-          <w:kern w:val="0"/>
-          <w:sz w:val="24"/>
-          <w:szCs w:val="24"/>
-          <w:lang w:eastAsia="nb-NO"/>
-          <w14:ligatures w14:val="none"/>
-        </w:rPr>
-        <w:t>tilbyr.</w:t>
-      </w:r>
-      <w:r>
-        <w:rPr>
-          <w:rFonts w:ascii="Arial" w:eastAsia="Times New Roman" w:hAnsi="Arial" w:cs="Arial"/>
-          <w:color w:val="000000"/>
-          <w:kern w:val="0"/>
-          <w:sz w:val="24"/>
-          <w:szCs w:val="24"/>
-          <w:lang w:eastAsia="nb-NO"/>
-          <w14:ligatures w14:val="none"/>
-        </w:rPr>
-        <w:t xml:space="preserve"> </w:t>
-      </w:r>
-      <w:r>
-        <w:rPr>
-          <w:rFonts w:ascii="Arial" w:eastAsia="Times New Roman" w:hAnsi="Arial" w:cs="Arial"/>
-          <w:color w:val="000000"/>
-          <w:kern w:val="0"/>
-          <w:sz w:val="24"/>
-          <w:szCs w:val="24"/>
-          <w:lang w:eastAsia="nb-NO"/>
-          <w14:ligatures w14:val="none"/>
-        </w:rPr>
-        <w:t>Under videoen ser vi stillbilder fra videoen som en form for «</w:t>
-      </w:r>
-      <w:proofErr w:type="spellStart"/>
-      <w:r>
-        <w:rPr>
-          <w:rFonts w:ascii="Arial" w:eastAsia="Times New Roman" w:hAnsi="Arial" w:cs="Arial"/>
-          <w:color w:val="000000"/>
-          <w:kern w:val="0"/>
-          <w:sz w:val="24"/>
-          <w:szCs w:val="24"/>
-          <w:lang w:eastAsia="nb-NO"/>
-          <w14:ligatures w14:val="none"/>
-        </w:rPr>
-        <w:t>recap</w:t>
-      </w:r>
-      <w:proofErr w:type="spellEnd"/>
-      <w:r>
-        <w:rPr>
-          <w:rFonts w:ascii="Arial" w:eastAsia="Times New Roman" w:hAnsi="Arial" w:cs="Arial"/>
-          <w:color w:val="000000"/>
-          <w:kern w:val="0"/>
-          <w:sz w:val="24"/>
-          <w:szCs w:val="24"/>
-          <w:lang w:eastAsia="nb-NO"/>
-          <w14:ligatures w14:val="none"/>
-        </w:rPr>
-        <w:t>», hvor de igjen får frem noe av stilene de har.</w:t>
-      </w:r>
-      <w:r>
-        <w:rPr>
-          <w:rFonts w:ascii="Arial" w:eastAsia="Times New Roman" w:hAnsi="Arial" w:cs="Arial"/>
-          <w:color w:val="000000"/>
-          <w:kern w:val="0"/>
-          <w:sz w:val="24"/>
-          <w:szCs w:val="24"/>
-          <w:lang w:eastAsia="nb-NO"/>
-          <w14:ligatures w14:val="none"/>
-        </w:rPr>
-        <w:t xml:space="preserve"> Videre finner man </w:t>
-      </w:r>
-      <w:r>
-        <w:rPr>
-          <w:rFonts w:ascii="Arial" w:eastAsia="Times New Roman" w:hAnsi="Arial" w:cs="Arial"/>
-          <w:color w:val="000000"/>
-          <w:kern w:val="0"/>
-          <w:sz w:val="24"/>
-          <w:szCs w:val="24"/>
-          <w:lang w:eastAsia="nb-NO"/>
-          <w14:ligatures w14:val="none"/>
-        </w:rPr>
-        <w:t>produktkort</w:t>
-      </w:r>
-      <w:r>
-        <w:rPr>
-          <w:rFonts w:ascii="Arial" w:eastAsia="Times New Roman" w:hAnsi="Arial" w:cs="Arial"/>
-          <w:color w:val="000000"/>
-          <w:kern w:val="0"/>
-          <w:sz w:val="24"/>
-          <w:szCs w:val="24"/>
-          <w:lang w:eastAsia="nb-NO"/>
-          <w14:ligatures w14:val="none"/>
-        </w:rPr>
-        <w:t>-seksjon</w:t>
-      </w:r>
-      <w:r>
-        <w:rPr>
-          <w:rFonts w:ascii="Arial" w:eastAsia="Times New Roman" w:hAnsi="Arial" w:cs="Arial"/>
-          <w:color w:val="000000"/>
-          <w:kern w:val="0"/>
-          <w:sz w:val="24"/>
-          <w:szCs w:val="24"/>
-          <w:lang w:eastAsia="nb-NO"/>
-          <w14:ligatures w14:val="none"/>
-        </w:rPr>
-        <w:t xml:space="preserve"> </w:t>
-      </w:r>
-      <w:r>
-        <w:rPr>
-          <w:rFonts w:ascii="Arial" w:eastAsia="Times New Roman" w:hAnsi="Arial" w:cs="Arial"/>
-          <w:color w:val="000000"/>
-          <w:kern w:val="0"/>
-          <w:sz w:val="24"/>
-          <w:szCs w:val="24"/>
-          <w:lang w:eastAsia="nb-NO"/>
-          <w14:ligatures w14:val="none"/>
-        </w:rPr>
-        <w:t>med «Populært denne uken</w:t>
-      </w:r>
-      <w:r>
-        <w:rPr>
-          <w:rFonts w:ascii="Arial" w:eastAsia="Times New Roman" w:hAnsi="Arial" w:cs="Arial"/>
-          <w:color w:val="000000"/>
-          <w:kern w:val="0"/>
-          <w:sz w:val="24"/>
-          <w:szCs w:val="24"/>
-          <w:lang w:eastAsia="nb-NO"/>
-          <w14:ligatures w14:val="none"/>
-        </w:rPr>
-        <w:t>»</w:t>
-      </w:r>
-      <w:r>
-        <w:rPr>
-          <w:rFonts w:ascii="Arial" w:eastAsia="Times New Roman" w:hAnsi="Arial" w:cs="Arial"/>
-          <w:color w:val="000000"/>
-          <w:kern w:val="0"/>
-          <w:sz w:val="24"/>
-          <w:szCs w:val="24"/>
-          <w:lang w:eastAsia="nb-NO"/>
-          <w14:ligatures w14:val="none"/>
-        </w:rPr>
-        <w:t xml:space="preserve">. På desktop har man ikoner for bla til høyre eller venstre, i tillegg til en </w:t>
-      </w:r>
-      <w:proofErr w:type="spellStart"/>
-      <w:r>
-        <w:rPr>
-          <w:rFonts w:ascii="Arial" w:eastAsia="Times New Roman" w:hAnsi="Arial" w:cs="Arial"/>
-          <w:color w:val="000000"/>
-          <w:kern w:val="0"/>
-          <w:sz w:val="24"/>
-          <w:szCs w:val="24"/>
-          <w:lang w:eastAsia="nb-NO"/>
-          <w14:ligatures w14:val="none"/>
-        </w:rPr>
-        <w:t>slider</w:t>
-      </w:r>
-      <w:proofErr w:type="spellEnd"/>
-      <w:r>
-        <w:rPr>
-          <w:rFonts w:ascii="Arial" w:eastAsia="Times New Roman" w:hAnsi="Arial" w:cs="Arial"/>
-          <w:color w:val="000000"/>
-          <w:kern w:val="0"/>
-          <w:sz w:val="24"/>
-          <w:szCs w:val="24"/>
-          <w:lang w:eastAsia="nb-NO"/>
-          <w14:ligatures w14:val="none"/>
-        </w:rPr>
-        <w:t xml:space="preserve"> </w:t>
-      </w:r>
-      <w:r>
-        <w:rPr>
-          <w:rFonts w:ascii="Arial" w:eastAsia="Times New Roman" w:hAnsi="Arial" w:cs="Arial"/>
-          <w:color w:val="000000"/>
-          <w:kern w:val="0"/>
-          <w:sz w:val="24"/>
-          <w:szCs w:val="24"/>
-          <w:lang w:eastAsia="nb-NO"/>
-          <w14:ligatures w14:val="none"/>
-        </w:rPr>
-        <w:t xml:space="preserve">for å kunne bruke musen til å </w:t>
-      </w:r>
-      <w:r>
-        <w:rPr>
-          <w:rFonts w:ascii="Arial" w:eastAsia="Times New Roman" w:hAnsi="Arial" w:cs="Arial"/>
-          <w:color w:val="000000"/>
-          <w:kern w:val="0"/>
-          <w:sz w:val="24"/>
-          <w:szCs w:val="24"/>
-          <w:lang w:eastAsia="nb-NO"/>
-          <w14:ligatures w14:val="none"/>
-        </w:rPr>
-        <w:t>dra seg til høyre eller venstre.</w:t>
-      </w:r>
-      <w:r>
-        <w:rPr>
-          <w:rFonts w:ascii="Arial" w:eastAsia="Times New Roman" w:hAnsi="Arial" w:cs="Arial"/>
-          <w:color w:val="000000"/>
-          <w:kern w:val="0"/>
-          <w:sz w:val="24"/>
-          <w:szCs w:val="24"/>
-          <w:lang w:eastAsia="nb-NO"/>
-          <w14:ligatures w14:val="none"/>
-        </w:rPr>
-        <w:t xml:space="preserve"> På mobil er det </w:t>
-      </w:r>
-      <w:proofErr w:type="spellStart"/>
-      <w:r>
-        <w:rPr>
-          <w:rFonts w:ascii="Arial" w:eastAsia="Times New Roman" w:hAnsi="Arial" w:cs="Arial"/>
-          <w:color w:val="000000"/>
-          <w:kern w:val="0"/>
-          <w:sz w:val="24"/>
-          <w:szCs w:val="24"/>
-          <w:lang w:eastAsia="nb-NO"/>
-          <w14:ligatures w14:val="none"/>
-        </w:rPr>
-        <w:t>layouten</w:t>
-      </w:r>
-      <w:proofErr w:type="spellEnd"/>
-      <w:r>
-        <w:rPr>
-          <w:rFonts w:ascii="Arial" w:eastAsia="Times New Roman" w:hAnsi="Arial" w:cs="Arial"/>
-          <w:color w:val="000000"/>
-          <w:kern w:val="0"/>
-          <w:sz w:val="24"/>
-          <w:szCs w:val="24"/>
-          <w:lang w:eastAsia="nb-NO"/>
-          <w14:ligatures w14:val="none"/>
-        </w:rPr>
-        <w:t xml:space="preserve"> den samme, men knappene og </w:t>
-      </w:r>
-      <w:proofErr w:type="spellStart"/>
-      <w:r>
-        <w:rPr>
-          <w:rFonts w:ascii="Arial" w:eastAsia="Times New Roman" w:hAnsi="Arial" w:cs="Arial"/>
-          <w:color w:val="000000"/>
-          <w:kern w:val="0"/>
-          <w:sz w:val="24"/>
-          <w:szCs w:val="24"/>
-          <w:lang w:eastAsia="nb-NO"/>
-          <w14:ligatures w14:val="none"/>
-        </w:rPr>
-        <w:t>slideren</w:t>
-      </w:r>
-      <w:proofErr w:type="spellEnd"/>
-      <w:r>
-        <w:rPr>
-          <w:rFonts w:ascii="Arial" w:eastAsia="Times New Roman" w:hAnsi="Arial" w:cs="Arial"/>
-          <w:color w:val="000000"/>
-          <w:kern w:val="0"/>
-          <w:sz w:val="24"/>
-          <w:szCs w:val="24"/>
-          <w:lang w:eastAsia="nb-NO"/>
-          <w14:ligatures w14:val="none"/>
-        </w:rPr>
-        <w:t xml:space="preserve"> er borte, ettersom man heller bruker fingeren til å bla seg bortover.</w:t>
+        <w:t>Videre på siden er det en blanding av flere produktkort-seksjoner med slidere, men også</w:t>
+      </w:r>
+      <w:r>
+        <w:rPr>
+          <w:rFonts w:ascii="Arial" w:eastAsia="Times New Roman" w:hAnsi="Arial" w:cs="Arial"/>
+          <w:color w:val="000000"/>
+          <w:kern w:val="0"/>
+          <w:sz w:val="24"/>
+          <w:szCs w:val="24"/>
+          <w:lang w:eastAsia="nb-NO"/>
+          <w14:ligatures w14:val="none"/>
+        </w:rPr>
+        <w:t xml:space="preserve"> noen som bare fyller skjermen</w:t>
+      </w:r>
+      <w:r>
+        <w:rPr>
+          <w:rFonts w:ascii="Arial" w:eastAsia="Times New Roman" w:hAnsi="Arial" w:cs="Arial"/>
+          <w:color w:val="000000"/>
+          <w:kern w:val="0"/>
+          <w:sz w:val="24"/>
+          <w:szCs w:val="24"/>
+          <w:lang w:eastAsia="nb-NO"/>
+          <w14:ligatures w14:val="none"/>
+        </w:rPr>
+        <w:t xml:space="preserve">. </w:t>
+      </w:r>
+      <w:r>
+        <w:rPr>
+          <w:rFonts w:ascii="Arial" w:eastAsia="Times New Roman" w:hAnsi="Arial" w:cs="Arial"/>
+          <w:color w:val="000000"/>
+          <w:kern w:val="0"/>
+          <w:sz w:val="24"/>
+          <w:szCs w:val="24"/>
+          <w:lang w:eastAsia="nb-NO"/>
+          <w14:ligatures w14:val="none"/>
+        </w:rPr>
+        <w:t>De har blant annet tre stillbilder med knapper på som sender deg til «Dame», «Herre» eller «Barn»-</w:t>
+      </w:r>
+      <w:r>
+        <w:rPr>
+          <w:rFonts w:ascii="Arial" w:eastAsia="Times New Roman" w:hAnsi="Arial" w:cs="Arial"/>
+          <w:color w:val="000000"/>
+          <w:kern w:val="0"/>
+          <w:sz w:val="24"/>
+          <w:szCs w:val="24"/>
+          <w:lang w:eastAsia="nb-NO"/>
+          <w14:ligatures w14:val="none"/>
+        </w:rPr>
+        <w:t>avdelingen</w:t>
+      </w:r>
+      <w:r>
+        <w:rPr>
+          <w:rFonts w:ascii="Arial" w:eastAsia="Times New Roman" w:hAnsi="Arial" w:cs="Arial"/>
+          <w:color w:val="000000"/>
+          <w:kern w:val="0"/>
+          <w:sz w:val="24"/>
+          <w:szCs w:val="24"/>
+          <w:lang w:eastAsia="nb-NO"/>
+          <w14:ligatures w14:val="none"/>
+        </w:rPr>
+        <w:t xml:space="preserve">. </w:t>
       </w:r>
     </w:p>
     <w:p>
@@ -4737,118 +4159,6 @@
           <w:lang w:eastAsia="nb-NO"/>
           <w14:ligatures w14:val="none"/>
         </w:rPr>
-        <w:t xml:space="preserve">Videre på siden er det en blanding av flere produktkort-seksjoner med </w:t>
-      </w:r>
-      <w:proofErr w:type="spellStart"/>
-      <w:r>
-        <w:rPr>
-          <w:rFonts w:ascii="Arial" w:eastAsia="Times New Roman" w:hAnsi="Arial" w:cs="Arial"/>
-          <w:color w:val="000000"/>
-          <w:kern w:val="0"/>
-          <w:sz w:val="24"/>
-          <w:szCs w:val="24"/>
-          <w:lang w:eastAsia="nb-NO"/>
-          <w14:ligatures w14:val="none"/>
-        </w:rPr>
-        <w:t>slidere</w:t>
-      </w:r>
-      <w:proofErr w:type="spellEnd"/>
-      <w:r>
-        <w:rPr>
-          <w:rFonts w:ascii="Arial" w:eastAsia="Times New Roman" w:hAnsi="Arial" w:cs="Arial"/>
-          <w:color w:val="000000"/>
-          <w:kern w:val="0"/>
-          <w:sz w:val="24"/>
-          <w:szCs w:val="24"/>
-          <w:lang w:eastAsia="nb-NO"/>
-          <w14:ligatures w14:val="none"/>
-        </w:rPr>
-        <w:t>, men også</w:t>
-      </w:r>
-      <w:r>
-        <w:rPr>
-          <w:rFonts w:ascii="Arial" w:eastAsia="Times New Roman" w:hAnsi="Arial" w:cs="Arial"/>
-          <w:color w:val="000000"/>
-          <w:kern w:val="0"/>
-          <w:sz w:val="24"/>
-          <w:szCs w:val="24"/>
-          <w:lang w:eastAsia="nb-NO"/>
-          <w14:ligatures w14:val="none"/>
-        </w:rPr>
-        <w:t xml:space="preserve"> noen som bare fyller skjermen</w:t>
-      </w:r>
-      <w:r>
-        <w:rPr>
-          <w:rFonts w:ascii="Arial" w:eastAsia="Times New Roman" w:hAnsi="Arial" w:cs="Arial"/>
-          <w:color w:val="000000"/>
-          <w:kern w:val="0"/>
-          <w:sz w:val="24"/>
-          <w:szCs w:val="24"/>
-          <w:lang w:eastAsia="nb-NO"/>
-          <w14:ligatures w14:val="none"/>
-        </w:rPr>
-        <w:t xml:space="preserve">. </w:t>
-      </w:r>
-      <w:r>
-        <w:rPr>
-          <w:rFonts w:ascii="Arial" w:eastAsia="Times New Roman" w:hAnsi="Arial" w:cs="Arial"/>
-          <w:color w:val="000000"/>
-          <w:kern w:val="0"/>
-          <w:sz w:val="24"/>
-          <w:szCs w:val="24"/>
-          <w:lang w:eastAsia="nb-NO"/>
-          <w14:ligatures w14:val="none"/>
-        </w:rPr>
-        <w:t>De har blant annet tre stillbilder med knapper på som sender deg til «Dame», «Herre» eller «Barn»-</w:t>
-      </w:r>
-      <w:r>
-        <w:rPr>
-          <w:rFonts w:ascii="Arial" w:eastAsia="Times New Roman" w:hAnsi="Arial" w:cs="Arial"/>
-          <w:color w:val="000000"/>
-          <w:kern w:val="0"/>
-          <w:sz w:val="24"/>
-          <w:szCs w:val="24"/>
-          <w:lang w:eastAsia="nb-NO"/>
-          <w14:ligatures w14:val="none"/>
-        </w:rPr>
-        <w:t>avdelingen</w:t>
-      </w:r>
-      <w:r>
-        <w:rPr>
-          <w:rFonts w:ascii="Arial" w:eastAsia="Times New Roman" w:hAnsi="Arial" w:cs="Arial"/>
-          <w:color w:val="000000"/>
-          <w:kern w:val="0"/>
-          <w:sz w:val="24"/>
-          <w:szCs w:val="24"/>
-          <w:lang w:eastAsia="nb-NO"/>
-          <w14:ligatures w14:val="none"/>
-        </w:rPr>
-        <w:t xml:space="preserve">. </w:t>
-      </w:r>
-    </w:p>
-    <w:p>
-      <w:pPr>
-        <w:spacing w:line="360" w:lineRule="auto"/>
-        <w:rPr>
-          <w:rFonts w:ascii="Arial" w:eastAsia="Times New Roman" w:hAnsi="Arial" w:cs="Arial"/>
-          <w:color w:val="000000"/>
-          <w:kern w:val="0"/>
-          <w:sz w:val="24"/>
-          <w:szCs w:val="24"/>
-          <w:lang w:eastAsia="nb-NO"/>
-          <w14:ligatures w14:val="none"/>
-        </w:rPr>
-      </w:pPr>
-      <w:r>
-        <w:rPr>
-          <w:rFonts w:ascii="Arial" w:eastAsia="Times New Roman" w:hAnsi="Arial" w:cs="Arial"/>
-          <w:color w:val="000000"/>
-          <w:kern w:val="0"/>
-          <w:sz w:val="24"/>
-          <w:szCs w:val="24"/>
-          <w:lang w:eastAsia="nb-NO"/>
-          <w14:ligatures w14:val="none"/>
-        </w:rPr>
         <w:t xml:space="preserve">Nike er flinke til å utnytte plassen og vise fram det de har, både ved bruk av videoen sin, men også </w:t>
       </w:r>
       <w:r>
@@ -4861,33 +4171,7 @@
           <w:lang w:eastAsia="nb-NO"/>
           <w14:ligatures w14:val="none"/>
         </w:rPr>
-        <w:t xml:space="preserve">ved bruk av de ulike </w:t>
-      </w:r>
-      <w:proofErr w:type="spellStart"/>
-      <w:r>
-        <w:rPr>
-          <w:rFonts w:ascii="Arial" w:eastAsia="Times New Roman" w:hAnsi="Arial" w:cs="Arial"/>
-          <w:color w:val="000000"/>
-          <w:kern w:val="0"/>
-          <w:sz w:val="24"/>
-          <w:szCs w:val="24"/>
-          <w:lang w:eastAsia="nb-NO"/>
-          <w14:ligatures w14:val="none"/>
-        </w:rPr>
-        <w:t>sliderne</w:t>
-      </w:r>
-      <w:proofErr w:type="spellEnd"/>
-      <w:r>
-        <w:rPr>
-          <w:rFonts w:ascii="Arial" w:eastAsia="Times New Roman" w:hAnsi="Arial" w:cs="Arial"/>
-          <w:color w:val="000000"/>
-          <w:kern w:val="0"/>
-          <w:sz w:val="24"/>
-          <w:szCs w:val="24"/>
-          <w:lang w:eastAsia="nb-NO"/>
-          <w14:ligatures w14:val="none"/>
-        </w:rPr>
-        <w:t>, som igjen viser brukeren hva som finnes. Ettersom også Nike ikke bare selger sko, viser de ofte fram hele stiler</w:t>
+        <w:t>ved bruk av de ulike sliderne, som igjen viser brukeren hva som finnes. Ettersom også Nike ikke bare selger sko, viser de ofte fram hele stiler</w:t>
       </w:r>
       <w:r>
         <w:rPr>
@@ -5135,22 +4419,8 @@
           <w:lang w:eastAsia="nb-NO"/>
           <w14:ligatures w14:val="none"/>
         </w:rPr>
-        <w:t xml:space="preserve"> i tillegg til oversiktlige </w:t>
-      </w:r>
-      <w:proofErr w:type="spellStart"/>
-      <w:r>
-        <w:rPr>
-          <w:rFonts w:ascii="Arial" w:eastAsia="Times New Roman" w:hAnsi="Arial" w:cs="Arial"/>
-          <w:color w:val="000000"/>
-          <w:kern w:val="0"/>
-          <w:sz w:val="24"/>
-          <w:szCs w:val="24"/>
-          <w:lang w:eastAsia="nb-NO"/>
-          <w14:ligatures w14:val="none"/>
-        </w:rPr>
-        <w:t>megamenyer</w:t>
-      </w:r>
-      <w:proofErr w:type="spellEnd"/>
+        <w:t xml:space="preserve"> i tillegg til oversiktlige megamenyer</w:t>
+      </w:r>
       <w:r>
         <w:rPr>
           <w:rFonts w:ascii="Arial" w:eastAsia="Times New Roman" w:hAnsi="Arial" w:cs="Arial"/>
@@ -5360,31 +4630,17 @@
           <w14:ligatures w14:val="none"/>
         </w:rPr>
       </w:pPr>
-      <w:proofErr w:type="spellStart"/>
-      <w:r>
-        <w:rPr>
-          <w:rFonts w:ascii="Arial" w:eastAsia="Times New Roman" w:hAnsi="Arial" w:cs="Arial"/>
-          <w:color w:val="000000"/>
-          <w:kern w:val="0"/>
-          <w:sz w:val="24"/>
-          <w:szCs w:val="24"/>
-          <w:lang w:eastAsia="nb-NO"/>
-          <w14:ligatures w14:val="none"/>
-        </w:rPr>
-        <w:t>Wireframen</w:t>
-      </w:r>
-      <w:proofErr w:type="spellEnd"/>
-      <w:r>
-        <w:rPr>
-          <w:rFonts w:ascii="Arial" w:eastAsia="Times New Roman" w:hAnsi="Arial" w:cs="Arial"/>
-          <w:color w:val="000000"/>
-          <w:kern w:val="0"/>
-          <w:sz w:val="24"/>
-          <w:szCs w:val="24"/>
-          <w:lang w:eastAsia="nb-NO"/>
-          <w14:ligatures w14:val="none"/>
-        </w:rPr>
-        <w:t xml:space="preserve"> til venstre </w:t>
+      <w:r>
+        <w:rPr>
+          <w:rFonts w:ascii="Arial" w:eastAsia="Times New Roman" w:hAnsi="Arial" w:cs="Arial"/>
+          <w:color w:val="000000"/>
+          <w:kern w:val="0"/>
+          <w:sz w:val="24"/>
+          <w:szCs w:val="24"/>
+          <w:lang w:eastAsia="nb-NO"/>
+          <w14:ligatures w14:val="none"/>
+        </w:rPr>
+        <w:t xml:space="preserve">Wireframen til venstre </w:t>
       </w:r>
       <w:r>
         <w:rPr>
@@ -5492,33 +4748,7 @@
           <w:lang w:eastAsia="nb-NO"/>
           <w14:ligatures w14:val="none"/>
         </w:rPr>
-        <w:t>Disse «</w:t>
-      </w:r>
-      <w:proofErr w:type="spellStart"/>
-      <w:r>
-        <w:rPr>
-          <w:rFonts w:ascii="Arial" w:eastAsia="Times New Roman" w:hAnsi="Arial" w:cs="Arial"/>
-          <w:color w:val="000000"/>
-          <w:kern w:val="0"/>
-          <w:sz w:val="24"/>
-          <w:szCs w:val="24"/>
-          <w:lang w:eastAsia="nb-NO"/>
-          <w14:ligatures w14:val="none"/>
-        </w:rPr>
-        <w:t>sliderne</w:t>
-      </w:r>
-      <w:proofErr w:type="spellEnd"/>
-      <w:r>
-        <w:rPr>
-          <w:rFonts w:ascii="Arial" w:eastAsia="Times New Roman" w:hAnsi="Arial" w:cs="Arial"/>
-          <w:color w:val="000000"/>
-          <w:kern w:val="0"/>
-          <w:sz w:val="24"/>
-          <w:szCs w:val="24"/>
-          <w:lang w:eastAsia="nb-NO"/>
-          <w14:ligatures w14:val="none"/>
-        </w:rPr>
-        <w:t>» kan også fylles med mye forskjellig. Tilbudsvarer, herresko, damesko, osv.</w:t>
+        <w:t>Disse «sliderne» kan også fylles med mye forskjellig. Tilbudsvarer, herresko, damesko, osv.</w:t>
       </w:r>
     </w:p>
     <w:p>
@@ -5546,7 +4776,7 @@
           <w:lang w:eastAsia="nb-NO"/>
         </w:rPr>
         <w:drawing>
-          <wp:anchor distT="0" distB="0" distL="114300" distR="114300" simplePos="0" relativeHeight="251661312" behindDoc="0" locked="0" layoutInCell="1" allowOverlap="1" wp14:anchorId="04B0CF30" wp14:editId="307DC108">
+          <wp:anchor distT="0" distB="0" distL="114300" distR="114300" simplePos="0" relativeHeight="251661312" behindDoc="0" locked="0" layoutInCell="1" allowOverlap="1" wp14:anchorId="04B0CF30" wp14:editId="275B2B0D">
             <wp:simplePos x="0" y="0"/>
             <wp:positionH relativeFrom="margin">
               <wp:align>left</wp:align>
@@ -5667,71 +4897,19 @@
           <w:lang w:eastAsia="nb-NO"/>
           <w14:ligatures w14:val="none"/>
         </w:rPr>
-        <w:t xml:space="preserve"> I tillegg er det et avbrekk fra </w:t>
-      </w:r>
-      <w:proofErr w:type="spellStart"/>
-      <w:r>
-        <w:rPr>
-          <w:rFonts w:ascii="Arial" w:eastAsia="Times New Roman" w:hAnsi="Arial" w:cs="Arial"/>
-          <w:color w:val="000000"/>
-          <w:kern w:val="0"/>
-          <w:sz w:val="24"/>
-          <w:szCs w:val="24"/>
-          <w:lang w:eastAsia="nb-NO"/>
-          <w14:ligatures w14:val="none"/>
-        </w:rPr>
-        <w:t>sliderne</w:t>
-      </w:r>
-      <w:proofErr w:type="spellEnd"/>
-      <w:r>
-        <w:rPr>
-          <w:rFonts w:ascii="Arial" w:eastAsia="Times New Roman" w:hAnsi="Arial" w:cs="Arial"/>
-          <w:color w:val="000000"/>
-          <w:kern w:val="0"/>
-          <w:sz w:val="24"/>
-          <w:szCs w:val="24"/>
-          <w:lang w:eastAsia="nb-NO"/>
-          <w14:ligatures w14:val="none"/>
-        </w:rPr>
-        <w:t xml:space="preserve"> med en</w:t>
-      </w:r>
-      <w:r>
-        <w:rPr>
-          <w:rFonts w:ascii="Arial" w:eastAsia="Times New Roman" w:hAnsi="Arial" w:cs="Arial"/>
-          <w:color w:val="000000"/>
-          <w:kern w:val="0"/>
-          <w:sz w:val="24"/>
-          <w:szCs w:val="24"/>
-          <w:lang w:eastAsia="nb-NO"/>
-          <w14:ligatures w14:val="none"/>
-        </w:rPr>
-        <w:t xml:space="preserve"> medlemsseksjon. Her skal brukeren informeres om hvorfor det lønner seg å være medlem hos </w:t>
-      </w:r>
-      <w:proofErr w:type="spellStart"/>
-      <w:r>
-        <w:rPr>
-          <w:rFonts w:ascii="Arial" w:eastAsia="Times New Roman" w:hAnsi="Arial" w:cs="Arial"/>
-          <w:color w:val="000000"/>
-          <w:kern w:val="0"/>
-          <w:sz w:val="24"/>
-          <w:szCs w:val="24"/>
-          <w:lang w:eastAsia="nb-NO"/>
-          <w14:ligatures w14:val="none"/>
-        </w:rPr>
-        <w:t>Trendywear</w:t>
-      </w:r>
-      <w:proofErr w:type="spellEnd"/>
-      <w:r>
-        <w:rPr>
-          <w:rFonts w:ascii="Arial" w:eastAsia="Times New Roman" w:hAnsi="Arial" w:cs="Arial"/>
-          <w:color w:val="000000"/>
-          <w:kern w:val="0"/>
-          <w:sz w:val="24"/>
-          <w:szCs w:val="24"/>
-          <w:lang w:eastAsia="nb-NO"/>
-          <w14:ligatures w14:val="none"/>
-        </w:rPr>
-        <w:t>.</w:t>
+        <w:t xml:space="preserve"> I tillegg er det et avbrekk fra sliderne med en</w:t>
+      </w:r>
+      <w:r>
+        <w:rPr>
+          <w:rFonts w:ascii="Arial" w:eastAsia="Times New Roman" w:hAnsi="Arial" w:cs="Arial"/>
+          <w:color w:val="000000"/>
+          <w:kern w:val="0"/>
+          <w:sz w:val="24"/>
+          <w:szCs w:val="24"/>
+          <w:lang w:eastAsia="nb-NO"/>
+          <w14:ligatures w14:val="none"/>
+        </w:rPr>
+        <w:t xml:space="preserve"> medlemsseksjon. Her skal brukeren informeres om hvorfor det lønner seg å være medlem hos Trendywear.</w:t>
       </w:r>
     </w:p>
     <w:p>
@@ -5757,33 +4935,7 @@
           <w:lang w:eastAsia="nb-NO"/>
           <w14:ligatures w14:val="none"/>
         </w:rPr>
-        <w:t xml:space="preserve">Videre skal brukeren ha tilgang til noen flere </w:t>
-      </w:r>
-      <w:proofErr w:type="spellStart"/>
-      <w:r>
-        <w:rPr>
-          <w:rFonts w:ascii="Arial" w:eastAsia="Times New Roman" w:hAnsi="Arial" w:cs="Arial"/>
-          <w:color w:val="000000"/>
-          <w:kern w:val="0"/>
-          <w:sz w:val="24"/>
-          <w:szCs w:val="24"/>
-          <w:lang w:eastAsia="nb-NO"/>
-          <w14:ligatures w14:val="none"/>
-        </w:rPr>
-        <w:t>slidere</w:t>
-      </w:r>
-      <w:proofErr w:type="spellEnd"/>
-      <w:r>
-        <w:rPr>
-          <w:rFonts w:ascii="Arial" w:eastAsia="Times New Roman" w:hAnsi="Arial" w:cs="Arial"/>
-          <w:color w:val="000000"/>
-          <w:kern w:val="0"/>
-          <w:sz w:val="24"/>
-          <w:szCs w:val="24"/>
-          <w:lang w:eastAsia="nb-NO"/>
-          <w14:ligatures w14:val="none"/>
-        </w:rPr>
-        <w:t>, for å eventuelt hente litt inspirasjon</w:t>
+        <w:t>Videre skal brukeren ha tilgang til noen flere slidere, for å eventuelt hente litt inspirasjon</w:t>
       </w:r>
       <w:r>
         <w:rPr>
@@ -5821,22 +4973,8 @@
           <w:lang w:eastAsia="nb-NO"/>
           <w14:ligatures w14:val="none"/>
         </w:rPr>
-        <w:t xml:space="preserve">Til slutt er det en </w:t>
-      </w:r>
-      <w:proofErr w:type="spellStart"/>
-      <w:r>
-        <w:rPr>
-          <w:rFonts w:ascii="Arial" w:eastAsia="Times New Roman" w:hAnsi="Arial" w:cs="Arial"/>
-          <w:color w:val="000000"/>
-          <w:kern w:val="0"/>
-          <w:sz w:val="24"/>
-          <w:szCs w:val="24"/>
-          <w:lang w:eastAsia="nb-NO"/>
-          <w14:ligatures w14:val="none"/>
-        </w:rPr>
-        <w:t>footer</w:t>
-      </w:r>
-      <w:proofErr w:type="spellEnd"/>
+        <w:t>Til slutt er det en footer</w:t>
+      </w:r>
       <w:r>
         <w:rPr>
           <w:rFonts w:ascii="Arial" w:eastAsia="Times New Roman" w:hAnsi="Arial" w:cs="Arial"/>
@@ -6171,97 +5309,19 @@
           <w:lang w:eastAsia="nb-NO"/>
           <w14:ligatures w14:val="none"/>
         </w:rPr>
-        <w:t xml:space="preserve">Videre skal </w:t>
-      </w:r>
-      <w:proofErr w:type="spellStart"/>
-      <w:r>
-        <w:rPr>
-          <w:rFonts w:ascii="Arial" w:eastAsia="Times New Roman" w:hAnsi="Arial" w:cs="Arial"/>
-          <w:color w:val="000000"/>
-          <w:kern w:val="0"/>
-          <w:sz w:val="24"/>
-          <w:szCs w:val="24"/>
-          <w:lang w:eastAsia="nb-NO"/>
-          <w14:ligatures w14:val="none"/>
-        </w:rPr>
-        <w:t>skobildet</w:t>
-      </w:r>
-      <w:proofErr w:type="spellEnd"/>
-      <w:r>
-        <w:rPr>
-          <w:rFonts w:ascii="Arial" w:eastAsia="Times New Roman" w:hAnsi="Arial" w:cs="Arial"/>
-          <w:color w:val="000000"/>
-          <w:kern w:val="0"/>
-          <w:sz w:val="24"/>
-          <w:szCs w:val="24"/>
-          <w:lang w:eastAsia="nb-NO"/>
-          <w14:ligatures w14:val="none"/>
-        </w:rPr>
-        <w:t>/</w:t>
-      </w:r>
-      <w:proofErr w:type="spellStart"/>
-      <w:r>
-        <w:rPr>
-          <w:rFonts w:ascii="Arial" w:eastAsia="Times New Roman" w:hAnsi="Arial" w:cs="Arial"/>
-          <w:color w:val="000000"/>
-          <w:kern w:val="0"/>
-          <w:sz w:val="24"/>
-          <w:szCs w:val="24"/>
-          <w:lang w:eastAsia="nb-NO"/>
-          <w14:ligatures w14:val="none"/>
-        </w:rPr>
-        <w:t>skobildene</w:t>
-      </w:r>
-      <w:proofErr w:type="spellEnd"/>
-      <w:r>
-        <w:rPr>
-          <w:rFonts w:ascii="Arial" w:eastAsia="Times New Roman" w:hAnsi="Arial" w:cs="Arial"/>
-          <w:color w:val="000000"/>
-          <w:kern w:val="0"/>
-          <w:sz w:val="24"/>
-          <w:szCs w:val="24"/>
-          <w:lang w:eastAsia="nb-NO"/>
-          <w14:ligatures w14:val="none"/>
-        </w:rPr>
-        <w:t xml:space="preserve"> ta mye plass, ettersom det er det kunden/brukere er her for. </w:t>
-      </w:r>
-      <w:r>
-        <w:rPr>
-          <w:rFonts w:ascii="Arial" w:eastAsia="Times New Roman" w:hAnsi="Arial" w:cs="Arial"/>
-          <w:color w:val="000000"/>
-          <w:kern w:val="0"/>
-          <w:sz w:val="24"/>
-          <w:szCs w:val="24"/>
-          <w:lang w:eastAsia="nb-NO"/>
-          <w14:ligatures w14:val="none"/>
-        </w:rPr>
-        <w:t xml:space="preserve">Under bildet/bildene er det knapper for tilpassing av størrelse og farger. Det er også lagt ved noen </w:t>
-      </w:r>
-      <w:proofErr w:type="spellStart"/>
-      <w:r>
-        <w:rPr>
-          <w:rFonts w:ascii="Arial" w:eastAsia="Times New Roman" w:hAnsi="Arial" w:cs="Arial"/>
-          <w:color w:val="000000"/>
-          <w:kern w:val="0"/>
-          <w:sz w:val="24"/>
-          <w:szCs w:val="24"/>
-          <w:lang w:eastAsia="nb-NO"/>
-          <w14:ligatures w14:val="none"/>
-        </w:rPr>
-        <w:t>nedtrekksmenyer</w:t>
-      </w:r>
-      <w:proofErr w:type="spellEnd"/>
-      <w:r>
-        <w:rPr>
-          <w:rFonts w:ascii="Arial" w:eastAsia="Times New Roman" w:hAnsi="Arial" w:cs="Arial"/>
-          <w:color w:val="000000"/>
-          <w:kern w:val="0"/>
-          <w:sz w:val="24"/>
-          <w:szCs w:val="24"/>
-          <w:lang w:eastAsia="nb-NO"/>
-          <w14:ligatures w14:val="none"/>
-        </w:rPr>
-        <w:t>, som kan inneholde litt forskjellig. For eksempel, lagerstatus</w:t>
+        <w:t xml:space="preserve">Videre skal skobildet/skobildene ta mye plass, ettersom det er det kunden/brukere er her for. </w:t>
+      </w:r>
+      <w:r>
+        <w:rPr>
+          <w:rFonts w:ascii="Arial" w:eastAsia="Times New Roman" w:hAnsi="Arial" w:cs="Arial"/>
+          <w:color w:val="000000"/>
+          <w:kern w:val="0"/>
+          <w:sz w:val="24"/>
+          <w:szCs w:val="24"/>
+          <w:lang w:eastAsia="nb-NO"/>
+          <w14:ligatures w14:val="none"/>
+        </w:rPr>
+        <w:t>Under bildet/bildene er det knapper for tilpassing av størrelse og farger. Det er også lagt ved noen nedtrekksmenyer, som kan inneholde litt forskjellig. For eksempel, lagerstatus</w:t>
       </w:r>
       <w:r>
         <w:rPr>
@@ -6323,59 +5383,7 @@
           <w:lang w:eastAsia="nb-NO"/>
           <w14:ligatures w14:val="none"/>
         </w:rPr>
-        <w:t xml:space="preserve"> er den et «</w:t>
-      </w:r>
-      <w:proofErr w:type="spellStart"/>
-      <w:r>
-        <w:rPr>
-          <w:rFonts w:ascii="Arial" w:eastAsia="Times New Roman" w:hAnsi="Arial" w:cs="Arial"/>
-          <w:color w:val="000000"/>
-          <w:kern w:val="0"/>
-          <w:sz w:val="24"/>
-          <w:szCs w:val="24"/>
-          <w:lang w:eastAsia="nb-NO"/>
-          <w14:ligatures w14:val="none"/>
-        </w:rPr>
-        <w:t>kjøpefelt</w:t>
-      </w:r>
-      <w:proofErr w:type="spellEnd"/>
-      <w:r>
-        <w:rPr>
-          <w:rFonts w:ascii="Arial" w:eastAsia="Times New Roman" w:hAnsi="Arial" w:cs="Arial"/>
-          <w:color w:val="000000"/>
-          <w:kern w:val="0"/>
-          <w:sz w:val="24"/>
-          <w:szCs w:val="24"/>
-          <w:lang w:eastAsia="nb-NO"/>
-          <w14:ligatures w14:val="none"/>
-        </w:rPr>
-        <w:t xml:space="preserve">» som inneholder </w:t>
-      </w:r>
-      <w:proofErr w:type="spellStart"/>
-      <w:r>
-        <w:rPr>
-          <w:rFonts w:ascii="Arial" w:eastAsia="Times New Roman" w:hAnsi="Arial" w:cs="Arial"/>
-          <w:color w:val="000000"/>
-          <w:kern w:val="0"/>
-          <w:sz w:val="24"/>
-          <w:szCs w:val="24"/>
-          <w:lang w:eastAsia="nb-NO"/>
-          <w14:ligatures w14:val="none"/>
-        </w:rPr>
-        <w:t>skonavnet</w:t>
-      </w:r>
-      <w:proofErr w:type="spellEnd"/>
-      <w:r>
-        <w:rPr>
-          <w:rFonts w:ascii="Arial" w:eastAsia="Times New Roman" w:hAnsi="Arial" w:cs="Arial"/>
-          <w:color w:val="000000"/>
-          <w:kern w:val="0"/>
-          <w:sz w:val="24"/>
-          <w:szCs w:val="24"/>
-          <w:lang w:eastAsia="nb-NO"/>
-          <w14:ligatures w14:val="none"/>
-        </w:rPr>
-        <w:t xml:space="preserve">, prisen og en </w:t>
+        <w:t xml:space="preserve"> er den et «kjøpefelt» som inneholder skonavnet, prisen og en </w:t>
       </w:r>
       <w:r>
         <w:rPr>
@@ -6703,59 +5711,19 @@
           <w:lang w:eastAsia="nb-NO"/>
           <w14:ligatures w14:val="none"/>
         </w:rPr>
-        <w:t xml:space="preserve">Ellers består siden av bokser med </w:t>
-      </w:r>
-      <w:proofErr w:type="spellStart"/>
-      <w:r>
-        <w:rPr>
-          <w:rFonts w:ascii="Arial" w:eastAsia="Times New Roman" w:hAnsi="Arial" w:cs="Arial"/>
-          <w:color w:val="000000"/>
-          <w:kern w:val="0"/>
-          <w:sz w:val="24"/>
-          <w:szCs w:val="24"/>
-          <w:lang w:eastAsia="nb-NO"/>
-          <w14:ligatures w14:val="none"/>
-        </w:rPr>
-        <w:t>skobilde</w:t>
-      </w:r>
-      <w:proofErr w:type="spellEnd"/>
-      <w:r>
-        <w:rPr>
-          <w:rFonts w:ascii="Arial" w:eastAsia="Times New Roman" w:hAnsi="Arial" w:cs="Arial"/>
-          <w:color w:val="000000"/>
-          <w:kern w:val="0"/>
-          <w:sz w:val="24"/>
-          <w:szCs w:val="24"/>
-          <w:lang w:eastAsia="nb-NO"/>
-          <w14:ligatures w14:val="none"/>
-        </w:rPr>
-        <w:t xml:space="preserve">, </w:t>
-      </w:r>
-      <w:proofErr w:type="spellStart"/>
-      <w:r>
-        <w:rPr>
-          <w:rFonts w:ascii="Arial" w:eastAsia="Times New Roman" w:hAnsi="Arial" w:cs="Arial"/>
-          <w:color w:val="000000"/>
-          <w:kern w:val="0"/>
-          <w:sz w:val="24"/>
-          <w:szCs w:val="24"/>
-          <w:lang w:eastAsia="nb-NO"/>
-          <w14:ligatures w14:val="none"/>
-        </w:rPr>
-        <w:t>skonavn</w:t>
-      </w:r>
-      <w:proofErr w:type="spellEnd"/>
-      <w:r>
-        <w:rPr>
-          <w:rFonts w:ascii="Arial" w:eastAsia="Times New Roman" w:hAnsi="Arial" w:cs="Arial"/>
-          <w:color w:val="000000"/>
-          <w:kern w:val="0"/>
-          <w:sz w:val="24"/>
-          <w:szCs w:val="24"/>
-          <w:lang w:eastAsia="nb-NO"/>
-          <w14:ligatures w14:val="none"/>
-        </w:rPr>
-        <w:t>, skotype og pris.</w:t>
+        <w:t xml:space="preserve">Ellers består siden av bokser med skobilde, </w:t>
+      </w:r>
+      <w:r>
+        <w:rPr>
+          <w:rFonts w:ascii="Arial" w:eastAsia="Times New Roman" w:hAnsi="Arial" w:cs="Arial"/>
+          <w:color w:val="000000"/>
+          <w:kern w:val="0"/>
+          <w:sz w:val="24"/>
+          <w:szCs w:val="24"/>
+          <w:lang w:eastAsia="nb-NO"/>
+          <w14:ligatures w14:val="none"/>
+        </w:rPr>
+        <w:t>skonavn, skotype og pris.</w:t>
       </w:r>
     </w:p>
     <w:p>
@@ -7363,31 +6331,17 @@
         </w:rPr>
         <w:t xml:space="preserve">Det er også lagt til et ekstra </w:t>
       </w:r>
-      <w:proofErr w:type="spellStart"/>
-      <w:r>
-        <w:rPr>
-          <w:rFonts w:ascii="Arial" w:eastAsia="Times New Roman" w:hAnsi="Arial" w:cs="Arial"/>
-          <w:color w:val="000000"/>
-          <w:kern w:val="0"/>
-          <w:sz w:val="24"/>
-          <w:szCs w:val="24"/>
-          <w:lang w:eastAsia="nb-NO"/>
-          <w14:ligatures w14:val="none"/>
-        </w:rPr>
-        <w:t>sliderfelt</w:t>
-      </w:r>
-      <w:proofErr w:type="spellEnd"/>
-      <w:r>
-        <w:rPr>
-          <w:rFonts w:ascii="Arial" w:eastAsia="Times New Roman" w:hAnsi="Arial" w:cs="Arial"/>
-          <w:color w:val="000000"/>
-          <w:kern w:val="0"/>
-          <w:sz w:val="24"/>
-          <w:szCs w:val="24"/>
-          <w:lang w:eastAsia="nb-NO"/>
-          <w14:ligatures w14:val="none"/>
-        </w:rPr>
-        <w:t>, hvor brukeren kan bla gjennom noen utvalgte sko.</w:t>
+      <w:r>
+        <w:rPr>
+          <w:rFonts w:ascii="Arial" w:eastAsia="Times New Roman" w:hAnsi="Arial" w:cs="Arial"/>
+          <w:color w:val="000000"/>
+          <w:kern w:val="0"/>
+          <w:sz w:val="24"/>
+          <w:szCs w:val="24"/>
+          <w:lang w:eastAsia="nb-NO"/>
+          <w14:ligatures w14:val="none"/>
+        </w:rPr>
+        <w:t>sliderfelt, hvor brukeren kan bla gjennom noen utvalgte sko.</w:t>
       </w:r>
     </w:p>
     <w:p>
@@ -7427,31 +6381,17 @@
         </w:rPr>
         <w:t xml:space="preserve"> Logoen er flyttet til venstre og søkefeltet er blitt sentrert og er hovedpunktet i </w:t>
       </w:r>
-      <w:proofErr w:type="spellStart"/>
-      <w:r>
-        <w:rPr>
-          <w:rFonts w:ascii="Arial" w:eastAsia="Times New Roman" w:hAnsi="Arial" w:cs="Arial"/>
-          <w:color w:val="000000"/>
-          <w:kern w:val="0"/>
-          <w:sz w:val="24"/>
-          <w:szCs w:val="24"/>
-          <w:lang w:eastAsia="nb-NO"/>
-          <w14:ligatures w14:val="none"/>
-        </w:rPr>
-        <w:t>navbaren</w:t>
-      </w:r>
-      <w:proofErr w:type="spellEnd"/>
-      <w:r>
-        <w:rPr>
-          <w:rFonts w:ascii="Arial" w:eastAsia="Times New Roman" w:hAnsi="Arial" w:cs="Arial"/>
-          <w:color w:val="000000"/>
-          <w:kern w:val="0"/>
-          <w:sz w:val="24"/>
-          <w:szCs w:val="24"/>
-          <w:lang w:eastAsia="nb-NO"/>
-          <w14:ligatures w14:val="none"/>
-        </w:rPr>
-        <w:t xml:space="preserve">. Videre har man profilknappen og handlekurven, men også </w:t>
+      <w:r>
+        <w:rPr>
+          <w:rFonts w:ascii="Arial" w:eastAsia="Times New Roman" w:hAnsi="Arial" w:cs="Arial"/>
+          <w:color w:val="000000"/>
+          <w:kern w:val="0"/>
+          <w:sz w:val="24"/>
+          <w:szCs w:val="24"/>
+          <w:lang w:eastAsia="nb-NO"/>
+          <w14:ligatures w14:val="none"/>
+        </w:rPr>
+        <w:t xml:space="preserve">navbaren. Videre har man profilknappen og handlekurven, men også </w:t>
       </w:r>
       <w:r>
         <w:rPr>
@@ -7650,7 +6590,7 @@
           <w:lang w:eastAsia="nb-NO"/>
         </w:rPr>
         <w:drawing>
-          <wp:anchor distT="0" distB="0" distL="114300" distR="114300" simplePos="0" relativeHeight="251663360" behindDoc="1" locked="0" layoutInCell="1" allowOverlap="1" wp14:anchorId="31D284F7" wp14:editId="4647BD60">
+          <wp:anchor distT="0" distB="0" distL="114300" distR="114300" simplePos="0" relativeHeight="251663360" behindDoc="1" locked="0" layoutInCell="1" allowOverlap="1" wp14:anchorId="31D284F7" wp14:editId="0C36A4C1">
             <wp:simplePos x="0" y="0"/>
             <wp:positionH relativeFrom="margin">
               <wp:posOffset>-489098</wp:posOffset>
@@ -7787,59 +6727,19 @@
           <w:lang w:eastAsia="nb-NO"/>
           <w14:ligatures w14:val="none"/>
         </w:rPr>
-        <w:t xml:space="preserve">Som vi så på mobilversjonen var det tre </w:t>
-      </w:r>
-      <w:proofErr w:type="spellStart"/>
-      <w:r>
-        <w:rPr>
-          <w:rFonts w:ascii="Arial" w:eastAsia="Times New Roman" w:hAnsi="Arial" w:cs="Arial"/>
-          <w:color w:val="000000"/>
-          <w:kern w:val="0"/>
-          <w:sz w:val="24"/>
-          <w:szCs w:val="24"/>
-          <w:lang w:eastAsia="nb-NO"/>
-          <w14:ligatures w14:val="none"/>
-        </w:rPr>
-        <w:t>nedtrekksmenyer</w:t>
-      </w:r>
-      <w:proofErr w:type="spellEnd"/>
-      <w:r>
-        <w:rPr>
-          <w:rFonts w:ascii="Arial" w:eastAsia="Times New Roman" w:hAnsi="Arial" w:cs="Arial"/>
-          <w:color w:val="000000"/>
-          <w:kern w:val="0"/>
-          <w:sz w:val="24"/>
-          <w:szCs w:val="24"/>
-          <w:lang w:eastAsia="nb-NO"/>
-          <w14:ligatures w14:val="none"/>
-        </w:rPr>
-        <w:t xml:space="preserve">. De samme finner man her, bare i horisontal retning istedenfor. Boksen under, er der innholdet skal ligge, avhengig av </w:t>
-      </w:r>
-      <w:proofErr w:type="gramStart"/>
-      <w:r>
-        <w:rPr>
-          <w:rFonts w:ascii="Arial" w:eastAsia="Times New Roman" w:hAnsi="Arial" w:cs="Arial"/>
-          <w:color w:val="000000"/>
-          <w:kern w:val="0"/>
-          <w:sz w:val="24"/>
-          <w:szCs w:val="24"/>
-          <w:lang w:eastAsia="nb-NO"/>
-          <w14:ligatures w14:val="none"/>
-        </w:rPr>
-        <w:t>hvilke nedtrekkemeny</w:t>
-      </w:r>
-      <w:proofErr w:type="gramEnd"/>
-      <w:r>
-        <w:rPr>
-          <w:rFonts w:ascii="Arial" w:eastAsia="Times New Roman" w:hAnsi="Arial" w:cs="Arial"/>
-          <w:color w:val="000000"/>
-          <w:kern w:val="0"/>
-          <w:sz w:val="24"/>
-          <w:szCs w:val="24"/>
-          <w:lang w:eastAsia="nb-NO"/>
-          <w14:ligatures w14:val="none"/>
-        </w:rPr>
-        <w:t xml:space="preserve"> man velger.</w:t>
+        <w:t>Som vi så på mobilversjonen var det tre nedtrekksmenyer</w:t>
+      </w:r>
+      <w:r>
+        <w:rPr>
+          <w:rFonts w:ascii="Arial" w:eastAsia="Times New Roman" w:hAnsi="Arial" w:cs="Arial"/>
+          <w:color w:val="000000"/>
+          <w:kern w:val="0"/>
+          <w:sz w:val="24"/>
+          <w:szCs w:val="24"/>
+          <w:lang w:eastAsia="nb-NO"/>
+          <w14:ligatures w14:val="none"/>
+        </w:rPr>
+        <w:t>. De samme finner man her, bare i horisontal retning istedenfor. Boksen under, er der innholdet skal ligge, avhengig av hvilke nedtrekkemeny man velger.</w:t>
       </w:r>
     </w:p>
     <w:p>
@@ -7896,7 +6796,7 @@
         </w:rPr>
         <w:lastRenderedPageBreak/>
         <w:drawing>
-          <wp:anchor distT="0" distB="0" distL="114300" distR="114300" simplePos="0" relativeHeight="251664384" behindDoc="1" locked="0" layoutInCell="1" allowOverlap="1" wp14:anchorId="6900AF03" wp14:editId="512F2F84">
+          <wp:anchor distT="0" distB="0" distL="114300" distR="114300" simplePos="0" relativeHeight="251664384" behindDoc="1" locked="0" layoutInCell="1" allowOverlap="1" wp14:anchorId="6900AF03" wp14:editId="1321A153">
             <wp:simplePos x="0" y="0"/>
             <wp:positionH relativeFrom="column">
               <wp:posOffset>-632359</wp:posOffset>
@@ -8003,11 +6903,87 @@
           <w:lang w:eastAsia="nb-NO"/>
           <w14:ligatures w14:val="none"/>
         </w:rPr>
-        <w:t xml:space="preserve"> (</w:t>
-      </w:r>
-      <w:r>
-        <w:rPr>
-          <w:rFonts w:ascii="Arial" w:eastAsia="Times New Roman" w:hAnsi="Arial" w:cs="Arial"/>
+        <w:t xml:space="preserve"> (3/3)</w:t>
+      </w:r>
+    </w:p>
+    <w:p>
+      <w:pPr>
+        <w:spacing w:line="360" w:lineRule="auto"/>
+        <w:rPr>
+          <w:rFonts w:ascii="Arial" w:eastAsia="Times New Roman" w:hAnsi="Arial" w:cs="Arial"/>
+          <w:color w:val="000000"/>
+          <w:kern w:val="0"/>
+          <w:sz w:val="24"/>
+          <w:szCs w:val="24"/>
+          <w:lang w:eastAsia="nb-NO"/>
+          <w14:ligatures w14:val="none"/>
+        </w:rPr>
+      </w:pPr>
+      <w:r>
+        <w:rPr>
+          <w:rFonts w:ascii="Arial" w:eastAsia="Times New Roman" w:hAnsi="Arial" w:cs="Arial"/>
+          <w:color w:val="000000"/>
+          <w:kern w:val="0"/>
+          <w:sz w:val="24"/>
+          <w:szCs w:val="24"/>
+          <w:lang w:eastAsia="nb-NO"/>
+          <w14:ligatures w14:val="none"/>
+        </w:rPr>
+        <w:t xml:space="preserve">Kategorisiden </w:t>
+      </w:r>
+      <w:r>
+        <w:rPr>
+          <w:rFonts w:ascii="Arial" w:eastAsia="Times New Roman" w:hAnsi="Arial" w:cs="Arial"/>
+          <w:color w:val="000000"/>
+          <w:kern w:val="0"/>
+          <w:sz w:val="24"/>
+          <w:szCs w:val="24"/>
+          <w:lang w:eastAsia="nb-NO"/>
+          <w14:ligatures w14:val="none"/>
+        </w:rPr>
+        <w:t>bygger igjen på mobilversjonen</w:t>
+      </w:r>
+      <w:r>
+        <w:rPr>
+          <w:rFonts w:ascii="Arial" w:eastAsia="Times New Roman" w:hAnsi="Arial" w:cs="Arial"/>
+          <w:color w:val="000000"/>
+          <w:kern w:val="0"/>
+          <w:sz w:val="24"/>
+          <w:szCs w:val="24"/>
+          <w:lang w:eastAsia="nb-NO"/>
+          <w14:ligatures w14:val="none"/>
+        </w:rPr>
+        <w:t xml:space="preserve">. Man har samme utseende, men annen layout. </w:t>
+      </w:r>
+      <w:r>
+        <w:rPr>
+          <w:rFonts w:ascii="Arial" w:eastAsia="Times New Roman" w:hAnsi="Arial" w:cs="Arial"/>
+          <w:color w:val="000000"/>
+          <w:kern w:val="0"/>
+          <w:sz w:val="24"/>
+          <w:szCs w:val="24"/>
+          <w:lang w:eastAsia="nb-NO"/>
+          <w14:ligatures w14:val="none"/>
+        </w:rPr>
+        <w:t xml:space="preserve">På venstre side har man filtermenyen. På </w:t>
+      </w:r>
+      <w:r>
+        <w:rPr>
+          <w:rFonts w:ascii="Arial" w:eastAsia="Times New Roman" w:hAnsi="Arial" w:cs="Arial"/>
+          <w:color w:val="000000"/>
+          <w:kern w:val="0"/>
+          <w:sz w:val="24"/>
+          <w:szCs w:val="24"/>
+          <w:lang w:eastAsia="nb-NO"/>
+          <w14:ligatures w14:val="none"/>
+        </w:rPr>
+        <w:t xml:space="preserve">høyre side har man to knapper hvor man kan velge å gjemme denne menyen, eller sortere etter ulike ting. Ellers er siden ganske lik som mobilsiden. </w:t>
+      </w:r>
+      <w:r>
+        <w:rPr>
+          <w:rFonts w:ascii="Arial" w:eastAsia="Times New Roman" w:hAnsi="Arial" w:cs="Arial"/>
+          <w:b/>
+          <w:bCs/>
           <w:color w:val="000000"/>
           <w:kern w:val="0"/>
           <w:sz w:val="28"/>
@@ -8016,114 +6992,25 @@
           <w:lang w:eastAsia="nb-NO"/>
           <w14:ligatures w14:val="none"/>
         </w:rPr>
-        <w:t>3</w:t>
-      </w:r>
-      <w:r>
-        <w:rPr>
-          <w:rFonts w:ascii="Arial" w:eastAsia="Times New Roman" w:hAnsi="Arial" w:cs="Arial"/>
-          <w:color w:val="000000"/>
-          <w:kern w:val="0"/>
-          <w:sz w:val="28"/>
-          <w:szCs w:val="28"/>
-          <w:u w:val="single"/>
-          <w:lang w:eastAsia="nb-NO"/>
-          <w14:ligatures w14:val="none"/>
-        </w:rPr>
-        <w:t>/3)</w:t>
+        <w:br w:type="page"/>
       </w:r>
     </w:p>
     <w:p>
       <w:pPr>
         <w:spacing w:line="360" w:lineRule="auto"/>
-        <w:rPr>
-          <w:rFonts w:ascii="Arial" w:eastAsia="Times New Roman" w:hAnsi="Arial" w:cs="Arial"/>
-          <w:color w:val="000000"/>
-          <w:kern w:val="0"/>
-          <w:sz w:val="24"/>
-          <w:szCs w:val="24"/>
-          <w:lang w:eastAsia="nb-NO"/>
-          <w14:ligatures w14:val="none"/>
-        </w:rPr>
-      </w:pPr>
-      <w:r>
-        <w:rPr>
-          <w:rFonts w:ascii="Arial" w:eastAsia="Times New Roman" w:hAnsi="Arial" w:cs="Arial"/>
-          <w:color w:val="000000"/>
-          <w:kern w:val="0"/>
-          <w:sz w:val="24"/>
-          <w:szCs w:val="24"/>
-          <w:lang w:eastAsia="nb-NO"/>
-          <w14:ligatures w14:val="none"/>
-        </w:rPr>
-        <w:t xml:space="preserve">Kategorisiden </w:t>
-      </w:r>
-      <w:r>
-        <w:rPr>
-          <w:rFonts w:ascii="Arial" w:eastAsia="Times New Roman" w:hAnsi="Arial" w:cs="Arial"/>
-          <w:color w:val="000000"/>
-          <w:kern w:val="0"/>
-          <w:sz w:val="24"/>
-          <w:szCs w:val="24"/>
-          <w:lang w:eastAsia="nb-NO"/>
-          <w14:ligatures w14:val="none"/>
-        </w:rPr>
-        <w:t>bygger igjen på mobilversjonen</w:t>
-      </w:r>
-      <w:r>
-        <w:rPr>
-          <w:rFonts w:ascii="Arial" w:eastAsia="Times New Roman" w:hAnsi="Arial" w:cs="Arial"/>
-          <w:color w:val="000000"/>
-          <w:kern w:val="0"/>
-          <w:sz w:val="24"/>
-          <w:szCs w:val="24"/>
-          <w:lang w:eastAsia="nb-NO"/>
-          <w14:ligatures w14:val="none"/>
-        </w:rPr>
-        <w:t xml:space="preserve">. Man har samme utseende, men annen layout. </w:t>
-      </w:r>
-      <w:r>
-        <w:rPr>
-          <w:rFonts w:ascii="Arial" w:eastAsia="Times New Roman" w:hAnsi="Arial" w:cs="Arial"/>
-          <w:color w:val="000000"/>
-          <w:kern w:val="0"/>
-          <w:sz w:val="24"/>
-          <w:szCs w:val="24"/>
-          <w:lang w:eastAsia="nb-NO"/>
-          <w14:ligatures w14:val="none"/>
-        </w:rPr>
-        <w:t xml:space="preserve">På venstre side har man filtermenyen. På </w:t>
-      </w:r>
-      <w:r>
-        <w:rPr>
-          <w:rFonts w:ascii="Arial" w:eastAsia="Times New Roman" w:hAnsi="Arial" w:cs="Arial"/>
-          <w:color w:val="000000"/>
-          <w:kern w:val="0"/>
-          <w:sz w:val="24"/>
-          <w:szCs w:val="24"/>
-          <w:lang w:eastAsia="nb-NO"/>
-          <w14:ligatures w14:val="none"/>
-        </w:rPr>
-        <w:t xml:space="preserve">høyre side har man to knapper hvor man kan velge å gjemme denne menyen, eller sortere etter ulike ting. Ellers er siden ganske lik som mobilsiden. </w:t>
-      </w:r>
-      <w:r>
         <w:rPr>
           <w:rFonts w:ascii="Arial" w:eastAsia="Times New Roman" w:hAnsi="Arial" w:cs="Arial"/>
           <w:b/>
           <w:bCs/>
           <w:color w:val="000000"/>
           <w:kern w:val="0"/>
-          <w:sz w:val="28"/>
-          <w:szCs w:val="28"/>
-          <w:u w:val="single"/>
-          <w:lang w:eastAsia="nb-NO"/>
-          <w14:ligatures w14:val="none"/>
-        </w:rPr>
-        <w:br w:type="page"/>
-      </w:r>
-    </w:p>
-    <w:p>
-      <w:pPr>
-        <w:spacing w:line="360" w:lineRule="auto"/>
+          <w:sz w:val="32"/>
+          <w:szCs w:val="32"/>
+          <w:lang w:eastAsia="nb-NO"/>
+          <w14:ligatures w14:val="none"/>
+        </w:rPr>
+      </w:pPr>
+      <w:r>
         <w:rPr>
           <w:rFonts w:ascii="Arial" w:eastAsia="Times New Roman" w:hAnsi="Arial" w:cs="Arial"/>
           <w:b/>
@@ -8135,51 +7022,8 @@
           <w:lang w:eastAsia="nb-NO"/>
           <w14:ligatures w14:val="none"/>
         </w:rPr>
-      </w:pPr>
-      <w:r>
-        <w:rPr>
-          <w:rFonts w:ascii="Arial" w:eastAsia="Times New Roman" w:hAnsi="Arial" w:cs="Arial"/>
-          <w:b/>
-          <w:bCs/>
-          <w:color w:val="000000"/>
-          <w:kern w:val="0"/>
-          <w:sz w:val="32"/>
-          <w:szCs w:val="32"/>
-          <w:lang w:eastAsia="nb-NO"/>
-          <w14:ligatures w14:val="none"/>
-        </w:rPr>
         <w:lastRenderedPageBreak/>
-        <w:t>6. Bruker testing (</w:t>
-      </w:r>
-      <w:proofErr w:type="spellStart"/>
-      <w:r>
-        <w:rPr>
-          <w:rFonts w:ascii="Arial" w:eastAsia="Times New Roman" w:hAnsi="Arial" w:cs="Arial"/>
-          <w:b/>
-          <w:bCs/>
-          <w:color w:val="000000"/>
-          <w:kern w:val="0"/>
-          <w:sz w:val="32"/>
-          <w:szCs w:val="32"/>
-          <w:lang w:eastAsia="nb-NO"/>
-          <w14:ligatures w14:val="none"/>
-        </w:rPr>
-        <w:t>Usability</w:t>
-      </w:r>
-      <w:proofErr w:type="spellEnd"/>
-      <w:r>
-        <w:rPr>
-          <w:rFonts w:ascii="Arial" w:eastAsia="Times New Roman" w:hAnsi="Arial" w:cs="Arial"/>
-          <w:b/>
-          <w:bCs/>
-          <w:color w:val="000000"/>
-          <w:kern w:val="0"/>
-          <w:sz w:val="32"/>
-          <w:szCs w:val="32"/>
-          <w:lang w:eastAsia="nb-NO"/>
-          <w14:ligatures w14:val="none"/>
-        </w:rPr>
-        <w:t xml:space="preserve"> Testing)</w:t>
+        <w:t>6. Bruker testing (Usability Testing)</w:t>
       </w:r>
     </w:p>
     <w:p>
@@ -8878,7 +7722,43 @@
                 <w:lang w:eastAsia="nb-NO"/>
                 <w14:ligatures w14:val="none"/>
               </w:rPr>
-              <w:t>(Forbedringer)</w:t>
+              <w:t xml:space="preserve">Fin og oversiktlig navigering. </w:t>
+            </w:r>
+            <w:r>
+              <w:rPr>
+                <w:rFonts w:ascii="Arial" w:eastAsia="Times New Roman" w:hAnsi="Arial" w:cs="Arial"/>
+                <w:color w:val="000000"/>
+                <w:kern w:val="0"/>
+                <w:sz w:val="24"/>
+                <w:szCs w:val="24"/>
+                <w:lang w:eastAsia="nb-NO"/>
+                <w14:ligatures w14:val="none"/>
+              </w:rPr>
+              <w:t>Fint at det ikke er for mye.</w:t>
+            </w:r>
+            <w:r>
+              <w:rPr>
+                <w:rFonts w:ascii="Arial" w:eastAsia="Times New Roman" w:hAnsi="Arial" w:cs="Arial"/>
+                <w:color w:val="000000"/>
+                <w:kern w:val="0"/>
+                <w:sz w:val="24"/>
+                <w:szCs w:val="24"/>
+                <w:lang w:eastAsia="nb-NO"/>
+                <w14:ligatures w14:val="none"/>
+              </w:rPr>
+              <w:t xml:space="preserve"> Fin layout.</w:t>
+            </w:r>
+            <w:r>
+              <w:rPr>
+                <w:rFonts w:ascii="Arial" w:eastAsia="Times New Roman" w:hAnsi="Arial" w:cs="Arial"/>
+                <w:color w:val="000000"/>
+                <w:kern w:val="0"/>
+                <w:sz w:val="24"/>
+                <w:szCs w:val="24"/>
+                <w:lang w:eastAsia="nb-NO"/>
+                <w14:ligatures w14:val="none"/>
+              </w:rPr>
+              <w:t xml:space="preserve"> Kundeserviceknappen sendte testeren til en side som ikke var kundeservice (feil).</w:t>
             </w:r>
           </w:p>
         </w:tc>
@@ -9037,33 +7917,8 @@
                 <w:lang w:eastAsia="nb-NO"/>
                 <w14:ligatures w14:val="none"/>
               </w:rPr>
-              <w:t xml:space="preserve">Sebastian </w:t>
-            </w:r>
-            <w:proofErr w:type="spellStart"/>
-            <w:r>
-              <w:rPr>
-                <w:rFonts w:ascii="Arial" w:eastAsia="Times New Roman" w:hAnsi="Arial" w:cs="Arial"/>
-                <w:color w:val="000000"/>
-                <w:kern w:val="0"/>
-                <w:sz w:val="24"/>
-                <w:szCs w:val="24"/>
-                <w:lang w:eastAsia="nb-NO"/>
-                <w14:ligatures w14:val="none"/>
-              </w:rPr>
-              <w:t>Westergren</w:t>
-            </w:r>
-            <w:proofErr w:type="spellEnd"/>
-            <w:r>
-              <w:rPr>
-                <w:rFonts w:ascii="Arial" w:eastAsia="Times New Roman" w:hAnsi="Arial" w:cs="Arial"/>
-                <w:color w:val="000000"/>
-                <w:kern w:val="0"/>
-                <w:sz w:val="24"/>
-                <w:szCs w:val="24"/>
-                <w:lang w:eastAsia="nb-NO"/>
-                <w14:ligatures w14:val="none"/>
-              </w:rPr>
-              <w:t xml:space="preserve"> Thomsen</w:t>
+              <w:lastRenderedPageBreak/>
+              <w:t>Sebastian Westergren Thomsen</w:t>
             </w:r>
             <w:r>
               <w:rPr>
@@ -9175,7 +8030,43 @@
                 <w:lang w:eastAsia="nb-NO"/>
                 <w14:ligatures w14:val="none"/>
               </w:rPr>
-              <w:t>(Kommentarer)</w:t>
+              <w:t>Fint med med brødsmulemeny</w:t>
+            </w:r>
+            <w:r>
+              <w:rPr>
+                <w:rFonts w:ascii="Arial" w:eastAsia="Times New Roman" w:hAnsi="Arial" w:cs="Arial"/>
+                <w:color w:val="000000"/>
+                <w:kern w:val="0"/>
+                <w:sz w:val="24"/>
+                <w:szCs w:val="24"/>
+                <w:lang w:eastAsia="nb-NO"/>
+                <w14:ligatures w14:val="none"/>
+              </w:rPr>
+              <w:t xml:space="preserve">. Fin og oversiktlig nettside. Lett å navigere. </w:t>
+            </w:r>
+            <w:r>
+              <w:rPr>
+                <w:rFonts w:ascii="Arial" w:eastAsia="Times New Roman" w:hAnsi="Arial" w:cs="Arial"/>
+                <w:color w:val="000000"/>
+                <w:kern w:val="0"/>
+                <w:sz w:val="24"/>
+                <w:szCs w:val="24"/>
+                <w:lang w:eastAsia="nb-NO"/>
+                <w14:ligatures w14:val="none"/>
+              </w:rPr>
+              <w:t>Navigasjonsbaren</w:t>
+            </w:r>
+            <w:r>
+              <w:rPr>
+                <w:rFonts w:ascii="Arial" w:eastAsia="Times New Roman" w:hAnsi="Arial" w:cs="Arial"/>
+                <w:color w:val="000000"/>
+                <w:kern w:val="0"/>
+                <w:sz w:val="24"/>
+                <w:szCs w:val="24"/>
+                <w:lang w:eastAsia="nb-NO"/>
+                <w14:ligatures w14:val="none"/>
+              </w:rPr>
+              <w:t xml:space="preserve"> kunne vært på bunnen for lettere tilgang.</w:t>
             </w:r>
           </w:p>
         </w:tc>
@@ -9212,34 +8103,7 @@
                 <w:lang w:eastAsia="nb-NO"/>
                 <w14:ligatures w14:val="none"/>
               </w:rPr>
-              <w:lastRenderedPageBreak/>
-              <w:t xml:space="preserve">Sebastian </w:t>
-            </w:r>
-            <w:proofErr w:type="spellStart"/>
-            <w:r>
-              <w:rPr>
-                <w:rFonts w:ascii="Arial" w:eastAsia="Times New Roman" w:hAnsi="Arial" w:cs="Arial"/>
-                <w:color w:val="000000"/>
-                <w:kern w:val="0"/>
-                <w:sz w:val="24"/>
-                <w:szCs w:val="24"/>
-                <w:lang w:eastAsia="nb-NO"/>
-                <w14:ligatures w14:val="none"/>
-              </w:rPr>
-              <w:t>Westergren</w:t>
-            </w:r>
-            <w:proofErr w:type="spellEnd"/>
-            <w:r>
-              <w:rPr>
-                <w:rFonts w:ascii="Arial" w:eastAsia="Times New Roman" w:hAnsi="Arial" w:cs="Arial"/>
-                <w:color w:val="000000"/>
-                <w:kern w:val="0"/>
-                <w:sz w:val="24"/>
-                <w:szCs w:val="24"/>
-                <w:lang w:eastAsia="nb-NO"/>
-                <w14:ligatures w14:val="none"/>
-              </w:rPr>
-              <w:t xml:space="preserve"> Thomsen</w:t>
+              <w:t>Sebastian Westergren Thomsen</w:t>
             </w:r>
             <w:r>
               <w:rPr>
@@ -9512,25 +8376,7 @@
           <w:sz w:val="24"/>
           <w:szCs w:val="24"/>
         </w:rPr>
-        <w:t xml:space="preserve">Svendsen, M., Pettersen, P., Heather Ørbeck Eliassen, Krüger, L., Nilssen, T., &amp; </w:t>
-      </w:r>
-      <w:proofErr w:type="spellStart"/>
-      <w:r>
-        <w:rPr>
-          <w:rFonts w:ascii="Arial" w:hAnsi="Arial" w:cs="Arial"/>
-          <w:sz w:val="24"/>
-          <w:szCs w:val="24"/>
-        </w:rPr>
-        <w:t>Zaheer</w:t>
-      </w:r>
-      <w:proofErr w:type="spellEnd"/>
-      <w:r>
-        <w:rPr>
-          <w:rFonts w:ascii="Arial" w:hAnsi="Arial" w:cs="Arial"/>
-          <w:sz w:val="24"/>
-          <w:szCs w:val="24"/>
-        </w:rPr>
-        <w:t>, N. (2020). </w:t>
+        <w:t>Svendsen, M., Pettersen, P., Heather Ørbeck Eliassen, Krüger, L., Nilssen, T., &amp; Zaheer, N. (2020). </w:t>
       </w:r>
       <w:r>
         <w:rPr>
@@ -9634,27 +8480,7 @@
           <w:szCs w:val="24"/>
           <w:lang w:val="en-US"/>
         </w:rPr>
-        <w:t xml:space="preserve"> Hentet </w:t>
-      </w:r>
-      <w:proofErr w:type="spellStart"/>
-      <w:r>
-        <w:rPr>
-          <w:rFonts w:ascii="Arial" w:hAnsi="Arial" w:cs="Arial"/>
-          <w:sz w:val="24"/>
-          <w:szCs w:val="24"/>
-          <w:lang w:val="en-US"/>
-        </w:rPr>
-        <w:t>fra</w:t>
-      </w:r>
-      <w:proofErr w:type="spellEnd"/>
-      <w:r>
-        <w:rPr>
-          <w:rFonts w:ascii="Arial" w:hAnsi="Arial" w:cs="Arial"/>
-          <w:sz w:val="24"/>
-          <w:szCs w:val="24"/>
-          <w:lang w:val="en-US"/>
-        </w:rPr>
-        <w:t xml:space="preserve"> </w:t>
+        <w:t xml:space="preserve"> Hentet fra </w:t>
       </w:r>
       <w:r>
         <w:rPr>
@@ -9740,43 +8566,7 @@
           <w:sz w:val="24"/>
           <w:szCs w:val="24"/>
         </w:rPr>
-        <w:t xml:space="preserve">Hentet fra </w:t>
-      </w:r>
-      <w:proofErr w:type="spellStart"/>
-      <w:r>
-        <w:rPr>
-          <w:rFonts w:ascii="Arial" w:hAnsi="Arial" w:cs="Arial"/>
-          <w:sz w:val="24"/>
-          <w:szCs w:val="24"/>
-        </w:rPr>
-        <w:t>Exploding</w:t>
-      </w:r>
-      <w:proofErr w:type="spellEnd"/>
-      <w:r>
-        <w:rPr>
-          <w:rFonts w:ascii="Arial" w:hAnsi="Arial" w:cs="Arial"/>
-          <w:sz w:val="24"/>
-          <w:szCs w:val="24"/>
-        </w:rPr>
-        <w:t xml:space="preserve"> </w:t>
-      </w:r>
-      <w:proofErr w:type="spellStart"/>
-      <w:r>
-        <w:rPr>
-          <w:rFonts w:ascii="Arial" w:hAnsi="Arial" w:cs="Arial"/>
-          <w:sz w:val="24"/>
-          <w:szCs w:val="24"/>
-        </w:rPr>
-        <w:t>Topics</w:t>
-      </w:r>
-      <w:proofErr w:type="spellEnd"/>
-      <w:r>
-        <w:rPr>
-          <w:rFonts w:ascii="Arial" w:hAnsi="Arial" w:cs="Arial"/>
-          <w:sz w:val="24"/>
-          <w:szCs w:val="24"/>
-        </w:rPr>
-        <w:t xml:space="preserve">: </w:t>
+        <w:t xml:space="preserve">Hentet fra Exploding Topics: </w:t>
       </w:r>
       <w:hyperlink r:id="rId20" w:history="1">
         <w:r>
@@ -9813,27 +8603,17 @@
           <w:sz w:val="24"/>
           <w:szCs w:val="24"/>
         </w:rPr>
+        <w:lastRenderedPageBreak/>
         <w:t>‌</w:t>
       </w:r>
-      <w:proofErr w:type="spellStart"/>
       <w:r>
         <w:rPr>
           <w:rFonts w:ascii="Arial" w:hAnsi="Arial" w:cs="Arial"/>
           <w:sz w:val="24"/>
           <w:szCs w:val="24"/>
         </w:rPr>
-        <w:t>Netlab</w:t>
-      </w:r>
-      <w:proofErr w:type="spellEnd"/>
-      <w:r>
-        <w:rPr>
-          <w:rFonts w:ascii="Arial" w:hAnsi="Arial" w:cs="Arial"/>
-          <w:sz w:val="24"/>
-          <w:szCs w:val="24"/>
-        </w:rPr>
-        <w:t>. (2023). </w:t>
-      </w:r>
-      <w:proofErr w:type="spellStart"/>
+        <w:t>Netlab. (2023). </w:t>
+      </w:r>
       <w:r>
         <w:rPr>
           <w:rFonts w:ascii="Arial" w:hAnsi="Arial" w:cs="Arial"/>
@@ -9842,44 +8622,15 @@
           <w:sz w:val="24"/>
           <w:szCs w:val="24"/>
         </w:rPr>
-        <w:t>Responsive</w:t>
-      </w:r>
-      <w:proofErr w:type="spellEnd"/>
+        <w:t>Responsive webdesign – våre erfaringer og råd</w:t>
+      </w:r>
       <w:r>
         <w:rPr>
           <w:rFonts w:ascii="Arial" w:hAnsi="Arial" w:cs="Arial"/>
-          <w:i/>
-          <w:iCs/>
-          <w:sz w:val="24"/>
-          <w:szCs w:val="24"/>
-        </w:rPr>
-        <w:t xml:space="preserve"> webdesign – våre erfaringer og råd</w:t>
-      </w:r>
-      <w:r>
-        <w:rPr>
-          <w:rFonts w:ascii="Arial" w:hAnsi="Arial" w:cs="Arial"/>
-          <w:sz w:val="24"/>
-          <w:szCs w:val="24"/>
-        </w:rPr>
-        <w:t xml:space="preserve">. Hentet fra </w:t>
-      </w:r>
-      <w:proofErr w:type="spellStart"/>
-      <w:r>
-        <w:rPr>
-          <w:rFonts w:ascii="Arial" w:hAnsi="Arial" w:cs="Arial"/>
-          <w:sz w:val="24"/>
-          <w:szCs w:val="24"/>
-        </w:rPr>
-        <w:t>Netlab</w:t>
-      </w:r>
-      <w:proofErr w:type="spellEnd"/>
-      <w:r>
-        <w:rPr>
-          <w:rFonts w:ascii="Arial" w:hAnsi="Arial" w:cs="Arial"/>
-          <w:sz w:val="24"/>
-          <w:szCs w:val="24"/>
-        </w:rPr>
-        <w:t xml:space="preserve">: </w:t>
+          <w:sz w:val="24"/>
+          <w:szCs w:val="24"/>
+        </w:rPr>
+        <w:t xml:space="preserve">. Hentet fra Netlab: </w:t>
       </w:r>
       <w:hyperlink r:id="rId21" w:history="1">
         <w:r>
@@ -9910,23 +8661,13 @@
           <w:szCs w:val="24"/>
         </w:rPr>
       </w:pPr>
-      <w:proofErr w:type="spellStart"/>
       <w:r>
         <w:rPr>
           <w:rFonts w:ascii="Arial" w:hAnsi="Arial" w:cs="Arial"/>
           <w:sz w:val="24"/>
           <w:szCs w:val="24"/>
         </w:rPr>
-        <w:t>Osmo</w:t>
-      </w:r>
-      <w:proofErr w:type="spellEnd"/>
-      <w:r>
-        <w:rPr>
-          <w:rFonts w:ascii="Arial" w:hAnsi="Arial" w:cs="Arial"/>
-          <w:sz w:val="24"/>
-          <w:szCs w:val="24"/>
-        </w:rPr>
-        <w:t xml:space="preserve">, E. (2023). </w:t>
+        <w:t xml:space="preserve">Osmo, E. (2023). </w:t>
       </w:r>
       <w:r>
         <w:rPr>
@@ -9944,25 +8685,7 @@
           <w:sz w:val="24"/>
           <w:szCs w:val="24"/>
         </w:rPr>
-        <w:t xml:space="preserve">(2023). Hentet fra </w:t>
-      </w:r>
-      <w:proofErr w:type="spellStart"/>
-      <w:r>
-        <w:rPr>
-          <w:rFonts w:ascii="Arial" w:hAnsi="Arial" w:cs="Arial"/>
-          <w:sz w:val="24"/>
-          <w:szCs w:val="24"/>
-        </w:rPr>
-        <w:t>Increo</w:t>
-      </w:r>
-      <w:proofErr w:type="spellEnd"/>
-      <w:r>
-        <w:rPr>
-          <w:rFonts w:ascii="Arial" w:hAnsi="Arial" w:cs="Arial"/>
-          <w:sz w:val="24"/>
-          <w:szCs w:val="24"/>
-        </w:rPr>
-        <w:t xml:space="preserve">: </w:t>
+        <w:t xml:space="preserve">(2023). Hentet fra Increo: </w:t>
       </w:r>
       <w:hyperlink r:id="rId22" w:history="1">
         <w:r>
@@ -10030,7 +8753,6 @@
           <w:szCs w:val="24"/>
         </w:rPr>
       </w:pPr>
-      <w:proofErr w:type="spellStart"/>
       <w:r>
         <w:rPr>
           <w:rFonts w:ascii="Arial" w:hAnsi="Arial" w:cs="Arial"/>
@@ -10038,18 +8760,7 @@
           <w:szCs w:val="24"/>
           <w:lang w:val="en-US"/>
         </w:rPr>
-        <w:lastRenderedPageBreak/>
-        <w:t>Elemuwa</w:t>
-      </w:r>
-      <w:proofErr w:type="spellEnd"/>
-      <w:r>
-        <w:rPr>
-          <w:rFonts w:ascii="Arial" w:hAnsi="Arial" w:cs="Arial"/>
-          <w:sz w:val="24"/>
-          <w:szCs w:val="24"/>
-          <w:lang w:val="en-US"/>
-        </w:rPr>
-        <w:t xml:space="preserve">, F. (2022). </w:t>
+        <w:t xml:space="preserve">Elemuwa, F. (2022). </w:t>
       </w:r>
       <w:r>
         <w:rPr>
@@ -10060,9 +8771,8 @@
           <w:szCs w:val="24"/>
           <w:lang w:val="en-US"/>
         </w:rPr>
-        <w:t xml:space="preserve">rem vs </w:t>
-      </w:r>
-      <w:proofErr w:type="spellStart"/>
+        <w:t>rem vs em - Everything you need to know</w:t>
+      </w:r>
       <w:r>
         <w:rPr>
           <w:rFonts w:ascii="Arial" w:hAnsi="Arial" w:cs="Arial"/>
@@ -10072,65 +8782,32 @@
           <w:szCs w:val="24"/>
           <w:lang w:val="en-US"/>
         </w:rPr>
-        <w:t>em</w:t>
-      </w:r>
-      <w:proofErr w:type="spellEnd"/>
+        <w:t>.</w:t>
+      </w:r>
       <w:r>
         <w:rPr>
           <w:rFonts w:ascii="Arial" w:hAnsi="Arial" w:cs="Arial"/>
-          <w:i/>
-          <w:iCs/>
           <w:sz w:val="24"/>
           <w:szCs w:val="24"/>
           <w:lang w:val="en-US"/>
         </w:rPr>
-        <w:t xml:space="preserve"> - Everything you need to know</w:t>
+        <w:t xml:space="preserve"> </w:t>
       </w:r>
       <w:r>
         <w:rPr>
           <w:rFonts w:ascii="Arial" w:hAnsi="Arial" w:cs="Arial"/>
-          <w:i/>
-          <w:iCs/>
-          <w:sz w:val="24"/>
-          <w:szCs w:val="24"/>
-          <w:lang w:val="en-US"/>
-        </w:rPr>
-        <w:t>.</w:t>
+          <w:sz w:val="24"/>
+          <w:szCs w:val="24"/>
+        </w:rPr>
+        <w:t xml:space="preserve">Hentet fra </w:t>
       </w:r>
       <w:r>
         <w:rPr>
           <w:rFonts w:ascii="Arial" w:hAnsi="Arial" w:cs="Arial"/>
           <w:sz w:val="24"/>
           <w:szCs w:val="24"/>
-          <w:lang w:val="en-US"/>
-        </w:rPr>
-        <w:t xml:space="preserve"> </w:t>
-      </w:r>
-      <w:r>
-        <w:rPr>
-          <w:rFonts w:ascii="Arial" w:hAnsi="Arial" w:cs="Arial"/>
-          <w:sz w:val="24"/>
-          <w:szCs w:val="24"/>
-        </w:rPr>
-        <w:t xml:space="preserve">Hentet fra </w:t>
-      </w:r>
-      <w:proofErr w:type="spellStart"/>
-      <w:r>
-        <w:rPr>
-          <w:rFonts w:ascii="Arial" w:hAnsi="Arial" w:cs="Arial"/>
-          <w:sz w:val="24"/>
-          <w:szCs w:val="24"/>
-        </w:rPr>
-        <w:t>Refine</w:t>
-      </w:r>
-      <w:proofErr w:type="spellEnd"/>
-      <w:r>
-        <w:rPr>
-          <w:rFonts w:ascii="Arial" w:hAnsi="Arial" w:cs="Arial"/>
-          <w:sz w:val="24"/>
-          <w:szCs w:val="24"/>
-        </w:rPr>
-        <w:t xml:space="preserve">: </w:t>
+        </w:rPr>
+        <w:t xml:space="preserve">Refine: </w:t>
       </w:r>
       <w:hyperlink r:id="rId24" w:anchor="introduction" w:history="1">
         <w:r>
@@ -10309,13 +8986,8 @@
     <w:r>
       <w:ptab w:relativeTo="margin" w:alignment="center" w:leader="none"/>
     </w:r>
-    <w:proofErr w:type="spellStart"/>
     <w:r>
-      <w:t>Oblig</w:t>
-    </w:r>
-    <w:proofErr w:type="spellEnd"/>
-    <w:r>
-      <w:t>. 2</w:t>
+      <w:t>Oblig. 2</w:t>
     </w:r>
     <w:r>
       <w:ptab w:relativeTo="margin" w:alignment="right" w:leader="none"/>
@@ -11085,6 +9757,7 @@
   <w:style w:type="character" w:default="1" w:styleId="Standardskriftforavsnitt">
     <w:name w:val="Default Paragraph Font"/>
     <w:uiPriority w:val="1"/>
+    <w:semiHidden/>
     <w:unhideWhenUsed/>
   </w:style>
   <w:style w:type="table" w:default="1" w:styleId="Vanligtabell">

</xml_diff>

<commit_message>
Oppdatert dokument + la til oppdaterte bilder
</commit_message>
<xml_diff>
--- a/Oblig_2/Oblig2_EmilBerglund.docx
+++ b/Oblig_2/Oblig2_EmilBerglund.docx
@@ -17,6 +17,8 @@
           <w14:ligatures w14:val="none"/>
         </w:rPr>
       </w:pPr>
+      <w:bookmarkStart w:id="0" w:name="_Hlk146708546"/>
+      <w:bookmarkEnd w:id="0"/>
       <w:r>
         <w:rPr>
           <w:rFonts w:ascii="Arial" w:eastAsia="Times New Roman" w:hAnsi="Arial" w:cs="Arial"/>
@@ -291,7 +293,33 @@
           <w:lang w:eastAsia="nb-NO"/>
           <w14:ligatures w14:val="none"/>
         </w:rPr>
-        <w:t xml:space="preserve">vil man finne et variert utvalg av sko, inkludert sneakers, </w:t>
+        <w:t xml:space="preserve">vil man finne et variert utvalg av sko, inkludert </w:t>
+      </w:r>
+      <w:proofErr w:type="spellStart"/>
+      <w:r>
+        <w:rPr>
+          <w:rFonts w:ascii="Arial" w:eastAsia="Times New Roman" w:hAnsi="Arial" w:cs="Arial"/>
+          <w:color w:val="000000"/>
+          <w:kern w:val="0"/>
+          <w:sz w:val="24"/>
+          <w:szCs w:val="24"/>
+          <w:lang w:eastAsia="nb-NO"/>
+          <w14:ligatures w14:val="none"/>
+        </w:rPr>
+        <w:t>sneakers</w:t>
+      </w:r>
+      <w:proofErr w:type="spellEnd"/>
+      <w:r>
+        <w:rPr>
+          <w:rFonts w:ascii="Arial" w:eastAsia="Times New Roman" w:hAnsi="Arial" w:cs="Arial"/>
+          <w:color w:val="000000"/>
+          <w:kern w:val="0"/>
+          <w:sz w:val="24"/>
+          <w:szCs w:val="24"/>
+          <w:lang w:eastAsia="nb-NO"/>
+          <w14:ligatures w14:val="none"/>
+        </w:rPr>
+        <w:t xml:space="preserve">, </w:t>
       </w:r>
       <w:r>
         <w:rPr>
@@ -341,6 +369,7 @@
         </w:rPr>
         <w:t xml:space="preserve">inneholde produktbeskrivelser, </w:t>
       </w:r>
+      <w:proofErr w:type="spellStart"/>
       <w:r>
         <w:rPr>
           <w:rFonts w:ascii="Arial" w:eastAsia="Times New Roman" w:hAnsi="Arial" w:cs="Arial"/>
@@ -353,6 +382,7 @@
         </w:rPr>
         <w:t>størrelseguider</w:t>
       </w:r>
+      <w:proofErr w:type="spellEnd"/>
       <w:r>
         <w:rPr>
           <w:rFonts w:ascii="Arial" w:eastAsia="Times New Roman" w:hAnsi="Arial" w:cs="Arial"/>
@@ -1534,6 +1564,7 @@
         </w:rPr>
         <w:t xml:space="preserve"> (</w:t>
       </w:r>
+      <w:proofErr w:type="spellStart"/>
       <w:r>
         <w:rPr>
           <w:rFonts w:ascii="Arial" w:eastAsia="Times New Roman" w:hAnsi="Arial" w:cs="Arial"/>
@@ -1546,6 +1577,7 @@
         </w:rPr>
         <w:t>Interaction</w:t>
       </w:r>
+      <w:proofErr w:type="spellEnd"/>
       <w:r>
         <w:rPr>
           <w:rFonts w:ascii="Arial" w:eastAsia="Times New Roman" w:hAnsi="Arial" w:cs="Arial"/>
@@ -1654,7 +1686,33 @@
           <w:lang w:eastAsia="nb-NO"/>
           <w14:ligatures w14:val="none"/>
         </w:rPr>
-        <w:t xml:space="preserve"> heller fokuserer på </w:t>
+        <w:t xml:space="preserve"> heller </w:t>
+      </w:r>
+      <w:proofErr w:type="gramStart"/>
+      <w:r>
+        <w:rPr>
+          <w:rFonts w:ascii="Arial" w:eastAsia="Times New Roman" w:hAnsi="Arial" w:cs="Arial"/>
+          <w:color w:val="000000"/>
+          <w:kern w:val="0"/>
+          <w:sz w:val="24"/>
+          <w:szCs w:val="24"/>
+          <w:lang w:eastAsia="nb-NO"/>
+          <w14:ligatures w14:val="none"/>
+        </w:rPr>
+        <w:t>fokuserer</w:t>
+      </w:r>
+      <w:proofErr w:type="gramEnd"/>
+      <w:r>
+        <w:rPr>
+          <w:rFonts w:ascii="Arial" w:eastAsia="Times New Roman" w:hAnsi="Arial" w:cs="Arial"/>
+          <w:color w:val="000000"/>
+          <w:kern w:val="0"/>
+          <w:sz w:val="24"/>
+          <w:szCs w:val="24"/>
+          <w:lang w:eastAsia="nb-NO"/>
+          <w14:ligatures w14:val="none"/>
+        </w:rPr>
+        <w:t xml:space="preserve"> på </w:t>
       </w:r>
       <w:r>
         <w:rPr>
@@ -1714,8 +1772,48 @@
           <w:lang w:eastAsia="nb-NO"/>
           <w14:ligatures w14:val="none"/>
         </w:rPr>
-        <w:t xml:space="preserve"> anslått av «Exploding Topics</w:t>
-      </w:r>
+        <w:t xml:space="preserve"> anslått av «</w:t>
+      </w:r>
+      <w:proofErr w:type="spellStart"/>
+      <w:r>
+        <w:rPr>
+          <w:rFonts w:ascii="Arial" w:eastAsia="Times New Roman" w:hAnsi="Arial" w:cs="Arial"/>
+          <w:color w:val="000000"/>
+          <w:kern w:val="0"/>
+          <w:sz w:val="24"/>
+          <w:szCs w:val="24"/>
+          <w:lang w:eastAsia="nb-NO"/>
+          <w14:ligatures w14:val="none"/>
+        </w:rPr>
+        <w:t>Exploding</w:t>
+      </w:r>
+      <w:proofErr w:type="spellEnd"/>
+      <w:r>
+        <w:rPr>
+          <w:rFonts w:ascii="Arial" w:eastAsia="Times New Roman" w:hAnsi="Arial" w:cs="Arial"/>
+          <w:color w:val="000000"/>
+          <w:kern w:val="0"/>
+          <w:sz w:val="24"/>
+          <w:szCs w:val="24"/>
+          <w:lang w:eastAsia="nb-NO"/>
+          <w14:ligatures w14:val="none"/>
+        </w:rPr>
+        <w:t xml:space="preserve"> </w:t>
+      </w:r>
+      <w:proofErr w:type="spellStart"/>
+      <w:r>
+        <w:rPr>
+          <w:rFonts w:ascii="Arial" w:eastAsia="Times New Roman" w:hAnsi="Arial" w:cs="Arial"/>
+          <w:color w:val="000000"/>
+          <w:kern w:val="0"/>
+          <w:sz w:val="24"/>
+          <w:szCs w:val="24"/>
+          <w:lang w:eastAsia="nb-NO"/>
+          <w14:ligatures w14:val="none"/>
+        </w:rPr>
+        <w:t>Topics</w:t>
+      </w:r>
+      <w:proofErr w:type="spellEnd"/>
       <w:r>
         <w:rPr>
           <w:rFonts w:ascii="Arial" w:eastAsia="Times New Roman" w:hAnsi="Arial" w:cs="Arial"/>
@@ -1752,17 +1850,31 @@
         </w:rPr>
         <w:t xml:space="preserve"> skjer over mobile enheter, som da inkluderer telefoner (</w:t>
       </w:r>
-      <w:r>
-        <w:rPr>
-          <w:rFonts w:ascii="Arial" w:eastAsia="Times New Roman" w:hAnsi="Arial" w:cs="Arial"/>
-          <w:color w:val="000000"/>
-          <w:kern w:val="0"/>
-          <w:sz w:val="24"/>
-          <w:szCs w:val="24"/>
-          <w:lang w:eastAsia="nb-NO"/>
-          <w14:ligatures w14:val="none"/>
-        </w:rPr>
-        <w:t>Howarth, 2023)</w:t>
+      <w:proofErr w:type="spellStart"/>
+      <w:r>
+        <w:rPr>
+          <w:rFonts w:ascii="Arial" w:eastAsia="Times New Roman" w:hAnsi="Arial" w:cs="Arial"/>
+          <w:color w:val="000000"/>
+          <w:kern w:val="0"/>
+          <w:sz w:val="24"/>
+          <w:szCs w:val="24"/>
+          <w:lang w:eastAsia="nb-NO"/>
+          <w14:ligatures w14:val="none"/>
+        </w:rPr>
+        <w:t>Howarth</w:t>
+      </w:r>
+      <w:proofErr w:type="spellEnd"/>
+      <w:r>
+        <w:rPr>
+          <w:rFonts w:ascii="Arial" w:eastAsia="Times New Roman" w:hAnsi="Arial" w:cs="Arial"/>
+          <w:color w:val="000000"/>
+          <w:kern w:val="0"/>
+          <w:sz w:val="24"/>
+          <w:szCs w:val="24"/>
+          <w:lang w:eastAsia="nb-NO"/>
+          <w14:ligatures w14:val="none"/>
+        </w:rPr>
+        <w:t>, 2023)</w:t>
       </w:r>
     </w:p>
     <w:p>
@@ -1884,8 +1996,22 @@
           <w:lang w:eastAsia="nb-NO"/>
           <w14:ligatures w14:val="none"/>
         </w:rPr>
-        <w:t xml:space="preserve"> (Netlab</w:t>
-      </w:r>
+        <w:t xml:space="preserve"> (</w:t>
+      </w:r>
+      <w:proofErr w:type="spellStart"/>
+      <w:r>
+        <w:rPr>
+          <w:rFonts w:ascii="Arial" w:eastAsia="Times New Roman" w:hAnsi="Arial" w:cs="Arial"/>
+          <w:color w:val="000000"/>
+          <w:kern w:val="0"/>
+          <w:sz w:val="24"/>
+          <w:szCs w:val="24"/>
+          <w:lang w:eastAsia="nb-NO"/>
+          <w14:ligatures w14:val="none"/>
+        </w:rPr>
+        <w:t>Netlab</w:t>
+      </w:r>
+      <w:proofErr w:type="spellEnd"/>
       <w:r>
         <w:rPr>
           <w:rFonts w:ascii="Arial" w:eastAsia="Times New Roman" w:hAnsi="Arial" w:cs="Arial"/>
@@ -1934,7 +2060,33 @@
           <w:lang w:eastAsia="nb-NO"/>
           <w14:ligatures w14:val="none"/>
         </w:rPr>
-        <w:t>det responsive designet</w:t>
+        <w:t xml:space="preserve">det </w:t>
+      </w:r>
+      <w:proofErr w:type="spellStart"/>
+      <w:r>
+        <w:rPr>
+          <w:rFonts w:ascii="Arial" w:eastAsia="Times New Roman" w:hAnsi="Arial" w:cs="Arial"/>
+          <w:color w:val="000000"/>
+          <w:kern w:val="0"/>
+          <w:sz w:val="24"/>
+          <w:szCs w:val="24"/>
+          <w:lang w:eastAsia="nb-NO"/>
+          <w14:ligatures w14:val="none"/>
+        </w:rPr>
+        <w:t>responsive</w:t>
+      </w:r>
+      <w:proofErr w:type="spellEnd"/>
+      <w:r>
+        <w:rPr>
+          <w:rFonts w:ascii="Arial" w:eastAsia="Times New Roman" w:hAnsi="Arial" w:cs="Arial"/>
+          <w:color w:val="000000"/>
+          <w:kern w:val="0"/>
+          <w:sz w:val="24"/>
+          <w:szCs w:val="24"/>
+          <w:lang w:eastAsia="nb-NO"/>
+          <w14:ligatures w14:val="none"/>
+        </w:rPr>
+        <w:t xml:space="preserve"> designet</w:t>
       </w:r>
       <w:r>
         <w:rPr>
@@ -1958,7 +2110,33 @@
           <w:lang w:eastAsia="nb-NO"/>
           <w14:ligatures w14:val="none"/>
         </w:rPr>
-        <w:t xml:space="preserve"> (Osmo, 2023)</w:t>
+        <w:t xml:space="preserve"> (</w:t>
+      </w:r>
+      <w:proofErr w:type="spellStart"/>
+      <w:r>
+        <w:rPr>
+          <w:rFonts w:ascii="Arial" w:eastAsia="Times New Roman" w:hAnsi="Arial" w:cs="Arial"/>
+          <w:color w:val="000000"/>
+          <w:kern w:val="0"/>
+          <w:sz w:val="24"/>
+          <w:szCs w:val="24"/>
+          <w:lang w:eastAsia="nb-NO"/>
+          <w14:ligatures w14:val="none"/>
+        </w:rPr>
+        <w:t>Osmo</w:t>
+      </w:r>
+      <w:proofErr w:type="spellEnd"/>
+      <w:r>
+        <w:rPr>
+          <w:rFonts w:ascii="Arial" w:eastAsia="Times New Roman" w:hAnsi="Arial" w:cs="Arial"/>
+          <w:color w:val="000000"/>
+          <w:kern w:val="0"/>
+          <w:sz w:val="24"/>
+          <w:szCs w:val="24"/>
+          <w:lang w:eastAsia="nb-NO"/>
+          <w14:ligatures w14:val="none"/>
+        </w:rPr>
+        <w:t>, 2023)</w:t>
       </w:r>
       <w:r>
         <w:rPr>
@@ -2093,6 +2271,7 @@
         </w:rPr>
         <w:t xml:space="preserve"> videre på dette grunnlaget for å tilpasse designet til større enheter ved å legge til mer komplekse funksjoner og justere </w:t>
       </w:r>
+      <w:proofErr w:type="spellStart"/>
       <w:r>
         <w:rPr>
           <w:rFonts w:ascii="Arial" w:eastAsia="Times New Roman" w:hAnsi="Arial" w:cs="Arial"/>
@@ -2105,6 +2284,7 @@
         </w:rPr>
         <w:t>layouten</w:t>
       </w:r>
+      <w:proofErr w:type="spellEnd"/>
       <w:r>
         <w:rPr>
           <w:rFonts w:ascii="Arial" w:eastAsia="Times New Roman" w:hAnsi="Arial" w:cs="Arial"/>
@@ -2279,7 +2459,33 @@
           <w:lang w:eastAsia="nb-NO"/>
           <w14:ligatures w14:val="none"/>
         </w:rPr>
-        <w:t xml:space="preserve">ulike «break-points». Dette </w:t>
+        <w:t>ulike «break-</w:t>
+      </w:r>
+      <w:proofErr w:type="spellStart"/>
+      <w:r>
+        <w:rPr>
+          <w:rFonts w:ascii="Arial" w:eastAsia="Times New Roman" w:hAnsi="Arial" w:cs="Arial"/>
+          <w:color w:val="000000"/>
+          <w:kern w:val="0"/>
+          <w:sz w:val="24"/>
+          <w:szCs w:val="24"/>
+          <w:lang w:eastAsia="nb-NO"/>
+          <w14:ligatures w14:val="none"/>
+        </w:rPr>
+        <w:t>points</w:t>
+      </w:r>
+      <w:proofErr w:type="spellEnd"/>
+      <w:r>
+        <w:rPr>
+          <w:rFonts w:ascii="Arial" w:eastAsia="Times New Roman" w:hAnsi="Arial" w:cs="Arial"/>
+          <w:color w:val="000000"/>
+          <w:kern w:val="0"/>
+          <w:sz w:val="24"/>
+          <w:szCs w:val="24"/>
+          <w:lang w:eastAsia="nb-NO"/>
+          <w14:ligatures w14:val="none"/>
+        </w:rPr>
+        <w:t xml:space="preserve">». Dette </w:t>
       </w:r>
       <w:r>
         <w:rPr>
@@ -2411,19 +2617,71 @@
           <w:lang w:eastAsia="nb-NO"/>
           <w14:ligatures w14:val="none"/>
         </w:rPr>
-        <w:t>Break points i media q</w:t>
-      </w:r>
-      <w:r>
-        <w:rPr>
-          <w:rFonts w:ascii="Arial" w:eastAsia="Times New Roman" w:hAnsi="Arial" w:cs="Arial"/>
-          <w:color w:val="000000"/>
-          <w:kern w:val="0"/>
-          <w:sz w:val="24"/>
-          <w:szCs w:val="24"/>
-          <w:lang w:eastAsia="nb-NO"/>
-          <w14:ligatures w14:val="none"/>
-        </w:rPr>
-        <w:t xml:space="preserve">ueries brukes derfor til å tilpasse innholdet på forskjellige skjermstørrelser. En nettside bør derfor alltid se annerledes ut på en telefon og en datamaskin. </w:t>
+        <w:t xml:space="preserve">Break </w:t>
+      </w:r>
+      <w:proofErr w:type="spellStart"/>
+      <w:r>
+        <w:rPr>
+          <w:rFonts w:ascii="Arial" w:eastAsia="Times New Roman" w:hAnsi="Arial" w:cs="Arial"/>
+          <w:color w:val="000000"/>
+          <w:kern w:val="0"/>
+          <w:sz w:val="24"/>
+          <w:szCs w:val="24"/>
+          <w:lang w:eastAsia="nb-NO"/>
+          <w14:ligatures w14:val="none"/>
+        </w:rPr>
+        <w:t>points</w:t>
+      </w:r>
+      <w:proofErr w:type="spellEnd"/>
+      <w:r>
+        <w:rPr>
+          <w:rFonts w:ascii="Arial" w:eastAsia="Times New Roman" w:hAnsi="Arial" w:cs="Arial"/>
+          <w:color w:val="000000"/>
+          <w:kern w:val="0"/>
+          <w:sz w:val="24"/>
+          <w:szCs w:val="24"/>
+          <w:lang w:eastAsia="nb-NO"/>
+          <w14:ligatures w14:val="none"/>
+        </w:rPr>
+        <w:t xml:space="preserve"> i media </w:t>
+      </w:r>
+      <w:proofErr w:type="spellStart"/>
+      <w:r>
+        <w:rPr>
+          <w:rFonts w:ascii="Arial" w:eastAsia="Times New Roman" w:hAnsi="Arial" w:cs="Arial"/>
+          <w:color w:val="000000"/>
+          <w:kern w:val="0"/>
+          <w:sz w:val="24"/>
+          <w:szCs w:val="24"/>
+          <w:lang w:eastAsia="nb-NO"/>
+          <w14:ligatures w14:val="none"/>
+        </w:rPr>
+        <w:t>q</w:t>
+      </w:r>
+      <w:r>
+        <w:rPr>
+          <w:rFonts w:ascii="Arial" w:eastAsia="Times New Roman" w:hAnsi="Arial" w:cs="Arial"/>
+          <w:color w:val="000000"/>
+          <w:kern w:val="0"/>
+          <w:sz w:val="24"/>
+          <w:szCs w:val="24"/>
+          <w:lang w:eastAsia="nb-NO"/>
+          <w14:ligatures w14:val="none"/>
+        </w:rPr>
+        <w:t>ueries</w:t>
+      </w:r>
+      <w:proofErr w:type="spellEnd"/>
+      <w:r>
+        <w:rPr>
+          <w:rFonts w:ascii="Arial" w:eastAsia="Times New Roman" w:hAnsi="Arial" w:cs="Arial"/>
+          <w:color w:val="000000"/>
+          <w:kern w:val="0"/>
+          <w:sz w:val="24"/>
+          <w:szCs w:val="24"/>
+          <w:lang w:eastAsia="nb-NO"/>
+          <w14:ligatures w14:val="none"/>
+        </w:rPr>
+        <w:t xml:space="preserve"> brukes derfor til å tilpasse innholdet på forskjellige skjermstørrelser. En nettside bør derfor alltid se annerledes ut på en telefon og en datamaskin. </w:t>
       </w:r>
       <w:r>
         <w:rPr>
@@ -2519,19 +2777,97 @@
           <w:lang w:eastAsia="nb-NO"/>
           <w14:ligatures w14:val="none"/>
         </w:rPr>
-        <w:t xml:space="preserve">horisontal navbar og rullegardinmeny bestemmes av </w:t>
-      </w:r>
-      <w:r>
-        <w:rPr>
-          <w:rFonts w:ascii="Arial" w:eastAsia="Times New Roman" w:hAnsi="Arial" w:cs="Arial"/>
-          <w:color w:val="000000"/>
-          <w:kern w:val="0"/>
-          <w:sz w:val="24"/>
-          <w:szCs w:val="24"/>
-          <w:lang w:eastAsia="nb-NO"/>
-          <w14:ligatures w14:val="none"/>
-        </w:rPr>
-        <w:t>media-queries og breakpoints.</w:t>
+        <w:t xml:space="preserve">horisontal </w:t>
+      </w:r>
+      <w:proofErr w:type="spellStart"/>
+      <w:r>
+        <w:rPr>
+          <w:rFonts w:ascii="Arial" w:eastAsia="Times New Roman" w:hAnsi="Arial" w:cs="Arial"/>
+          <w:color w:val="000000"/>
+          <w:kern w:val="0"/>
+          <w:sz w:val="24"/>
+          <w:szCs w:val="24"/>
+          <w:lang w:eastAsia="nb-NO"/>
+          <w14:ligatures w14:val="none"/>
+        </w:rPr>
+        <w:t>navbar</w:t>
+      </w:r>
+      <w:proofErr w:type="spellEnd"/>
+      <w:r>
+        <w:rPr>
+          <w:rFonts w:ascii="Arial" w:eastAsia="Times New Roman" w:hAnsi="Arial" w:cs="Arial"/>
+          <w:color w:val="000000"/>
+          <w:kern w:val="0"/>
+          <w:sz w:val="24"/>
+          <w:szCs w:val="24"/>
+          <w:lang w:eastAsia="nb-NO"/>
+          <w14:ligatures w14:val="none"/>
+        </w:rPr>
+        <w:t xml:space="preserve"> og rullegardinmeny bestemmes av </w:t>
+      </w:r>
+      <w:r>
+        <w:rPr>
+          <w:rFonts w:ascii="Arial" w:eastAsia="Times New Roman" w:hAnsi="Arial" w:cs="Arial"/>
+          <w:color w:val="000000"/>
+          <w:kern w:val="0"/>
+          <w:sz w:val="24"/>
+          <w:szCs w:val="24"/>
+          <w:lang w:eastAsia="nb-NO"/>
+          <w14:ligatures w14:val="none"/>
+        </w:rPr>
+        <w:t>media-</w:t>
+      </w:r>
+      <w:proofErr w:type="spellStart"/>
+      <w:r>
+        <w:rPr>
+          <w:rFonts w:ascii="Arial" w:eastAsia="Times New Roman" w:hAnsi="Arial" w:cs="Arial"/>
+          <w:color w:val="000000"/>
+          <w:kern w:val="0"/>
+          <w:sz w:val="24"/>
+          <w:szCs w:val="24"/>
+          <w:lang w:eastAsia="nb-NO"/>
+          <w14:ligatures w14:val="none"/>
+        </w:rPr>
+        <w:t>queries</w:t>
+      </w:r>
+      <w:proofErr w:type="spellEnd"/>
+      <w:r>
+        <w:rPr>
+          <w:rFonts w:ascii="Arial" w:eastAsia="Times New Roman" w:hAnsi="Arial" w:cs="Arial"/>
+          <w:color w:val="000000"/>
+          <w:kern w:val="0"/>
+          <w:sz w:val="24"/>
+          <w:szCs w:val="24"/>
+          <w:lang w:eastAsia="nb-NO"/>
+          <w14:ligatures w14:val="none"/>
+        </w:rPr>
+        <w:t xml:space="preserve"> og </w:t>
+      </w:r>
+      <w:proofErr w:type="spellStart"/>
+      <w:r>
+        <w:rPr>
+          <w:rFonts w:ascii="Arial" w:eastAsia="Times New Roman" w:hAnsi="Arial" w:cs="Arial"/>
+          <w:color w:val="000000"/>
+          <w:kern w:val="0"/>
+          <w:sz w:val="24"/>
+          <w:szCs w:val="24"/>
+          <w:lang w:eastAsia="nb-NO"/>
+          <w14:ligatures w14:val="none"/>
+        </w:rPr>
+        <w:t>breakpoints</w:t>
+      </w:r>
+      <w:proofErr w:type="spellEnd"/>
+      <w:r>
+        <w:rPr>
+          <w:rFonts w:ascii="Arial" w:eastAsia="Times New Roman" w:hAnsi="Arial" w:cs="Arial"/>
+          <w:color w:val="000000"/>
+          <w:kern w:val="0"/>
+          <w:sz w:val="24"/>
+          <w:szCs w:val="24"/>
+          <w:lang w:eastAsia="nb-NO"/>
+          <w14:ligatures w14:val="none"/>
+        </w:rPr>
+        <w:t>.</w:t>
       </w:r>
     </w:p>
     <w:p>
@@ -2703,17 +3039,31 @@
         </w:rPr>
         <w:t xml:space="preserve"> </w:t>
       </w:r>
-      <w:r>
-        <w:rPr>
-          <w:rFonts w:ascii="Arial" w:eastAsia="Times New Roman" w:hAnsi="Arial" w:cs="Arial"/>
-          <w:color w:val="000000"/>
-          <w:kern w:val="0"/>
-          <w:sz w:val="24"/>
-          <w:szCs w:val="24"/>
-          <w:lang w:eastAsia="nb-NO"/>
-          <w14:ligatures w14:val="none"/>
-        </w:rPr>
-        <w:t>rotelementet i html koden</w:t>
+      <w:proofErr w:type="spellStart"/>
+      <w:r>
+        <w:rPr>
+          <w:rFonts w:ascii="Arial" w:eastAsia="Times New Roman" w:hAnsi="Arial" w:cs="Arial"/>
+          <w:color w:val="000000"/>
+          <w:kern w:val="0"/>
+          <w:sz w:val="24"/>
+          <w:szCs w:val="24"/>
+          <w:lang w:eastAsia="nb-NO"/>
+          <w14:ligatures w14:val="none"/>
+        </w:rPr>
+        <w:t>rotelementet</w:t>
+      </w:r>
+      <w:proofErr w:type="spellEnd"/>
+      <w:r>
+        <w:rPr>
+          <w:rFonts w:ascii="Arial" w:eastAsia="Times New Roman" w:hAnsi="Arial" w:cs="Arial"/>
+          <w:color w:val="000000"/>
+          <w:kern w:val="0"/>
+          <w:sz w:val="24"/>
+          <w:szCs w:val="24"/>
+          <w:lang w:eastAsia="nb-NO"/>
+          <w14:ligatures w14:val="none"/>
+        </w:rPr>
+        <w:t xml:space="preserve"> i html koden</w:t>
       </w:r>
       <w:r>
         <w:rPr>
@@ -2911,8 +3261,24 @@
           <w:lang w:eastAsia="nb-NO"/>
           <w14:ligatures w14:val="none"/>
         </w:rPr>
-        <w:t>3. Benchmarking Light</w:t>
-      </w:r>
+        <w:t xml:space="preserve">3. Benchmarking </w:t>
+      </w:r>
+      <w:proofErr w:type="spellStart"/>
+      <w:r>
+        <w:rPr>
+          <w:rFonts w:ascii="Arial" w:eastAsia="Times New Roman" w:hAnsi="Arial" w:cs="Arial"/>
+          <w:b/>
+          <w:bCs/>
+          <w:color w:val="000000"/>
+          <w:kern w:val="0"/>
+          <w:sz w:val="32"/>
+          <w:szCs w:val="32"/>
+          <w:lang w:eastAsia="nb-NO"/>
+          <w14:ligatures w14:val="none"/>
+        </w:rPr>
+        <w:t>Light</w:t>
+      </w:r>
+      <w:proofErr w:type="spellEnd"/>
       <w:r>
         <w:rPr>
           <w:rFonts w:ascii="Arial" w:eastAsia="Times New Roman" w:hAnsi="Arial" w:cs="Arial"/>
@@ -3164,7 +3530,33 @@
           <w:lang w:eastAsia="nb-NO"/>
           <w14:ligatures w14:val="none"/>
         </w:rPr>
-        <w:t xml:space="preserve"> en top-down løsning hvor </w:t>
+        <w:t xml:space="preserve"> en top-</w:t>
+      </w:r>
+      <w:proofErr w:type="spellStart"/>
+      <w:r>
+        <w:rPr>
+          <w:rFonts w:ascii="Arial" w:eastAsia="Times New Roman" w:hAnsi="Arial" w:cs="Arial"/>
+          <w:color w:val="000000"/>
+          <w:kern w:val="0"/>
+          <w:sz w:val="24"/>
+          <w:szCs w:val="24"/>
+          <w:lang w:eastAsia="nb-NO"/>
+          <w14:ligatures w14:val="none"/>
+        </w:rPr>
+        <w:t>down</w:t>
+      </w:r>
+      <w:proofErr w:type="spellEnd"/>
+      <w:r>
+        <w:rPr>
+          <w:rFonts w:ascii="Arial" w:eastAsia="Times New Roman" w:hAnsi="Arial" w:cs="Arial"/>
+          <w:color w:val="000000"/>
+          <w:kern w:val="0"/>
+          <w:sz w:val="24"/>
+          <w:szCs w:val="24"/>
+          <w:lang w:eastAsia="nb-NO"/>
+          <w14:ligatures w14:val="none"/>
+        </w:rPr>
+        <w:t xml:space="preserve"> løsning hvor </w:t>
       </w:r>
       <w:r>
         <w:rPr>
@@ -3226,7 +3618,33 @@
           <w:lang w:eastAsia="nb-NO"/>
           <w14:ligatures w14:val="none"/>
         </w:rPr>
-        <w:t>horisontale scrollemenyer på landingssiden. Dette har derimot både Zalando og Nike</w:t>
+        <w:t xml:space="preserve">horisontale </w:t>
+      </w:r>
+      <w:proofErr w:type="spellStart"/>
+      <w:r>
+        <w:rPr>
+          <w:rFonts w:ascii="Arial" w:eastAsia="Times New Roman" w:hAnsi="Arial" w:cs="Arial"/>
+          <w:color w:val="000000"/>
+          <w:kern w:val="0"/>
+          <w:sz w:val="24"/>
+          <w:szCs w:val="24"/>
+          <w:lang w:eastAsia="nb-NO"/>
+          <w14:ligatures w14:val="none"/>
+        </w:rPr>
+        <w:t>scrollemenyer</w:t>
+      </w:r>
+      <w:proofErr w:type="spellEnd"/>
+      <w:r>
+        <w:rPr>
+          <w:rFonts w:ascii="Arial" w:eastAsia="Times New Roman" w:hAnsi="Arial" w:cs="Arial"/>
+          <w:color w:val="000000"/>
+          <w:kern w:val="0"/>
+          <w:sz w:val="24"/>
+          <w:szCs w:val="24"/>
+          <w:lang w:eastAsia="nb-NO"/>
+          <w14:ligatures w14:val="none"/>
+        </w:rPr>
+        <w:t xml:space="preserve"> på landingssiden. Dette har derimot både Zalando og Nike</w:t>
       </w:r>
       <w:r>
         <w:rPr>
@@ -3468,7 +3886,111 @@
           <w:lang w:eastAsia="nb-NO"/>
           <w14:ligatures w14:val="none"/>
         </w:rPr>
-        <w:t xml:space="preserve"> «easy on the eye».</w:t>
+        <w:t xml:space="preserve"> «</w:t>
+      </w:r>
+      <w:proofErr w:type="spellStart"/>
+      <w:r>
+        <w:rPr>
+          <w:rFonts w:ascii="Arial" w:eastAsia="Times New Roman" w:hAnsi="Arial" w:cs="Arial"/>
+          <w:color w:val="000000"/>
+          <w:kern w:val="0"/>
+          <w:sz w:val="24"/>
+          <w:szCs w:val="24"/>
+          <w:lang w:eastAsia="nb-NO"/>
+          <w14:ligatures w14:val="none"/>
+        </w:rPr>
+        <w:t>easy</w:t>
+      </w:r>
+      <w:proofErr w:type="spellEnd"/>
+      <w:r>
+        <w:rPr>
+          <w:rFonts w:ascii="Arial" w:eastAsia="Times New Roman" w:hAnsi="Arial" w:cs="Arial"/>
+          <w:color w:val="000000"/>
+          <w:kern w:val="0"/>
+          <w:sz w:val="24"/>
+          <w:szCs w:val="24"/>
+          <w:lang w:eastAsia="nb-NO"/>
+          <w14:ligatures w14:val="none"/>
+        </w:rPr>
+        <w:t xml:space="preserve"> </w:t>
+      </w:r>
+      <w:proofErr w:type="spellStart"/>
+      <w:r>
+        <w:rPr>
+          <w:rFonts w:ascii="Arial" w:eastAsia="Times New Roman" w:hAnsi="Arial" w:cs="Arial"/>
+          <w:color w:val="000000"/>
+          <w:kern w:val="0"/>
+          <w:sz w:val="24"/>
+          <w:szCs w:val="24"/>
+          <w:lang w:eastAsia="nb-NO"/>
+          <w14:ligatures w14:val="none"/>
+        </w:rPr>
+        <w:t>on</w:t>
+      </w:r>
+      <w:proofErr w:type="spellEnd"/>
+      <w:r>
+        <w:rPr>
+          <w:rFonts w:ascii="Arial" w:eastAsia="Times New Roman" w:hAnsi="Arial" w:cs="Arial"/>
+          <w:color w:val="000000"/>
+          <w:kern w:val="0"/>
+          <w:sz w:val="24"/>
+          <w:szCs w:val="24"/>
+          <w:lang w:eastAsia="nb-NO"/>
+          <w14:ligatures w14:val="none"/>
+        </w:rPr>
+        <w:t xml:space="preserve"> </w:t>
+      </w:r>
+      <w:proofErr w:type="spellStart"/>
+      <w:r>
+        <w:rPr>
+          <w:rFonts w:ascii="Arial" w:eastAsia="Times New Roman" w:hAnsi="Arial" w:cs="Arial"/>
+          <w:color w:val="000000"/>
+          <w:kern w:val="0"/>
+          <w:sz w:val="24"/>
+          <w:szCs w:val="24"/>
+          <w:lang w:eastAsia="nb-NO"/>
+          <w14:ligatures w14:val="none"/>
+        </w:rPr>
+        <w:t>the</w:t>
+      </w:r>
+      <w:proofErr w:type="spellEnd"/>
+      <w:r>
+        <w:rPr>
+          <w:rFonts w:ascii="Arial" w:eastAsia="Times New Roman" w:hAnsi="Arial" w:cs="Arial"/>
+          <w:color w:val="000000"/>
+          <w:kern w:val="0"/>
+          <w:sz w:val="24"/>
+          <w:szCs w:val="24"/>
+          <w:lang w:eastAsia="nb-NO"/>
+          <w14:ligatures w14:val="none"/>
+        </w:rPr>
+        <w:t xml:space="preserve"> </w:t>
+      </w:r>
+      <w:proofErr w:type="spellStart"/>
+      <w:r>
+        <w:rPr>
+          <w:rFonts w:ascii="Arial" w:eastAsia="Times New Roman" w:hAnsi="Arial" w:cs="Arial"/>
+          <w:color w:val="000000"/>
+          <w:kern w:val="0"/>
+          <w:sz w:val="24"/>
+          <w:szCs w:val="24"/>
+          <w:lang w:eastAsia="nb-NO"/>
+          <w14:ligatures w14:val="none"/>
+        </w:rPr>
+        <w:t>eye</w:t>
+      </w:r>
+      <w:proofErr w:type="spellEnd"/>
+      <w:r>
+        <w:rPr>
+          <w:rFonts w:ascii="Arial" w:eastAsia="Times New Roman" w:hAnsi="Arial" w:cs="Arial"/>
+          <w:color w:val="000000"/>
+          <w:kern w:val="0"/>
+          <w:sz w:val="24"/>
+          <w:szCs w:val="24"/>
+          <w:lang w:eastAsia="nb-NO"/>
+          <w14:ligatures w14:val="none"/>
+        </w:rPr>
+        <w:t>».</w:t>
       </w:r>
       <w:r>
         <w:rPr>
@@ -3733,7 +4255,59 @@
           <w:lang w:eastAsia="nb-NO"/>
           <w14:ligatures w14:val="none"/>
         </w:rPr>
-        <w:t>«Join Us», «Hjelp» og «Finn butikk» knapper</w:t>
+        <w:t>«</w:t>
+      </w:r>
+      <w:proofErr w:type="spellStart"/>
+      <w:r>
+        <w:rPr>
+          <w:rFonts w:ascii="Arial" w:eastAsia="Times New Roman" w:hAnsi="Arial" w:cs="Arial"/>
+          <w:color w:val="000000"/>
+          <w:kern w:val="0"/>
+          <w:sz w:val="24"/>
+          <w:szCs w:val="24"/>
+          <w:lang w:eastAsia="nb-NO"/>
+          <w14:ligatures w14:val="none"/>
+        </w:rPr>
+        <w:t>Join</w:t>
+      </w:r>
+      <w:proofErr w:type="spellEnd"/>
+      <w:r>
+        <w:rPr>
+          <w:rFonts w:ascii="Arial" w:eastAsia="Times New Roman" w:hAnsi="Arial" w:cs="Arial"/>
+          <w:color w:val="000000"/>
+          <w:kern w:val="0"/>
+          <w:sz w:val="24"/>
+          <w:szCs w:val="24"/>
+          <w:lang w:eastAsia="nb-NO"/>
+          <w14:ligatures w14:val="none"/>
+        </w:rPr>
+        <w:t xml:space="preserve"> </w:t>
+      </w:r>
+      <w:proofErr w:type="spellStart"/>
+      <w:r>
+        <w:rPr>
+          <w:rFonts w:ascii="Arial" w:eastAsia="Times New Roman" w:hAnsi="Arial" w:cs="Arial"/>
+          <w:color w:val="000000"/>
+          <w:kern w:val="0"/>
+          <w:sz w:val="24"/>
+          <w:szCs w:val="24"/>
+          <w:lang w:eastAsia="nb-NO"/>
+          <w14:ligatures w14:val="none"/>
+        </w:rPr>
+        <w:t>Us</w:t>
+      </w:r>
+      <w:proofErr w:type="spellEnd"/>
+      <w:r>
+        <w:rPr>
+          <w:rFonts w:ascii="Arial" w:eastAsia="Times New Roman" w:hAnsi="Arial" w:cs="Arial"/>
+          <w:color w:val="000000"/>
+          <w:kern w:val="0"/>
+          <w:sz w:val="24"/>
+          <w:szCs w:val="24"/>
+          <w:lang w:eastAsia="nb-NO"/>
+          <w14:ligatures w14:val="none"/>
+        </w:rPr>
+        <w:t>», «Hjelp» og «Finn butikk» knapper</w:t>
       </w:r>
       <w:r>
         <w:rPr>
@@ -3915,7 +4489,33 @@
           <w:lang w:eastAsia="nb-NO"/>
           <w14:ligatures w14:val="none"/>
         </w:rPr>
-        <w:t>Under videoen ser vi stillbilder fra videoen som en form for «recap», hvor de igjen får frem noe av stilene de har.</w:t>
+        <w:t>Under videoen ser vi stillbilder fra videoen som en form for «</w:t>
+      </w:r>
+      <w:proofErr w:type="spellStart"/>
+      <w:r>
+        <w:rPr>
+          <w:rFonts w:ascii="Arial" w:eastAsia="Times New Roman" w:hAnsi="Arial" w:cs="Arial"/>
+          <w:color w:val="000000"/>
+          <w:kern w:val="0"/>
+          <w:sz w:val="24"/>
+          <w:szCs w:val="24"/>
+          <w:lang w:eastAsia="nb-NO"/>
+          <w14:ligatures w14:val="none"/>
+        </w:rPr>
+        <w:t>recap</w:t>
+      </w:r>
+      <w:proofErr w:type="spellEnd"/>
+      <w:r>
+        <w:rPr>
+          <w:rFonts w:ascii="Arial" w:eastAsia="Times New Roman" w:hAnsi="Arial" w:cs="Arial"/>
+          <w:color w:val="000000"/>
+          <w:kern w:val="0"/>
+          <w:sz w:val="24"/>
+          <w:szCs w:val="24"/>
+          <w:lang w:eastAsia="nb-NO"/>
+          <w14:ligatures w14:val="none"/>
+        </w:rPr>
+        <w:t>», hvor de igjen får frem noe av stilene de har.</w:t>
       </w:r>
       <w:r>
         <w:rPr>
@@ -3999,7 +4599,33 @@
           <w:lang w:eastAsia="nb-NO"/>
           <w14:ligatures w14:val="none"/>
         </w:rPr>
-        <w:t xml:space="preserve">. På desktop har man ikoner for bla til høyre eller venstre, i tillegg til en slider </w:t>
+        <w:t xml:space="preserve">. På desktop har man ikoner for bla til høyre eller venstre, i tillegg til en </w:t>
+      </w:r>
+      <w:proofErr w:type="spellStart"/>
+      <w:r>
+        <w:rPr>
+          <w:rFonts w:ascii="Arial" w:eastAsia="Times New Roman" w:hAnsi="Arial" w:cs="Arial"/>
+          <w:color w:val="000000"/>
+          <w:kern w:val="0"/>
+          <w:sz w:val="24"/>
+          <w:szCs w:val="24"/>
+          <w:lang w:eastAsia="nb-NO"/>
+          <w14:ligatures w14:val="none"/>
+        </w:rPr>
+        <w:t>slider</w:t>
+      </w:r>
+      <w:proofErr w:type="spellEnd"/>
+      <w:r>
+        <w:rPr>
+          <w:rFonts w:ascii="Arial" w:eastAsia="Times New Roman" w:hAnsi="Arial" w:cs="Arial"/>
+          <w:color w:val="000000"/>
+          <w:kern w:val="0"/>
+          <w:sz w:val="24"/>
+          <w:szCs w:val="24"/>
+          <w:lang w:eastAsia="nb-NO"/>
+          <w14:ligatures w14:val="none"/>
+        </w:rPr>
+        <w:t xml:space="preserve"> </w:t>
       </w:r>
       <w:r>
         <w:rPr>
@@ -4037,17 +4663,57 @@
         </w:rPr>
         <w:t xml:space="preserve"> På mobil er det </w:t>
       </w:r>
-      <w:r>
-        <w:rPr>
-          <w:rFonts w:ascii="Arial" w:eastAsia="Times New Roman" w:hAnsi="Arial" w:cs="Arial"/>
-          <w:color w:val="000000"/>
-          <w:kern w:val="0"/>
-          <w:sz w:val="24"/>
-          <w:szCs w:val="24"/>
-          <w:lang w:eastAsia="nb-NO"/>
-          <w14:ligatures w14:val="none"/>
-        </w:rPr>
-        <w:t>layouten den samme, men knappene og slideren er borte, ettersom man heller bruker fingeren til å bla seg bortover.</w:t>
+      <w:proofErr w:type="spellStart"/>
+      <w:r>
+        <w:rPr>
+          <w:rFonts w:ascii="Arial" w:eastAsia="Times New Roman" w:hAnsi="Arial" w:cs="Arial"/>
+          <w:color w:val="000000"/>
+          <w:kern w:val="0"/>
+          <w:sz w:val="24"/>
+          <w:szCs w:val="24"/>
+          <w:lang w:eastAsia="nb-NO"/>
+          <w14:ligatures w14:val="none"/>
+        </w:rPr>
+        <w:t>layouten</w:t>
+      </w:r>
+      <w:proofErr w:type="spellEnd"/>
+      <w:r>
+        <w:rPr>
+          <w:rFonts w:ascii="Arial" w:eastAsia="Times New Roman" w:hAnsi="Arial" w:cs="Arial"/>
+          <w:color w:val="000000"/>
+          <w:kern w:val="0"/>
+          <w:sz w:val="24"/>
+          <w:szCs w:val="24"/>
+          <w:lang w:eastAsia="nb-NO"/>
+          <w14:ligatures w14:val="none"/>
+        </w:rPr>
+        <w:t xml:space="preserve"> den samme, men knappene og </w:t>
+      </w:r>
+      <w:proofErr w:type="spellStart"/>
+      <w:r>
+        <w:rPr>
+          <w:rFonts w:ascii="Arial" w:eastAsia="Times New Roman" w:hAnsi="Arial" w:cs="Arial"/>
+          <w:color w:val="000000"/>
+          <w:kern w:val="0"/>
+          <w:sz w:val="24"/>
+          <w:szCs w:val="24"/>
+          <w:lang w:eastAsia="nb-NO"/>
+          <w14:ligatures w14:val="none"/>
+        </w:rPr>
+        <w:t>slideren</w:t>
+      </w:r>
+      <w:proofErr w:type="spellEnd"/>
+      <w:r>
+        <w:rPr>
+          <w:rFonts w:ascii="Arial" w:eastAsia="Times New Roman" w:hAnsi="Arial" w:cs="Arial"/>
+          <w:color w:val="000000"/>
+          <w:kern w:val="0"/>
+          <w:sz w:val="24"/>
+          <w:szCs w:val="24"/>
+          <w:lang w:eastAsia="nb-NO"/>
+          <w14:ligatures w14:val="none"/>
+        </w:rPr>
+        <w:t xml:space="preserve"> er borte, ettersom man heller bruker fingeren til å bla seg bortover.</w:t>
       </w:r>
     </w:p>
     <w:p>
@@ -4073,7 +4739,33 @@
           <w:lang w:eastAsia="nb-NO"/>
           <w14:ligatures w14:val="none"/>
         </w:rPr>
-        <w:t>Videre på siden er det en blanding av flere produktkort-seksjoner med slidere, men også</w:t>
+        <w:t xml:space="preserve">Videre på siden er det en blanding av flere produktkort-seksjoner med </w:t>
+      </w:r>
+      <w:proofErr w:type="spellStart"/>
+      <w:r>
+        <w:rPr>
+          <w:rFonts w:ascii="Arial" w:eastAsia="Times New Roman" w:hAnsi="Arial" w:cs="Arial"/>
+          <w:color w:val="000000"/>
+          <w:kern w:val="0"/>
+          <w:sz w:val="24"/>
+          <w:szCs w:val="24"/>
+          <w:lang w:eastAsia="nb-NO"/>
+          <w14:ligatures w14:val="none"/>
+        </w:rPr>
+        <w:t>slidere</w:t>
+      </w:r>
+      <w:proofErr w:type="spellEnd"/>
+      <w:r>
+        <w:rPr>
+          <w:rFonts w:ascii="Arial" w:eastAsia="Times New Roman" w:hAnsi="Arial" w:cs="Arial"/>
+          <w:color w:val="000000"/>
+          <w:kern w:val="0"/>
+          <w:sz w:val="24"/>
+          <w:szCs w:val="24"/>
+          <w:lang w:eastAsia="nb-NO"/>
+          <w14:ligatures w14:val="none"/>
+        </w:rPr>
+        <w:t>, men også</w:t>
       </w:r>
       <w:r>
         <w:rPr>
@@ -4171,7 +4863,33 @@
           <w:lang w:eastAsia="nb-NO"/>
           <w14:ligatures w14:val="none"/>
         </w:rPr>
-        <w:t>ved bruk av de ulike sliderne, som igjen viser brukeren hva som finnes. Ettersom også Nike ikke bare selger sko, viser de ofte fram hele stiler</w:t>
+        <w:t xml:space="preserve">ved bruk av de ulike </w:t>
+      </w:r>
+      <w:proofErr w:type="spellStart"/>
+      <w:r>
+        <w:rPr>
+          <w:rFonts w:ascii="Arial" w:eastAsia="Times New Roman" w:hAnsi="Arial" w:cs="Arial"/>
+          <w:color w:val="000000"/>
+          <w:kern w:val="0"/>
+          <w:sz w:val="24"/>
+          <w:szCs w:val="24"/>
+          <w:lang w:eastAsia="nb-NO"/>
+          <w14:ligatures w14:val="none"/>
+        </w:rPr>
+        <w:t>sliderne</w:t>
+      </w:r>
+      <w:proofErr w:type="spellEnd"/>
+      <w:r>
+        <w:rPr>
+          <w:rFonts w:ascii="Arial" w:eastAsia="Times New Roman" w:hAnsi="Arial" w:cs="Arial"/>
+          <w:color w:val="000000"/>
+          <w:kern w:val="0"/>
+          <w:sz w:val="24"/>
+          <w:szCs w:val="24"/>
+          <w:lang w:eastAsia="nb-NO"/>
+          <w14:ligatures w14:val="none"/>
+        </w:rPr>
+        <w:t>, som igjen viser brukeren hva som finnes. Ettersom også Nike ikke bare selger sko, viser de ofte fram hele stiler</w:t>
       </w:r>
       <w:r>
         <w:rPr>
@@ -4419,8 +5137,22 @@
           <w:lang w:eastAsia="nb-NO"/>
           <w14:ligatures w14:val="none"/>
         </w:rPr>
-        <w:t xml:space="preserve"> i tillegg til oversiktlige megamenyer</w:t>
-      </w:r>
+        <w:t xml:space="preserve"> i tillegg til oversiktlige </w:t>
+      </w:r>
+      <w:proofErr w:type="spellStart"/>
+      <w:r>
+        <w:rPr>
+          <w:rFonts w:ascii="Arial" w:eastAsia="Times New Roman" w:hAnsi="Arial" w:cs="Arial"/>
+          <w:color w:val="000000"/>
+          <w:kern w:val="0"/>
+          <w:sz w:val="24"/>
+          <w:szCs w:val="24"/>
+          <w:lang w:eastAsia="nb-NO"/>
+          <w14:ligatures w14:val="none"/>
+        </w:rPr>
+        <w:t>megamenyer</w:t>
+      </w:r>
+      <w:proofErr w:type="spellEnd"/>
       <w:r>
         <w:rPr>
           <w:rFonts w:ascii="Arial" w:eastAsia="Times New Roman" w:hAnsi="Arial" w:cs="Arial"/>
@@ -4600,31 +5332,7 @@
           <w:lang w:eastAsia="nb-NO"/>
           <w14:ligatures w14:val="none"/>
         </w:rPr>
-        <w:t xml:space="preserve">NB: Bildene </w:t>
-      </w:r>
-      <w:r>
-        <w:rPr>
-          <w:rFonts w:ascii="Arial" w:eastAsia="Times New Roman" w:hAnsi="Arial" w:cs="Arial"/>
-          <w:color w:val="000000"/>
-          <w:kern w:val="0"/>
-          <w:sz w:val="24"/>
-          <w:szCs w:val="24"/>
-          <w:lang w:eastAsia="nb-NO"/>
-          <w14:ligatures w14:val="none"/>
-        </w:rPr>
-        <w:t>under</w:t>
-      </w:r>
-      <w:r>
-        <w:rPr>
-          <w:rFonts w:ascii="Arial" w:eastAsia="Times New Roman" w:hAnsi="Arial" w:cs="Arial"/>
-          <w:color w:val="000000"/>
-          <w:kern w:val="0"/>
-          <w:sz w:val="24"/>
-          <w:szCs w:val="24"/>
-          <w:lang w:eastAsia="nb-NO"/>
-          <w14:ligatures w14:val="none"/>
-        </w:rPr>
-        <w:t xml:space="preserve"> er fra </w:t>
+        <w:t xml:space="preserve">NB: Bildene under er fra </w:t>
       </w:r>
       <w:r>
         <w:rPr>
@@ -4678,7 +5386,7 @@
           <w:lang w:eastAsia="nb-NO"/>
         </w:rPr>
         <w:drawing>
-          <wp:anchor distT="0" distB="0" distL="114300" distR="114300" simplePos="0" relativeHeight="251658242" behindDoc="0" locked="0" layoutInCell="1" allowOverlap="1" wp14:anchorId="04B0CF30" wp14:editId="37F4AF9B">
+          <wp:anchor distT="0" distB="0" distL="114300" distR="114300" simplePos="0" relativeHeight="251658242" behindDoc="0" locked="0" layoutInCell="1" allowOverlap="1" wp14:anchorId="04B0CF30" wp14:editId="334993BC">
             <wp:simplePos x="0" y="0"/>
             <wp:positionH relativeFrom="margin">
               <wp:align>left</wp:align>
@@ -4687,14 +5395,22 @@
               <wp:posOffset>261307</wp:posOffset>
             </wp:positionV>
             <wp:extent cx="1072515" cy="5895340"/>
-            <wp:effectExtent l="0" t="0" r="0" b="0"/>
+            <wp:effectExtent l="152400" t="152400" r="356235" b="353060"/>
             <wp:wrapThrough wrapText="bothSides">
               <wp:wrapPolygon edited="0">
-                <wp:start x="0" y="0"/>
-                <wp:lineTo x="0" y="21498"/>
-                <wp:lineTo x="21101" y="21498"/>
-                <wp:lineTo x="21101" y="0"/>
-                <wp:lineTo x="0" y="0"/>
+                <wp:start x="1918" y="-558"/>
+                <wp:lineTo x="-3069" y="-419"/>
+                <wp:lineTo x="-2686" y="21986"/>
+                <wp:lineTo x="3453" y="22684"/>
+                <wp:lineTo x="3837" y="22824"/>
+                <wp:lineTo x="21101" y="22824"/>
+                <wp:lineTo x="21485" y="22684"/>
+                <wp:lineTo x="27623" y="21986"/>
+                <wp:lineTo x="28391" y="20800"/>
+                <wp:lineTo x="28007" y="698"/>
+                <wp:lineTo x="23403" y="-349"/>
+                <wp:lineTo x="23020" y="-558"/>
+                <wp:lineTo x="1918" y="-558"/>
               </wp:wrapPolygon>
             </wp:wrapThrough>
             <wp:docPr id="1937759378" name="Bilde 1937759378" descr="Et bilde som inneholder skjermbilde, tekst, design&#10;&#10;Automatisk generert beskrivelse"/>
@@ -4728,6 +5444,16 @@
                     <a:prstGeom prst="rect">
                       <a:avLst/>
                     </a:prstGeom>
+                    <a:ln>
+                      <a:noFill/>
+                    </a:ln>
+                    <a:effectLst>
+                      <a:outerShdw blurRad="292100" dist="139700" dir="2700000" algn="tl" rotWithShape="0">
+                        <a:srgbClr val="333333">
+                          <a:alpha val="65000"/>
+                        </a:srgbClr>
+                      </a:outerShdw>
+                    </a:effectLst>
                   </pic:spPr>
                 </pic:pic>
               </a:graphicData>
@@ -4794,17 +5520,31 @@
           <w14:ligatures w14:val="none"/>
         </w:rPr>
       </w:pPr>
-      <w:r>
-        <w:rPr>
-          <w:rFonts w:ascii="Arial" w:eastAsia="Times New Roman" w:hAnsi="Arial" w:cs="Arial"/>
-          <w:color w:val="000000"/>
-          <w:kern w:val="0"/>
-          <w:sz w:val="24"/>
-          <w:szCs w:val="24"/>
-          <w:lang w:eastAsia="nb-NO"/>
-          <w14:ligatures w14:val="none"/>
-        </w:rPr>
-        <w:t xml:space="preserve">Wireframen til venstre </w:t>
+      <w:proofErr w:type="spellStart"/>
+      <w:r>
+        <w:rPr>
+          <w:rFonts w:ascii="Arial" w:eastAsia="Times New Roman" w:hAnsi="Arial" w:cs="Arial"/>
+          <w:color w:val="000000"/>
+          <w:kern w:val="0"/>
+          <w:sz w:val="24"/>
+          <w:szCs w:val="24"/>
+          <w:lang w:eastAsia="nb-NO"/>
+          <w14:ligatures w14:val="none"/>
+        </w:rPr>
+        <w:t>Wireframen</w:t>
+      </w:r>
+      <w:proofErr w:type="spellEnd"/>
+      <w:r>
+        <w:rPr>
+          <w:rFonts w:ascii="Arial" w:eastAsia="Times New Roman" w:hAnsi="Arial" w:cs="Arial"/>
+          <w:color w:val="000000"/>
+          <w:kern w:val="0"/>
+          <w:sz w:val="24"/>
+          <w:szCs w:val="24"/>
+          <w:lang w:eastAsia="nb-NO"/>
+          <w14:ligatures w14:val="none"/>
+        </w:rPr>
+        <w:t xml:space="preserve"> til venstre </w:t>
       </w:r>
       <w:r>
         <w:rPr>
@@ -4912,7 +5652,33 @@
           <w:lang w:eastAsia="nb-NO"/>
           <w14:ligatures w14:val="none"/>
         </w:rPr>
-        <w:t>Disse «sliderne» kan også fylles med mye forskjellig. Tilbudsvarer, herresko, damesko, osv.</w:t>
+        <w:t>Disse «</w:t>
+      </w:r>
+      <w:proofErr w:type="spellStart"/>
+      <w:r>
+        <w:rPr>
+          <w:rFonts w:ascii="Arial" w:eastAsia="Times New Roman" w:hAnsi="Arial" w:cs="Arial"/>
+          <w:color w:val="000000"/>
+          <w:kern w:val="0"/>
+          <w:sz w:val="24"/>
+          <w:szCs w:val="24"/>
+          <w:lang w:eastAsia="nb-NO"/>
+          <w14:ligatures w14:val="none"/>
+        </w:rPr>
+        <w:t>sliderne</w:t>
+      </w:r>
+      <w:proofErr w:type="spellEnd"/>
+      <w:r>
+        <w:rPr>
+          <w:rFonts w:ascii="Arial" w:eastAsia="Times New Roman" w:hAnsi="Arial" w:cs="Arial"/>
+          <w:color w:val="000000"/>
+          <w:kern w:val="0"/>
+          <w:sz w:val="24"/>
+          <w:szCs w:val="24"/>
+          <w:lang w:eastAsia="nb-NO"/>
+          <w14:ligatures w14:val="none"/>
+        </w:rPr>
+        <w:t>» kan også fylles med mye forskjellig. Tilbudsvarer, herresko, damesko, osv.</w:t>
       </w:r>
     </w:p>
     <w:p>
@@ -4986,19 +5752,71 @@
           <w:lang w:eastAsia="nb-NO"/>
           <w14:ligatures w14:val="none"/>
         </w:rPr>
-        <w:t xml:space="preserve"> I tillegg er det et avbrekk fra sliderne med en</w:t>
-      </w:r>
-      <w:r>
-        <w:rPr>
-          <w:rFonts w:ascii="Arial" w:eastAsia="Times New Roman" w:hAnsi="Arial" w:cs="Arial"/>
-          <w:color w:val="000000"/>
-          <w:kern w:val="0"/>
-          <w:sz w:val="24"/>
-          <w:szCs w:val="24"/>
-          <w:lang w:eastAsia="nb-NO"/>
-          <w14:ligatures w14:val="none"/>
-        </w:rPr>
-        <w:t xml:space="preserve"> medlemsseksjon. Her skal brukeren informeres om hvorfor det lønner seg å være medlem hos Trendywear.</w:t>
+        <w:t xml:space="preserve"> I tillegg er det et avbrekk fra </w:t>
+      </w:r>
+      <w:proofErr w:type="spellStart"/>
+      <w:r>
+        <w:rPr>
+          <w:rFonts w:ascii="Arial" w:eastAsia="Times New Roman" w:hAnsi="Arial" w:cs="Arial"/>
+          <w:color w:val="000000"/>
+          <w:kern w:val="0"/>
+          <w:sz w:val="24"/>
+          <w:szCs w:val="24"/>
+          <w:lang w:eastAsia="nb-NO"/>
+          <w14:ligatures w14:val="none"/>
+        </w:rPr>
+        <w:t>sliderne</w:t>
+      </w:r>
+      <w:proofErr w:type="spellEnd"/>
+      <w:r>
+        <w:rPr>
+          <w:rFonts w:ascii="Arial" w:eastAsia="Times New Roman" w:hAnsi="Arial" w:cs="Arial"/>
+          <w:color w:val="000000"/>
+          <w:kern w:val="0"/>
+          <w:sz w:val="24"/>
+          <w:szCs w:val="24"/>
+          <w:lang w:eastAsia="nb-NO"/>
+          <w14:ligatures w14:val="none"/>
+        </w:rPr>
+        <w:t xml:space="preserve"> med en</w:t>
+      </w:r>
+      <w:r>
+        <w:rPr>
+          <w:rFonts w:ascii="Arial" w:eastAsia="Times New Roman" w:hAnsi="Arial" w:cs="Arial"/>
+          <w:color w:val="000000"/>
+          <w:kern w:val="0"/>
+          <w:sz w:val="24"/>
+          <w:szCs w:val="24"/>
+          <w:lang w:eastAsia="nb-NO"/>
+          <w14:ligatures w14:val="none"/>
+        </w:rPr>
+        <w:t xml:space="preserve"> medlemsseksjon. Her skal brukeren informeres om hvorfor det lønner seg å være medlem hos </w:t>
+      </w:r>
+      <w:proofErr w:type="spellStart"/>
+      <w:r>
+        <w:rPr>
+          <w:rFonts w:ascii="Arial" w:eastAsia="Times New Roman" w:hAnsi="Arial" w:cs="Arial"/>
+          <w:color w:val="000000"/>
+          <w:kern w:val="0"/>
+          <w:sz w:val="24"/>
+          <w:szCs w:val="24"/>
+          <w:lang w:eastAsia="nb-NO"/>
+          <w14:ligatures w14:val="none"/>
+        </w:rPr>
+        <w:t>Trendywear</w:t>
+      </w:r>
+      <w:proofErr w:type="spellEnd"/>
+      <w:r>
+        <w:rPr>
+          <w:rFonts w:ascii="Arial" w:eastAsia="Times New Roman" w:hAnsi="Arial" w:cs="Arial"/>
+          <w:color w:val="000000"/>
+          <w:kern w:val="0"/>
+          <w:sz w:val="24"/>
+          <w:szCs w:val="24"/>
+          <w:lang w:eastAsia="nb-NO"/>
+          <w14:ligatures w14:val="none"/>
+        </w:rPr>
+        <w:t>.</w:t>
       </w:r>
     </w:p>
     <w:p>
@@ -5024,7 +5842,33 @@
           <w:lang w:eastAsia="nb-NO"/>
           <w14:ligatures w14:val="none"/>
         </w:rPr>
-        <w:t>Videre skal brukeren ha tilgang til noen flere slidere, for å eventuelt hente litt inspirasjon</w:t>
+        <w:t xml:space="preserve">Videre skal brukeren ha tilgang til noen flere </w:t>
+      </w:r>
+      <w:proofErr w:type="spellStart"/>
+      <w:r>
+        <w:rPr>
+          <w:rFonts w:ascii="Arial" w:eastAsia="Times New Roman" w:hAnsi="Arial" w:cs="Arial"/>
+          <w:color w:val="000000"/>
+          <w:kern w:val="0"/>
+          <w:sz w:val="24"/>
+          <w:szCs w:val="24"/>
+          <w:lang w:eastAsia="nb-NO"/>
+          <w14:ligatures w14:val="none"/>
+        </w:rPr>
+        <w:t>slidere</w:t>
+      </w:r>
+      <w:proofErr w:type="spellEnd"/>
+      <w:r>
+        <w:rPr>
+          <w:rFonts w:ascii="Arial" w:eastAsia="Times New Roman" w:hAnsi="Arial" w:cs="Arial"/>
+          <w:color w:val="000000"/>
+          <w:kern w:val="0"/>
+          <w:sz w:val="24"/>
+          <w:szCs w:val="24"/>
+          <w:lang w:eastAsia="nb-NO"/>
+          <w14:ligatures w14:val="none"/>
+        </w:rPr>
+        <w:t>, for å eventuelt hente litt inspirasjon</w:t>
       </w:r>
       <w:r>
         <w:rPr>
@@ -5062,8 +5906,22 @@
           <w:lang w:eastAsia="nb-NO"/>
           <w14:ligatures w14:val="none"/>
         </w:rPr>
-        <w:t>Til slutt er det en footer</w:t>
-      </w:r>
+        <w:t xml:space="preserve">Til slutt er det en </w:t>
+      </w:r>
+      <w:proofErr w:type="spellStart"/>
+      <w:r>
+        <w:rPr>
+          <w:rFonts w:ascii="Arial" w:eastAsia="Times New Roman" w:hAnsi="Arial" w:cs="Arial"/>
+          <w:color w:val="000000"/>
+          <w:kern w:val="0"/>
+          <w:sz w:val="24"/>
+          <w:szCs w:val="24"/>
+          <w:lang w:eastAsia="nb-NO"/>
+          <w14:ligatures w14:val="none"/>
+        </w:rPr>
+        <w:t>footer</w:t>
+      </w:r>
+      <w:proofErr w:type="spellEnd"/>
       <w:r>
         <w:rPr>
           <w:rFonts w:ascii="Arial" w:eastAsia="Times New Roman" w:hAnsi="Arial" w:cs="Arial"/>
@@ -5128,18 +5986,6 @@
           <w14:ligatures w14:val="none"/>
         </w:rPr>
       </w:pPr>
-      <w:r>
-        <w:rPr>
-          <w:rFonts w:ascii="Arial" w:eastAsia="Times New Roman" w:hAnsi="Arial" w:cs="Arial"/>
-          <w:color w:val="000000"/>
-          <w:kern w:val="0"/>
-          <w:sz w:val="24"/>
-          <w:szCs w:val="24"/>
-          <w:lang w:eastAsia="nb-NO"/>
-          <w14:ligatures w14:val="none"/>
-        </w:rPr>
-        <w:br/>
-      </w:r>
       <w:r>
         <w:rPr>
           <w:rFonts w:ascii="Arial" w:eastAsia="Times New Roman" w:hAnsi="Arial" w:cs="Arial"/>
@@ -5180,27 +6026,31 @@
         </w:rPr>
         <w:lastRenderedPageBreak/>
         <w:drawing>
-          <wp:anchor distT="0" distB="0" distL="114300" distR="114300" simplePos="0" relativeHeight="251658240" behindDoc="0" locked="0" layoutInCell="1" allowOverlap="1" wp14:anchorId="3B4C0CF5" wp14:editId="664CE3FC">
+          <wp:anchor distT="0" distB="0" distL="114300" distR="114300" simplePos="0" relativeHeight="251658240" behindDoc="0" locked="0" layoutInCell="1" allowOverlap="1" wp14:anchorId="3B4C0CF5" wp14:editId="3E8FDBF8">
             <wp:simplePos x="0" y="0"/>
             <wp:positionH relativeFrom="page">
-              <wp:posOffset>340242</wp:posOffset>
+              <wp:posOffset>342900</wp:posOffset>
             </wp:positionH>
             <wp:positionV relativeFrom="paragraph">
-              <wp:posOffset>390850</wp:posOffset>
+              <wp:posOffset>371475</wp:posOffset>
             </wp:positionV>
-            <wp:extent cx="3508375" cy="8448040"/>
-            <wp:effectExtent l="0" t="0" r="0" b="0"/>
+            <wp:extent cx="3314700" cy="8115300"/>
+            <wp:effectExtent l="152400" t="152400" r="361950" b="361950"/>
             <wp:wrapThrough wrapText="bothSides">
               <wp:wrapPolygon edited="0">
-                <wp:start x="235" y="0"/>
-                <wp:lineTo x="0" y="146"/>
-                <wp:lineTo x="0" y="21334"/>
-                <wp:lineTo x="235" y="21529"/>
-                <wp:lineTo x="21229" y="21529"/>
-                <wp:lineTo x="21463" y="21334"/>
-                <wp:lineTo x="21463" y="146"/>
-                <wp:lineTo x="21229" y="0"/>
-                <wp:lineTo x="235" y="0"/>
+                <wp:start x="993" y="-406"/>
+                <wp:lineTo x="-993" y="-304"/>
+                <wp:lineTo x="-869" y="21752"/>
+                <wp:lineTo x="1738" y="22411"/>
+                <wp:lineTo x="1738" y="22513"/>
+                <wp:lineTo x="20979" y="22513"/>
+                <wp:lineTo x="21103" y="22411"/>
+                <wp:lineTo x="23586" y="21651"/>
+                <wp:lineTo x="23834" y="20789"/>
+                <wp:lineTo x="23710" y="355"/>
+                <wp:lineTo x="21972" y="-304"/>
+                <wp:lineTo x="21600" y="-406"/>
+                <wp:lineTo x="993" y="-406"/>
               </wp:wrapPolygon>
             </wp:wrapThrough>
             <wp:docPr id="776202253" name="Bilde 776202253" descr="Et bilde som inneholder tekst, skjermbilde, Font, nummer&#10;&#10;Automatisk generert beskrivelse"/>
@@ -5229,11 +6079,21 @@
                   <pic:spPr>
                     <a:xfrm>
                       <a:off x="0" y="0"/>
-                      <a:ext cx="3508375" cy="8448040"/>
+                      <a:ext cx="3314700" cy="8115300"/>
                     </a:xfrm>
                     <a:prstGeom prst="rect">
                       <a:avLst/>
                     </a:prstGeom>
+                    <a:ln>
+                      <a:noFill/>
+                    </a:ln>
+                    <a:effectLst>
+                      <a:outerShdw blurRad="292100" dist="139700" dir="2700000" algn="tl" rotWithShape="0">
+                        <a:srgbClr val="333333">
+                          <a:alpha val="65000"/>
+                        </a:srgbClr>
+                      </a:outerShdw>
+                    </a:effectLst>
                   </pic:spPr>
                 </pic:pic>
               </a:graphicData>
@@ -5384,19 +6244,97 @@
           <w:lang w:eastAsia="nb-NO"/>
           <w14:ligatures w14:val="none"/>
         </w:rPr>
-        <w:t xml:space="preserve">Videre skal skobildet/skobildene ta mye plass, ettersom det er det kunden/brukere er her for. </w:t>
-      </w:r>
-      <w:r>
-        <w:rPr>
-          <w:rFonts w:ascii="Arial" w:eastAsia="Times New Roman" w:hAnsi="Arial" w:cs="Arial"/>
-          <w:color w:val="000000"/>
-          <w:kern w:val="0"/>
-          <w:sz w:val="24"/>
-          <w:szCs w:val="24"/>
-          <w:lang w:eastAsia="nb-NO"/>
-          <w14:ligatures w14:val="none"/>
-        </w:rPr>
-        <w:t>Under bildet/bildene er det knapper for tilpassing av størrelse og farger. Det er også lagt ved noen nedtrekksmenyer, som kan inneholde litt forskjellig. For eksempel, lagerstatus</w:t>
+        <w:t xml:space="preserve">Videre skal </w:t>
+      </w:r>
+      <w:proofErr w:type="spellStart"/>
+      <w:r>
+        <w:rPr>
+          <w:rFonts w:ascii="Arial" w:eastAsia="Times New Roman" w:hAnsi="Arial" w:cs="Arial"/>
+          <w:color w:val="000000"/>
+          <w:kern w:val="0"/>
+          <w:sz w:val="24"/>
+          <w:szCs w:val="24"/>
+          <w:lang w:eastAsia="nb-NO"/>
+          <w14:ligatures w14:val="none"/>
+        </w:rPr>
+        <w:t>skobildet</w:t>
+      </w:r>
+      <w:proofErr w:type="spellEnd"/>
+      <w:r>
+        <w:rPr>
+          <w:rFonts w:ascii="Arial" w:eastAsia="Times New Roman" w:hAnsi="Arial" w:cs="Arial"/>
+          <w:color w:val="000000"/>
+          <w:kern w:val="0"/>
+          <w:sz w:val="24"/>
+          <w:szCs w:val="24"/>
+          <w:lang w:eastAsia="nb-NO"/>
+          <w14:ligatures w14:val="none"/>
+        </w:rPr>
+        <w:t>/</w:t>
+      </w:r>
+      <w:proofErr w:type="spellStart"/>
+      <w:r>
+        <w:rPr>
+          <w:rFonts w:ascii="Arial" w:eastAsia="Times New Roman" w:hAnsi="Arial" w:cs="Arial"/>
+          <w:color w:val="000000"/>
+          <w:kern w:val="0"/>
+          <w:sz w:val="24"/>
+          <w:szCs w:val="24"/>
+          <w:lang w:eastAsia="nb-NO"/>
+          <w14:ligatures w14:val="none"/>
+        </w:rPr>
+        <w:t>skobildene</w:t>
+      </w:r>
+      <w:proofErr w:type="spellEnd"/>
+      <w:r>
+        <w:rPr>
+          <w:rFonts w:ascii="Arial" w:eastAsia="Times New Roman" w:hAnsi="Arial" w:cs="Arial"/>
+          <w:color w:val="000000"/>
+          <w:kern w:val="0"/>
+          <w:sz w:val="24"/>
+          <w:szCs w:val="24"/>
+          <w:lang w:eastAsia="nb-NO"/>
+          <w14:ligatures w14:val="none"/>
+        </w:rPr>
+        <w:t xml:space="preserve"> ta mye plass, ettersom det er det kunden/brukere er her for. </w:t>
+      </w:r>
+      <w:r>
+        <w:rPr>
+          <w:rFonts w:ascii="Arial" w:eastAsia="Times New Roman" w:hAnsi="Arial" w:cs="Arial"/>
+          <w:color w:val="000000"/>
+          <w:kern w:val="0"/>
+          <w:sz w:val="24"/>
+          <w:szCs w:val="24"/>
+          <w:lang w:eastAsia="nb-NO"/>
+          <w14:ligatures w14:val="none"/>
+        </w:rPr>
+        <w:t xml:space="preserve">Under bildet/bildene er det knapper for tilpassing av størrelse og farger. Det er også lagt ved noen </w:t>
+      </w:r>
+      <w:proofErr w:type="spellStart"/>
+      <w:r>
+        <w:rPr>
+          <w:rFonts w:ascii="Arial" w:eastAsia="Times New Roman" w:hAnsi="Arial" w:cs="Arial"/>
+          <w:color w:val="000000"/>
+          <w:kern w:val="0"/>
+          <w:sz w:val="24"/>
+          <w:szCs w:val="24"/>
+          <w:lang w:eastAsia="nb-NO"/>
+          <w14:ligatures w14:val="none"/>
+        </w:rPr>
+        <w:t>nedtrekksmenyer</w:t>
+      </w:r>
+      <w:proofErr w:type="spellEnd"/>
+      <w:r>
+        <w:rPr>
+          <w:rFonts w:ascii="Arial" w:eastAsia="Times New Roman" w:hAnsi="Arial" w:cs="Arial"/>
+          <w:color w:val="000000"/>
+          <w:kern w:val="0"/>
+          <w:sz w:val="24"/>
+          <w:szCs w:val="24"/>
+          <w:lang w:eastAsia="nb-NO"/>
+          <w14:ligatures w14:val="none"/>
+        </w:rPr>
+        <w:t>, som kan inneholde litt forskjellig. For eksempel, lagerstatus</w:t>
       </w:r>
       <w:r>
         <w:rPr>
@@ -5458,7 +6396,59 @@
           <w:lang w:eastAsia="nb-NO"/>
           <w14:ligatures w14:val="none"/>
         </w:rPr>
-        <w:t xml:space="preserve"> er den et «kjøpefelt» som inneholder skonavnet, prisen og en </w:t>
+        <w:t xml:space="preserve"> er den et «</w:t>
+      </w:r>
+      <w:proofErr w:type="spellStart"/>
+      <w:r>
+        <w:rPr>
+          <w:rFonts w:ascii="Arial" w:eastAsia="Times New Roman" w:hAnsi="Arial" w:cs="Arial"/>
+          <w:color w:val="000000"/>
+          <w:kern w:val="0"/>
+          <w:sz w:val="24"/>
+          <w:szCs w:val="24"/>
+          <w:lang w:eastAsia="nb-NO"/>
+          <w14:ligatures w14:val="none"/>
+        </w:rPr>
+        <w:t>kjøpefelt</w:t>
+      </w:r>
+      <w:proofErr w:type="spellEnd"/>
+      <w:r>
+        <w:rPr>
+          <w:rFonts w:ascii="Arial" w:eastAsia="Times New Roman" w:hAnsi="Arial" w:cs="Arial"/>
+          <w:color w:val="000000"/>
+          <w:kern w:val="0"/>
+          <w:sz w:val="24"/>
+          <w:szCs w:val="24"/>
+          <w:lang w:eastAsia="nb-NO"/>
+          <w14:ligatures w14:val="none"/>
+        </w:rPr>
+        <w:t xml:space="preserve">» som inneholder </w:t>
+      </w:r>
+      <w:proofErr w:type="spellStart"/>
+      <w:r>
+        <w:rPr>
+          <w:rFonts w:ascii="Arial" w:eastAsia="Times New Roman" w:hAnsi="Arial" w:cs="Arial"/>
+          <w:color w:val="000000"/>
+          <w:kern w:val="0"/>
+          <w:sz w:val="24"/>
+          <w:szCs w:val="24"/>
+          <w:lang w:eastAsia="nb-NO"/>
+          <w14:ligatures w14:val="none"/>
+        </w:rPr>
+        <w:t>skonavnet</w:t>
+      </w:r>
+      <w:proofErr w:type="spellEnd"/>
+      <w:r>
+        <w:rPr>
+          <w:rFonts w:ascii="Arial" w:eastAsia="Times New Roman" w:hAnsi="Arial" w:cs="Arial"/>
+          <w:color w:val="000000"/>
+          <w:kern w:val="0"/>
+          <w:sz w:val="24"/>
+          <w:szCs w:val="24"/>
+          <w:lang w:eastAsia="nb-NO"/>
+          <w14:ligatures w14:val="none"/>
+        </w:rPr>
+        <w:t xml:space="preserve">, prisen og en </w:t>
       </w:r>
       <w:r>
         <w:rPr>
@@ -5472,22 +6462,6 @@
         </w:rPr>
         <w:t>knapp for å kjøpe. Meningen her, er at knappen skal bli med brukeren, uansett om man blar seg nedover.</w:t>
       </w:r>
-    </w:p>
-    <w:p>
-      <w:pPr>
-        <w:spacing w:line="360" w:lineRule="auto"/>
-        <w:rPr>
-          <w:rFonts w:ascii="Arial" w:eastAsia="Times New Roman" w:hAnsi="Arial" w:cs="Arial"/>
-          <w:b/>
-          <w:bCs/>
-          <w:color w:val="000000"/>
-          <w:kern w:val="0"/>
-          <w:sz w:val="32"/>
-          <w:szCs w:val="32"/>
-          <w:lang w:eastAsia="nb-NO"/>
-          <w14:ligatures w14:val="none"/>
-        </w:rPr>
-      </w:pPr>
     </w:p>
     <w:p>
       <w:pPr>
@@ -5548,7 +6522,7 @@
         </w:rPr>
         <w:lastRenderedPageBreak/>
         <w:drawing>
-          <wp:anchor distT="0" distB="0" distL="114300" distR="114300" simplePos="0" relativeHeight="251658241" behindDoc="0" locked="0" layoutInCell="1" allowOverlap="1" wp14:anchorId="51A38E39" wp14:editId="56225051">
+          <wp:anchor distT="0" distB="0" distL="114300" distR="114300" simplePos="0" relativeHeight="251658241" behindDoc="0" locked="0" layoutInCell="1" allowOverlap="1" wp14:anchorId="51A38E39" wp14:editId="0D1B7161">
             <wp:simplePos x="0" y="0"/>
             <wp:positionH relativeFrom="column">
               <wp:posOffset>-395785</wp:posOffset>
@@ -5557,18 +6531,23 @@
               <wp:posOffset>409271</wp:posOffset>
             </wp:positionV>
             <wp:extent cx="3185053" cy="6720631"/>
-            <wp:effectExtent l="0" t="0" r="0" b="4445"/>
+            <wp:effectExtent l="152400" t="152400" r="358775" b="366395"/>
             <wp:wrapThrough wrapText="bothSides">
               <wp:wrapPolygon edited="0">
-                <wp:start x="258" y="0"/>
-                <wp:lineTo x="0" y="122"/>
-                <wp:lineTo x="0" y="21431"/>
-                <wp:lineTo x="258" y="21553"/>
-                <wp:lineTo x="21191" y="21553"/>
-                <wp:lineTo x="21449" y="21431"/>
-                <wp:lineTo x="21449" y="122"/>
-                <wp:lineTo x="21191" y="0"/>
-                <wp:lineTo x="258" y="0"/>
+                <wp:start x="1034" y="-490"/>
+                <wp:lineTo x="-1034" y="-367"/>
+                <wp:lineTo x="-1034" y="21737"/>
+                <wp:lineTo x="-388" y="22165"/>
+                <wp:lineTo x="1680" y="22594"/>
+                <wp:lineTo x="1809" y="22716"/>
+                <wp:lineTo x="20932" y="22716"/>
+                <wp:lineTo x="21062" y="22594"/>
+                <wp:lineTo x="23129" y="22165"/>
+                <wp:lineTo x="23904" y="21247"/>
+                <wp:lineTo x="23775" y="490"/>
+                <wp:lineTo x="21966" y="-367"/>
+                <wp:lineTo x="21708" y="-490"/>
+                <wp:lineTo x="1034" y="-490"/>
               </wp:wrapPolygon>
             </wp:wrapThrough>
             <wp:docPr id="544788166" name="Bilde 544788166" descr="Et bilde som inneholder tekst, skjermbilde, design&#10;&#10;Automatisk generert beskrivelse"/>
@@ -5602,6 +6581,16 @@
                     <a:prstGeom prst="rect">
                       <a:avLst/>
                     </a:prstGeom>
+                    <a:ln>
+                      <a:noFill/>
+                    </a:ln>
+                    <a:effectLst>
+                      <a:outerShdw blurRad="292100" dist="139700" dir="2700000" algn="tl" rotWithShape="0">
+                        <a:srgbClr val="333333">
+                          <a:alpha val="65000"/>
+                        </a:srgbClr>
+                      </a:outerShdw>
+                    </a:effectLst>
                   </pic:spPr>
                 </pic:pic>
               </a:graphicData>
@@ -5786,19 +6775,59 @@
           <w:lang w:eastAsia="nb-NO"/>
           <w14:ligatures w14:val="none"/>
         </w:rPr>
-        <w:t xml:space="preserve">Ellers består siden av bokser med skobilde, </w:t>
-      </w:r>
-      <w:r>
-        <w:rPr>
-          <w:rFonts w:ascii="Arial" w:eastAsia="Times New Roman" w:hAnsi="Arial" w:cs="Arial"/>
-          <w:color w:val="000000"/>
-          <w:kern w:val="0"/>
-          <w:sz w:val="24"/>
-          <w:szCs w:val="24"/>
-          <w:lang w:eastAsia="nb-NO"/>
-          <w14:ligatures w14:val="none"/>
-        </w:rPr>
-        <w:t>skonavn, skotype og pris.</w:t>
+        <w:t xml:space="preserve">Ellers består siden av bokser med </w:t>
+      </w:r>
+      <w:proofErr w:type="spellStart"/>
+      <w:r>
+        <w:rPr>
+          <w:rFonts w:ascii="Arial" w:eastAsia="Times New Roman" w:hAnsi="Arial" w:cs="Arial"/>
+          <w:color w:val="000000"/>
+          <w:kern w:val="0"/>
+          <w:sz w:val="24"/>
+          <w:szCs w:val="24"/>
+          <w:lang w:eastAsia="nb-NO"/>
+          <w14:ligatures w14:val="none"/>
+        </w:rPr>
+        <w:t>skobilde</w:t>
+      </w:r>
+      <w:proofErr w:type="spellEnd"/>
+      <w:r>
+        <w:rPr>
+          <w:rFonts w:ascii="Arial" w:eastAsia="Times New Roman" w:hAnsi="Arial" w:cs="Arial"/>
+          <w:color w:val="000000"/>
+          <w:kern w:val="0"/>
+          <w:sz w:val="24"/>
+          <w:szCs w:val="24"/>
+          <w:lang w:eastAsia="nb-NO"/>
+          <w14:ligatures w14:val="none"/>
+        </w:rPr>
+        <w:t xml:space="preserve">, </w:t>
+      </w:r>
+      <w:proofErr w:type="spellStart"/>
+      <w:r>
+        <w:rPr>
+          <w:rFonts w:ascii="Arial" w:eastAsia="Times New Roman" w:hAnsi="Arial" w:cs="Arial"/>
+          <w:color w:val="000000"/>
+          <w:kern w:val="0"/>
+          <w:sz w:val="24"/>
+          <w:szCs w:val="24"/>
+          <w:lang w:eastAsia="nb-NO"/>
+          <w14:ligatures w14:val="none"/>
+        </w:rPr>
+        <w:t>skonavn</w:t>
+      </w:r>
+      <w:proofErr w:type="spellEnd"/>
+      <w:r>
+        <w:rPr>
+          <w:rFonts w:ascii="Arial" w:eastAsia="Times New Roman" w:hAnsi="Arial" w:cs="Arial"/>
+          <w:color w:val="000000"/>
+          <w:kern w:val="0"/>
+          <w:sz w:val="24"/>
+          <w:szCs w:val="24"/>
+          <w:lang w:eastAsia="nb-NO"/>
+          <w14:ligatures w14:val="none"/>
+        </w:rPr>
+        <w:t>, skotype og pris.</w:t>
       </w:r>
     </w:p>
     <w:p>
@@ -5812,22 +6841,6 @@
           <w:kern w:val="0"/>
           <w:sz w:val="24"/>
           <w:szCs w:val="24"/>
-          <w:lang w:eastAsia="nb-NO"/>
-          <w14:ligatures w14:val="none"/>
-        </w:rPr>
-      </w:pPr>
-    </w:p>
-    <w:p>
-      <w:pPr>
-        <w:spacing w:line="360" w:lineRule="auto"/>
-        <w:rPr>
-          <w:rFonts w:ascii="Arial" w:eastAsia="Times New Roman" w:hAnsi="Arial" w:cs="Arial"/>
-          <w:b/>
-          <w:bCs/>
-          <w:color w:val="000000"/>
-          <w:kern w:val="0"/>
-          <w:sz w:val="32"/>
-          <w:szCs w:val="32"/>
           <w:lang w:eastAsia="nb-NO"/>
           <w14:ligatures w14:val="none"/>
         </w:rPr>
@@ -6094,6 +7107,18 @@
         </w:rPr>
         <w:t>lukk x» eller ved å bare trykke utenfor menyen.</w:t>
       </w:r>
+      <w:r>
+        <w:rPr>
+          <w:rFonts w:ascii="Arial" w:eastAsia="Times New Roman" w:hAnsi="Arial" w:cs="Arial"/>
+          <w:noProof/>
+          <w:color w:val="000000"/>
+          <w:kern w:val="0"/>
+          <w:sz w:val="24"/>
+          <w:szCs w:val="24"/>
+          <w:lang w:eastAsia="nb-NO"/>
+        </w:rPr>
+        <w:t xml:space="preserve"> </w:t>
+      </w:r>
     </w:p>
     <w:p>
       <w:pPr>
@@ -6119,9 +7144,9 @@
           <w:lang w:eastAsia="nb-NO"/>
         </w:rPr>
         <w:drawing>
-          <wp:inline distT="0" distB="0" distL="0" distR="0" wp14:anchorId="0CC22CE7" wp14:editId="3C18F7C6">
-            <wp:extent cx="3282315" cy="7115810"/>
-            <wp:effectExtent l="0" t="0" r="0" b="8890"/>
+          <wp:inline distT="0" distB="0" distL="0" distR="0" wp14:anchorId="023F9B6A" wp14:editId="5D39E4D5">
+            <wp:extent cx="2996595" cy="6496390"/>
+            <wp:effectExtent l="152400" t="152400" r="222885" b="361950"/>
             <wp:docPr id="447900382" name="Bilde 447900382" descr="Et bilde som inneholder tekst, skjermbilde, nummer, kvittering&#10;&#10;Automatisk generert beskrivelse"/>
             <wp:cNvGraphicFramePr>
               <a:graphicFrameLocks xmlns:a="http://schemas.openxmlformats.org/drawingml/2006/main" noChangeAspect="1"/>
@@ -6148,11 +7173,21 @@
                   <pic:spPr>
                     <a:xfrm>
                       <a:off x="0" y="0"/>
-                      <a:ext cx="3282315" cy="7115810"/>
+                      <a:ext cx="3006763" cy="6518433"/>
                     </a:xfrm>
                     <a:prstGeom prst="rect">
                       <a:avLst/>
                     </a:prstGeom>
+                    <a:ln>
+                      <a:noFill/>
+                    </a:ln>
+                    <a:effectLst>
+                      <a:outerShdw blurRad="292100" dist="139700" dir="2700000" algn="tl" rotWithShape="0">
+                        <a:srgbClr val="333333">
+                          <a:alpha val="65000"/>
+                        </a:srgbClr>
+                      </a:outerShdw>
+                    </a:effectLst>
                   </pic:spPr>
                 </pic:pic>
               </a:graphicData>
@@ -6229,23 +7264,29 @@
           <w:lang w:eastAsia="nb-NO"/>
         </w:rPr>
         <w:drawing>
-          <wp:anchor distT="0" distB="0" distL="114300" distR="114300" simplePos="0" relativeHeight="251658243" behindDoc="0" locked="0" layoutInCell="1" allowOverlap="1" wp14:anchorId="263E4BCE" wp14:editId="1B75B4AA">
+          <wp:anchor distT="0" distB="0" distL="114300" distR="114300" simplePos="0" relativeHeight="251658243" behindDoc="0" locked="0" layoutInCell="1" allowOverlap="1" wp14:anchorId="263E4BCE" wp14:editId="2416E483">
             <wp:simplePos x="0" y="0"/>
             <wp:positionH relativeFrom="margin">
-              <wp:align>left</wp:align>
+              <wp:posOffset>-409575</wp:posOffset>
             </wp:positionH>
             <wp:positionV relativeFrom="paragraph">
-              <wp:posOffset>12065</wp:posOffset>
+              <wp:posOffset>80010</wp:posOffset>
             </wp:positionV>
-            <wp:extent cx="2507615" cy="8518525"/>
-            <wp:effectExtent l="0" t="0" r="6985" b="0"/>
+            <wp:extent cx="2385060" cy="8104505"/>
+            <wp:effectExtent l="152400" t="152400" r="358140" b="353695"/>
             <wp:wrapThrough wrapText="bothSides">
               <wp:wrapPolygon edited="0">
-                <wp:start x="0" y="0"/>
-                <wp:lineTo x="0" y="21544"/>
-                <wp:lineTo x="21496" y="21544"/>
-                <wp:lineTo x="21496" y="0"/>
-                <wp:lineTo x="0" y="0"/>
+                <wp:start x="690" y="-406"/>
+                <wp:lineTo x="-1380" y="-305"/>
+                <wp:lineTo x="-1380" y="21781"/>
+                <wp:lineTo x="1725" y="22492"/>
+                <wp:lineTo x="21565" y="22492"/>
+                <wp:lineTo x="21738" y="22390"/>
+                <wp:lineTo x="24498" y="21680"/>
+                <wp:lineTo x="24671" y="508"/>
+                <wp:lineTo x="22601" y="-254"/>
+                <wp:lineTo x="22428" y="-406"/>
+                <wp:lineTo x="690" y="-406"/>
               </wp:wrapPolygon>
             </wp:wrapThrough>
             <wp:docPr id="7065534" name="Bilde 7065534" descr="Et bilde som inneholder skjermbilde, tekst, sort og hvit, hvit&#10;&#10;Automatisk generert beskrivelse"/>
@@ -6274,15 +7315,31 @@
                   <pic:spPr>
                     <a:xfrm>
                       <a:off x="0" y="0"/>
-                      <a:ext cx="2507615" cy="8518525"/>
+                      <a:ext cx="2385060" cy="8104505"/>
                     </a:xfrm>
                     <a:prstGeom prst="rect">
                       <a:avLst/>
                     </a:prstGeom>
+                    <a:ln>
+                      <a:noFill/>
+                    </a:ln>
+                    <a:effectLst>
+                      <a:outerShdw blurRad="292100" dist="139700" dir="2700000" algn="tl" rotWithShape="0">
+                        <a:srgbClr val="333333">
+                          <a:alpha val="65000"/>
+                        </a:srgbClr>
+                      </a:outerShdw>
+                    </a:effectLst>
                   </pic:spPr>
                 </pic:pic>
               </a:graphicData>
             </a:graphic>
+            <wp14:sizeRelH relativeFrom="margin">
+              <wp14:pctWidth>0</wp14:pctWidth>
+            </wp14:sizeRelH>
+            <wp14:sizeRelV relativeFrom="margin">
+              <wp14:pctHeight>0</wp14:pctHeight>
+            </wp14:sizeRelV>
           </wp:anchor>
         </w:drawing>
       </w:r>
@@ -6406,17 +7463,31 @@
         </w:rPr>
         <w:t xml:space="preserve">Det er også lagt til et ekstra </w:t>
       </w:r>
-      <w:r>
-        <w:rPr>
-          <w:rFonts w:ascii="Arial" w:eastAsia="Times New Roman" w:hAnsi="Arial" w:cs="Arial"/>
-          <w:color w:val="000000"/>
-          <w:kern w:val="0"/>
-          <w:sz w:val="24"/>
-          <w:szCs w:val="24"/>
-          <w:lang w:eastAsia="nb-NO"/>
-          <w14:ligatures w14:val="none"/>
-        </w:rPr>
-        <w:t>sliderfelt, hvor brukeren kan bla gjennom noen utvalgte sko.</w:t>
+      <w:proofErr w:type="spellStart"/>
+      <w:r>
+        <w:rPr>
+          <w:rFonts w:ascii="Arial" w:eastAsia="Times New Roman" w:hAnsi="Arial" w:cs="Arial"/>
+          <w:color w:val="000000"/>
+          <w:kern w:val="0"/>
+          <w:sz w:val="24"/>
+          <w:szCs w:val="24"/>
+          <w:lang w:eastAsia="nb-NO"/>
+          <w14:ligatures w14:val="none"/>
+        </w:rPr>
+        <w:t>sliderfelt</w:t>
+      </w:r>
+      <w:proofErr w:type="spellEnd"/>
+      <w:r>
+        <w:rPr>
+          <w:rFonts w:ascii="Arial" w:eastAsia="Times New Roman" w:hAnsi="Arial" w:cs="Arial"/>
+          <w:color w:val="000000"/>
+          <w:kern w:val="0"/>
+          <w:sz w:val="24"/>
+          <w:szCs w:val="24"/>
+          <w:lang w:eastAsia="nb-NO"/>
+          <w14:ligatures w14:val="none"/>
+        </w:rPr>
+        <w:t>, hvor brukeren kan bla gjennom noen utvalgte sko.</w:t>
       </w:r>
     </w:p>
     <w:p>
@@ -6456,29 +7527,69 @@
         </w:rPr>
         <w:t xml:space="preserve"> Logoen er flyttet til venstre og søkefeltet er blitt sentrert og er hovedpunktet i </w:t>
       </w:r>
-      <w:r>
-        <w:rPr>
-          <w:rFonts w:ascii="Arial" w:eastAsia="Times New Roman" w:hAnsi="Arial" w:cs="Arial"/>
-          <w:color w:val="000000"/>
-          <w:kern w:val="0"/>
-          <w:sz w:val="24"/>
-          <w:szCs w:val="24"/>
-          <w:lang w:eastAsia="nb-NO"/>
-          <w14:ligatures w14:val="none"/>
-        </w:rPr>
-        <w:t xml:space="preserve">navbaren. Videre har man profilknappen og handlekurven, men også </w:t>
-      </w:r>
-      <w:r>
-        <w:rPr>
-          <w:rFonts w:ascii="Arial" w:eastAsia="Times New Roman" w:hAnsi="Arial" w:cs="Arial"/>
-          <w:color w:val="000000"/>
-          <w:kern w:val="0"/>
-          <w:sz w:val="24"/>
-          <w:szCs w:val="24"/>
-          <w:lang w:eastAsia="nb-NO"/>
-          <w14:ligatures w14:val="none"/>
-        </w:rPr>
-        <w:t xml:space="preserve">en fargemodus knapp. Personlig syntes jeg flere nettsteder bør ha denne funksjonen. Fargemodus knappen endrer mellom lys og mørk modus. I lys modus skal bakgrunnen være lys, med </w:t>
+      <w:proofErr w:type="spellStart"/>
+      <w:r>
+        <w:rPr>
+          <w:rFonts w:ascii="Arial" w:eastAsia="Times New Roman" w:hAnsi="Arial" w:cs="Arial"/>
+          <w:color w:val="000000"/>
+          <w:kern w:val="0"/>
+          <w:sz w:val="24"/>
+          <w:szCs w:val="24"/>
+          <w:lang w:eastAsia="nb-NO"/>
+          <w14:ligatures w14:val="none"/>
+        </w:rPr>
+        <w:t>navbaren</w:t>
+      </w:r>
+      <w:proofErr w:type="spellEnd"/>
+      <w:r>
+        <w:rPr>
+          <w:rFonts w:ascii="Arial" w:eastAsia="Times New Roman" w:hAnsi="Arial" w:cs="Arial"/>
+          <w:color w:val="000000"/>
+          <w:kern w:val="0"/>
+          <w:sz w:val="24"/>
+          <w:szCs w:val="24"/>
+          <w:lang w:eastAsia="nb-NO"/>
+          <w14:ligatures w14:val="none"/>
+        </w:rPr>
+        <w:t xml:space="preserve">. Videre har man profilknappen og handlekurven, men også </w:t>
+      </w:r>
+      <w:r>
+        <w:rPr>
+          <w:rFonts w:ascii="Arial" w:eastAsia="Times New Roman" w:hAnsi="Arial" w:cs="Arial"/>
+          <w:color w:val="000000"/>
+          <w:kern w:val="0"/>
+          <w:sz w:val="24"/>
+          <w:szCs w:val="24"/>
+          <w:lang w:eastAsia="nb-NO"/>
+          <w14:ligatures w14:val="none"/>
+        </w:rPr>
+        <w:t xml:space="preserve">en fargemodus knapp. Personlig </w:t>
+      </w:r>
+      <w:proofErr w:type="spellStart"/>
+      <w:r>
+        <w:rPr>
+          <w:rFonts w:ascii="Arial" w:eastAsia="Times New Roman" w:hAnsi="Arial" w:cs="Arial"/>
+          <w:color w:val="000000"/>
+          <w:kern w:val="0"/>
+          <w:sz w:val="24"/>
+          <w:szCs w:val="24"/>
+          <w:lang w:eastAsia="nb-NO"/>
+          <w14:ligatures w14:val="none"/>
+        </w:rPr>
+        <w:t>syntes</w:t>
+      </w:r>
+      <w:proofErr w:type="spellEnd"/>
+      <w:r>
+        <w:rPr>
+          <w:rFonts w:ascii="Arial" w:eastAsia="Times New Roman" w:hAnsi="Arial" w:cs="Arial"/>
+          <w:color w:val="000000"/>
+          <w:kern w:val="0"/>
+          <w:sz w:val="24"/>
+          <w:szCs w:val="24"/>
+          <w:lang w:eastAsia="nb-NO"/>
+          <w14:ligatures w14:val="none"/>
+        </w:rPr>
+        <w:t xml:space="preserve"> jeg flere nettsteder bør ha denne funksjonen. Fargemodus knappen endrer mellom lys og mørk modus. I lys modus skal bakgrunnen være lys, med </w:t>
       </w:r>
       <w:r>
         <w:rPr>
@@ -6561,129 +7672,46 @@
       <w:r>
         <w:rPr>
           <w:rFonts w:ascii="Arial" w:eastAsia="Times New Roman" w:hAnsi="Arial" w:cs="Arial"/>
+          <w:b/>
+          <w:bCs/>
+          <w:noProof/>
           <w:color w:val="000000"/>
           <w:kern w:val="0"/>
           <w:sz w:val="28"/>
           <w:szCs w:val="28"/>
           <w:u w:val="single"/>
           <w:lang w:eastAsia="nb-NO"/>
-          <w14:ligatures w14:val="none"/>
         </w:rPr>
         <w:lastRenderedPageBreak/>
-        <w:t xml:space="preserve">Wireframe for </w:t>
-      </w:r>
-      <w:r>
-        <w:rPr>
-          <w:rFonts w:ascii="Arial" w:eastAsia="Times New Roman" w:hAnsi="Arial" w:cs="Arial"/>
-          <w:color w:val="000000"/>
-          <w:kern w:val="0"/>
-          <w:sz w:val="28"/>
-          <w:szCs w:val="28"/>
-          <w:u w:val="single"/>
-          <w:lang w:eastAsia="nb-NO"/>
-          <w14:ligatures w14:val="none"/>
-        </w:rPr>
-        <w:t>produktside</w:t>
-      </w:r>
-      <w:r>
-        <w:rPr>
-          <w:rFonts w:ascii="Arial" w:eastAsia="Times New Roman" w:hAnsi="Arial" w:cs="Arial"/>
-          <w:color w:val="000000"/>
-          <w:kern w:val="0"/>
-          <w:sz w:val="28"/>
-          <w:szCs w:val="28"/>
-          <w:u w:val="single"/>
-          <w:lang w:eastAsia="nb-NO"/>
-          <w14:ligatures w14:val="none"/>
-        </w:rPr>
-        <w:t xml:space="preserve"> på desktop</w:t>
-      </w:r>
-      <w:r>
-        <w:rPr>
-          <w:rFonts w:ascii="Arial" w:eastAsia="Times New Roman" w:hAnsi="Arial" w:cs="Arial"/>
-          <w:color w:val="000000"/>
-          <w:kern w:val="0"/>
-          <w:sz w:val="28"/>
-          <w:szCs w:val="28"/>
-          <w:u w:val="single"/>
-          <w:lang w:eastAsia="nb-NO"/>
-          <w14:ligatures w14:val="none"/>
-        </w:rPr>
-        <w:t xml:space="preserve"> (</w:t>
-      </w:r>
-      <w:r>
-        <w:rPr>
-          <w:rFonts w:ascii="Arial" w:eastAsia="Times New Roman" w:hAnsi="Arial" w:cs="Arial"/>
-          <w:color w:val="000000"/>
-          <w:kern w:val="0"/>
-          <w:sz w:val="28"/>
-          <w:szCs w:val="28"/>
-          <w:u w:val="single"/>
-          <w:lang w:eastAsia="nb-NO"/>
-          <w14:ligatures w14:val="none"/>
-        </w:rPr>
-        <w:t>2</w:t>
-      </w:r>
-      <w:r>
-        <w:rPr>
-          <w:rFonts w:ascii="Arial" w:eastAsia="Times New Roman" w:hAnsi="Arial" w:cs="Arial"/>
-          <w:color w:val="000000"/>
-          <w:kern w:val="0"/>
-          <w:sz w:val="28"/>
-          <w:szCs w:val="28"/>
-          <w:u w:val="single"/>
-          <w:lang w:eastAsia="nb-NO"/>
-          <w14:ligatures w14:val="none"/>
-        </w:rPr>
-        <w:t>/3)</w:t>
-      </w:r>
-    </w:p>
-    <w:p>
-      <w:pPr>
-        <w:spacing w:line="360" w:lineRule="auto"/>
-        <w:rPr>
-          <w:rFonts w:ascii="Arial" w:eastAsia="Times New Roman" w:hAnsi="Arial" w:cs="Arial"/>
-          <w:color w:val="000000"/>
-          <w:kern w:val="0"/>
-          <w:sz w:val="24"/>
-          <w:szCs w:val="24"/>
-          <w:lang w:eastAsia="nb-NO"/>
-          <w14:ligatures w14:val="none"/>
-        </w:rPr>
-      </w:pPr>
-      <w:r>
-        <w:rPr>
-          <w:rFonts w:ascii="Arial" w:eastAsia="Times New Roman" w:hAnsi="Arial" w:cs="Arial"/>
-          <w:b/>
-          <w:bCs/>
-          <w:noProof/>
-          <w:color w:val="000000"/>
-          <w:kern w:val="0"/>
-          <w:sz w:val="28"/>
-          <w:szCs w:val="28"/>
-          <w:u w:val="single"/>
-          <w:lang w:eastAsia="nb-NO"/>
-        </w:rPr>
         <w:drawing>
-          <wp:anchor distT="0" distB="0" distL="114300" distR="114300" simplePos="0" relativeHeight="251658244" behindDoc="1" locked="0" layoutInCell="1" allowOverlap="1" wp14:anchorId="31D284F7" wp14:editId="2C4F366A">
+          <wp:anchor distT="0" distB="0" distL="114300" distR="114300" simplePos="0" relativeHeight="251658244" behindDoc="0" locked="0" layoutInCell="1" allowOverlap="1" wp14:anchorId="31D284F7" wp14:editId="75E9C426">
             <wp:simplePos x="0" y="0"/>
             <wp:positionH relativeFrom="margin">
-              <wp:posOffset>-489098</wp:posOffset>
+              <wp:posOffset>-310515</wp:posOffset>
             </wp:positionH>
             <wp:positionV relativeFrom="paragraph">
-              <wp:posOffset>-27689</wp:posOffset>
+              <wp:posOffset>363855</wp:posOffset>
             </wp:positionV>
-            <wp:extent cx="3591864" cy="8480248"/>
-            <wp:effectExtent l="0" t="0" r="8890" b="0"/>
-            <wp:wrapTight wrapText="bothSides">
+            <wp:extent cx="3352800" cy="7917180"/>
+            <wp:effectExtent l="152400" t="152400" r="361950" b="369570"/>
+            <wp:wrapThrough wrapText="bothSides">
               <wp:wrapPolygon edited="0">
-                <wp:start x="0" y="0"/>
-                <wp:lineTo x="0" y="21545"/>
-                <wp:lineTo x="21539" y="21545"/>
-                <wp:lineTo x="21539" y="0"/>
-                <wp:lineTo x="0" y="0"/>
+                <wp:start x="491" y="-416"/>
+                <wp:lineTo x="-982" y="-312"/>
+                <wp:lineTo x="-982" y="21829"/>
+                <wp:lineTo x="-491" y="22141"/>
+                <wp:lineTo x="1105" y="22452"/>
+                <wp:lineTo x="1227" y="22556"/>
+                <wp:lineTo x="21600" y="22556"/>
+                <wp:lineTo x="21723" y="22452"/>
+                <wp:lineTo x="23318" y="22141"/>
+                <wp:lineTo x="23809" y="21309"/>
+                <wp:lineTo x="23809" y="520"/>
+                <wp:lineTo x="22336" y="-260"/>
+                <wp:lineTo x="22214" y="-416"/>
+                <wp:lineTo x="491" y="-416"/>
               </wp:wrapPolygon>
-            </wp:wrapTight>
+            </wp:wrapThrough>
             <wp:docPr id="22578824" name="Bilde 22578824" descr="Et bilde som inneholder tekst, skjermbilde, Parallell, diagram&#10;&#10;Automatisk generert beskrivelse"/>
             <wp:cNvGraphicFramePr>
               <a:graphicFrameLocks xmlns:a="http://schemas.openxmlformats.org/drawingml/2006/main" noChangeAspect="1"/>
@@ -6710,11 +7738,21 @@
                   <pic:spPr>
                     <a:xfrm>
                       <a:off x="0" y="0"/>
-                      <a:ext cx="3591864" cy="8480248"/>
+                      <a:ext cx="3352800" cy="7917180"/>
                     </a:xfrm>
                     <a:prstGeom prst="rect">
                       <a:avLst/>
                     </a:prstGeom>
+                    <a:ln>
+                      <a:noFill/>
+                    </a:ln>
+                    <a:effectLst>
+                      <a:outerShdw blurRad="292100" dist="139700" dir="2700000" algn="tl" rotWithShape="0">
+                        <a:srgbClr val="333333">
+                          <a:alpha val="65000"/>
+                        </a:srgbClr>
+                      </a:outerShdw>
+                    </a:effectLst>
                   </pic:spPr>
                 </pic:pic>
               </a:graphicData>
@@ -6733,128 +7771,260 @@
           <w:rFonts w:ascii="Arial" w:eastAsia="Times New Roman" w:hAnsi="Arial" w:cs="Arial"/>
           <w:color w:val="000000"/>
           <w:kern w:val="0"/>
-          <w:sz w:val="24"/>
-          <w:szCs w:val="24"/>
-          <w:lang w:eastAsia="nb-NO"/>
-          <w14:ligatures w14:val="none"/>
-        </w:rPr>
-        <w:t xml:space="preserve">Dette er produktsiden, og samme som på mobilversjonen er dette siden </w:t>
-      </w:r>
-      <w:r>
-        <w:rPr>
-          <w:rFonts w:ascii="Arial" w:eastAsia="Times New Roman" w:hAnsi="Arial" w:cs="Arial"/>
-          <w:color w:val="000000"/>
-          <w:kern w:val="0"/>
-          <w:sz w:val="24"/>
-          <w:szCs w:val="24"/>
-          <w:lang w:eastAsia="nb-NO"/>
-          <w14:ligatures w14:val="none"/>
-        </w:rPr>
-        <w:t>etter man har trykket på en sko.</w:t>
-      </w:r>
-    </w:p>
-    <w:p>
-      <w:pPr>
-        <w:spacing w:line="360" w:lineRule="auto"/>
-        <w:rPr>
-          <w:rFonts w:ascii="Arial" w:eastAsia="Times New Roman" w:hAnsi="Arial" w:cs="Arial"/>
-          <w:color w:val="000000"/>
-          <w:kern w:val="0"/>
-          <w:sz w:val="24"/>
-          <w:szCs w:val="24"/>
-          <w:lang w:eastAsia="nb-NO"/>
-          <w14:ligatures w14:val="none"/>
-        </w:rPr>
-      </w:pPr>
-      <w:r>
-        <w:rPr>
-          <w:rFonts w:ascii="Arial" w:eastAsia="Times New Roman" w:hAnsi="Arial" w:cs="Arial"/>
-          <w:color w:val="000000"/>
-          <w:kern w:val="0"/>
-          <w:sz w:val="24"/>
-          <w:szCs w:val="24"/>
-          <w:lang w:eastAsia="nb-NO"/>
-          <w14:ligatures w14:val="none"/>
-        </w:rPr>
-        <w:t>Siden har de samme elementene som mobilversjonen, bare med et annet format.</w:t>
-      </w:r>
-    </w:p>
-    <w:p>
-      <w:pPr>
-        <w:spacing w:line="360" w:lineRule="auto"/>
-        <w:rPr>
-          <w:rFonts w:ascii="Arial" w:eastAsia="Times New Roman" w:hAnsi="Arial" w:cs="Arial"/>
-          <w:color w:val="000000"/>
-          <w:kern w:val="0"/>
-          <w:sz w:val="24"/>
-          <w:szCs w:val="24"/>
-          <w:lang w:eastAsia="nb-NO"/>
-          <w14:ligatures w14:val="none"/>
-        </w:rPr>
-      </w:pPr>
-      <w:r>
-        <w:rPr>
-          <w:rFonts w:ascii="Arial" w:eastAsia="Times New Roman" w:hAnsi="Arial" w:cs="Arial"/>
-          <w:color w:val="000000"/>
-          <w:kern w:val="0"/>
-          <w:sz w:val="24"/>
-          <w:szCs w:val="24"/>
-          <w:lang w:eastAsia="nb-NO"/>
-          <w14:ligatures w14:val="none"/>
-        </w:rPr>
-        <w:t>Som vi så på mobilversjonen var det tre nedtrekksmenyer</w:t>
-      </w:r>
-      <w:r>
-        <w:rPr>
-          <w:rFonts w:ascii="Arial" w:eastAsia="Times New Roman" w:hAnsi="Arial" w:cs="Arial"/>
-          <w:color w:val="000000"/>
-          <w:kern w:val="0"/>
-          <w:sz w:val="24"/>
-          <w:szCs w:val="24"/>
-          <w:lang w:eastAsia="nb-NO"/>
-          <w14:ligatures w14:val="none"/>
-        </w:rPr>
-        <w:t>. De samme finner man her, bare i horisontal retning istedenfor. Boksen under, er der innholdet skal ligge, avhengig av hvilke nedtrekkemeny man velger.</w:t>
-      </w:r>
-    </w:p>
-    <w:p>
-      <w:pPr>
-        <w:rPr>
-          <w:rFonts w:ascii="Arial" w:eastAsia="Times New Roman" w:hAnsi="Arial" w:cs="Arial"/>
-          <w:color w:val="000000"/>
-          <w:kern w:val="0"/>
-          <w:sz w:val="24"/>
-          <w:szCs w:val="24"/>
-          <w:lang w:eastAsia="nb-NO"/>
-          <w14:ligatures w14:val="none"/>
-        </w:rPr>
-      </w:pPr>
-      <w:r>
-        <w:rPr>
-          <w:rFonts w:ascii="Arial" w:eastAsia="Times New Roman" w:hAnsi="Arial" w:cs="Arial"/>
-          <w:color w:val="000000"/>
-          <w:kern w:val="0"/>
-          <w:sz w:val="24"/>
-          <w:szCs w:val="24"/>
-          <w:lang w:eastAsia="nb-NO"/>
-          <w14:ligatures w14:val="none"/>
-        </w:rPr>
-        <w:br w:type="page"/>
-      </w:r>
-    </w:p>
-    <w:p>
-      <w:pPr>
-        <w:spacing w:line="360" w:lineRule="auto"/>
-        <w:rPr>
-          <w:rFonts w:ascii="Arial" w:eastAsia="Times New Roman" w:hAnsi="Arial" w:cs="Arial"/>
-          <w:color w:val="000000"/>
-          <w:kern w:val="0"/>
           <w:sz w:val="28"/>
           <w:szCs w:val="28"/>
           <w:u w:val="single"/>
           <w:lang w:eastAsia="nb-NO"/>
           <w14:ligatures w14:val="none"/>
         </w:rPr>
+        <w:t xml:space="preserve">Wireframe for </w:t>
+      </w:r>
+      <w:r>
+        <w:rPr>
+          <w:rFonts w:ascii="Arial" w:eastAsia="Times New Roman" w:hAnsi="Arial" w:cs="Arial"/>
+          <w:color w:val="000000"/>
+          <w:kern w:val="0"/>
+          <w:sz w:val="28"/>
+          <w:szCs w:val="28"/>
+          <w:u w:val="single"/>
+          <w:lang w:eastAsia="nb-NO"/>
+          <w14:ligatures w14:val="none"/>
+        </w:rPr>
+        <w:t>produktside</w:t>
+      </w:r>
+      <w:r>
+        <w:rPr>
+          <w:rFonts w:ascii="Arial" w:eastAsia="Times New Roman" w:hAnsi="Arial" w:cs="Arial"/>
+          <w:color w:val="000000"/>
+          <w:kern w:val="0"/>
+          <w:sz w:val="28"/>
+          <w:szCs w:val="28"/>
+          <w:u w:val="single"/>
+          <w:lang w:eastAsia="nb-NO"/>
+          <w14:ligatures w14:val="none"/>
+        </w:rPr>
+        <w:t xml:space="preserve"> på desktop</w:t>
+      </w:r>
+      <w:r>
+        <w:rPr>
+          <w:rFonts w:ascii="Arial" w:eastAsia="Times New Roman" w:hAnsi="Arial" w:cs="Arial"/>
+          <w:color w:val="000000"/>
+          <w:kern w:val="0"/>
+          <w:sz w:val="28"/>
+          <w:szCs w:val="28"/>
+          <w:u w:val="single"/>
+          <w:lang w:eastAsia="nb-NO"/>
+          <w14:ligatures w14:val="none"/>
+        </w:rPr>
+        <w:t xml:space="preserve"> (</w:t>
+      </w:r>
+      <w:r>
+        <w:rPr>
+          <w:rFonts w:ascii="Arial" w:eastAsia="Times New Roman" w:hAnsi="Arial" w:cs="Arial"/>
+          <w:color w:val="000000"/>
+          <w:kern w:val="0"/>
+          <w:sz w:val="28"/>
+          <w:szCs w:val="28"/>
+          <w:u w:val="single"/>
+          <w:lang w:eastAsia="nb-NO"/>
+          <w14:ligatures w14:val="none"/>
+        </w:rPr>
+        <w:t>2</w:t>
+      </w:r>
+      <w:r>
+        <w:rPr>
+          <w:rFonts w:ascii="Arial" w:eastAsia="Times New Roman" w:hAnsi="Arial" w:cs="Arial"/>
+          <w:color w:val="000000"/>
+          <w:kern w:val="0"/>
+          <w:sz w:val="28"/>
+          <w:szCs w:val="28"/>
+          <w:u w:val="single"/>
+          <w:lang w:eastAsia="nb-NO"/>
+          <w14:ligatures w14:val="none"/>
+        </w:rPr>
+        <w:t>/3)</w:t>
+      </w:r>
+    </w:p>
+    <w:p>
+      <w:pPr>
+        <w:spacing w:line="360" w:lineRule="auto"/>
+        <w:rPr>
+          <w:rFonts w:ascii="Arial" w:eastAsia="Times New Roman" w:hAnsi="Arial" w:cs="Arial"/>
+          <w:color w:val="000000"/>
+          <w:kern w:val="0"/>
+          <w:sz w:val="24"/>
+          <w:szCs w:val="24"/>
+          <w:lang w:eastAsia="nb-NO"/>
+          <w14:ligatures w14:val="none"/>
+        </w:rPr>
+      </w:pPr>
+      <w:r>
+        <w:rPr>
+          <w:rFonts w:ascii="Arial" w:eastAsia="Times New Roman" w:hAnsi="Arial" w:cs="Arial"/>
+          <w:color w:val="000000"/>
+          <w:kern w:val="0"/>
+          <w:sz w:val="24"/>
+          <w:szCs w:val="24"/>
+          <w:lang w:eastAsia="nb-NO"/>
+          <w14:ligatures w14:val="none"/>
+        </w:rPr>
+        <w:t xml:space="preserve">Dette er produktsiden, og samme som på mobilversjonen er dette siden </w:t>
+      </w:r>
+      <w:r>
+        <w:rPr>
+          <w:rFonts w:ascii="Arial" w:eastAsia="Times New Roman" w:hAnsi="Arial" w:cs="Arial"/>
+          <w:color w:val="000000"/>
+          <w:kern w:val="0"/>
+          <w:sz w:val="24"/>
+          <w:szCs w:val="24"/>
+          <w:lang w:eastAsia="nb-NO"/>
+          <w14:ligatures w14:val="none"/>
+        </w:rPr>
+        <w:t>etter man har trykket på en sko.</w:t>
+      </w:r>
+    </w:p>
+    <w:p>
+      <w:pPr>
+        <w:spacing w:line="360" w:lineRule="auto"/>
+        <w:rPr>
+          <w:rFonts w:ascii="Arial" w:eastAsia="Times New Roman" w:hAnsi="Arial" w:cs="Arial"/>
+          <w:color w:val="000000"/>
+          <w:kern w:val="0"/>
+          <w:sz w:val="24"/>
+          <w:szCs w:val="24"/>
+          <w:lang w:eastAsia="nb-NO"/>
+          <w14:ligatures w14:val="none"/>
+        </w:rPr>
+      </w:pPr>
+      <w:r>
+        <w:rPr>
+          <w:rFonts w:ascii="Arial" w:eastAsia="Times New Roman" w:hAnsi="Arial" w:cs="Arial"/>
+          <w:color w:val="000000"/>
+          <w:kern w:val="0"/>
+          <w:sz w:val="24"/>
+          <w:szCs w:val="24"/>
+          <w:lang w:eastAsia="nb-NO"/>
+          <w14:ligatures w14:val="none"/>
+        </w:rPr>
+        <w:t>Siden har de samme elementene som mobilversjonen, bare med et annet format.</w:t>
+      </w:r>
+    </w:p>
+    <w:p>
+      <w:pPr>
+        <w:spacing w:line="360" w:lineRule="auto"/>
+        <w:rPr>
+          <w:rFonts w:ascii="Arial" w:eastAsia="Times New Roman" w:hAnsi="Arial" w:cs="Arial"/>
+          <w:color w:val="000000"/>
+          <w:kern w:val="0"/>
+          <w:sz w:val="24"/>
+          <w:szCs w:val="24"/>
+          <w:lang w:eastAsia="nb-NO"/>
+          <w14:ligatures w14:val="none"/>
+        </w:rPr>
+      </w:pPr>
+      <w:r>
+        <w:rPr>
+          <w:rFonts w:ascii="Arial" w:eastAsia="Times New Roman" w:hAnsi="Arial" w:cs="Arial"/>
+          <w:color w:val="000000"/>
+          <w:kern w:val="0"/>
+          <w:sz w:val="24"/>
+          <w:szCs w:val="24"/>
+          <w:lang w:eastAsia="nb-NO"/>
+          <w14:ligatures w14:val="none"/>
+        </w:rPr>
+        <w:t xml:space="preserve">Som vi så på mobilversjonen var det tre </w:t>
+      </w:r>
+      <w:proofErr w:type="spellStart"/>
+      <w:r>
+        <w:rPr>
+          <w:rFonts w:ascii="Arial" w:eastAsia="Times New Roman" w:hAnsi="Arial" w:cs="Arial"/>
+          <w:color w:val="000000"/>
+          <w:kern w:val="0"/>
+          <w:sz w:val="24"/>
+          <w:szCs w:val="24"/>
+          <w:lang w:eastAsia="nb-NO"/>
+          <w14:ligatures w14:val="none"/>
+        </w:rPr>
+        <w:t>nedtrekksmenyer</w:t>
+      </w:r>
+      <w:proofErr w:type="spellEnd"/>
+      <w:r>
+        <w:rPr>
+          <w:rFonts w:ascii="Arial" w:eastAsia="Times New Roman" w:hAnsi="Arial" w:cs="Arial"/>
+          <w:color w:val="000000"/>
+          <w:kern w:val="0"/>
+          <w:sz w:val="24"/>
+          <w:szCs w:val="24"/>
+          <w:lang w:eastAsia="nb-NO"/>
+          <w14:ligatures w14:val="none"/>
+        </w:rPr>
+        <w:t xml:space="preserve">. De samme finner man her, bare i horisontal retning istedenfor. Boksen under, er der innholdet skal ligge, avhengig av </w:t>
+      </w:r>
+      <w:proofErr w:type="gramStart"/>
+      <w:r>
+        <w:rPr>
+          <w:rFonts w:ascii="Arial" w:eastAsia="Times New Roman" w:hAnsi="Arial" w:cs="Arial"/>
+          <w:color w:val="000000"/>
+          <w:kern w:val="0"/>
+          <w:sz w:val="24"/>
+          <w:szCs w:val="24"/>
+          <w:lang w:eastAsia="nb-NO"/>
+          <w14:ligatures w14:val="none"/>
+        </w:rPr>
+        <w:t>hvilke nedtrekkemeny</w:t>
+      </w:r>
+      <w:proofErr w:type="gramEnd"/>
+      <w:r>
+        <w:rPr>
+          <w:rFonts w:ascii="Arial" w:eastAsia="Times New Roman" w:hAnsi="Arial" w:cs="Arial"/>
+          <w:color w:val="000000"/>
+          <w:kern w:val="0"/>
+          <w:sz w:val="24"/>
+          <w:szCs w:val="24"/>
+          <w:lang w:eastAsia="nb-NO"/>
+          <w14:ligatures w14:val="none"/>
+        </w:rPr>
+        <w:t xml:space="preserve"> man velger.</w:t>
+      </w:r>
+    </w:p>
+    <w:p>
+      <w:pPr>
+        <w:rPr>
+          <w:rFonts w:ascii="Arial" w:eastAsia="Times New Roman" w:hAnsi="Arial" w:cs="Arial"/>
+          <w:color w:val="000000"/>
+          <w:kern w:val="0"/>
+          <w:sz w:val="24"/>
+          <w:szCs w:val="24"/>
+          <w:lang w:eastAsia="nb-NO"/>
+          <w14:ligatures w14:val="none"/>
+        </w:rPr>
+      </w:pPr>
+      <w:r>
+        <w:rPr>
+          <w:rFonts w:ascii="Arial" w:eastAsia="Times New Roman" w:hAnsi="Arial" w:cs="Arial"/>
+          <w:color w:val="000000"/>
+          <w:kern w:val="0"/>
+          <w:sz w:val="24"/>
+          <w:szCs w:val="24"/>
+          <w:lang w:eastAsia="nb-NO"/>
+          <w14:ligatures w14:val="none"/>
+        </w:rPr>
+        <w:br w:type="page"/>
+      </w:r>
+    </w:p>
+    <w:p>
+      <w:pPr>
+        <w:spacing w:line="360" w:lineRule="auto"/>
+        <w:rPr>
+          <w:rFonts w:ascii="Arial" w:eastAsia="Times New Roman" w:hAnsi="Arial" w:cs="Arial"/>
+          <w:color w:val="000000"/>
+          <w:kern w:val="0"/>
+          <w:sz w:val="28"/>
+          <w:szCs w:val="28"/>
+          <w:u w:val="single"/>
+          <w:lang w:eastAsia="nb-NO"/>
+          <w14:ligatures w14:val="none"/>
+        </w:rPr>
       </w:pPr>
       <w:r>
         <w:rPr>
@@ -6871,7 +8041,7 @@
         </w:rPr>
         <w:lastRenderedPageBreak/>
         <w:drawing>
-          <wp:anchor distT="0" distB="0" distL="114300" distR="114300" simplePos="0" relativeHeight="251658245" behindDoc="1" locked="0" layoutInCell="1" allowOverlap="1" wp14:anchorId="6900AF03" wp14:editId="7420E071">
+          <wp:anchor distT="0" distB="0" distL="114300" distR="114300" simplePos="0" relativeHeight="251658245" behindDoc="1" locked="0" layoutInCell="1" allowOverlap="1" wp14:anchorId="6900AF03" wp14:editId="70E626A7">
             <wp:simplePos x="0" y="0"/>
             <wp:positionH relativeFrom="column">
               <wp:posOffset>-632359</wp:posOffset>
@@ -6880,14 +8050,23 @@
               <wp:posOffset>414655</wp:posOffset>
             </wp:positionV>
             <wp:extent cx="4124325" cy="6456045"/>
-            <wp:effectExtent l="0" t="0" r="9525" b="1905"/>
+            <wp:effectExtent l="152400" t="152400" r="371475" b="363855"/>
             <wp:wrapThrough wrapText="bothSides">
               <wp:wrapPolygon edited="0">
-                <wp:start x="0" y="0"/>
-                <wp:lineTo x="0" y="21543"/>
-                <wp:lineTo x="21550" y="21543"/>
-                <wp:lineTo x="21550" y="0"/>
-                <wp:lineTo x="0" y="0"/>
+                <wp:start x="399" y="-510"/>
+                <wp:lineTo x="-798" y="-382"/>
+                <wp:lineTo x="-798" y="21861"/>
+                <wp:lineTo x="-599" y="22116"/>
+                <wp:lineTo x="898" y="22626"/>
+                <wp:lineTo x="998" y="22754"/>
+                <wp:lineTo x="21650" y="22754"/>
+                <wp:lineTo x="21750" y="22626"/>
+                <wp:lineTo x="23146" y="22116"/>
+                <wp:lineTo x="23446" y="21033"/>
+                <wp:lineTo x="23446" y="637"/>
+                <wp:lineTo x="22248" y="-319"/>
+                <wp:lineTo x="22149" y="-510"/>
+                <wp:lineTo x="399" y="-510"/>
               </wp:wrapPolygon>
             </wp:wrapThrough>
             <wp:docPr id="1824681979" name="Bilde 1824681979" descr="Et bilde som inneholder tekst, skjermbilde, Rektangel, kvadrat&#10;&#10;Automatisk generert beskrivelse"/>
@@ -6921,6 +8100,16 @@
                     <a:prstGeom prst="rect">
                       <a:avLst/>
                     </a:prstGeom>
+                    <a:ln>
+                      <a:noFill/>
+                    </a:ln>
+                    <a:effectLst>
+                      <a:outerShdw blurRad="292100" dist="139700" dir="2700000" algn="tl" rotWithShape="0">
+                        <a:srgbClr val="333333">
+                          <a:alpha val="65000"/>
+                        </a:srgbClr>
+                      </a:outerShdw>
+                    </a:effectLst>
                   </pic:spPr>
                 </pic:pic>
               </a:graphicData>
@@ -7098,7 +8287,37 @@
           <w14:ligatures w14:val="none"/>
         </w:rPr>
         <w:lastRenderedPageBreak/>
-        <w:t>6. Bruker testing (Usability Testing)</w:t>
+        <w:t>6. Bruker testing (</w:t>
+      </w:r>
+      <w:proofErr w:type="spellStart"/>
+      <w:r>
+        <w:rPr>
+          <w:rFonts w:ascii="Arial" w:eastAsia="Times New Roman" w:hAnsi="Arial" w:cs="Arial"/>
+          <w:b/>
+          <w:bCs/>
+          <w:color w:val="000000"/>
+          <w:kern w:val="0"/>
+          <w:sz w:val="32"/>
+          <w:szCs w:val="32"/>
+          <w:lang w:eastAsia="nb-NO"/>
+          <w14:ligatures w14:val="none"/>
+        </w:rPr>
+        <w:t>Usability</w:t>
+      </w:r>
+      <w:proofErr w:type="spellEnd"/>
+      <w:r>
+        <w:rPr>
+          <w:rFonts w:ascii="Arial" w:eastAsia="Times New Roman" w:hAnsi="Arial" w:cs="Arial"/>
+          <w:b/>
+          <w:bCs/>
+          <w:color w:val="000000"/>
+          <w:kern w:val="0"/>
+          <w:sz w:val="32"/>
+          <w:szCs w:val="32"/>
+          <w:lang w:eastAsia="nb-NO"/>
+          <w14:ligatures w14:val="none"/>
+        </w:rPr>
+        <w:t xml:space="preserve"> Testing)</w:t>
       </w:r>
     </w:p>
     <w:p>
@@ -8076,7 +9295,31 @@
                 <w:lang w:eastAsia="nb-NO"/>
                 <w14:ligatures w14:val="none"/>
               </w:rPr>
-              <w:t xml:space="preserve"> Fin layout.</w:t>
+              <w:t xml:space="preserve"> </w:t>
+            </w:r>
+            <w:r>
+              <w:rPr>
+                <w:rFonts w:ascii="Arial" w:eastAsia="Times New Roman" w:hAnsi="Arial" w:cs="Arial"/>
+                <w:color w:val="000000"/>
+                <w:kern w:val="0"/>
+                <w:sz w:val="24"/>
+                <w:szCs w:val="24"/>
+                <w:lang w:eastAsia="nb-NO"/>
+                <w14:ligatures w14:val="none"/>
+              </w:rPr>
+              <w:t>Fint layout</w:t>
+            </w:r>
+            <w:r>
+              <w:rPr>
+                <w:rFonts w:ascii="Arial" w:eastAsia="Times New Roman" w:hAnsi="Arial" w:cs="Arial"/>
+                <w:color w:val="000000"/>
+                <w:kern w:val="0"/>
+                <w:sz w:val="24"/>
+                <w:szCs w:val="24"/>
+                <w:lang w:eastAsia="nb-NO"/>
+                <w14:ligatures w14:val="none"/>
+              </w:rPr>
+              <w:t>.</w:t>
             </w:r>
             <w:r>
               <w:rPr>
@@ -8247,7 +9490,33 @@
                 <w:lang w:eastAsia="nb-NO"/>
                 <w14:ligatures w14:val="none"/>
               </w:rPr>
-              <w:t>Sebastian Westergren Thomsen</w:t>
+              <w:t xml:space="preserve">Sebastian </w:t>
+            </w:r>
+            <w:proofErr w:type="spellStart"/>
+            <w:r>
+              <w:rPr>
+                <w:rFonts w:ascii="Arial" w:eastAsia="Times New Roman" w:hAnsi="Arial" w:cs="Arial"/>
+                <w:color w:val="000000"/>
+                <w:kern w:val="0"/>
+                <w:sz w:val="24"/>
+                <w:szCs w:val="24"/>
+                <w:lang w:eastAsia="nb-NO"/>
+                <w14:ligatures w14:val="none"/>
+              </w:rPr>
+              <w:t>Westergren</w:t>
+            </w:r>
+            <w:proofErr w:type="spellEnd"/>
+            <w:r>
+              <w:rPr>
+                <w:rFonts w:ascii="Arial" w:eastAsia="Times New Roman" w:hAnsi="Arial" w:cs="Arial"/>
+                <w:color w:val="000000"/>
+                <w:kern w:val="0"/>
+                <w:sz w:val="24"/>
+                <w:szCs w:val="24"/>
+                <w:lang w:eastAsia="nb-NO"/>
+                <w14:ligatures w14:val="none"/>
+              </w:rPr>
+              <w:t xml:space="preserve"> Thomsen</w:t>
             </w:r>
             <w:r>
               <w:rPr>
@@ -8359,7 +9628,33 @@
                 <w:lang w:eastAsia="nb-NO"/>
                 <w14:ligatures w14:val="none"/>
               </w:rPr>
-              <w:t>Fint med med brødsmulemeny</w:t>
+              <w:t xml:space="preserve">Fint med </w:t>
+            </w:r>
+            <w:proofErr w:type="spellStart"/>
+            <w:r>
+              <w:rPr>
+                <w:rFonts w:ascii="Arial" w:eastAsia="Times New Roman" w:hAnsi="Arial" w:cs="Arial"/>
+                <w:color w:val="000000"/>
+                <w:kern w:val="0"/>
+                <w:sz w:val="24"/>
+                <w:szCs w:val="24"/>
+                <w:lang w:eastAsia="nb-NO"/>
+                <w14:ligatures w14:val="none"/>
+              </w:rPr>
+              <w:t>med</w:t>
+            </w:r>
+            <w:proofErr w:type="spellEnd"/>
+            <w:r>
+              <w:rPr>
+                <w:rFonts w:ascii="Arial" w:eastAsia="Times New Roman" w:hAnsi="Arial" w:cs="Arial"/>
+                <w:color w:val="000000"/>
+                <w:kern w:val="0"/>
+                <w:sz w:val="24"/>
+                <w:szCs w:val="24"/>
+                <w:lang w:eastAsia="nb-NO"/>
+                <w14:ligatures w14:val="none"/>
+              </w:rPr>
+              <w:t xml:space="preserve"> brødsmulemeny</w:t>
             </w:r>
             <w:r>
               <w:rPr>
@@ -8372,30 +9667,6 @@
                 <w14:ligatures w14:val="none"/>
               </w:rPr>
               <w:t xml:space="preserve">. Fin og oversiktlig nettside. Lett å navigere. </w:t>
-            </w:r>
-            <w:r>
-              <w:rPr>
-                <w:rFonts w:ascii="Arial" w:eastAsia="Times New Roman" w:hAnsi="Arial" w:cs="Arial"/>
-                <w:color w:val="000000"/>
-                <w:kern w:val="0"/>
-                <w:sz w:val="24"/>
-                <w:szCs w:val="24"/>
-                <w:lang w:eastAsia="nb-NO"/>
-                <w14:ligatures w14:val="none"/>
-              </w:rPr>
-              <w:t>Navigasjonsbaren</w:t>
-            </w:r>
-            <w:r>
-              <w:rPr>
-                <w:rFonts w:ascii="Arial" w:eastAsia="Times New Roman" w:hAnsi="Arial" w:cs="Arial"/>
-                <w:color w:val="000000"/>
-                <w:kern w:val="0"/>
-                <w:sz w:val="24"/>
-                <w:szCs w:val="24"/>
-                <w:lang w:eastAsia="nb-NO"/>
-                <w14:ligatures w14:val="none"/>
-              </w:rPr>
-              <w:t xml:space="preserve"> kunne vært på bunnen for lettere tilgang.</w:t>
             </w:r>
           </w:p>
         </w:tc>
@@ -8432,7 +9703,33 @@
                 <w:lang w:eastAsia="nb-NO"/>
                 <w14:ligatures w14:val="none"/>
               </w:rPr>
-              <w:t>Sebastian Westergren Thomsen</w:t>
+              <w:t xml:space="preserve">Sebastian </w:t>
+            </w:r>
+            <w:proofErr w:type="spellStart"/>
+            <w:r>
+              <w:rPr>
+                <w:rFonts w:ascii="Arial" w:eastAsia="Times New Roman" w:hAnsi="Arial" w:cs="Arial"/>
+                <w:color w:val="000000"/>
+                <w:kern w:val="0"/>
+                <w:sz w:val="24"/>
+                <w:szCs w:val="24"/>
+                <w:lang w:eastAsia="nb-NO"/>
+                <w14:ligatures w14:val="none"/>
+              </w:rPr>
+              <w:t>Westergren</w:t>
+            </w:r>
+            <w:proofErr w:type="spellEnd"/>
+            <w:r>
+              <w:rPr>
+                <w:rFonts w:ascii="Arial" w:eastAsia="Times New Roman" w:hAnsi="Arial" w:cs="Arial"/>
+                <w:color w:val="000000"/>
+                <w:kern w:val="0"/>
+                <w:sz w:val="24"/>
+                <w:szCs w:val="24"/>
+                <w:lang w:eastAsia="nb-NO"/>
+                <w14:ligatures w14:val="none"/>
+              </w:rPr>
+              <w:t xml:space="preserve"> Thomsen</w:t>
             </w:r>
             <w:r>
               <w:rPr>
@@ -8617,80 +9914,378 @@
           <w:lang w:eastAsia="nb-NO"/>
           <w14:ligatures w14:val="none"/>
         </w:rPr>
-        <w:t xml:space="preserve">NB: Bildene </w:t>
-      </w:r>
-      <w:r>
-        <w:rPr>
-          <w:rFonts w:ascii="Arial" w:eastAsia="Times New Roman" w:hAnsi="Arial" w:cs="Arial"/>
-          <w:color w:val="000000"/>
-          <w:kern w:val="0"/>
-          <w:sz w:val="24"/>
-          <w:szCs w:val="24"/>
-          <w:lang w:eastAsia="nb-NO"/>
-          <w14:ligatures w14:val="none"/>
-        </w:rPr>
-        <w:t>under</w:t>
-      </w:r>
-      <w:r>
-        <w:rPr>
-          <w:rFonts w:ascii="Arial" w:eastAsia="Times New Roman" w:hAnsi="Arial" w:cs="Arial"/>
-          <w:color w:val="000000"/>
-          <w:kern w:val="0"/>
-          <w:sz w:val="24"/>
-          <w:szCs w:val="24"/>
-          <w:lang w:eastAsia="nb-NO"/>
-          <w14:ligatures w14:val="none"/>
-        </w:rPr>
-        <w:t xml:space="preserve"> er fra </w:t>
-      </w:r>
-      <w:r>
-        <w:rPr>
-          <w:rFonts w:ascii="Arial" w:eastAsia="Times New Roman" w:hAnsi="Arial" w:cs="Arial"/>
-          <w:color w:val="000000"/>
-          <w:kern w:val="0"/>
-          <w:sz w:val="24"/>
-          <w:szCs w:val="24"/>
-          <w:u w:val="single"/>
-          <w:lang w:eastAsia="nb-NO"/>
-          <w14:ligatures w14:val="none"/>
-        </w:rPr>
-        <w:t>etter</w:t>
-      </w:r>
-      <w:r>
-        <w:rPr>
-          <w:rFonts w:ascii="Arial" w:eastAsia="Times New Roman" w:hAnsi="Arial" w:cs="Arial"/>
-          <w:color w:val="000000"/>
-          <w:kern w:val="0"/>
-          <w:sz w:val="24"/>
-          <w:szCs w:val="24"/>
-          <w:lang w:eastAsia="nb-NO"/>
-          <w14:ligatures w14:val="none"/>
-        </w:rPr>
-        <w:t xml:space="preserve"> brukertesing. Du kan derfor se noen forskjeller/forbedringer </w:t>
-      </w:r>
-      <w:r>
-        <w:rPr>
-          <w:rFonts w:ascii="Arial" w:eastAsia="Times New Roman" w:hAnsi="Arial" w:cs="Arial"/>
-          <w:color w:val="000000"/>
-          <w:kern w:val="0"/>
-          <w:sz w:val="24"/>
-          <w:szCs w:val="24"/>
-          <w:lang w:eastAsia="nb-NO"/>
-          <w14:ligatures w14:val="none"/>
-        </w:rPr>
-        <w:t>fra tidligere</w:t>
-      </w:r>
-      <w:r>
-        <w:rPr>
-          <w:rFonts w:ascii="Arial" w:eastAsia="Times New Roman" w:hAnsi="Arial" w:cs="Arial"/>
-          <w:color w:val="000000"/>
-          <w:kern w:val="0"/>
-          <w:sz w:val="24"/>
-          <w:szCs w:val="24"/>
-          <w:lang w:eastAsia="nb-NO"/>
-          <w14:ligatures w14:val="none"/>
-        </w:rPr>
-        <w:t xml:space="preserve"> i dokumentet.</w:t>
+        <w:t>Både under og etter brukertesting fikk jeg mye skryt av arbeidet mitt, noe som jeg syntes var hyggelig</w:t>
+      </w:r>
+      <w:r>
+        <w:rPr>
+          <w:rFonts w:ascii="Arial" w:eastAsia="Times New Roman" w:hAnsi="Arial" w:cs="Arial"/>
+          <w:color w:val="000000"/>
+          <w:kern w:val="0"/>
+          <w:sz w:val="24"/>
+          <w:szCs w:val="24"/>
+          <w:lang w:eastAsia="nb-NO"/>
+          <w14:ligatures w14:val="none"/>
+        </w:rPr>
+        <w:t xml:space="preserve">. Jeg opplevde at brukerne ofte sa, «alt er jo perfekt, det er ingenting å si», og da måtte jeg prøve å presse dem litt til å få frem alle småting som de kunne finne. </w:t>
+      </w:r>
+      <w:r>
+        <w:rPr>
+          <w:rFonts w:ascii="Arial" w:eastAsia="Times New Roman" w:hAnsi="Arial" w:cs="Arial"/>
+          <w:color w:val="000000"/>
+          <w:kern w:val="0"/>
+          <w:sz w:val="24"/>
+          <w:szCs w:val="24"/>
+          <w:lang w:eastAsia="nb-NO"/>
+          <w14:ligatures w14:val="none"/>
+        </w:rPr>
+        <w:t xml:space="preserve">Etter mye leting og frem og tilbake fant </w:t>
+      </w:r>
+      <w:r>
+        <w:rPr>
+          <w:rFonts w:ascii="Arial" w:eastAsia="Times New Roman" w:hAnsi="Arial" w:cs="Arial"/>
+          <w:color w:val="000000"/>
+          <w:kern w:val="0"/>
+          <w:sz w:val="24"/>
+          <w:szCs w:val="24"/>
+          <w:lang w:eastAsia="nb-NO"/>
+          <w14:ligatures w14:val="none"/>
+        </w:rPr>
+        <w:t>testerne</w:t>
+      </w:r>
+      <w:r>
+        <w:rPr>
+          <w:rFonts w:ascii="Arial" w:eastAsia="Times New Roman" w:hAnsi="Arial" w:cs="Arial"/>
+          <w:color w:val="000000"/>
+          <w:kern w:val="0"/>
+          <w:sz w:val="24"/>
+          <w:szCs w:val="24"/>
+          <w:lang w:eastAsia="nb-NO"/>
+          <w14:ligatures w14:val="none"/>
+        </w:rPr>
+        <w:t xml:space="preserve"> noe som de syntes kunne forbedres</w:t>
+      </w:r>
+      <w:r>
+        <w:rPr>
+          <w:rFonts w:ascii="Arial" w:eastAsia="Times New Roman" w:hAnsi="Arial" w:cs="Arial"/>
+          <w:color w:val="000000"/>
+          <w:kern w:val="0"/>
+          <w:sz w:val="24"/>
+          <w:szCs w:val="24"/>
+          <w:lang w:eastAsia="nb-NO"/>
+          <w14:ligatures w14:val="none"/>
+        </w:rPr>
+        <w:t xml:space="preserve">. </w:t>
+      </w:r>
+      <w:r>
+        <w:rPr>
+          <w:rFonts w:ascii="Arial" w:eastAsia="Times New Roman" w:hAnsi="Arial" w:cs="Arial"/>
+          <w:color w:val="000000"/>
+          <w:kern w:val="0"/>
+          <w:sz w:val="24"/>
+          <w:szCs w:val="24"/>
+          <w:lang w:eastAsia="nb-NO"/>
+          <w14:ligatures w14:val="none"/>
+        </w:rPr>
+        <w:t xml:space="preserve">Jeg fikk blant annet tilbakemelding på at </w:t>
+      </w:r>
+      <w:r>
+        <w:rPr>
+          <w:rFonts w:ascii="Arial" w:eastAsia="Times New Roman" w:hAnsi="Arial" w:cs="Arial"/>
+          <w:color w:val="000000"/>
+          <w:kern w:val="0"/>
+          <w:sz w:val="24"/>
+          <w:szCs w:val="24"/>
+          <w:lang w:eastAsia="nb-NO"/>
+          <w14:ligatures w14:val="none"/>
+        </w:rPr>
+        <w:t xml:space="preserve">brødsmulemenyen kunne </w:t>
+      </w:r>
+      <w:r>
+        <w:rPr>
+          <w:rFonts w:ascii="Arial" w:eastAsia="Times New Roman" w:hAnsi="Arial" w:cs="Arial"/>
+          <w:color w:val="000000"/>
+          <w:kern w:val="0"/>
+          <w:sz w:val="24"/>
+          <w:szCs w:val="24"/>
+          <w:lang w:eastAsia="nb-NO"/>
+          <w14:ligatures w14:val="none"/>
+        </w:rPr>
+        <w:lastRenderedPageBreak/>
+        <w:t>hatt større skrift</w:t>
+      </w:r>
+      <w:r>
+        <w:rPr>
+          <w:rFonts w:ascii="Arial" w:eastAsia="Times New Roman" w:hAnsi="Arial" w:cs="Arial"/>
+          <w:color w:val="000000"/>
+          <w:kern w:val="0"/>
+          <w:sz w:val="24"/>
+          <w:szCs w:val="24"/>
+          <w:lang w:eastAsia="nb-NO"/>
+          <w14:ligatures w14:val="none"/>
+        </w:rPr>
+        <w:t>, dette ble derfor forstørret både på desktop og mobil.</w:t>
+      </w:r>
+      <w:r>
+        <w:rPr>
+          <w:rFonts w:ascii="Arial" w:eastAsia="Times New Roman" w:hAnsi="Arial" w:cs="Arial"/>
+          <w:color w:val="000000"/>
+          <w:kern w:val="0"/>
+          <w:sz w:val="24"/>
+          <w:szCs w:val="24"/>
+          <w:lang w:eastAsia="nb-NO"/>
+          <w14:ligatures w14:val="none"/>
+        </w:rPr>
+        <w:t xml:space="preserve"> I tillegg ble det kommentert at det kun ble vist ett og ett bilde på desktop. Jeg la derfor til noen små bilderammer under</w:t>
+      </w:r>
+      <w:r>
+        <w:rPr>
+          <w:rFonts w:ascii="Arial" w:eastAsia="Times New Roman" w:hAnsi="Arial" w:cs="Arial"/>
+          <w:color w:val="000000"/>
+          <w:kern w:val="0"/>
+          <w:sz w:val="24"/>
+          <w:szCs w:val="24"/>
+          <w:lang w:eastAsia="nb-NO"/>
+          <w14:ligatures w14:val="none"/>
+        </w:rPr>
+        <w:t>, slik at man også kan se om det er flere bilder å bla seg gjennom.</w:t>
+      </w:r>
+      <w:r>
+        <w:rPr>
+          <w:rFonts w:ascii="Arial" w:eastAsia="Times New Roman" w:hAnsi="Arial" w:cs="Arial"/>
+          <w:color w:val="000000"/>
+          <w:kern w:val="0"/>
+          <w:sz w:val="24"/>
+          <w:szCs w:val="24"/>
+          <w:lang w:eastAsia="nb-NO"/>
+          <w14:ligatures w14:val="none"/>
+        </w:rPr>
+        <w:t xml:space="preserve"> På mobil la jeg også til en «progresjonsbar» </w:t>
+      </w:r>
+      <w:r>
+        <w:rPr>
+          <w:rFonts w:ascii="Arial" w:eastAsia="Times New Roman" w:hAnsi="Arial" w:cs="Arial"/>
+          <w:color w:val="000000"/>
+          <w:kern w:val="0"/>
+          <w:sz w:val="24"/>
+          <w:szCs w:val="24"/>
+          <w:lang w:eastAsia="nb-NO"/>
+          <w14:ligatures w14:val="none"/>
+        </w:rPr>
+        <w:t xml:space="preserve">på skosiden, slik at man kan se om det er flere bilder </w:t>
+      </w:r>
+      <w:r>
+        <w:rPr>
+          <w:rFonts w:ascii="Arial" w:eastAsia="Times New Roman" w:hAnsi="Arial" w:cs="Arial"/>
+          <w:color w:val="000000"/>
+          <w:kern w:val="0"/>
+          <w:sz w:val="24"/>
+          <w:szCs w:val="24"/>
+          <w:lang w:eastAsia="nb-NO"/>
+          <w14:ligatures w14:val="none"/>
+        </w:rPr>
+        <w:t>å bla</w:t>
+      </w:r>
+      <w:r>
+        <w:rPr>
+          <w:rFonts w:ascii="Arial" w:eastAsia="Times New Roman" w:hAnsi="Arial" w:cs="Arial"/>
+          <w:color w:val="000000"/>
+          <w:kern w:val="0"/>
+          <w:sz w:val="24"/>
+          <w:szCs w:val="24"/>
+          <w:lang w:eastAsia="nb-NO"/>
+          <w14:ligatures w14:val="none"/>
+        </w:rPr>
+        <w:t xml:space="preserve"> gjennom.</w:t>
+      </w:r>
+      <w:r>
+        <w:rPr>
+          <w:rFonts w:ascii="Arial" w:eastAsia="Times New Roman" w:hAnsi="Arial" w:cs="Arial"/>
+          <w:color w:val="000000"/>
+          <w:kern w:val="0"/>
+          <w:sz w:val="24"/>
+          <w:szCs w:val="24"/>
+          <w:lang w:eastAsia="nb-NO"/>
+          <w14:ligatures w14:val="none"/>
+        </w:rPr>
+        <w:t xml:space="preserve"> Ellers ble påpekte feil rettet opp i</w:t>
+      </w:r>
+      <w:r>
+        <w:rPr>
+          <w:rFonts w:ascii="Arial" w:eastAsia="Times New Roman" w:hAnsi="Arial" w:cs="Arial"/>
+          <w:color w:val="000000"/>
+          <w:kern w:val="0"/>
+          <w:sz w:val="24"/>
+          <w:szCs w:val="24"/>
+          <w:lang w:eastAsia="nb-NO"/>
+          <w14:ligatures w14:val="none"/>
+        </w:rPr>
+        <w:t>.</w:t>
+      </w:r>
+      <w:r>
+        <w:rPr>
+          <w:rFonts w:ascii="Arial" w:eastAsia="Times New Roman" w:hAnsi="Arial" w:cs="Arial"/>
+          <w:color w:val="000000"/>
+          <w:kern w:val="0"/>
+          <w:sz w:val="24"/>
+          <w:szCs w:val="24"/>
+          <w:lang w:eastAsia="nb-NO"/>
+          <w14:ligatures w14:val="none"/>
+        </w:rPr>
+        <w:t xml:space="preserve"> På desktop ble det også lagt til en </w:t>
+      </w:r>
+      <w:proofErr w:type="spellStart"/>
+      <w:r>
+        <w:rPr>
+          <w:rFonts w:ascii="Arial" w:eastAsia="Times New Roman" w:hAnsi="Arial" w:cs="Arial"/>
+          <w:color w:val="000000"/>
+          <w:kern w:val="0"/>
+          <w:sz w:val="24"/>
+          <w:szCs w:val="24"/>
+          <w:lang w:eastAsia="nb-NO"/>
+          <w14:ligatures w14:val="none"/>
+        </w:rPr>
+        <w:t>inline</w:t>
+      </w:r>
+      <w:proofErr w:type="spellEnd"/>
+      <w:r>
+        <w:rPr>
+          <w:rFonts w:ascii="Arial" w:eastAsia="Times New Roman" w:hAnsi="Arial" w:cs="Arial"/>
+          <w:color w:val="000000"/>
+          <w:kern w:val="0"/>
+          <w:sz w:val="24"/>
+          <w:szCs w:val="24"/>
+          <w:lang w:eastAsia="nb-NO"/>
+          <w14:ligatures w14:val="none"/>
+        </w:rPr>
+        <w:t xml:space="preserve"> </w:t>
+      </w:r>
+      <w:proofErr w:type="spellStart"/>
+      <w:r>
+        <w:rPr>
+          <w:rFonts w:ascii="Arial" w:eastAsia="Times New Roman" w:hAnsi="Arial" w:cs="Arial"/>
+          <w:color w:val="000000"/>
+          <w:kern w:val="0"/>
+          <w:sz w:val="24"/>
+          <w:szCs w:val="24"/>
+          <w:lang w:eastAsia="nb-NO"/>
+          <w14:ligatures w14:val="none"/>
+        </w:rPr>
+        <w:t>shadow</w:t>
+      </w:r>
+      <w:proofErr w:type="spellEnd"/>
+      <w:r>
+        <w:rPr>
+          <w:rFonts w:ascii="Arial" w:eastAsia="Times New Roman" w:hAnsi="Arial" w:cs="Arial"/>
+          <w:color w:val="000000"/>
+          <w:kern w:val="0"/>
+          <w:sz w:val="24"/>
+          <w:szCs w:val="24"/>
+          <w:lang w:eastAsia="nb-NO"/>
+          <w14:ligatures w14:val="none"/>
+        </w:rPr>
+        <w:t xml:space="preserve"> på </w:t>
+      </w:r>
+      <w:r>
+        <w:rPr>
+          <w:rFonts w:ascii="Arial" w:eastAsia="Times New Roman" w:hAnsi="Arial" w:cs="Arial"/>
+          <w:color w:val="000000"/>
+          <w:kern w:val="0"/>
+          <w:sz w:val="24"/>
+          <w:szCs w:val="24"/>
+          <w:lang w:eastAsia="nb-NO"/>
+          <w14:ligatures w14:val="none"/>
+        </w:rPr>
+        <w:t>de forskjellige boksene, slik at de skulle «poppe» litt mer. La også til</w:t>
+      </w:r>
+      <w:r>
+        <w:rPr>
+          <w:rFonts w:ascii="Arial" w:eastAsia="Times New Roman" w:hAnsi="Arial" w:cs="Arial"/>
+          <w:color w:val="000000"/>
+          <w:kern w:val="0"/>
+          <w:sz w:val="24"/>
+          <w:szCs w:val="24"/>
+          <w:lang w:eastAsia="nb-NO"/>
+          <w14:ligatures w14:val="none"/>
+        </w:rPr>
+        <w:t xml:space="preserve"> </w:t>
+      </w:r>
+      <w:proofErr w:type="spellStart"/>
+      <w:r>
+        <w:rPr>
+          <w:rFonts w:ascii="Arial" w:eastAsia="Times New Roman" w:hAnsi="Arial" w:cs="Arial"/>
+          <w:color w:val="000000"/>
+          <w:kern w:val="0"/>
+          <w:sz w:val="24"/>
+          <w:szCs w:val="24"/>
+          <w:lang w:eastAsia="nb-NO"/>
+          <w14:ligatures w14:val="none"/>
+        </w:rPr>
+        <w:t>outline</w:t>
+      </w:r>
+      <w:proofErr w:type="spellEnd"/>
+      <w:r>
+        <w:rPr>
+          <w:rFonts w:ascii="Arial" w:eastAsia="Times New Roman" w:hAnsi="Arial" w:cs="Arial"/>
+          <w:color w:val="000000"/>
+          <w:kern w:val="0"/>
+          <w:sz w:val="24"/>
+          <w:szCs w:val="24"/>
+          <w:lang w:eastAsia="nb-NO"/>
+          <w14:ligatures w14:val="none"/>
+        </w:rPr>
+        <w:t xml:space="preserve"> </w:t>
+      </w:r>
+      <w:proofErr w:type="spellStart"/>
+      <w:r>
+        <w:rPr>
+          <w:rFonts w:ascii="Arial" w:eastAsia="Times New Roman" w:hAnsi="Arial" w:cs="Arial"/>
+          <w:color w:val="000000"/>
+          <w:kern w:val="0"/>
+          <w:sz w:val="24"/>
+          <w:szCs w:val="24"/>
+          <w:lang w:eastAsia="nb-NO"/>
+          <w14:ligatures w14:val="none"/>
+        </w:rPr>
+        <w:t>shadow</w:t>
+      </w:r>
+      <w:proofErr w:type="spellEnd"/>
+      <w:r>
+        <w:rPr>
+          <w:rFonts w:ascii="Arial" w:eastAsia="Times New Roman" w:hAnsi="Arial" w:cs="Arial"/>
+          <w:color w:val="000000"/>
+          <w:kern w:val="0"/>
+          <w:sz w:val="24"/>
+          <w:szCs w:val="24"/>
+          <w:lang w:eastAsia="nb-NO"/>
+          <w14:ligatures w14:val="none"/>
+        </w:rPr>
+        <w:t xml:space="preserve"> på </w:t>
+      </w:r>
+      <w:proofErr w:type="spellStart"/>
+      <w:r>
+        <w:rPr>
+          <w:rFonts w:ascii="Arial" w:eastAsia="Times New Roman" w:hAnsi="Arial" w:cs="Arial"/>
+          <w:color w:val="000000"/>
+          <w:kern w:val="0"/>
+          <w:sz w:val="24"/>
+          <w:szCs w:val="24"/>
+          <w:lang w:eastAsia="nb-NO"/>
+          <w14:ligatures w14:val="none"/>
+        </w:rPr>
+        <w:t>nedtrekksmenyene</w:t>
+      </w:r>
+      <w:proofErr w:type="spellEnd"/>
+      <w:r>
+        <w:rPr>
+          <w:rFonts w:ascii="Arial" w:eastAsia="Times New Roman" w:hAnsi="Arial" w:cs="Arial"/>
+          <w:color w:val="000000"/>
+          <w:kern w:val="0"/>
+          <w:sz w:val="24"/>
+          <w:szCs w:val="24"/>
+          <w:lang w:eastAsia="nb-NO"/>
+          <w14:ligatures w14:val="none"/>
+        </w:rPr>
+        <w:t xml:space="preserve"> på produktsiden, mye på grunn av estetikk.</w:t>
       </w:r>
     </w:p>
     <w:p>
@@ -8716,23 +10311,740 @@
           <w:lang w:eastAsia="nb-NO"/>
           <w14:ligatures w14:val="none"/>
         </w:rPr>
+        <w:t xml:space="preserve">NB: Bildene under er fra </w:t>
+      </w:r>
+      <w:r>
+        <w:rPr>
+          <w:rFonts w:ascii="Arial" w:eastAsia="Times New Roman" w:hAnsi="Arial" w:cs="Arial"/>
+          <w:color w:val="000000"/>
+          <w:kern w:val="0"/>
+          <w:sz w:val="24"/>
+          <w:szCs w:val="24"/>
+          <w:u w:val="single"/>
+          <w:lang w:eastAsia="nb-NO"/>
+          <w14:ligatures w14:val="none"/>
+        </w:rPr>
+        <w:t>etter</w:t>
+      </w:r>
+      <w:r>
+        <w:rPr>
+          <w:rFonts w:ascii="Arial" w:eastAsia="Times New Roman" w:hAnsi="Arial" w:cs="Arial"/>
+          <w:color w:val="000000"/>
+          <w:kern w:val="0"/>
+          <w:sz w:val="24"/>
+          <w:szCs w:val="24"/>
+          <w:lang w:eastAsia="nb-NO"/>
+          <w14:ligatures w14:val="none"/>
+        </w:rPr>
+        <w:t xml:space="preserve"> brukertesing. Du kan derfor se noen forskjeller/forbedringer fra tidligere i dokumentet.</w:t>
+      </w:r>
+      <w:r>
+        <w:rPr>
+          <w:rFonts w:ascii="Arial" w:eastAsia="Times New Roman" w:hAnsi="Arial" w:cs="Arial"/>
+          <w:color w:val="000000"/>
+          <w:kern w:val="0"/>
+          <w:sz w:val="24"/>
+          <w:szCs w:val="24"/>
+          <w:lang w:eastAsia="nb-NO"/>
+          <w14:ligatures w14:val="none"/>
+        </w:rPr>
+        <w:t xml:space="preserve"> Det er kun vedlagt bilder hvor det er blitt gjort endringer på.</w:t>
+      </w:r>
+      <w:r>
+        <w:rPr>
+          <w:rFonts w:ascii="Arial" w:eastAsia="Times New Roman" w:hAnsi="Arial" w:cs="Arial"/>
+          <w:noProof/>
+          <w:color w:val="000000"/>
+          <w:kern w:val="0"/>
+          <w:sz w:val="24"/>
+          <w:szCs w:val="24"/>
+          <w:lang w:eastAsia="nb-NO"/>
+        </w:rPr>
+        <w:t xml:space="preserve"> </w:t>
+      </w:r>
+    </w:p>
+    <w:p>
+      <w:pPr>
+        <w:spacing w:line="360" w:lineRule="auto"/>
+        <w:rPr>
+          <w:rFonts w:ascii="Arial" w:eastAsia="Times New Roman" w:hAnsi="Arial" w:cs="Arial"/>
+          <w:color w:val="000000"/>
+          <w:kern w:val="0"/>
+          <w:sz w:val="28"/>
+          <w:szCs w:val="28"/>
+          <w:u w:val="single"/>
+          <w:lang w:eastAsia="nb-NO"/>
+          <w14:ligatures w14:val="none"/>
+        </w:rPr>
+      </w:pPr>
+      <w:r>
+        <w:rPr>
+          <w:rFonts w:ascii="Arial" w:eastAsia="Times New Roman" w:hAnsi="Arial" w:cs="Arial"/>
+          <w:noProof/>
+          <w:color w:val="000000"/>
+          <w:kern w:val="0"/>
+          <w:sz w:val="24"/>
+          <w:szCs w:val="24"/>
+          <w:lang w:eastAsia="nb-NO"/>
+        </w:rPr>
+        <w:drawing>
+          <wp:anchor distT="0" distB="0" distL="114300" distR="114300" simplePos="0" relativeHeight="251660293" behindDoc="0" locked="0" layoutInCell="1" allowOverlap="1" wp14:anchorId="700805B9" wp14:editId="5F625FB9">
+            <wp:simplePos x="0" y="0"/>
+            <wp:positionH relativeFrom="column">
+              <wp:posOffset>4005097</wp:posOffset>
+            </wp:positionH>
+            <wp:positionV relativeFrom="paragraph">
+              <wp:posOffset>248294</wp:posOffset>
+            </wp:positionV>
+            <wp:extent cx="2053647" cy="6382257"/>
+            <wp:effectExtent l="152400" t="152400" r="365760" b="361950"/>
+            <wp:wrapNone/>
+            <wp:docPr id="236095980" name="Bilde 2" descr="Et bilde som inneholder tekst, skjermbilde, design&#10;&#10;Automatisk generert beskrivelse"/>
+            <wp:cNvGraphicFramePr>
+              <a:graphicFrameLocks xmlns:a="http://schemas.openxmlformats.org/drawingml/2006/main" noChangeAspect="1"/>
+            </wp:cNvGraphicFramePr>
+            <a:graphic xmlns:a="http://schemas.openxmlformats.org/drawingml/2006/main">
+              <a:graphicData uri="http://schemas.openxmlformats.org/drawingml/2006/picture">
+                <pic:pic xmlns:pic="http://schemas.openxmlformats.org/drawingml/2006/picture">
+                  <pic:nvPicPr>
+                    <pic:cNvPr id="236095980" name="Bilde 2" descr="Et bilde som inneholder tekst, skjermbilde, design&#10;&#10;Automatisk generert beskrivelse"/>
+                    <pic:cNvPicPr/>
+                  </pic:nvPicPr>
+                  <pic:blipFill>
+                    <a:blip r:embed="rId18">
+                      <a:extLst>
+                        <a:ext uri="{28A0092B-C50C-407E-A947-70E740481C1C}">
+                          <a14:useLocalDpi xmlns:a14="http://schemas.microsoft.com/office/drawing/2010/main" val="0"/>
+                        </a:ext>
+                      </a:extLst>
+                    </a:blip>
+                    <a:stretch>
+                      <a:fillRect/>
+                    </a:stretch>
+                  </pic:blipFill>
+                  <pic:spPr>
+                    <a:xfrm>
+                      <a:off x="0" y="0"/>
+                      <a:ext cx="2053647" cy="6382257"/>
+                    </a:xfrm>
+                    <a:prstGeom prst="rect">
+                      <a:avLst/>
+                    </a:prstGeom>
+                    <a:ln>
+                      <a:noFill/>
+                    </a:ln>
+                    <a:effectLst>
+                      <a:outerShdw blurRad="292100" dist="139700" dir="2700000" algn="tl" rotWithShape="0">
+                        <a:srgbClr val="333333">
+                          <a:alpha val="65000"/>
+                        </a:srgbClr>
+                      </a:outerShdw>
+                    </a:effectLst>
+                  </pic:spPr>
+                </pic:pic>
+              </a:graphicData>
+            </a:graphic>
+            <wp14:sizeRelH relativeFrom="margin">
+              <wp14:pctWidth>0</wp14:pctWidth>
+            </wp14:sizeRelH>
+            <wp14:sizeRelV relativeFrom="margin">
+              <wp14:pctHeight>0</wp14:pctHeight>
+            </wp14:sizeRelV>
+          </wp:anchor>
+        </w:drawing>
+      </w:r>
+      <w:r>
+        <w:rPr>
+          <w:rFonts w:ascii="Arial" w:eastAsia="Times New Roman" w:hAnsi="Arial" w:cs="Arial"/>
+          <w:noProof/>
+          <w:color w:val="000000"/>
+          <w:kern w:val="0"/>
+          <w:sz w:val="24"/>
+          <w:szCs w:val="24"/>
+          <w:lang w:eastAsia="nb-NO"/>
+        </w:rPr>
+        <w:drawing>
+          <wp:anchor distT="0" distB="0" distL="114300" distR="114300" simplePos="0" relativeHeight="251659269" behindDoc="0" locked="0" layoutInCell="1" allowOverlap="1" wp14:anchorId="789F3188" wp14:editId="5A3DFF32">
+            <wp:simplePos x="0" y="0"/>
+            <wp:positionH relativeFrom="margin">
+              <wp:posOffset>54629</wp:posOffset>
+            </wp:positionH>
+            <wp:positionV relativeFrom="paragraph">
+              <wp:posOffset>295863</wp:posOffset>
+            </wp:positionV>
+            <wp:extent cx="2608287" cy="6281884"/>
+            <wp:effectExtent l="152400" t="152400" r="344805" b="367030"/>
+            <wp:wrapNone/>
+            <wp:docPr id="1738371488" name="Bilde 1" descr="Et bilde som inneholder tekst, skjermbilde, Font, nummer&#10;&#10;Automatisk generert beskrivelse"/>
+            <wp:cNvGraphicFramePr>
+              <a:graphicFrameLocks xmlns:a="http://schemas.openxmlformats.org/drawingml/2006/main" noChangeAspect="1"/>
+            </wp:cNvGraphicFramePr>
+            <a:graphic xmlns:a="http://schemas.openxmlformats.org/drawingml/2006/main">
+              <a:graphicData uri="http://schemas.openxmlformats.org/drawingml/2006/picture">
+                <pic:pic xmlns:pic="http://schemas.openxmlformats.org/drawingml/2006/picture">
+                  <pic:nvPicPr>
+                    <pic:cNvPr id="1738371488" name="Bilde 1" descr="Et bilde som inneholder tekst, skjermbilde, Font, nummer&#10;&#10;Automatisk generert beskrivelse"/>
+                    <pic:cNvPicPr/>
+                  </pic:nvPicPr>
+                  <pic:blipFill>
+                    <a:blip r:embed="rId19">
+                      <a:extLst>
+                        <a:ext uri="{28A0092B-C50C-407E-A947-70E740481C1C}">
+                          <a14:useLocalDpi xmlns:a14="http://schemas.microsoft.com/office/drawing/2010/main" val="0"/>
+                        </a:ext>
+                      </a:extLst>
+                    </a:blip>
+                    <a:stretch>
+                      <a:fillRect/>
+                    </a:stretch>
+                  </pic:blipFill>
+                  <pic:spPr>
+                    <a:xfrm>
+                      <a:off x="0" y="0"/>
+                      <a:ext cx="2608287" cy="6281884"/>
+                    </a:xfrm>
+                    <a:prstGeom prst="rect">
+                      <a:avLst/>
+                    </a:prstGeom>
+                    <a:ln>
+                      <a:noFill/>
+                    </a:ln>
+                    <a:effectLst>
+                      <a:outerShdw blurRad="292100" dist="139700" dir="2700000" algn="tl" rotWithShape="0">
+                        <a:srgbClr val="333333">
+                          <a:alpha val="65000"/>
+                        </a:srgbClr>
+                      </a:outerShdw>
+                    </a:effectLst>
+                  </pic:spPr>
+                </pic:pic>
+              </a:graphicData>
+            </a:graphic>
+            <wp14:sizeRelH relativeFrom="margin">
+              <wp14:pctWidth>0</wp14:pctWidth>
+            </wp14:sizeRelH>
+            <wp14:sizeRelV relativeFrom="margin">
+              <wp14:pctHeight>0</wp14:pctHeight>
+            </wp14:sizeRelV>
+          </wp:anchor>
+        </w:drawing>
+      </w:r>
+      <w:r>
+        <w:rPr>
+          <w:rFonts w:ascii="Arial" w:eastAsia="Times New Roman" w:hAnsi="Arial" w:cs="Arial"/>
+          <w:color w:val="000000"/>
+          <w:kern w:val="0"/>
+          <w:sz w:val="28"/>
+          <w:szCs w:val="28"/>
+          <w:u w:val="single"/>
+          <w:lang w:eastAsia="nb-NO"/>
+          <w14:ligatures w14:val="none"/>
+        </w:rPr>
+        <w:t>Wireframe for produktside</w:t>
+      </w:r>
+      <w:r>
+        <w:rPr>
+          <w:rFonts w:ascii="Arial" w:eastAsia="Times New Roman" w:hAnsi="Arial" w:cs="Arial"/>
+          <w:color w:val="000000"/>
+          <w:kern w:val="0"/>
+          <w:sz w:val="28"/>
+          <w:szCs w:val="28"/>
+          <w:u w:val="single"/>
+          <w:lang w:eastAsia="nb-NO"/>
+          <w14:ligatures w14:val="none"/>
+        </w:rPr>
+        <w:t xml:space="preserve"> (2/3) og kategoriside</w:t>
+      </w:r>
+      <w:r>
+        <w:rPr>
+          <w:rFonts w:ascii="Arial" w:eastAsia="Times New Roman" w:hAnsi="Arial" w:cs="Arial"/>
+          <w:color w:val="000000"/>
+          <w:kern w:val="0"/>
+          <w:sz w:val="28"/>
+          <w:szCs w:val="28"/>
+          <w:u w:val="single"/>
+          <w:lang w:eastAsia="nb-NO"/>
+          <w14:ligatures w14:val="none"/>
+        </w:rPr>
+        <w:t xml:space="preserve"> på mobil (</w:t>
+      </w:r>
+      <w:r>
+        <w:rPr>
+          <w:rFonts w:ascii="Arial" w:eastAsia="Times New Roman" w:hAnsi="Arial" w:cs="Arial"/>
+          <w:color w:val="000000"/>
+          <w:kern w:val="0"/>
+          <w:sz w:val="28"/>
+          <w:szCs w:val="28"/>
+          <w:u w:val="single"/>
+          <w:lang w:eastAsia="nb-NO"/>
+          <w14:ligatures w14:val="none"/>
+        </w:rPr>
+        <w:t>3</w:t>
+      </w:r>
+      <w:r>
+        <w:rPr>
+          <w:rFonts w:ascii="Arial" w:eastAsia="Times New Roman" w:hAnsi="Arial" w:cs="Arial"/>
+          <w:color w:val="000000"/>
+          <w:kern w:val="0"/>
+          <w:sz w:val="28"/>
+          <w:szCs w:val="28"/>
+          <w:u w:val="single"/>
+          <w:lang w:eastAsia="nb-NO"/>
+          <w14:ligatures w14:val="none"/>
+        </w:rPr>
+        <w:t>/3)</w:t>
+      </w:r>
+    </w:p>
+    <w:p>
+      <w:pPr>
+        <w:spacing w:line="360" w:lineRule="auto"/>
+        <w:rPr>
+          <w:rFonts w:ascii="Arial" w:eastAsia="Times New Roman" w:hAnsi="Arial" w:cs="Arial"/>
+          <w:color w:val="000000"/>
+          <w:kern w:val="0"/>
+          <w:sz w:val="24"/>
+          <w:szCs w:val="24"/>
+          <w:lang w:eastAsia="nb-NO"/>
+          <w14:ligatures w14:val="none"/>
+        </w:rPr>
+      </w:pPr>
+    </w:p>
+    <w:p>
+      <w:pPr>
+        <w:spacing w:line="360" w:lineRule="auto"/>
+        <w:rPr>
+          <w:rFonts w:ascii="Arial" w:eastAsia="Times New Roman" w:hAnsi="Arial" w:cs="Arial"/>
+          <w:color w:val="000000"/>
+          <w:kern w:val="0"/>
+          <w:sz w:val="24"/>
+          <w:szCs w:val="24"/>
+          <w:lang w:eastAsia="nb-NO"/>
+          <w14:ligatures w14:val="none"/>
+        </w:rPr>
+      </w:pPr>
+      <w:r>
+        <w:rPr>
+          <w:rFonts w:ascii="Arial" w:eastAsia="Times New Roman" w:hAnsi="Arial" w:cs="Arial"/>
+          <w:color w:val="000000"/>
+          <w:kern w:val="0"/>
+          <w:sz w:val="24"/>
+          <w:szCs w:val="24"/>
+          <w:lang w:eastAsia="nb-NO"/>
+          <w14:ligatures w14:val="none"/>
+        </w:rPr>
+        <w:br/>
+      </w:r>
+    </w:p>
+    <w:p>
+      <w:pPr>
+        <w:rPr>
+          <w:rFonts w:ascii="Arial" w:eastAsia="Times New Roman" w:hAnsi="Arial" w:cs="Arial"/>
+          <w:color w:val="000000"/>
+          <w:kern w:val="0"/>
+          <w:sz w:val="24"/>
+          <w:szCs w:val="24"/>
+          <w:lang w:eastAsia="nb-NO"/>
+          <w14:ligatures w14:val="none"/>
+        </w:rPr>
+      </w:pPr>
+      <w:r>
+        <w:rPr>
+          <w:rFonts w:ascii="Arial" w:eastAsia="Times New Roman" w:hAnsi="Arial" w:cs="Arial"/>
+          <w:color w:val="000000"/>
+          <w:kern w:val="0"/>
+          <w:sz w:val="24"/>
+          <w:szCs w:val="24"/>
+          <w:lang w:eastAsia="nb-NO"/>
+          <w14:ligatures w14:val="none"/>
+        </w:rPr>
+        <w:br w:type="page"/>
+      </w:r>
+    </w:p>
+    <w:p>
+      <w:pPr>
+        <w:spacing w:line="360" w:lineRule="auto"/>
+        <w:rPr>
+          <w:rFonts w:ascii="Arial" w:eastAsia="Times New Roman" w:hAnsi="Arial" w:cs="Arial"/>
+          <w:color w:val="000000"/>
+          <w:kern w:val="0"/>
+          <w:sz w:val="28"/>
+          <w:szCs w:val="28"/>
+          <w:u w:val="single"/>
+          <w:lang w:eastAsia="nb-NO"/>
+          <w14:ligatures w14:val="none"/>
+        </w:rPr>
+      </w:pPr>
+      <w:r>
+        <w:rPr>
+          <w:rFonts w:ascii="Arial" w:eastAsia="Times New Roman" w:hAnsi="Arial" w:cs="Arial"/>
+          <w:noProof/>
+          <w:color w:val="000000"/>
+          <w:kern w:val="0"/>
+          <w:sz w:val="28"/>
+          <w:szCs w:val="28"/>
+          <w:u w:val="single"/>
+          <w:lang w:eastAsia="nb-NO"/>
+        </w:rPr>
         <w:lastRenderedPageBreak/>
-        <w:br/>
-        <w:t>Hva var resultatene av testingen? Hva fungerte og hva fungerte ikke, og hva slags endringer burde man vurdere å gjøre?</w:t>
-      </w:r>
-      <w:r>
-        <w:rPr>
-          <w:rFonts w:ascii="Arial" w:eastAsia="Times New Roman" w:hAnsi="Arial" w:cs="Arial"/>
-          <w:color w:val="000000"/>
-          <w:kern w:val="0"/>
-          <w:sz w:val="24"/>
-          <w:szCs w:val="24"/>
-          <w:lang w:eastAsia="nb-NO"/>
-          <w14:ligatures w14:val="none"/>
-        </w:rPr>
-        <w:br/>
-      </w:r>
-      <w:r>
+        <w:drawing>
+          <wp:anchor distT="0" distB="0" distL="114300" distR="114300" simplePos="0" relativeHeight="251662341" behindDoc="0" locked="0" layoutInCell="1" allowOverlap="1" wp14:anchorId="0DC9F830" wp14:editId="2C468AEA">
+            <wp:simplePos x="0" y="0"/>
+            <wp:positionH relativeFrom="column">
+              <wp:posOffset>2264134</wp:posOffset>
+            </wp:positionH>
+            <wp:positionV relativeFrom="paragraph">
+              <wp:posOffset>302094</wp:posOffset>
+            </wp:positionV>
+            <wp:extent cx="3717635" cy="8777191"/>
+            <wp:effectExtent l="152400" t="152400" r="359410" b="367030"/>
+            <wp:wrapNone/>
+            <wp:docPr id="908995883" name="Bilde 4" descr="Et bilde som inneholder tekst, skjermbilde, Parallell, diagram&#10;&#10;Automatisk generert beskrivelse"/>
+            <wp:cNvGraphicFramePr>
+              <a:graphicFrameLocks xmlns:a="http://schemas.openxmlformats.org/drawingml/2006/main" noChangeAspect="1"/>
+            </wp:cNvGraphicFramePr>
+            <a:graphic xmlns:a="http://schemas.openxmlformats.org/drawingml/2006/main">
+              <a:graphicData uri="http://schemas.openxmlformats.org/drawingml/2006/picture">
+                <pic:pic xmlns:pic="http://schemas.openxmlformats.org/drawingml/2006/picture">
+                  <pic:nvPicPr>
+                    <pic:cNvPr id="908995883" name="Bilde 4" descr="Et bilde som inneholder tekst, skjermbilde, Parallell, diagram&#10;&#10;Automatisk generert beskrivelse"/>
+                    <pic:cNvPicPr/>
+                  </pic:nvPicPr>
+                  <pic:blipFill>
+                    <a:blip r:embed="rId20" cstate="print">
+                      <a:extLst>
+                        <a:ext uri="{28A0092B-C50C-407E-A947-70E740481C1C}">
+                          <a14:useLocalDpi xmlns:a14="http://schemas.microsoft.com/office/drawing/2010/main" val="0"/>
+                        </a:ext>
+                      </a:extLst>
+                    </a:blip>
+                    <a:stretch>
+                      <a:fillRect/>
+                    </a:stretch>
+                  </pic:blipFill>
+                  <pic:spPr>
+                    <a:xfrm>
+                      <a:off x="0" y="0"/>
+                      <a:ext cx="3717635" cy="8777191"/>
+                    </a:xfrm>
+                    <a:prstGeom prst="rect">
+                      <a:avLst/>
+                    </a:prstGeom>
+                    <a:ln>
+                      <a:noFill/>
+                    </a:ln>
+                    <a:effectLst>
+                      <a:outerShdw blurRad="292100" dist="139700" dir="2700000" algn="tl" rotWithShape="0">
+                        <a:srgbClr val="333333">
+                          <a:alpha val="65000"/>
+                        </a:srgbClr>
+                      </a:outerShdw>
+                    </a:effectLst>
+                  </pic:spPr>
+                </pic:pic>
+              </a:graphicData>
+            </a:graphic>
+            <wp14:sizeRelH relativeFrom="margin">
+              <wp14:pctWidth>0</wp14:pctWidth>
+            </wp14:sizeRelH>
+            <wp14:sizeRelV relativeFrom="margin">
+              <wp14:pctHeight>0</wp14:pctHeight>
+            </wp14:sizeRelV>
+          </wp:anchor>
+        </w:drawing>
+      </w:r>
+      <w:r>
+        <w:rPr>
+          <w:rFonts w:ascii="Arial" w:eastAsia="Times New Roman" w:hAnsi="Arial" w:cs="Arial"/>
+          <w:noProof/>
+          <w:color w:val="000000"/>
+          <w:kern w:val="0"/>
+          <w:sz w:val="28"/>
+          <w:szCs w:val="28"/>
+          <w:u w:val="single"/>
+          <w:lang w:eastAsia="nb-NO"/>
+        </w:rPr>
+        <w:drawing>
+          <wp:anchor distT="0" distB="0" distL="114300" distR="114300" simplePos="0" relativeHeight="251661317" behindDoc="0" locked="0" layoutInCell="1" allowOverlap="1" wp14:anchorId="4F3ED78B" wp14:editId="5E2E2B78">
+            <wp:simplePos x="0" y="0"/>
+            <wp:positionH relativeFrom="column">
+              <wp:posOffset>-405517</wp:posOffset>
+            </wp:positionH>
+            <wp:positionV relativeFrom="paragraph">
+              <wp:posOffset>342155</wp:posOffset>
+            </wp:positionV>
+            <wp:extent cx="2464090" cy="8370349"/>
+            <wp:effectExtent l="152400" t="152400" r="355600" b="354965"/>
+            <wp:wrapNone/>
+            <wp:docPr id="1455401009" name="Bilde 3" descr="Et bilde som inneholder skjermbilde, tekst, sort og hvit, design&#10;&#10;Automatisk generert beskrivelse"/>
+            <wp:cNvGraphicFramePr>
+              <a:graphicFrameLocks xmlns:a="http://schemas.openxmlformats.org/drawingml/2006/main" noChangeAspect="1"/>
+            </wp:cNvGraphicFramePr>
+            <a:graphic xmlns:a="http://schemas.openxmlformats.org/drawingml/2006/main">
+              <a:graphicData uri="http://schemas.openxmlformats.org/drawingml/2006/picture">
+                <pic:pic xmlns:pic="http://schemas.openxmlformats.org/drawingml/2006/picture">
+                  <pic:nvPicPr>
+                    <pic:cNvPr id="1455401009" name="Bilde 3" descr="Et bilde som inneholder skjermbilde, tekst, sort og hvit, design&#10;&#10;Automatisk generert beskrivelse"/>
+                    <pic:cNvPicPr/>
+                  </pic:nvPicPr>
+                  <pic:blipFill>
+                    <a:blip r:embed="rId21" cstate="print">
+                      <a:extLst>
+                        <a:ext uri="{28A0092B-C50C-407E-A947-70E740481C1C}">
+                          <a14:useLocalDpi xmlns:a14="http://schemas.microsoft.com/office/drawing/2010/main" val="0"/>
+                        </a:ext>
+                      </a:extLst>
+                    </a:blip>
+                    <a:stretch>
+                      <a:fillRect/>
+                    </a:stretch>
+                  </pic:blipFill>
+                  <pic:spPr>
+                    <a:xfrm>
+                      <a:off x="0" y="0"/>
+                      <a:ext cx="2464090" cy="8370349"/>
+                    </a:xfrm>
+                    <a:prstGeom prst="rect">
+                      <a:avLst/>
+                    </a:prstGeom>
+                    <a:ln>
+                      <a:noFill/>
+                    </a:ln>
+                    <a:effectLst>
+                      <a:outerShdw blurRad="292100" dist="139700" dir="2700000" algn="tl" rotWithShape="0">
+                        <a:srgbClr val="333333">
+                          <a:alpha val="65000"/>
+                        </a:srgbClr>
+                      </a:outerShdw>
+                    </a:effectLst>
+                  </pic:spPr>
+                </pic:pic>
+              </a:graphicData>
+            </a:graphic>
+          </wp:anchor>
+        </w:drawing>
+      </w:r>
+      <w:r>
+        <w:rPr>
+          <w:rFonts w:ascii="Arial" w:eastAsia="Times New Roman" w:hAnsi="Arial" w:cs="Arial"/>
+          <w:color w:val="000000"/>
+          <w:kern w:val="0"/>
+          <w:sz w:val="28"/>
+          <w:szCs w:val="28"/>
+          <w:u w:val="single"/>
+          <w:lang w:eastAsia="nb-NO"/>
+          <w14:ligatures w14:val="none"/>
+        </w:rPr>
+        <w:t>W</w:t>
+      </w:r>
+      <w:r>
+        <w:rPr>
+          <w:rFonts w:ascii="Arial" w:eastAsia="Times New Roman" w:hAnsi="Arial" w:cs="Arial"/>
+          <w:color w:val="000000"/>
+          <w:kern w:val="0"/>
+          <w:sz w:val="28"/>
+          <w:szCs w:val="28"/>
+          <w:u w:val="single"/>
+          <w:lang w:eastAsia="nb-NO"/>
+          <w14:ligatures w14:val="none"/>
+        </w:rPr>
+        <w:t xml:space="preserve">ireframe for </w:t>
+      </w:r>
+      <w:r>
+        <w:rPr>
+          <w:rFonts w:ascii="Arial" w:eastAsia="Times New Roman" w:hAnsi="Arial" w:cs="Arial"/>
+          <w:color w:val="000000"/>
+          <w:kern w:val="0"/>
+          <w:sz w:val="28"/>
+          <w:szCs w:val="28"/>
+          <w:u w:val="single"/>
+          <w:lang w:eastAsia="nb-NO"/>
+          <w14:ligatures w14:val="none"/>
+        </w:rPr>
+        <w:t>hovedside (1/3) og produktside (2/3) på desktop</w:t>
+      </w:r>
+    </w:p>
+    <w:p>
+      <w:pPr>
+        <w:spacing w:line="360" w:lineRule="auto"/>
+        <w:rPr>
+          <w:rFonts w:ascii="Arial" w:eastAsia="Times New Roman" w:hAnsi="Arial" w:cs="Arial"/>
+          <w:color w:val="000000"/>
+          <w:kern w:val="0"/>
+          <w:sz w:val="28"/>
+          <w:szCs w:val="28"/>
+          <w:u w:val="single"/>
+          <w:lang w:eastAsia="nb-NO"/>
+          <w14:ligatures w14:val="none"/>
+        </w:rPr>
+      </w:pPr>
+    </w:p>
+    <w:p>
+      <w:pPr>
+        <w:rPr>
+          <w:rFonts w:ascii="Arial" w:eastAsia="Times New Roman" w:hAnsi="Arial" w:cs="Arial"/>
+          <w:color w:val="000000"/>
+          <w:kern w:val="0"/>
+          <w:sz w:val="24"/>
+          <w:szCs w:val="24"/>
+          <w:lang w:eastAsia="nb-NO"/>
+          <w14:ligatures w14:val="none"/>
+        </w:rPr>
+      </w:pPr>
+      <w:r>
+        <w:rPr>
+          <w:rFonts w:ascii="Arial" w:eastAsia="Times New Roman" w:hAnsi="Arial" w:cs="Arial"/>
+          <w:color w:val="000000"/>
+          <w:kern w:val="0"/>
+          <w:sz w:val="24"/>
+          <w:szCs w:val="24"/>
+          <w:lang w:eastAsia="nb-NO"/>
+          <w14:ligatures w14:val="none"/>
+        </w:rPr>
+        <w:br w:type="page"/>
+      </w:r>
+    </w:p>
+    <w:p>
+      <w:pPr>
+        <w:jc w:val="both"/>
+        <w:rPr>
+          <w:rFonts w:ascii="Arial" w:eastAsia="Times New Roman" w:hAnsi="Arial" w:cs="Arial"/>
+          <w:color w:val="000000"/>
+          <w:kern w:val="0"/>
+          <w:sz w:val="28"/>
+          <w:szCs w:val="28"/>
+          <w:u w:val="single"/>
+          <w:lang w:eastAsia="nb-NO"/>
+          <w14:ligatures w14:val="none"/>
+        </w:rPr>
+      </w:pPr>
+      <w:r>
+        <w:rPr>
+          <w:rFonts w:ascii="Arial" w:eastAsia="Times New Roman" w:hAnsi="Arial" w:cs="Arial"/>
+          <w:noProof/>
+          <w:color w:val="000000"/>
+          <w:kern w:val="0"/>
+          <w:sz w:val="28"/>
+          <w:szCs w:val="28"/>
+          <w:u w:val="single"/>
+          <w:lang w:eastAsia="nb-NO"/>
+        </w:rPr>
+        <w:lastRenderedPageBreak/>
+        <w:drawing>
+          <wp:anchor distT="0" distB="0" distL="114300" distR="114300" simplePos="0" relativeHeight="251663365" behindDoc="0" locked="0" layoutInCell="1" allowOverlap="1" wp14:anchorId="128F9BCC" wp14:editId="7EB418F3">
+            <wp:simplePos x="0" y="0"/>
+            <wp:positionH relativeFrom="margin">
+              <wp:align>center</wp:align>
+            </wp:positionH>
+            <wp:positionV relativeFrom="paragraph">
+              <wp:posOffset>546265</wp:posOffset>
+            </wp:positionV>
+            <wp:extent cx="5662295" cy="8863330"/>
+            <wp:effectExtent l="152400" t="152400" r="357505" b="356870"/>
+            <wp:wrapNone/>
+            <wp:docPr id="220881577" name="Bilde 5" descr="Et bilde som inneholder tekst, skjermbilde, Rektangel, kvadrat&#10;&#10;Automatisk generert beskrivelse"/>
+            <wp:cNvGraphicFramePr>
+              <a:graphicFrameLocks xmlns:a="http://schemas.openxmlformats.org/drawingml/2006/main" noChangeAspect="1"/>
+            </wp:cNvGraphicFramePr>
+            <a:graphic xmlns:a="http://schemas.openxmlformats.org/drawingml/2006/main">
+              <a:graphicData uri="http://schemas.openxmlformats.org/drawingml/2006/picture">
+                <pic:pic xmlns:pic="http://schemas.openxmlformats.org/drawingml/2006/picture">
+                  <pic:nvPicPr>
+                    <pic:cNvPr id="220881577" name="Bilde 5" descr="Et bilde som inneholder tekst, skjermbilde, Rektangel, kvadrat&#10;&#10;Automatisk generert beskrivelse"/>
+                    <pic:cNvPicPr/>
+                  </pic:nvPicPr>
+                  <pic:blipFill>
+                    <a:blip r:embed="rId22" cstate="print">
+                      <a:extLst>
+                        <a:ext uri="{28A0092B-C50C-407E-A947-70E740481C1C}">
+                          <a14:useLocalDpi xmlns:a14="http://schemas.microsoft.com/office/drawing/2010/main" val="0"/>
+                        </a:ext>
+                      </a:extLst>
+                    </a:blip>
+                    <a:stretch>
+                      <a:fillRect/>
+                    </a:stretch>
+                  </pic:blipFill>
+                  <pic:spPr>
+                    <a:xfrm>
+                      <a:off x="0" y="0"/>
+                      <a:ext cx="5662295" cy="8863330"/>
+                    </a:xfrm>
+                    <a:prstGeom prst="rect">
+                      <a:avLst/>
+                    </a:prstGeom>
+                    <a:ln>
+                      <a:noFill/>
+                    </a:ln>
+                    <a:effectLst>
+                      <a:outerShdw blurRad="292100" dist="139700" dir="2700000" algn="tl" rotWithShape="0">
+                        <a:srgbClr val="333333">
+                          <a:alpha val="65000"/>
+                        </a:srgbClr>
+                      </a:outerShdw>
+                    </a:effectLst>
+                  </pic:spPr>
+                </pic:pic>
+              </a:graphicData>
+            </a:graphic>
+          </wp:anchor>
+        </w:drawing>
+      </w:r>
+      <w:r>
+        <w:rPr>
+          <w:rFonts w:ascii="Arial" w:eastAsia="Times New Roman" w:hAnsi="Arial" w:cs="Arial"/>
+          <w:color w:val="000000"/>
+          <w:kern w:val="0"/>
+          <w:sz w:val="28"/>
+          <w:szCs w:val="28"/>
+          <w:u w:val="single"/>
+          <w:lang w:eastAsia="nb-NO"/>
+          <w14:ligatures w14:val="none"/>
+        </w:rPr>
+        <w:t>Wireframe for kategoriside</w:t>
+      </w:r>
+      <w:r>
+        <w:rPr>
+          <w:rFonts w:ascii="Arial" w:eastAsia="Times New Roman" w:hAnsi="Arial" w:cs="Arial"/>
+          <w:color w:val="000000"/>
+          <w:kern w:val="0"/>
+          <w:sz w:val="28"/>
+          <w:szCs w:val="28"/>
+          <w:u w:val="single"/>
+          <w:lang w:eastAsia="nb-NO"/>
+          <w14:ligatures w14:val="none"/>
+        </w:rPr>
+        <w:t xml:space="preserve"> (3/3)</w:t>
+      </w:r>
+      <w:r>
+        <w:rPr>
+          <w:rFonts w:ascii="Arial" w:eastAsia="Times New Roman" w:hAnsi="Arial" w:cs="Arial"/>
+          <w:color w:val="000000"/>
+          <w:kern w:val="0"/>
+          <w:sz w:val="28"/>
+          <w:szCs w:val="28"/>
+          <w:u w:val="single"/>
+          <w:lang w:eastAsia="nb-NO"/>
+          <w14:ligatures w14:val="none"/>
+        </w:rPr>
+        <w:t xml:space="preserve"> på desktop</w:t>
+      </w:r>
+      <w:r>
+        <w:rPr>
+          <w:rFonts w:ascii="Arial" w:eastAsia="Times New Roman" w:hAnsi="Arial" w:cs="Arial"/>
+          <w:color w:val="000000"/>
+          <w:kern w:val="0"/>
+          <w:sz w:val="28"/>
+          <w:szCs w:val="28"/>
+          <w:u w:val="single"/>
+          <w:lang w:eastAsia="nb-NO"/>
+          <w14:ligatures w14:val="none"/>
+        </w:rPr>
+        <w:br w:type="page"/>
+      </w:r>
+    </w:p>
+    <w:p>
+      <w:pPr>
+        <w:spacing w:line="360" w:lineRule="auto"/>
         <w:rPr>
           <w:rFonts w:ascii="Arial" w:eastAsia="Times New Roman" w:hAnsi="Arial" w:cs="Arial"/>
           <w:b/>
@@ -8744,20 +11056,21 @@
           <w:lang w:eastAsia="nb-NO"/>
           <w14:ligatures w14:val="none"/>
         </w:rPr>
+      </w:pPr>
+      <w:r>
+        <w:rPr>
+          <w:rFonts w:ascii="Arial" w:eastAsia="Times New Roman" w:hAnsi="Arial" w:cs="Arial"/>
+          <w:b/>
+          <w:bCs/>
+          <w:color w:val="000000"/>
+          <w:kern w:val="0"/>
+          <w:sz w:val="28"/>
+          <w:szCs w:val="28"/>
+          <w:lang w:eastAsia="nb-NO"/>
+          <w14:ligatures w14:val="none"/>
+        </w:rPr>
+        <w:lastRenderedPageBreak/>
         <w:t>7.2 Refleksjon</w:t>
-      </w:r>
-      <w:r>
-        <w:rPr>
-          <w:rFonts w:ascii="Arial" w:eastAsia="Times New Roman" w:hAnsi="Arial" w:cs="Arial"/>
-          <w:color w:val="000000"/>
-          <w:kern w:val="0"/>
-          <w:sz w:val="24"/>
-          <w:szCs w:val="24"/>
-          <w:lang w:eastAsia="nb-NO"/>
-          <w14:ligatures w14:val="none"/>
-        </w:rPr>
-        <w:br/>
-        <w:t>Hva slags tilbakemeldinger fikk du, fikk du noen «aha» opplevelser, er det ting du har blitt mer oppmerksom på? Er det noe du burde endre på?</w:t>
       </w:r>
     </w:p>
     <w:p>
@@ -8765,6 +11078,140 @@
         <w:spacing w:line="360" w:lineRule="auto"/>
         <w:rPr>
           <w:rFonts w:ascii="Arial" w:eastAsia="Times New Roman" w:hAnsi="Arial" w:cs="Arial"/>
+          <w:color w:val="000000"/>
+          <w:kern w:val="0"/>
+          <w:sz w:val="24"/>
+          <w:szCs w:val="24"/>
+          <w:lang w:eastAsia="nb-NO"/>
+          <w14:ligatures w14:val="none"/>
+        </w:rPr>
+      </w:pPr>
+      <w:r>
+        <w:rPr>
+          <w:rFonts w:ascii="Arial" w:eastAsia="Times New Roman" w:hAnsi="Arial" w:cs="Arial"/>
+          <w:color w:val="000000"/>
+          <w:kern w:val="0"/>
+          <w:sz w:val="28"/>
+          <w:szCs w:val="28"/>
+          <w:lang w:eastAsia="nb-NO"/>
+          <w14:ligatures w14:val="none"/>
+        </w:rPr>
+        <w:softHyphen/>
+      </w:r>
+      <w:r>
+        <w:rPr>
+          <w:rFonts w:ascii="Arial" w:eastAsia="Times New Roman" w:hAnsi="Arial" w:cs="Arial"/>
+          <w:color w:val="000000"/>
+          <w:kern w:val="0"/>
+          <w:sz w:val="24"/>
+          <w:szCs w:val="24"/>
+          <w:lang w:eastAsia="nb-NO"/>
+          <w14:ligatures w14:val="none"/>
+        </w:rPr>
+        <w:t xml:space="preserve">Tilbakemeldingene jeg fikk nevnte jeg så vidt på forrige punkt, men var </w:t>
+      </w:r>
+      <w:r>
+        <w:rPr>
+          <w:rFonts w:ascii="Arial" w:eastAsia="Times New Roman" w:hAnsi="Arial" w:cs="Arial"/>
+          <w:color w:val="000000"/>
+          <w:kern w:val="0"/>
+          <w:sz w:val="24"/>
+          <w:szCs w:val="24"/>
+          <w:lang w:eastAsia="nb-NO"/>
+          <w14:ligatures w14:val="none"/>
+        </w:rPr>
+        <w:t xml:space="preserve">hovedsakelig positive, hvor jeg selv ofte måtte presse testeren til å finne feil eller kommentere noe, ettersom de syntes det var så bra. </w:t>
+      </w:r>
+      <w:r>
+        <w:rPr>
+          <w:rFonts w:ascii="Arial" w:eastAsia="Times New Roman" w:hAnsi="Arial" w:cs="Arial"/>
+          <w:color w:val="000000"/>
+          <w:kern w:val="0"/>
+          <w:sz w:val="24"/>
+          <w:szCs w:val="24"/>
+          <w:lang w:eastAsia="nb-NO"/>
+          <w14:ligatures w14:val="none"/>
+        </w:rPr>
+        <w:t xml:space="preserve">Personlig </w:t>
+      </w:r>
+      <w:r>
+        <w:rPr>
+          <w:rFonts w:ascii="Arial" w:eastAsia="Times New Roman" w:hAnsi="Arial" w:cs="Arial"/>
+          <w:color w:val="000000"/>
+          <w:kern w:val="0"/>
+          <w:sz w:val="24"/>
+          <w:szCs w:val="24"/>
+          <w:lang w:eastAsia="nb-NO"/>
+          <w14:ligatures w14:val="none"/>
+        </w:rPr>
+        <w:t>var</w:t>
+      </w:r>
+      <w:r>
+        <w:rPr>
+          <w:rFonts w:ascii="Arial" w:eastAsia="Times New Roman" w:hAnsi="Arial" w:cs="Arial"/>
+          <w:color w:val="000000"/>
+          <w:kern w:val="0"/>
+          <w:sz w:val="24"/>
+          <w:szCs w:val="24"/>
+          <w:lang w:eastAsia="nb-NO"/>
+          <w14:ligatures w14:val="none"/>
+        </w:rPr>
+        <w:t xml:space="preserve"> jeg veldig fornøyd med resultatet,</w:t>
+      </w:r>
+      <w:r>
+        <w:rPr>
+          <w:rFonts w:ascii="Arial" w:eastAsia="Times New Roman" w:hAnsi="Arial" w:cs="Arial"/>
+          <w:color w:val="000000"/>
+          <w:kern w:val="0"/>
+          <w:sz w:val="24"/>
+          <w:szCs w:val="24"/>
+          <w:lang w:eastAsia="nb-NO"/>
+          <w14:ligatures w14:val="none"/>
+        </w:rPr>
+        <w:t xml:space="preserve"> men fikk og noen tilbakemeldinger som satte prikken over i-en.</w:t>
+      </w:r>
+      <w:r>
+        <w:rPr>
+          <w:rFonts w:ascii="Arial" w:eastAsia="Times New Roman" w:hAnsi="Arial" w:cs="Arial"/>
+          <w:color w:val="000000"/>
+          <w:kern w:val="0"/>
+          <w:sz w:val="24"/>
+          <w:szCs w:val="24"/>
+          <w:lang w:eastAsia="nb-NO"/>
+          <w14:ligatures w14:val="none"/>
+        </w:rPr>
+        <w:t xml:space="preserve"> Tilbakemeldingene jeg fikk </w:t>
+      </w:r>
+      <w:r>
+        <w:rPr>
+          <w:rFonts w:ascii="Arial" w:eastAsia="Times New Roman" w:hAnsi="Arial" w:cs="Arial"/>
+          <w:color w:val="000000"/>
+          <w:kern w:val="0"/>
+          <w:sz w:val="24"/>
+          <w:szCs w:val="24"/>
+          <w:lang w:eastAsia="nb-NO"/>
+          <w14:ligatures w14:val="none"/>
+        </w:rPr>
+        <w:t>ble tatt med i betraktningen da jeg ferdigstilte wireframene</w:t>
+      </w:r>
+      <w:r>
+        <w:rPr>
+          <w:rFonts w:ascii="Arial" w:eastAsia="Times New Roman" w:hAnsi="Arial" w:cs="Arial"/>
+          <w:color w:val="000000"/>
+          <w:kern w:val="0"/>
+          <w:sz w:val="24"/>
+          <w:szCs w:val="24"/>
+          <w:lang w:eastAsia="nb-NO"/>
+          <w14:ligatures w14:val="none"/>
+        </w:rPr>
+        <w:t xml:space="preserve"> (bildene over).</w:t>
+      </w:r>
+    </w:p>
+    <w:p>
+      <w:pPr>
+        <w:spacing w:line="360" w:lineRule="auto"/>
+        <w:rPr>
+          <w:rFonts w:ascii="Arial" w:eastAsia="Times New Roman" w:hAnsi="Arial" w:cs="Arial"/>
           <w:b/>
           <w:bCs/>
           <w:color w:val="000000"/>
@@ -8805,7 +11252,25 @@
           <w:sz w:val="24"/>
           <w:szCs w:val="24"/>
         </w:rPr>
-        <w:t>Svendsen, M., Pettersen, P., Heather Ørbeck Eliassen, Krüger, L., Nilssen, T., &amp; Zaheer, N. (2020). </w:t>
+        <w:t xml:space="preserve">Svendsen, M., Pettersen, P., Heather Ørbeck Eliassen, Krüger, L., Nilssen, T., &amp; </w:t>
+      </w:r>
+      <w:proofErr w:type="spellStart"/>
+      <w:r>
+        <w:rPr>
+          <w:rFonts w:ascii="Arial" w:hAnsi="Arial" w:cs="Arial"/>
+          <w:sz w:val="24"/>
+          <w:szCs w:val="24"/>
+        </w:rPr>
+        <w:t>Zaheer</w:t>
+      </w:r>
+      <w:proofErr w:type="spellEnd"/>
+      <w:r>
+        <w:rPr>
+          <w:rFonts w:ascii="Arial" w:hAnsi="Arial" w:cs="Arial"/>
+          <w:sz w:val="24"/>
+          <w:szCs w:val="24"/>
+        </w:rPr>
+        <w:t>, N. (2020). </w:t>
       </w:r>
       <w:r>
         <w:rPr>
@@ -8841,7 +11306,7 @@
         </w:rPr>
         <w:t xml:space="preserve"> </w:t>
       </w:r>
-      <w:hyperlink r:id="rId18" w:history="1">
+      <w:hyperlink r:id="rId23" w:history="1">
         <w:r>
           <w:rPr>
             <w:rStyle w:val="Hyperkobling"/>
@@ -8927,8 +11392,9 @@
           <w:szCs w:val="24"/>
           <w:lang w:val="en-US"/>
         </w:rPr>
-        <w:t xml:space="preserve"> Hentet fra </w:t>
-      </w:r>
+        <w:t xml:space="preserve"> Hentet </w:t>
+      </w:r>
+      <w:proofErr w:type="spellStart"/>
       <w:r>
         <w:rPr>
           <w:rFonts w:ascii="Arial" w:hAnsi="Arial" w:cs="Arial"/>
@@ -8936,6 +11402,25 @@
           <w:szCs w:val="24"/>
           <w:lang w:val="en-US"/>
         </w:rPr>
+        <w:t>fra</w:t>
+      </w:r>
+      <w:proofErr w:type="spellEnd"/>
+      <w:r>
+        <w:rPr>
+          <w:rFonts w:ascii="Arial" w:hAnsi="Arial" w:cs="Arial"/>
+          <w:sz w:val="24"/>
+          <w:szCs w:val="24"/>
+          <w:lang w:val="en-US"/>
+        </w:rPr>
+        <w:t xml:space="preserve"> </w:t>
+      </w:r>
+      <w:r>
+        <w:rPr>
+          <w:rFonts w:ascii="Arial" w:hAnsi="Arial" w:cs="Arial"/>
+          <w:sz w:val="24"/>
+          <w:szCs w:val="24"/>
+          <w:lang w:val="en-US"/>
+        </w:rPr>
         <w:t>Interaction Design Foundation</w:t>
       </w:r>
       <w:r>
@@ -8947,7 +11432,7 @@
         </w:rPr>
         <w:t xml:space="preserve">: </w:t>
       </w:r>
-      <w:hyperlink r:id="rId19" w:history="1">
+      <w:hyperlink r:id="rId24" w:history="1">
         <w:r>
           <w:rPr>
             <w:rStyle w:val="Hyperkobling"/>
@@ -9015,9 +11500,45 @@
           <w:sz w:val="24"/>
           <w:szCs w:val="24"/>
         </w:rPr>
-        <w:t xml:space="preserve">Hentet fra Exploding Topics: </w:t>
-      </w:r>
-      <w:hyperlink r:id="rId20" w:history="1">
+        <w:t xml:space="preserve">Hentet fra </w:t>
+      </w:r>
+      <w:proofErr w:type="spellStart"/>
+      <w:r>
+        <w:rPr>
+          <w:rFonts w:ascii="Arial" w:hAnsi="Arial" w:cs="Arial"/>
+          <w:sz w:val="24"/>
+          <w:szCs w:val="24"/>
+        </w:rPr>
+        <w:t>Exploding</w:t>
+      </w:r>
+      <w:proofErr w:type="spellEnd"/>
+      <w:r>
+        <w:rPr>
+          <w:rFonts w:ascii="Arial" w:hAnsi="Arial" w:cs="Arial"/>
+          <w:sz w:val="24"/>
+          <w:szCs w:val="24"/>
+        </w:rPr>
+        <w:t xml:space="preserve"> </w:t>
+      </w:r>
+      <w:proofErr w:type="spellStart"/>
+      <w:r>
+        <w:rPr>
+          <w:rFonts w:ascii="Arial" w:hAnsi="Arial" w:cs="Arial"/>
+          <w:sz w:val="24"/>
+          <w:szCs w:val="24"/>
+        </w:rPr>
+        <w:t>Topics</w:t>
+      </w:r>
+      <w:proofErr w:type="spellEnd"/>
+      <w:r>
+        <w:rPr>
+          <w:rFonts w:ascii="Arial" w:hAnsi="Arial" w:cs="Arial"/>
+          <w:sz w:val="24"/>
+          <w:szCs w:val="24"/>
+        </w:rPr>
+        <w:t xml:space="preserve">: </w:t>
+      </w:r>
+      <w:hyperlink r:id="rId25" w:history="1">
         <w:r>
           <w:rPr>
             <w:rStyle w:val="Hyperkobling"/>
@@ -9054,14 +11575,25 @@
         </w:rPr>
         <w:t>‌</w:t>
       </w:r>
+      <w:proofErr w:type="spellStart"/>
       <w:r>
         <w:rPr>
           <w:rFonts w:ascii="Arial" w:hAnsi="Arial" w:cs="Arial"/>
           <w:sz w:val="24"/>
           <w:szCs w:val="24"/>
         </w:rPr>
-        <w:t>Netlab. (2023). </w:t>
-      </w:r>
+        <w:t>Netlab</w:t>
+      </w:r>
+      <w:proofErr w:type="spellEnd"/>
+      <w:r>
+        <w:rPr>
+          <w:rFonts w:ascii="Arial" w:hAnsi="Arial" w:cs="Arial"/>
+          <w:sz w:val="24"/>
+          <w:szCs w:val="24"/>
+        </w:rPr>
+        <w:t>. (2023). </w:t>
+      </w:r>
+      <w:proofErr w:type="spellStart"/>
       <w:r>
         <w:rPr>
           <w:rFonts w:ascii="Arial" w:hAnsi="Arial" w:cs="Arial"/>
@@ -9070,17 +11602,46 @@
           <w:sz w:val="24"/>
           <w:szCs w:val="24"/>
         </w:rPr>
-        <w:t>Responsive webdesign – våre erfaringer og råd</w:t>
-      </w:r>
+        <w:t>Responsive</w:t>
+      </w:r>
+      <w:proofErr w:type="spellEnd"/>
       <w:r>
         <w:rPr>
           <w:rFonts w:ascii="Arial" w:hAnsi="Arial" w:cs="Arial"/>
-          <w:sz w:val="24"/>
-          <w:szCs w:val="24"/>
-        </w:rPr>
-        <w:t xml:space="preserve">. Hentet fra Netlab: </w:t>
-      </w:r>
-      <w:hyperlink r:id="rId21" w:history="1">
+          <w:i/>
+          <w:iCs/>
+          <w:sz w:val="24"/>
+          <w:szCs w:val="24"/>
+        </w:rPr>
+        <w:t xml:space="preserve"> webdesign – våre erfaringer og råd</w:t>
+      </w:r>
+      <w:r>
+        <w:rPr>
+          <w:rFonts w:ascii="Arial" w:hAnsi="Arial" w:cs="Arial"/>
+          <w:sz w:val="24"/>
+          <w:szCs w:val="24"/>
+        </w:rPr>
+        <w:t xml:space="preserve">. Hentet fra </w:t>
+      </w:r>
+      <w:proofErr w:type="spellStart"/>
+      <w:r>
+        <w:rPr>
+          <w:rFonts w:ascii="Arial" w:hAnsi="Arial" w:cs="Arial"/>
+          <w:sz w:val="24"/>
+          <w:szCs w:val="24"/>
+        </w:rPr>
+        <w:t>Netlab</w:t>
+      </w:r>
+      <w:proofErr w:type="spellEnd"/>
+      <w:r>
+        <w:rPr>
+          <w:rFonts w:ascii="Arial" w:hAnsi="Arial" w:cs="Arial"/>
+          <w:sz w:val="24"/>
+          <w:szCs w:val="24"/>
+        </w:rPr>
+        <w:t xml:space="preserve">: </w:t>
+      </w:r>
+      <w:hyperlink r:id="rId26" w:history="1">
         <w:r>
           <w:rPr>
             <w:rStyle w:val="Hyperkobling"/>
@@ -9109,13 +11670,23 @@
           <w:szCs w:val="24"/>
         </w:rPr>
       </w:pPr>
+      <w:proofErr w:type="spellStart"/>
       <w:r>
         <w:rPr>
           <w:rFonts w:ascii="Arial" w:hAnsi="Arial" w:cs="Arial"/>
           <w:sz w:val="24"/>
           <w:szCs w:val="24"/>
         </w:rPr>
-        <w:t xml:space="preserve">Osmo, E. (2023). </w:t>
+        <w:t>Osmo</w:t>
+      </w:r>
+      <w:proofErr w:type="spellEnd"/>
+      <w:r>
+        <w:rPr>
+          <w:rFonts w:ascii="Arial" w:hAnsi="Arial" w:cs="Arial"/>
+          <w:sz w:val="24"/>
+          <w:szCs w:val="24"/>
+        </w:rPr>
+        <w:t xml:space="preserve">, E. (2023). </w:t>
       </w:r>
       <w:r>
         <w:rPr>
@@ -9133,9 +11704,27 @@
           <w:sz w:val="24"/>
           <w:szCs w:val="24"/>
         </w:rPr>
-        <w:t xml:space="preserve">(2023). Hentet fra Increo: </w:t>
-      </w:r>
-      <w:hyperlink r:id="rId22" w:history="1">
+        <w:t xml:space="preserve">(2023). Hentet fra </w:t>
+      </w:r>
+      <w:proofErr w:type="spellStart"/>
+      <w:r>
+        <w:rPr>
+          <w:rFonts w:ascii="Arial" w:hAnsi="Arial" w:cs="Arial"/>
+          <w:sz w:val="24"/>
+          <w:szCs w:val="24"/>
+        </w:rPr>
+        <w:t>Increo</w:t>
+      </w:r>
+      <w:proofErr w:type="spellEnd"/>
+      <w:r>
+        <w:rPr>
+          <w:rFonts w:ascii="Arial" w:hAnsi="Arial" w:cs="Arial"/>
+          <w:sz w:val="24"/>
+          <w:szCs w:val="24"/>
+        </w:rPr>
+        <w:t xml:space="preserve">: </w:t>
+      </w:r>
+      <w:hyperlink r:id="rId27" w:history="1">
         <w:r>
           <w:rPr>
             <w:rStyle w:val="Hyperkobling"/>
@@ -9172,6 +11761,7 @@
         </w:rPr>
         <w:t xml:space="preserve">W3Schools. </w:t>
       </w:r>
+      <w:proofErr w:type="spellStart"/>
       <w:r>
         <w:rPr>
           <w:rFonts w:ascii="Arial" w:hAnsi="Arial" w:cs="Arial"/>
@@ -9180,11 +11770,34 @@
           <w:sz w:val="24"/>
           <w:szCs w:val="24"/>
         </w:rPr>
-        <w:t>Responsive Web Design Media Queries</w:t>
-      </w:r>
+        <w:t>Responsive</w:t>
+      </w:r>
+      <w:proofErr w:type="spellEnd"/>
       <w:r>
         <w:rPr>
           <w:rFonts w:ascii="Arial" w:hAnsi="Arial" w:cs="Arial"/>
+          <w:i/>
+          <w:iCs/>
+          <w:sz w:val="24"/>
+          <w:szCs w:val="24"/>
+        </w:rPr>
+        <w:t xml:space="preserve"> Web Design Media </w:t>
+      </w:r>
+      <w:proofErr w:type="spellStart"/>
+      <w:r>
+        <w:rPr>
+          <w:rFonts w:ascii="Arial" w:hAnsi="Arial" w:cs="Arial"/>
+          <w:i/>
+          <w:iCs/>
+          <w:sz w:val="24"/>
+          <w:szCs w:val="24"/>
+        </w:rPr>
+        <w:t>Queries</w:t>
+      </w:r>
+      <w:proofErr w:type="spellEnd"/>
+      <w:r>
+        <w:rPr>
+          <w:rFonts w:ascii="Arial" w:hAnsi="Arial" w:cs="Arial"/>
           <w:sz w:val="24"/>
           <w:szCs w:val="24"/>
         </w:rPr>
@@ -9206,7 +11819,7 @@
         </w:rPr>
         <w:t xml:space="preserve">12.09.23: </w:t>
       </w:r>
-      <w:hyperlink r:id="rId23" w:history="1">
+      <w:hyperlink r:id="rId28" w:history="1">
         <w:r>
           <w:rPr>
             <w:rStyle w:val="Hyperkobling"/>
@@ -9243,6 +11856,7 @@
         </w:rPr>
         <w:t>‌</w:t>
       </w:r>
+      <w:proofErr w:type="spellStart"/>
       <w:r>
         <w:rPr>
           <w:rFonts w:ascii="Arial" w:hAnsi="Arial" w:cs="Arial"/>
@@ -9250,7 +11864,17 @@
           <w:szCs w:val="24"/>
           <w:lang w:val="en-US"/>
         </w:rPr>
-        <w:t xml:space="preserve">Elemuwa, F. (2022). </w:t>
+        <w:t>Elemuwa</w:t>
+      </w:r>
+      <w:proofErr w:type="spellEnd"/>
+      <w:r>
+        <w:rPr>
+          <w:rFonts w:ascii="Arial" w:hAnsi="Arial" w:cs="Arial"/>
+          <w:sz w:val="24"/>
+          <w:szCs w:val="24"/>
+          <w:lang w:val="en-US"/>
+        </w:rPr>
+        <w:t xml:space="preserve">, F. (2022). </w:t>
       </w:r>
       <w:r>
         <w:rPr>
@@ -9261,8 +11885,9 @@
           <w:szCs w:val="24"/>
           <w:lang w:val="en-US"/>
         </w:rPr>
-        <w:t>rem vs em - Everything you need to know</w:t>
-      </w:r>
+        <w:t xml:space="preserve">rem vs </w:t>
+      </w:r>
+      <w:proofErr w:type="spellStart"/>
       <w:r>
         <w:rPr>
           <w:rFonts w:ascii="Arial" w:hAnsi="Arial" w:cs="Arial"/>
@@ -9272,6 +11897,29 @@
           <w:szCs w:val="24"/>
           <w:lang w:val="en-US"/>
         </w:rPr>
+        <w:t>em</w:t>
+      </w:r>
+      <w:proofErr w:type="spellEnd"/>
+      <w:r>
+        <w:rPr>
+          <w:rFonts w:ascii="Arial" w:hAnsi="Arial" w:cs="Arial"/>
+          <w:i/>
+          <w:iCs/>
+          <w:sz w:val="24"/>
+          <w:szCs w:val="24"/>
+          <w:lang w:val="en-US"/>
+        </w:rPr>
+        <w:t xml:space="preserve"> - Everything you need to know</w:t>
+      </w:r>
+      <w:r>
+        <w:rPr>
+          <w:rFonts w:ascii="Arial" w:hAnsi="Arial" w:cs="Arial"/>
+          <w:i/>
+          <w:iCs/>
+          <w:sz w:val="24"/>
+          <w:szCs w:val="24"/>
+          <w:lang w:val="en-US"/>
+        </w:rPr>
         <w:t>.</w:t>
       </w:r>
       <w:r>
@@ -9291,15 +11939,25 @@
         </w:rPr>
         <w:t xml:space="preserve">Hentet fra </w:t>
       </w:r>
+      <w:proofErr w:type="spellStart"/>
       <w:r>
         <w:rPr>
           <w:rFonts w:ascii="Arial" w:hAnsi="Arial" w:cs="Arial"/>
           <w:sz w:val="24"/>
           <w:szCs w:val="24"/>
         </w:rPr>
-        <w:t xml:space="preserve">Refine: </w:t>
-      </w:r>
-      <w:hyperlink r:id="rId24" w:anchor="introduction" w:history="1">
+        <w:t>Refine</w:t>
+      </w:r>
+      <w:proofErr w:type="spellEnd"/>
+      <w:r>
+        <w:rPr>
+          <w:rFonts w:ascii="Arial" w:hAnsi="Arial" w:cs="Arial"/>
+          <w:sz w:val="24"/>
+          <w:szCs w:val="24"/>
+        </w:rPr>
+        <w:t xml:space="preserve">: </w:t>
+      </w:r>
+      <w:hyperlink r:id="rId29" w:anchor="introduction" w:history="1">
         <w:r>
           <w:rPr>
             <w:rStyle w:val="Hyperkobling"/>
@@ -9398,7 +12056,7 @@
       </w:r>
     </w:p>
     <w:sectPr>
-      <w:headerReference w:type="default" r:id="rId25"/>
+      <w:headerReference w:type="default" r:id="rId30"/>
       <w:pgSz w:w="11906" w:h="16838"/>
       <w:pgMar w:top="1440" w:right="1440" w:bottom="1440" w:left="1440" w:header="708" w:footer="708" w:gutter="0"/>
       <w:cols w:space="708"/>
@@ -9490,8 +12148,13 @@
     <w:r>
       <w:ptab w:relativeTo="margin" w:alignment="center" w:leader="none"/>
     </w:r>
+    <w:proofErr w:type="spellStart"/>
     <w:r>
-      <w:t>Oblig. 2</w:t>
+      <w:t>Oblig</w:t>
+    </w:r>
+    <w:proofErr w:type="spellEnd"/>
+    <w:r>
+      <w:t>. 2</w:t>
     </w:r>
     <w:r>
       <w:ptab w:relativeTo="margin" w:alignment="right" w:leader="none"/>
@@ -10349,6 +13012,7 @@
   <w:style w:type="paragraph" w:default="1" w:styleId="Normal">
     <w:name w:val="Normal"/>
     <w:qFormat/>
+    <w:rsid w:val="009B6650"/>
   </w:style>
   <w:style w:type="character" w:default="1" w:styleId="Standardskriftforavsnitt">
     <w:name w:val="Default Paragraph Font"/>

</xml_diff>

<commit_message>
La til kommentarer fra Andreas
</commit_message>
<xml_diff>
--- a/Oblig_2/Oblig2_EmilBerglund.docx
+++ b/Oblig_2/Oblig2_EmilBerglund.docx
@@ -7264,7 +7264,7 @@
           <w:lang w:eastAsia="nb-NO"/>
         </w:rPr>
         <w:drawing>
-          <wp:anchor distT="0" distB="0" distL="114300" distR="114300" simplePos="0" relativeHeight="251658243" behindDoc="0" locked="0" layoutInCell="1" allowOverlap="1" wp14:anchorId="263E4BCE" wp14:editId="2416E483">
+          <wp:anchor distT="0" distB="0" distL="114300" distR="114300" simplePos="0" relativeHeight="251658243" behindDoc="0" locked="0" layoutInCell="1" allowOverlap="1" wp14:anchorId="263E4BCE" wp14:editId="27002A5D">
             <wp:simplePos x="0" y="0"/>
             <wp:positionH relativeFrom="margin">
               <wp:posOffset>-409575</wp:posOffset>
@@ -7684,7 +7684,7 @@
         </w:rPr>
         <w:lastRenderedPageBreak/>
         <w:drawing>
-          <wp:anchor distT="0" distB="0" distL="114300" distR="114300" simplePos="0" relativeHeight="251658244" behindDoc="0" locked="0" layoutInCell="1" allowOverlap="1" wp14:anchorId="31D284F7" wp14:editId="75E9C426">
+          <wp:anchor distT="0" distB="0" distL="114300" distR="114300" simplePos="0" relativeHeight="251658244" behindDoc="0" locked="0" layoutInCell="1" allowOverlap="1" wp14:anchorId="31D284F7" wp14:editId="52F89F32">
             <wp:simplePos x="0" y="0"/>
             <wp:positionH relativeFrom="margin">
               <wp:posOffset>-310515</wp:posOffset>
@@ -8041,7 +8041,7 @@
         </w:rPr>
         <w:lastRenderedPageBreak/>
         <w:drawing>
-          <wp:anchor distT="0" distB="0" distL="114300" distR="114300" simplePos="0" relativeHeight="251658245" behindDoc="1" locked="0" layoutInCell="1" allowOverlap="1" wp14:anchorId="6900AF03" wp14:editId="70E626A7">
+          <wp:anchor distT="0" distB="0" distL="114300" distR="114300" simplePos="0" relativeHeight="251658245" behindDoc="1" locked="0" layoutInCell="1" allowOverlap="1" wp14:anchorId="6900AF03" wp14:editId="256FF437">
             <wp:simplePos x="0" y="0"/>
             <wp:positionH relativeFrom="column">
               <wp:posOffset>-632359</wp:posOffset>
@@ -9453,7 +9453,169 @@
                 <w:lang w:eastAsia="nb-NO"/>
                 <w14:ligatures w14:val="none"/>
               </w:rPr>
-              <w:t>(Forbedringer)</w:t>
+              <w:t>Ser g</w:t>
+            </w:r>
+            <w:r>
+              <w:rPr>
+                <w:rFonts w:ascii="Arial" w:eastAsia="Times New Roman" w:hAnsi="Arial" w:cs="Arial"/>
+                <w:color w:val="000000"/>
+                <w:kern w:val="0"/>
+                <w:sz w:val="24"/>
+                <w:szCs w:val="24"/>
+                <w:lang w:eastAsia="nb-NO"/>
+                <w14:ligatures w14:val="none"/>
+              </w:rPr>
+              <w:t>enerelt veldig bra ut</w:t>
+            </w:r>
+            <w:r>
+              <w:rPr>
+                <w:rFonts w:ascii="Arial" w:eastAsia="Times New Roman" w:hAnsi="Arial" w:cs="Arial"/>
+                <w:color w:val="000000"/>
+                <w:kern w:val="0"/>
+                <w:sz w:val="24"/>
+                <w:szCs w:val="24"/>
+                <w:lang w:eastAsia="nb-NO"/>
+                <w14:ligatures w14:val="none"/>
+              </w:rPr>
+              <w:t xml:space="preserve">. </w:t>
+            </w:r>
+            <w:r>
+              <w:rPr>
+                <w:rFonts w:ascii="Arial" w:eastAsia="Times New Roman" w:hAnsi="Arial" w:cs="Arial"/>
+                <w:color w:val="000000"/>
+                <w:kern w:val="0"/>
+                <w:sz w:val="24"/>
+                <w:szCs w:val="24"/>
+                <w:lang w:eastAsia="nb-NO"/>
+                <w14:ligatures w14:val="none"/>
+              </w:rPr>
+              <w:t>L</w:t>
+            </w:r>
+            <w:r>
+              <w:rPr>
+                <w:rFonts w:ascii="Arial" w:eastAsia="Times New Roman" w:hAnsi="Arial" w:cs="Arial"/>
+                <w:color w:val="000000"/>
+                <w:kern w:val="0"/>
+                <w:sz w:val="24"/>
+                <w:szCs w:val="24"/>
+                <w:lang w:eastAsia="nb-NO"/>
+                <w14:ligatures w14:val="none"/>
+              </w:rPr>
+              <w:t xml:space="preserve">iker at </w:t>
+            </w:r>
+            <w:proofErr w:type="spellStart"/>
+            <w:r>
+              <w:rPr>
+                <w:rFonts w:ascii="Arial" w:eastAsia="Times New Roman" w:hAnsi="Arial" w:cs="Arial"/>
+                <w:color w:val="000000"/>
+                <w:kern w:val="0"/>
+                <w:sz w:val="24"/>
+                <w:szCs w:val="24"/>
+                <w:lang w:eastAsia="nb-NO"/>
+                <w14:ligatures w14:val="none"/>
+              </w:rPr>
+              <w:t>footer</w:t>
+            </w:r>
+            <w:proofErr w:type="spellEnd"/>
+            <w:r>
+              <w:rPr>
+                <w:rFonts w:ascii="Arial" w:eastAsia="Times New Roman" w:hAnsi="Arial" w:cs="Arial"/>
+                <w:color w:val="000000"/>
+                <w:kern w:val="0"/>
+                <w:sz w:val="24"/>
+                <w:szCs w:val="24"/>
+                <w:lang w:eastAsia="nb-NO"/>
+                <w14:ligatures w14:val="none"/>
+              </w:rPr>
+              <w:t>-</w:t>
+            </w:r>
+            <w:r>
+              <w:rPr>
+                <w:rFonts w:ascii="Arial" w:eastAsia="Times New Roman" w:hAnsi="Arial" w:cs="Arial"/>
+                <w:color w:val="000000"/>
+                <w:kern w:val="0"/>
+                <w:sz w:val="24"/>
+                <w:szCs w:val="24"/>
+                <w:lang w:eastAsia="nb-NO"/>
+                <w14:ligatures w14:val="none"/>
+              </w:rPr>
+              <w:t>delen ikke er alt for stor og at den ikke har for mye informasjon</w:t>
+            </w:r>
+            <w:r>
+              <w:rPr>
+                <w:rFonts w:ascii="Arial" w:eastAsia="Times New Roman" w:hAnsi="Arial" w:cs="Arial"/>
+                <w:color w:val="000000"/>
+                <w:kern w:val="0"/>
+                <w:sz w:val="24"/>
+                <w:szCs w:val="24"/>
+                <w:lang w:eastAsia="nb-NO"/>
+                <w14:ligatures w14:val="none"/>
+              </w:rPr>
+              <w:t>.</w:t>
+            </w:r>
+          </w:p>
+          <w:p>
+            <w:pPr>
+              <w:spacing w:line="360" w:lineRule="auto"/>
+              <w:rPr>
+                <w:rFonts w:ascii="Arial" w:eastAsia="Times New Roman" w:hAnsi="Arial" w:cs="Arial"/>
+                <w:color w:val="000000"/>
+                <w:kern w:val="0"/>
+                <w:sz w:val="24"/>
+                <w:szCs w:val="24"/>
+                <w:lang w:eastAsia="nb-NO"/>
+                <w14:ligatures w14:val="none"/>
+              </w:rPr>
+            </w:pPr>
+          </w:p>
+          <w:p>
+            <w:pPr>
+              <w:spacing w:line="360" w:lineRule="auto"/>
+              <w:rPr>
+                <w:rFonts w:ascii="Arial" w:eastAsia="Times New Roman" w:hAnsi="Arial" w:cs="Arial"/>
+                <w:color w:val="000000"/>
+                <w:kern w:val="0"/>
+                <w:sz w:val="24"/>
+                <w:szCs w:val="24"/>
+                <w:lang w:eastAsia="nb-NO"/>
+                <w14:ligatures w14:val="none"/>
+              </w:rPr>
+            </w:pPr>
+            <w:r>
+              <w:rPr>
+                <w:rFonts w:ascii="Arial" w:eastAsia="Times New Roman" w:hAnsi="Arial" w:cs="Arial"/>
+                <w:color w:val="000000"/>
+                <w:kern w:val="0"/>
+                <w:sz w:val="24"/>
+                <w:szCs w:val="24"/>
+                <w:lang w:eastAsia="nb-NO"/>
+                <w14:ligatures w14:val="none"/>
+              </w:rPr>
+              <w:t>Brukeren</w:t>
+            </w:r>
+            <w:r>
+              <w:rPr>
+                <w:rFonts w:ascii="Arial" w:eastAsia="Times New Roman" w:hAnsi="Arial" w:cs="Arial"/>
+                <w:color w:val="000000"/>
+                <w:kern w:val="0"/>
+                <w:sz w:val="24"/>
+                <w:szCs w:val="24"/>
+                <w:lang w:eastAsia="nb-NO"/>
+                <w14:ligatures w14:val="none"/>
+              </w:rPr>
+              <w:t xml:space="preserve"> fant ingen feil eller mangler</w:t>
+            </w:r>
+            <w:r>
+              <w:rPr>
+                <w:rFonts w:ascii="Arial" w:eastAsia="Times New Roman" w:hAnsi="Arial" w:cs="Arial"/>
+                <w:color w:val="000000"/>
+                <w:kern w:val="0"/>
+                <w:sz w:val="24"/>
+                <w:szCs w:val="24"/>
+                <w:lang w:eastAsia="nb-NO"/>
+                <w14:ligatures w14:val="none"/>
+              </w:rPr>
+              <w:t>.</w:t>
             </w:r>
           </w:p>
         </w:tc>
@@ -9914,6 +10076,7 @@
           <w:lang w:eastAsia="nb-NO"/>
           <w14:ligatures w14:val="none"/>
         </w:rPr>
+        <w:lastRenderedPageBreak/>
         <w:t>Både under og etter brukertesting fikk jeg mye skryt av arbeidet mitt, noe som jeg syntes var hyggelig</w:t>
       </w:r>
       <w:r>
@@ -9998,20 +10161,7 @@
           <w:lang w:eastAsia="nb-NO"/>
           <w14:ligatures w14:val="none"/>
         </w:rPr>
-        <w:t xml:space="preserve">brødsmulemenyen kunne </w:t>
-      </w:r>
-      <w:r>
-        <w:rPr>
-          <w:rFonts w:ascii="Arial" w:eastAsia="Times New Roman" w:hAnsi="Arial" w:cs="Arial"/>
-          <w:color w:val="000000"/>
-          <w:kern w:val="0"/>
-          <w:sz w:val="24"/>
-          <w:szCs w:val="24"/>
-          <w:lang w:eastAsia="nb-NO"/>
-          <w14:ligatures w14:val="none"/>
-        </w:rPr>
-        <w:lastRenderedPageBreak/>
-        <w:t>hatt større skrift</w:t>
+        <w:t>brødsmulemenyen kunne hatt større skrift</w:t>
       </w:r>
       <w:r>
         <w:rPr>
@@ -10687,7 +10837,7 @@
         </w:rPr>
         <w:lastRenderedPageBreak/>
         <w:drawing>
-          <wp:anchor distT="0" distB="0" distL="114300" distR="114300" simplePos="0" relativeHeight="251662341" behindDoc="0" locked="0" layoutInCell="1" allowOverlap="1" wp14:anchorId="0DC9F830" wp14:editId="2C468AEA">
+          <wp:anchor distT="0" distB="0" distL="114300" distR="114300" simplePos="0" relativeHeight="251662341" behindDoc="0" locked="0" layoutInCell="1" allowOverlap="1" wp14:anchorId="0DC9F830" wp14:editId="4D432F07">
             <wp:simplePos x="0" y="0"/>
             <wp:positionH relativeFrom="column">
               <wp:posOffset>2264134</wp:posOffset>
@@ -10930,7 +11080,7 @@
         </w:rPr>
         <w:lastRenderedPageBreak/>
         <w:drawing>
-          <wp:anchor distT="0" distB="0" distL="114300" distR="114300" simplePos="0" relativeHeight="251663365" behindDoc="0" locked="0" layoutInCell="1" allowOverlap="1" wp14:anchorId="128F9BCC" wp14:editId="7EB418F3">
+          <wp:anchor distT="0" distB="0" distL="114300" distR="114300" simplePos="0" relativeHeight="251663365" behindDoc="0" locked="0" layoutInCell="1" allowOverlap="1" wp14:anchorId="128F9BCC" wp14:editId="63479C47">
             <wp:simplePos x="0" y="0"/>
             <wp:positionH relativeFrom="margin">
               <wp:align>center</wp:align>

</xml_diff>